<commit_message>
Dodani dijagrami za pregledavanje aktivnih spisa
</commit_message>
<xml_diff>
--- a/Dokumentacija/Tim10_Tehnička dokumentacija_v1.0.docx
+++ b/Dokumentacija/Tim10_Tehnička dokumentacija_v1.0.docx
@@ -705,7 +705,7 @@
             <w:rPr>
               <w:noProof/>
             </w:rPr>
-            <w:instrText>HYPERLINK \l "_Toc386212977"</w:instrText>
+            <w:instrText>HYPERLINK \l "_Toc386218666"</w:instrText>
           </w:r>
           <w:r>
             <w:rPr>
@@ -753,7 +753,7 @@
               <w:noProof/>
               <w:webHidden/>
             </w:rPr>
-            <w:instrText xml:space="preserve"> PAGEREF _Toc386212977 \h </w:instrText>
+            <w:instrText xml:space="preserve"> PAGEREF _Toc386218666 \h </w:instrText>
           </w:r>
           <w:r>
             <w:rPr>
@@ -803,7 +803,7 @@
               <w:lang w:eastAsia="hr-HR"/>
             </w:rPr>
           </w:pPr>
-          <w:hyperlink w:anchor="_Toc386212978" w:history="1">
+          <w:hyperlink w:anchor="_Toc386218667" w:history="1">
             <w:r>
               <w:rPr>
                 <w:rStyle w:val="Hyperlink"/>
@@ -830,7 +830,7 @@
                 <w:noProof/>
                 <w:webHidden/>
               </w:rPr>
-              <w:instrText xml:space="preserve"> PAGEREF _Toc386212978 \h </w:instrText>
+              <w:instrText xml:space="preserve"> PAGEREF _Toc386218667 \h </w:instrText>
             </w:r>
             <w:r>
               <w:rPr>
@@ -874,7 +874,7 @@
               <w:lang w:eastAsia="hr-HR"/>
             </w:rPr>
           </w:pPr>
-          <w:hyperlink w:anchor="_Toc386212979" w:history="1">
+          <w:hyperlink w:anchor="_Toc386218668" w:history="1">
             <w:r>
               <w:rPr>
                 <w:rStyle w:val="Hyperlink"/>
@@ -901,7 +901,7 @@
                 <w:noProof/>
                 <w:webHidden/>
               </w:rPr>
-              <w:instrText xml:space="preserve"> PAGEREF _Toc386212979 \h </w:instrText>
+              <w:instrText xml:space="preserve"> PAGEREF _Toc386218668 \h </w:instrText>
             </w:r>
             <w:r>
               <w:rPr>
@@ -945,7 +945,7 @@
               <w:lang w:eastAsia="hr-HR"/>
             </w:rPr>
           </w:pPr>
-          <w:hyperlink w:anchor="_Toc386212980" w:history="1">
+          <w:hyperlink w:anchor="_Toc386218669" w:history="1">
             <w:r>
               <w:rPr>
                 <w:rStyle w:val="Hyperlink"/>
@@ -972,7 +972,7 @@
                 <w:noProof/>
                 <w:webHidden/>
               </w:rPr>
-              <w:instrText xml:space="preserve"> PAGEREF _Toc386212980 \h </w:instrText>
+              <w:instrText xml:space="preserve"> PAGEREF _Toc386218669 \h </w:instrText>
             </w:r>
             <w:r>
               <w:rPr>
@@ -993,6 +993,77 @@
                 <w:webHidden/>
               </w:rPr>
               <w:t>6</w:t>
+            </w:r>
+            <w:r>
+              <w:rPr>
+                <w:noProof/>
+                <w:webHidden/>
+              </w:rPr>
+              <w:fldChar w:fldCharType="end"/>
+            </w:r>
+          </w:hyperlink>
+        </w:p>
+        <w:p>
+          <w:pPr>
+            <w:pStyle w:val="TOC2"/>
+            <w:tabs>
+              <w:tab w:val="right" w:leader="dot" w:pos="9062"/>
+            </w:tabs>
+            <w:rPr>
+              <w:rFonts w:asciiTheme="minorHAnsi" w:eastAsiaTheme="minorEastAsia" w:hAnsiTheme="minorHAnsi"/>
+              <w:noProof/>
+              <w:sz w:val="22"/>
+              <w:lang w:eastAsia="hr-HR"/>
+            </w:rPr>
+          </w:pPr>
+          <w:hyperlink w:anchor="_Toc386218670" w:history="1">
+            <w:r>
+              <w:rPr>
+                <w:rStyle w:val="Hyperlink"/>
+                <w:noProof/>
+              </w:rPr>
+              <w:t>Dijagram slijeda „Pregledavanje aktivnih spisa“</w:t>
+            </w:r>
+            <w:r>
+              <w:rPr>
+                <w:noProof/>
+                <w:webHidden/>
+              </w:rPr>
+              <w:tab/>
+            </w:r>
+            <w:r>
+              <w:rPr>
+                <w:noProof/>
+                <w:webHidden/>
+              </w:rPr>
+              <w:fldChar w:fldCharType="begin"/>
+            </w:r>
+            <w:r>
+              <w:rPr>
+                <w:noProof/>
+                <w:webHidden/>
+              </w:rPr>
+              <w:instrText xml:space="preserve"> PAGEREF _Toc386218670 \h </w:instrText>
+            </w:r>
+            <w:r>
+              <w:rPr>
+                <w:noProof/>
+                <w:webHidden/>
+              </w:rPr>
+            </w:r>
+            <w:r>
+              <w:rPr>
+                <w:noProof/>
+                <w:webHidden/>
+              </w:rPr>
+              <w:fldChar w:fldCharType="separate"/>
+            </w:r>
+            <w:r>
+              <w:rPr>
+                <w:noProof/>
+                <w:webHidden/>
+              </w:rPr>
+              <w:t>7</w:t>
             </w:r>
             <w:r>
               <w:rPr>
@@ -1016,7 +1087,7 @@
               <w:lang w:eastAsia="hr-HR"/>
             </w:rPr>
           </w:pPr>
-          <w:hyperlink w:anchor="_Toc386212981" w:history="1">
+          <w:hyperlink w:anchor="_Toc386218671" w:history="1">
             <w:r>
               <w:rPr>
                 <w:rStyle w:val="Hyperlink"/>
@@ -1043,7 +1114,7 @@
                 <w:noProof/>
                 <w:webHidden/>
               </w:rPr>
-              <w:instrText xml:space="preserve"> PAGEREF _Toc386212981 \h </w:instrText>
+              <w:instrText xml:space="preserve"> PAGEREF _Toc386218671 \h </w:instrText>
             </w:r>
             <w:r>
               <w:rPr>
@@ -1063,7 +1134,7 @@
                 <w:noProof/>
                 <w:webHidden/>
               </w:rPr>
-              <w:t>7</w:t>
+              <w:t>8</w:t>
             </w:r>
             <w:r>
               <w:rPr>
@@ -1087,7 +1158,7 @@
               <w:lang w:eastAsia="hr-HR"/>
             </w:rPr>
           </w:pPr>
-          <w:hyperlink w:anchor="_Toc386212982" w:history="1">
+          <w:hyperlink w:anchor="_Toc386218672" w:history="1">
             <w:r>
               <w:rPr>
                 <w:rStyle w:val="Hyperlink"/>
@@ -1114,7 +1185,7 @@
                 <w:noProof/>
                 <w:webHidden/>
               </w:rPr>
-              <w:instrText xml:space="preserve"> PAGEREF _Toc386212982 \h </w:instrText>
+              <w:instrText xml:space="preserve"> PAGEREF _Toc386218672 \h </w:instrText>
             </w:r>
             <w:r>
               <w:rPr>
@@ -1134,7 +1205,7 @@
                 <w:noProof/>
                 <w:webHidden/>
               </w:rPr>
-              <w:t>7</w:t>
+              <w:t>8</w:t>
             </w:r>
             <w:r>
               <w:rPr>
@@ -1158,7 +1229,7 @@
               <w:lang w:eastAsia="hr-HR"/>
             </w:rPr>
           </w:pPr>
-          <w:hyperlink w:anchor="_Toc386212983" w:history="1">
+          <w:hyperlink w:anchor="_Toc386218673" w:history="1">
             <w:r>
               <w:rPr>
                 <w:rStyle w:val="Hyperlink"/>
@@ -1185,7 +1256,7 @@
                 <w:noProof/>
                 <w:webHidden/>
               </w:rPr>
-              <w:instrText xml:space="preserve"> PAGEREF _Toc386212983 \h </w:instrText>
+              <w:instrText xml:space="preserve"> PAGEREF _Toc386218673 \h </w:instrText>
             </w:r>
             <w:r>
               <w:rPr>
@@ -1205,7 +1276,78 @@
                 <w:noProof/>
                 <w:webHidden/>
               </w:rPr>
-              <w:t>8</w:t>
+              <w:t>9</w:t>
+            </w:r>
+            <w:r>
+              <w:rPr>
+                <w:noProof/>
+                <w:webHidden/>
+              </w:rPr>
+              <w:fldChar w:fldCharType="end"/>
+            </w:r>
+          </w:hyperlink>
+        </w:p>
+        <w:p>
+          <w:pPr>
+            <w:pStyle w:val="TOC2"/>
+            <w:tabs>
+              <w:tab w:val="right" w:leader="dot" w:pos="9062"/>
+            </w:tabs>
+            <w:rPr>
+              <w:rFonts w:asciiTheme="minorHAnsi" w:eastAsiaTheme="minorEastAsia" w:hAnsiTheme="minorHAnsi"/>
+              <w:noProof/>
+              <w:sz w:val="22"/>
+              <w:lang w:eastAsia="hr-HR"/>
+            </w:rPr>
+          </w:pPr>
+          <w:hyperlink w:anchor="_Toc386218674" w:history="1">
+            <w:r>
+              <w:rPr>
+                <w:rStyle w:val="Hyperlink"/>
+                <w:noProof/>
+              </w:rPr>
+              <w:t>Pregledavanje aktivnih spisa</w:t>
+            </w:r>
+            <w:r>
+              <w:rPr>
+                <w:noProof/>
+                <w:webHidden/>
+              </w:rPr>
+              <w:tab/>
+            </w:r>
+            <w:r>
+              <w:rPr>
+                <w:noProof/>
+                <w:webHidden/>
+              </w:rPr>
+              <w:fldChar w:fldCharType="begin"/>
+            </w:r>
+            <w:r>
+              <w:rPr>
+                <w:noProof/>
+                <w:webHidden/>
+              </w:rPr>
+              <w:instrText xml:space="preserve"> PAGEREF _Toc386218674 \h </w:instrText>
+            </w:r>
+            <w:r>
+              <w:rPr>
+                <w:noProof/>
+                <w:webHidden/>
+              </w:rPr>
+            </w:r>
+            <w:r>
+              <w:rPr>
+                <w:noProof/>
+                <w:webHidden/>
+              </w:rPr>
+              <w:fldChar w:fldCharType="separate"/>
+            </w:r>
+            <w:r>
+              <w:rPr>
+                <w:noProof/>
+                <w:webHidden/>
+              </w:rPr>
+              <w:t>10</w:t>
             </w:r>
             <w:r>
               <w:rPr>
@@ -1238,7 +1380,7 @@
       <w:pPr>
         <w:pStyle w:val="Heading1"/>
       </w:pPr>
-      <w:bookmarkStart w:id="1" w:name="_Toc386212977"/>
+      <w:bookmarkStart w:id="1" w:name="_Toc386218666"/>
       <w:r>
         <w:lastRenderedPageBreak/>
         <w:t>1.Uvod</w:t>
@@ -1254,7 +1396,7 @@
       <w:pPr>
         <w:pStyle w:val="Heading1"/>
       </w:pPr>
-      <w:bookmarkStart w:id="2" w:name="_Toc386212978"/>
+      <w:bookmarkStart w:id="2" w:name="_Toc386218667"/>
       <w:r>
         <w:lastRenderedPageBreak/>
         <w:t>Dijagrami slijeda</w:t>
@@ -1266,7 +1408,7 @@
       <w:pPr>
         <w:pStyle w:val="Heading2"/>
       </w:pPr>
-      <w:bookmarkStart w:id="3" w:name="_Toc386212979"/>
+      <w:bookmarkStart w:id="3" w:name="_Toc386218668"/>
       <w:r>
         <w:t>Prijava u sustav</w:t>
       </w:r>
@@ -1283,7 +1425,7 @@
       <w:pPr>
         <w:pStyle w:val="Heading2"/>
       </w:pPr>
-      <w:bookmarkStart w:id="4" w:name="_Toc386212980"/>
+      <w:bookmarkStart w:id="4" w:name="_Toc386218669"/>
       <w:r>
         <w:lastRenderedPageBreak/>
         <w:t>Dijagram slijeda „Pregledavanje spisa“</w:t>
@@ -1356,25 +1498,98 @@
     </w:p>
     <w:p>
       <w:pPr>
+        <w:pStyle w:val="Heading2"/>
+      </w:pPr>
+      <w:bookmarkStart w:id="5" w:name="_Toc386218670"/>
+      <w:r>
+        <w:lastRenderedPageBreak/>
+        <w:t>Dijagram slijeda „Pregledavanje aktivnih spisa“</w:t>
+      </w:r>
+      <w:bookmarkEnd w:id="5"/>
+    </w:p>
+    <w:p/>
+    <w:p>
+      <w:r>
+        <w:rPr>
+          <w:noProof/>
+          <w:lang w:eastAsia="hr-HR"/>
+        </w:rPr>
+        <w:drawing>
+          <wp:inline distT="0" distB="0" distL="0" distR="0">
+            <wp:extent cx="5760720" cy="6691181"/>
+            <wp:effectExtent l="0" t="0" r="0" b="0"/>
+            <wp:docPr id="6" name="Picture 6" descr="C:\Users\zoky\Documents\GitHub\RepositoryTeam10\Dokumentacija\Dijagrami\Pregledavanje_aktivnih_spisa_slijed.jpg"/>
+            <wp:cNvGraphicFramePr>
+              <a:graphicFrameLocks xmlns:a="http://schemas.openxmlformats.org/drawingml/2006/main" noChangeAspect="1"/>
+            </wp:cNvGraphicFramePr>
+            <a:graphic xmlns:a="http://schemas.openxmlformats.org/drawingml/2006/main">
+              <a:graphicData uri="http://schemas.openxmlformats.org/drawingml/2006/picture">
+                <pic:pic xmlns:pic="http://schemas.openxmlformats.org/drawingml/2006/picture">
+                  <pic:nvPicPr>
+                    <pic:cNvPr id="0" name="Picture 3" descr="C:\Users\zoky\Documents\GitHub\RepositoryTeam10\Dokumentacija\Dijagrami\Pregledavanje_aktivnih_spisa_slijed.jpg"/>
+                    <pic:cNvPicPr>
+                      <a:picLocks noChangeAspect="1" noChangeArrowheads="1"/>
+                    </pic:cNvPicPr>
+                  </pic:nvPicPr>
+                  <pic:blipFill>
+                    <a:blip r:embed="rId7">
+                      <a:extLst>
+                        <a:ext uri="{28A0092B-C50C-407E-A947-70E740481C1C}">
+                          <a14:useLocalDpi xmlns:a14="http://schemas.microsoft.com/office/drawing/2010/main" val="0"/>
+                        </a:ext>
+                      </a:extLst>
+                    </a:blip>
+                    <a:srcRect/>
+                    <a:stretch>
+                      <a:fillRect/>
+                    </a:stretch>
+                  </pic:blipFill>
+                  <pic:spPr bwMode="auto">
+                    <a:xfrm>
+                      <a:off x="0" y="0"/>
+                      <a:ext cx="5760720" cy="6691181"/>
+                    </a:xfrm>
+                    <a:prstGeom prst="rect">
+                      <a:avLst/>
+                    </a:prstGeom>
+                    <a:noFill/>
+                    <a:ln>
+                      <a:noFill/>
+                    </a:ln>
+                  </pic:spPr>
+                </pic:pic>
+              </a:graphicData>
+            </a:graphic>
+          </wp:inline>
+        </w:drawing>
+      </w:r>
+    </w:p>
+    <w:p>
+      <w:r>
+        <w:br w:type="page"/>
+      </w:r>
+    </w:p>
+    <w:p>
+      <w:pPr>
         <w:pStyle w:val="Heading1"/>
       </w:pPr>
-      <w:bookmarkStart w:id="5" w:name="_Toc386212981"/>
+      <w:bookmarkStart w:id="6" w:name="_Toc386218671"/>
       <w:r>
         <w:lastRenderedPageBreak/>
         <w:t>Dijagrami aktivnosti</w:t>
       </w:r>
-      <w:bookmarkEnd w:id="5"/>
+      <w:bookmarkEnd w:id="6"/>
     </w:p>
     <w:p/>
     <w:p>
       <w:pPr>
         <w:pStyle w:val="Heading2"/>
       </w:pPr>
-      <w:bookmarkStart w:id="6" w:name="_Toc386212982"/>
+      <w:bookmarkStart w:id="7" w:name="_Toc386218672"/>
       <w:r>
         <w:t>Prijava u sustav</w:t>
       </w:r>
-      <w:bookmarkEnd w:id="6"/>
+      <w:bookmarkEnd w:id="7"/>
     </w:p>
     <w:p>
       <w:pPr>
@@ -1403,7 +1618,7 @@
                     </pic:cNvPicPr>
                   </pic:nvPicPr>
                   <pic:blipFill>
-                    <a:blip r:embed="rId7" cstate="print">
+                    <a:blip r:embed="rId8" cstate="print">
                       <a:extLst>
                         <a:ext uri="{28A0092B-C50C-407E-A947-70E740481C1C}">
                           <a14:useLocalDpi xmlns:a14="http://schemas.microsoft.com/office/drawing/2010/main" val="0"/>
@@ -1444,12 +1659,12 @@
       <w:pPr>
         <w:pStyle w:val="Heading2"/>
       </w:pPr>
-      <w:bookmarkStart w:id="7" w:name="_Toc386212983"/>
+      <w:bookmarkStart w:id="8" w:name="_Toc386218673"/>
       <w:r>
         <w:lastRenderedPageBreak/>
         <w:t>Pregledavanje spisa</w:t>
       </w:r>
-      <w:bookmarkEnd w:id="7"/>
+      <w:bookmarkEnd w:id="8"/>
     </w:p>
     <w:p>
       <w:r>
@@ -1473,7 +1688,7 @@
                     <pic:cNvPicPr/>
                   </pic:nvPicPr>
                   <pic:blipFill>
-                    <a:blip r:embed="rId8"/>
+                    <a:blip r:embed="rId9"/>
                     <a:stretch>
                       <a:fillRect/>
                     </a:stretch>
@@ -1495,9 +1710,100 @@
       </w:r>
     </w:p>
     <w:p>
+      <w:pPr>
+        <w:sectPr>
+          <w:pgSz w:w="11906" w:h="16838"/>
+          <w:pgMar w:top="1417" w:right="1417" w:bottom="1417" w:left="1417" w:header="708" w:footer="708" w:gutter="0"/>
+          <w:cols w:space="708"/>
+          <w:docGrid w:linePitch="360"/>
+        </w:sectPr>
+      </w:pPr>
       <w:r>
         <w:br w:type="page"/>
       </w:r>
+    </w:p>
+    <w:p>
+      <w:pPr>
+        <w:pStyle w:val="Heading2"/>
+      </w:pPr>
+      <w:bookmarkStart w:id="9" w:name="_Toc386218674"/>
+      <w:r>
+        <w:lastRenderedPageBreak/>
+        <w:t>Pregledavanje aktivnih spisa</w:t>
+      </w:r>
+      <w:bookmarkEnd w:id="9"/>
+    </w:p>
+    <w:p/>
+    <w:p>
+      <w:r>
+        <w:rPr>
+          <w:noProof/>
+          <w:lang w:eastAsia="hr-HR"/>
+        </w:rPr>
+        <w:drawing>
+          <wp:inline distT="0" distB="0" distL="0" distR="0">
+            <wp:extent cx="8892540" cy="3697585"/>
+            <wp:effectExtent l="0" t="0" r="3810" b="0"/>
+            <wp:docPr id="5" name="Picture 5" descr="C:\Users\zoky\Documents\GitHub\RepositoryTeam10\Dokumentacija\Dijagrami\Pregledavanje aktivnih spisa.jpg"/>
+            <wp:cNvGraphicFramePr>
+              <a:graphicFrameLocks xmlns:a="http://schemas.openxmlformats.org/drawingml/2006/main" noChangeAspect="1"/>
+            </wp:cNvGraphicFramePr>
+            <a:graphic xmlns:a="http://schemas.openxmlformats.org/drawingml/2006/main">
+              <a:graphicData uri="http://schemas.openxmlformats.org/drawingml/2006/picture">
+                <pic:pic xmlns:pic="http://schemas.openxmlformats.org/drawingml/2006/picture">
+                  <pic:nvPicPr>
+                    <pic:cNvPr id="0" name="Picture 2" descr="C:\Users\zoky\Documents\GitHub\RepositoryTeam10\Dokumentacija\Dijagrami\Pregledavanje aktivnih spisa.jpg"/>
+                    <pic:cNvPicPr>
+                      <a:picLocks noChangeAspect="1" noChangeArrowheads="1"/>
+                    </pic:cNvPicPr>
+                  </pic:nvPicPr>
+                  <pic:blipFill>
+                    <a:blip r:embed="rId10">
+                      <a:extLst>
+                        <a:ext uri="{28A0092B-C50C-407E-A947-70E740481C1C}">
+                          <a14:useLocalDpi xmlns:a14="http://schemas.microsoft.com/office/drawing/2010/main" val="0"/>
+                        </a:ext>
+                      </a:extLst>
+                    </a:blip>
+                    <a:srcRect/>
+                    <a:stretch>
+                      <a:fillRect/>
+                    </a:stretch>
+                  </pic:blipFill>
+                  <pic:spPr bwMode="auto">
+                    <a:xfrm>
+                      <a:off x="0" y="0"/>
+                      <a:ext cx="8892540" cy="3697585"/>
+                    </a:xfrm>
+                    <a:prstGeom prst="rect">
+                      <a:avLst/>
+                    </a:prstGeom>
+                    <a:noFill/>
+                    <a:ln>
+                      <a:noFill/>
+                    </a:ln>
+                  </pic:spPr>
+                </pic:pic>
+              </a:graphicData>
+            </a:graphic>
+          </wp:inline>
+        </w:drawing>
+      </w:r>
+    </w:p>
+    <w:p>
+      <w:r>
+        <w:br w:type="page"/>
+      </w:r>
+    </w:p>
+    <w:p>
+      <w:pPr>
+        <w:sectPr>
+          <w:pgSz w:w="16838" w:h="11906" w:orient="landscape"/>
+          <w:pgMar w:top="1417" w:right="1417" w:bottom="1417" w:left="1417" w:header="708" w:footer="708" w:gutter="0"/>
+          <w:cols w:space="708"/>
+          <w:docGrid w:linePitch="360"/>
+        </w:sectPr>
+      </w:pPr>
     </w:p>
     <w:p/>
     <w:sectPr>
@@ -2536,7 +2842,7 @@
 </file>
 
 <file path=customXml/itemProps1.xml><?xml version="1.0" encoding="utf-8"?>
-<ds:datastoreItem xmlns:ds="http://schemas.openxmlformats.org/officeDocument/2006/customXml" ds:itemID="{EF00C204-CBD9-4E1F-8405-D504A6251084}">
+<ds:datastoreItem xmlns:ds="http://schemas.openxmlformats.org/officeDocument/2006/customXml" ds:itemID="{049794F7-E3B2-4AC4-94CA-D7677D55F122}">
   <ds:schemaRefs>
     <ds:schemaRef ds:uri="http://schemas.openxmlformats.org/officeDocument/2006/bibliography"/>
   </ds:schemaRefs>

</xml_diff>

<commit_message>
dijagram slijeda prijava u sustav
dodan je dijagram slijeda za prijavu u sustav
</commit_message>
<xml_diff>
--- a/Dokumentacija/Tim10_Tehnička dokumentacija_v1.0.docx
+++ b/Dokumentacija/Tim10_Tehnička dokumentacija_v1.0.docx
@@ -1,6 +1,6 @@
 
 <file path=word/document.xml><?xml version="1.0" encoding="utf-8"?>
-<w:document xmlns:wpc="http://schemas.microsoft.com/office/word/2010/wordprocessingCanvas" xmlns:mc="http://schemas.openxmlformats.org/markup-compatibility/2006" xmlns:o="urn:schemas-microsoft-com:office:office" xmlns:r="http://schemas.openxmlformats.org/officeDocument/2006/relationships" xmlns:m="http://schemas.openxmlformats.org/officeDocument/2006/math" xmlns:v="urn:schemas-microsoft-com:vml" xmlns:wp14="http://schemas.microsoft.com/office/word/2010/wordprocessingDrawing" xmlns:wp="http://schemas.openxmlformats.org/drawingml/2006/wordprocessingDrawing" xmlns:w10="urn:schemas-microsoft-com:office:word" xmlns:w="http://schemas.openxmlformats.org/wordprocessingml/2006/main" xmlns:w14="http://schemas.microsoft.com/office/word/2010/wordml" xmlns:wpg="http://schemas.microsoft.com/office/word/2010/wordprocessingGroup" xmlns:wpi="http://schemas.microsoft.com/office/word/2010/wordprocessingInk" xmlns:wne="http://schemas.microsoft.com/office/word/2006/wordml" xmlns:wps="http://schemas.microsoft.com/office/word/2010/wordprocessingShape" mc:Ignorable="w14 wp14">
+<w:document xmlns:wpc="http://schemas.microsoft.com/office/word/2010/wordprocessingCanvas" xmlns:mc="http://schemas.openxmlformats.org/markup-compatibility/2006" xmlns:o="urn:schemas-microsoft-com:office:office" xmlns:r="http://schemas.openxmlformats.org/officeDocument/2006/relationships" xmlns:m="http://schemas.openxmlformats.org/officeDocument/2006/math" xmlns:v="urn:schemas-microsoft-com:vml" xmlns:wp14="http://schemas.microsoft.com/office/word/2010/wordprocessingDrawing" xmlns:wp="http://schemas.openxmlformats.org/drawingml/2006/wordprocessingDrawing" xmlns:w10="urn:schemas-microsoft-com:office:word" xmlns:w="http://schemas.openxmlformats.org/wordprocessingml/2006/main" xmlns:w14="http://schemas.microsoft.com/office/word/2010/wordml" xmlns:w15="http://schemas.microsoft.com/office/word/2012/wordml" xmlns:wpg="http://schemas.microsoft.com/office/word/2010/wordprocessingGroup" xmlns:wpi="http://schemas.microsoft.com/office/word/2010/wordprocessingInk" xmlns:wne="http://schemas.microsoft.com/office/word/2006/wordml" xmlns:wps="http://schemas.microsoft.com/office/word/2010/wordprocessingShape" mc:Ignorable="w14 w15 wp14">
   <w:body>
     <w:p>
       <w:pPr>
@@ -685,110 +685,63 @@
           <w:r>
             <w:fldChar w:fldCharType="separate"/>
           </w:r>
-          <w:bookmarkStart w:id="0" w:name="_GoBack"/>
-          <w:bookmarkEnd w:id="0"/>
-          <w:r>
-            <w:rPr>
-              <w:rStyle w:val="Hyperlink"/>
-              <w:noProof/>
-            </w:rPr>
-            <w:fldChar w:fldCharType="begin"/>
-          </w:r>
-          <w:r>
-            <w:rPr>
-              <w:rStyle w:val="Hyperlink"/>
-              <w:noProof/>
-            </w:rPr>
-            <w:instrText xml:space="preserve"> </w:instrText>
-          </w:r>
-          <w:r>
-            <w:rPr>
-              <w:noProof/>
-            </w:rPr>
-            <w:instrText>HYPERLINK \l "_Toc386218666"</w:instrText>
-          </w:r>
-          <w:r>
-            <w:rPr>
-              <w:rStyle w:val="Hyperlink"/>
-              <w:noProof/>
-            </w:rPr>
-            <w:instrText xml:space="preserve"> </w:instrText>
-          </w:r>
-          <w:r>
-            <w:rPr>
-              <w:rStyle w:val="Hyperlink"/>
-              <w:noProof/>
-            </w:rPr>
-          </w:r>
-          <w:r>
-            <w:rPr>
-              <w:rStyle w:val="Hyperlink"/>
-              <w:noProof/>
-            </w:rPr>
-            <w:fldChar w:fldCharType="separate"/>
-          </w:r>
-          <w:r>
-            <w:rPr>
-              <w:rStyle w:val="Hyperlink"/>
-              <w:noProof/>
-            </w:rPr>
-            <w:t>1.Uvod</w:t>
-          </w:r>
-          <w:r>
-            <w:rPr>
-              <w:noProof/>
-              <w:webHidden/>
-            </w:rPr>
-            <w:tab/>
-          </w:r>
-          <w:r>
-            <w:rPr>
-              <w:noProof/>
-              <w:webHidden/>
-            </w:rPr>
-            <w:fldChar w:fldCharType="begin"/>
-          </w:r>
-          <w:r>
-            <w:rPr>
-              <w:noProof/>
-              <w:webHidden/>
-            </w:rPr>
-            <w:instrText xml:space="preserve"> PAGEREF _Toc386218666 \h </w:instrText>
-          </w:r>
-          <w:r>
-            <w:rPr>
-              <w:noProof/>
-              <w:webHidden/>
-            </w:rPr>
-          </w:r>
-          <w:r>
-            <w:rPr>
-              <w:noProof/>
-              <w:webHidden/>
-            </w:rPr>
-            <w:fldChar w:fldCharType="separate"/>
-          </w:r>
-          <w:r>
-            <w:rPr>
-              <w:noProof/>
-              <w:webHidden/>
-            </w:rPr>
-            <w:t>4</w:t>
-          </w:r>
-          <w:r>
-            <w:rPr>
-              <w:noProof/>
-              <w:webHidden/>
-            </w:rPr>
-            <w:fldChar w:fldCharType="end"/>
-          </w:r>
-          <w:r>
-            <w:rPr>
-              <w:rStyle w:val="Hyperlink"/>
-              <w:noProof/>
-            </w:rPr>
-            <w:fldChar w:fldCharType="end"/>
-          </w:r>
+          <w:hyperlink w:anchor="_Toc386218666" w:history="1">
+            <w:r>
+              <w:rPr>
+                <w:rStyle w:val="Hyperlink"/>
+                <w:noProof/>
+              </w:rPr>
+              <w:t>1.Uvod</w:t>
+            </w:r>
+            <w:r>
+              <w:rPr>
+                <w:noProof/>
+                <w:webHidden/>
+              </w:rPr>
+              <w:tab/>
+            </w:r>
+            <w:r>
+              <w:rPr>
+                <w:noProof/>
+                <w:webHidden/>
+              </w:rPr>
+              <w:fldChar w:fldCharType="begin"/>
+            </w:r>
+            <w:r>
+              <w:rPr>
+                <w:noProof/>
+                <w:webHidden/>
+              </w:rPr>
+              <w:instrText xml:space="preserve"> PAGEREF _Toc386218666 \h </w:instrText>
+            </w:r>
+            <w:r>
+              <w:rPr>
+                <w:noProof/>
+                <w:webHidden/>
+              </w:rPr>
+            </w:r>
+            <w:r>
+              <w:rPr>
+                <w:noProof/>
+                <w:webHidden/>
+              </w:rPr>
+              <w:fldChar w:fldCharType="separate"/>
+            </w:r>
+            <w:r>
+              <w:rPr>
+                <w:noProof/>
+                <w:webHidden/>
+              </w:rPr>
+              <w:t>4</w:t>
+            </w:r>
+            <w:r>
+              <w:rPr>
+                <w:noProof/>
+                <w:webHidden/>
+              </w:rPr>
+              <w:fldChar w:fldCharType="end"/>
+            </w:r>
+          </w:hyperlink>
         </w:p>
         <w:p>
           <w:pPr>
@@ -1380,12 +1333,12 @@
       <w:pPr>
         <w:pStyle w:val="Heading1"/>
       </w:pPr>
-      <w:bookmarkStart w:id="1" w:name="_Toc386218666"/>
+      <w:bookmarkStart w:id="0" w:name="_Toc386218666"/>
       <w:r>
         <w:lastRenderedPageBreak/>
         <w:t>1.Uvod</w:t>
       </w:r>
-      <w:bookmarkEnd w:id="1"/>
+      <w:bookmarkEnd w:id="0"/>
     </w:p>
     <w:p>
       <w:r>
@@ -1396,26 +1349,83 @@
       <w:pPr>
         <w:pStyle w:val="Heading1"/>
       </w:pPr>
-      <w:bookmarkStart w:id="2" w:name="_Toc386218667"/>
+      <w:bookmarkStart w:id="1" w:name="_Toc386218667"/>
       <w:r>
         <w:lastRenderedPageBreak/>
         <w:t>Dijagrami slijeda</w:t>
       </w:r>
+      <w:bookmarkEnd w:id="1"/>
+    </w:p>
+    <w:p/>
+    <w:p>
+      <w:pPr>
+        <w:pStyle w:val="Heading2"/>
+      </w:pPr>
+      <w:bookmarkStart w:id="2" w:name="_Toc386218668"/>
+      <w:r>
+        <w:t>Prijava u sustav</w:t>
+      </w:r>
       <w:bookmarkEnd w:id="2"/>
     </w:p>
     <w:p/>
     <w:p>
-      <w:pPr>
-        <w:pStyle w:val="Heading2"/>
-      </w:pPr>
-      <w:bookmarkStart w:id="3" w:name="_Toc386218668"/>
-      <w:r>
-        <w:t>Prijava u sustav</w:t>
+      <w:bookmarkStart w:id="3" w:name="_GoBack"/>
+      <w:r>
+        <w:rPr>
+          <w:noProof/>
+          <w:lang w:eastAsia="hr-HR"/>
+        </w:rPr>
+        <w:drawing>
+          <wp:inline distT="0" distB="0" distL="0" distR="0">
+            <wp:extent cx="5760720" cy="3364387"/>
+            <wp:effectExtent l="0" t="0" r="0" b="7620"/>
+            <wp:docPr id="4" name="Picture 4" descr="C:\Users\Dominik\Desktop\PI\prijava u sustav.jpg"/>
+            <wp:cNvGraphicFramePr>
+              <a:graphicFrameLocks xmlns:a="http://schemas.openxmlformats.org/drawingml/2006/main" noChangeAspect="1"/>
+            </wp:cNvGraphicFramePr>
+            <a:graphic xmlns:a="http://schemas.openxmlformats.org/drawingml/2006/main">
+              <a:graphicData uri="http://schemas.openxmlformats.org/drawingml/2006/picture">
+                <pic:pic xmlns:pic="http://schemas.openxmlformats.org/drawingml/2006/picture">
+                  <pic:nvPicPr>
+                    <pic:cNvPr id="0" name="Picture 1" descr="C:\Users\Dominik\Desktop\PI\prijava u sustav.jpg"/>
+                    <pic:cNvPicPr>
+                      <a:picLocks noChangeAspect="1" noChangeArrowheads="1"/>
+                    </pic:cNvPicPr>
+                  </pic:nvPicPr>
+                  <pic:blipFill>
+                    <a:blip r:embed="rId5">
+                      <a:extLst>
+                        <a:ext uri="{28A0092B-C50C-407E-A947-70E740481C1C}">
+                          <a14:useLocalDpi xmlns:a14="http://schemas.microsoft.com/office/drawing/2010/main" val="0"/>
+                        </a:ext>
+                      </a:extLst>
+                    </a:blip>
+                    <a:srcRect/>
+                    <a:stretch>
+                      <a:fillRect/>
+                    </a:stretch>
+                  </pic:blipFill>
+                  <pic:spPr bwMode="auto">
+                    <a:xfrm>
+                      <a:off x="0" y="0"/>
+                      <a:ext cx="5760720" cy="3364387"/>
+                    </a:xfrm>
+                    <a:prstGeom prst="rect">
+                      <a:avLst/>
+                    </a:prstGeom>
+                    <a:noFill/>
+                    <a:ln>
+                      <a:noFill/>
+                    </a:ln>
+                  </pic:spPr>
+                </pic:pic>
+              </a:graphicData>
+            </a:graphic>
+          </wp:inline>
+        </w:drawing>
       </w:r>
       <w:bookmarkEnd w:id="3"/>
     </w:p>
-    <w:p/>
-    <w:p/>
     <w:p>
       <w:r>
         <w:br w:type="page"/>
@@ -1817,7 +1827,7 @@
 </file>
 
 <file path=word/styles.xml><?xml version="1.0" encoding="utf-8"?>
-<w:styles xmlns:mc="http://schemas.openxmlformats.org/markup-compatibility/2006" xmlns:r="http://schemas.openxmlformats.org/officeDocument/2006/relationships" xmlns:w="http://schemas.openxmlformats.org/wordprocessingml/2006/main" xmlns:w14="http://schemas.microsoft.com/office/word/2010/wordml" mc:Ignorable="w14">
+<w:styles xmlns:mc="http://schemas.openxmlformats.org/markup-compatibility/2006" xmlns:r="http://schemas.openxmlformats.org/officeDocument/2006/relationships" xmlns:w="http://schemas.openxmlformats.org/wordprocessingml/2006/main" xmlns:w14="http://schemas.microsoft.com/office/word/2010/wordml" xmlns:w15="http://schemas.microsoft.com/office/word/2012/wordml" mc:Ignorable="w14 w15">
   <w:docDefaults>
     <w:rPrDefault>
       <w:rPr>
@@ -1833,512 +1843,378 @@
       </w:pPr>
     </w:pPrDefault>
   </w:docDefaults>
-  <w:latentStyles w:defLockedState="0" w:defUIPriority="99" w:defSemiHidden="1" w:defUnhideWhenUsed="1" w:defQFormat="0" w:count="267">
-    <w:lsdException w:name="Normal" w:semiHidden="0" w:uiPriority="0" w:unhideWhenUsed="0" w:qFormat="1"/>
-    <w:lsdException w:name="heading 1" w:semiHidden="0" w:uiPriority="9" w:unhideWhenUsed="0" w:qFormat="1"/>
-    <w:lsdException w:name="heading 2" w:uiPriority="9" w:qFormat="1"/>
-    <w:lsdException w:name="heading 3" w:uiPriority="9" w:qFormat="1"/>
-    <w:lsdException w:name="heading 4" w:uiPriority="9" w:qFormat="1"/>
-    <w:lsdException w:name="heading 5" w:uiPriority="9" w:qFormat="1"/>
-    <w:lsdException w:name="heading 6" w:uiPriority="9" w:qFormat="1"/>
-    <w:lsdException w:name="heading 7" w:uiPriority="9" w:qFormat="1"/>
-    <w:lsdException w:name="heading 8" w:uiPriority="9" w:qFormat="1"/>
-    <w:lsdException w:name="heading 9" w:uiPriority="9" w:qFormat="1"/>
-    <w:lsdException w:name="toc 1" w:uiPriority="39"/>
-    <w:lsdException w:name="toc 2" w:uiPriority="39"/>
-    <w:lsdException w:name="toc 3" w:uiPriority="39"/>
-    <w:lsdException w:name="toc 4" w:uiPriority="39"/>
-    <w:lsdException w:name="toc 5" w:uiPriority="39"/>
-    <w:lsdException w:name="toc 6" w:uiPriority="39"/>
-    <w:lsdException w:name="toc 7" w:uiPriority="39"/>
-    <w:lsdException w:name="toc 8" w:uiPriority="39"/>
-    <w:lsdException w:name="toc 9" w:uiPriority="39"/>
-    <w:lsdException w:name="caption" w:uiPriority="35" w:qFormat="1"/>
-    <w:lsdException w:name="Title" w:semiHidden="0" w:uiPriority="10" w:unhideWhenUsed="0" w:qFormat="1"/>
-    <w:lsdException w:name="Default Paragraph Font" w:uiPriority="1"/>
-    <w:lsdException w:name="Subtitle" w:semiHidden="0" w:uiPriority="11" w:unhideWhenUsed="0" w:qFormat="1"/>
-    <w:lsdException w:name="Strong" w:semiHidden="0" w:uiPriority="22" w:unhideWhenUsed="0" w:qFormat="1"/>
-    <w:lsdException w:name="Emphasis" w:semiHidden="0" w:uiPriority="20" w:unhideWhenUsed="0" w:qFormat="1"/>
-    <w:lsdException w:name="Table Grid" w:semiHidden="0" w:uiPriority="59" w:unhideWhenUsed="0"/>
-    <w:lsdException w:name="Placeholder Text" w:unhideWhenUsed="0"/>
-    <w:lsdException w:name="No Spacing" w:semiHidden="0" w:uiPriority="1" w:unhideWhenUsed="0" w:qFormat="1"/>
-    <w:lsdException w:name="Light Shading" w:semiHidden="0" w:uiPriority="60" w:unhideWhenUsed="0"/>
-    <w:lsdException w:name="Light List" w:semiHidden="0" w:uiPriority="61" w:unhideWhenUsed="0"/>
-    <w:lsdException w:name="Light Grid" w:semiHidden="0" w:uiPriority="62" w:unhideWhenUsed="0"/>
-    <w:lsdException w:name="Medium Shading 1" w:semiHidden="0" w:uiPriority="63" w:unhideWhenUsed="0"/>
-    <w:lsdException w:name="Medium Shading 2" w:semiHidden="0" w:uiPriority="64" w:unhideWhenUsed="0"/>
-    <w:lsdException w:name="Medium List 1" w:semiHidden="0" w:uiPriority="65" w:unhideWhenUsed="0"/>
-    <w:lsdException w:name="Medium List 2" w:semiHidden="0" w:uiPriority="66" w:unhideWhenUsed="0"/>
-    <w:lsdException w:name="Medium Grid 1" w:semiHidden="0" w:uiPriority="67" w:unhideWhenUsed="0"/>
-    <w:lsdException w:name="Medium Grid 2" w:semiHidden="0" w:uiPriority="68" w:unhideWhenUsed="0"/>
-    <w:lsdException w:name="Medium Grid 3" w:semiHidden="0" w:uiPriority="69" w:unhideWhenUsed="0"/>
-    <w:lsdException w:name="Dark List" w:semiHidden="0" w:uiPriority="70" w:unhideWhenUsed="0"/>
-    <w:lsdException w:name="Colorful Shading" w:semiHidden="0" w:uiPriority="71" w:unhideWhenUsed="0"/>
-    <w:lsdException w:name="Colorful List" w:semiHidden="0" w:uiPriority="72" w:unhideWhenUsed="0"/>
-    <w:lsdException w:name="Colorful Grid" w:semiHidden="0" w:uiPriority="73" w:unhideWhenUsed="0"/>
-    <w:lsdException w:name="Light Shading Accent 1" w:semiHidden="0" w:uiPriority="60" w:unhideWhenUsed="0"/>
-    <w:lsdException w:name="Light List Accent 1" w:semiHidden="0" w:uiPriority="61" w:unhideWhenUsed="0"/>
-    <w:lsdException w:name="Light Grid Accent 1" w:semiHidden="0" w:uiPriority="62" w:unhideWhenUsed="0"/>
-    <w:lsdException w:name="Medium Shading 1 Accent 1" w:semiHidden="0" w:uiPriority="63" w:unhideWhenUsed="0"/>
-    <w:lsdException w:name="Medium Shading 2 Accent 1" w:semiHidden="0" w:uiPriority="64" w:unhideWhenUsed="0"/>
-    <w:lsdException w:name="Medium List 1 Accent 1" w:semiHidden="0" w:uiPriority="65" w:unhideWhenUsed="0"/>
-    <w:lsdException w:name="Revision" w:unhideWhenUsed="0"/>
-    <w:lsdException w:name="List Paragraph" w:semiHidden="0" w:uiPriority="34" w:unhideWhenUsed="0" w:qFormat="1"/>
-    <w:lsdException w:name="Quote" w:semiHidden="0" w:uiPriority="29" w:unhideWhenUsed="0" w:qFormat="1"/>
-    <w:lsdException w:name="Intense Quote" w:semiHidden="0" w:uiPriority="30" w:unhideWhenUsed="0" w:qFormat="1"/>
-    <w:lsdException w:name="Medium List 2 Accent 1" w:semiHidden="0" w:uiPriority="66" w:unhideWhenUsed="0"/>
-    <w:lsdException w:name="Medium Grid 1 Accent 1" w:semiHidden="0" w:uiPriority="67" w:unhideWhenUsed="0"/>
-    <w:lsdException w:name="Medium Grid 2 Accent 1" w:semiHidden="0" w:uiPriority="68" w:unhideWhenUsed="0"/>
-    <w:lsdException w:name="Medium Grid 3 Accent 1" w:semiHidden="0" w:uiPriority="69" w:unhideWhenUsed="0"/>
-    <w:lsdException w:name="Dark List Accent 1" w:semiHidden="0" w:uiPriority="70" w:unhideWhenUsed="0"/>
-    <w:lsdException w:name="Colorful Shading Accent 1" w:semiHidden="0" w:uiPriority="71" w:unhideWhenUsed="0"/>
-    <w:lsdException w:name="Colorful List Accent 1" w:semiHidden="0" w:uiPriority="72" w:unhideWhenUsed="0"/>
-    <w:lsdException w:name="Colorful Grid Accent 1" w:semiHidden="0" w:uiPriority="73" w:unhideWhenUsed="0"/>
-    <w:lsdException w:name="Light Shading Accent 2" w:semiHidden="0" w:uiPriority="60" w:unhideWhenUsed="0"/>
-    <w:lsdException w:name="Light List Accent 2" w:semiHidden="0" w:uiPriority="61" w:unhideWhenUsed="0"/>
-    <w:lsdException w:name="Light Grid Accent 2" w:semiHidden="0" w:uiPriority="62" w:unhideWhenUsed="0"/>
-    <w:lsdException w:name="Medium Shading 1 Accent 2" w:semiHidden="0" w:uiPriority="63" w:unhideWhenUsed="0"/>
-    <w:lsdException w:name="Medium Shading 2 Accent 2" w:semiHidden="0" w:uiPriority="64" w:unhideWhenUsed="0"/>
-    <w:lsdException w:name="Medium List 1 Accent 2" w:semiHidden="0" w:uiPriority="65" w:unhideWhenUsed="0"/>
-    <w:lsdException w:name="Medium List 2 Accent 2" w:semiHidden="0" w:uiPriority="66" w:unhideWhenUsed="0"/>
-    <w:lsdException w:name="Medium Grid 1 Accent 2" w:semiHidden="0" w:uiPriority="67" w:unhideWhenUsed="0"/>
-    <w:lsdException w:name="Medium Grid 2 Accent 2" w:semiHidden="0" w:uiPriority="68" w:unhideWhenUsed="0"/>
-    <w:lsdException w:name="Medium Grid 3 Accent 2" w:semiHidden="0" w:uiPriority="69" w:unhideWhenUsed="0"/>
-    <w:lsdException w:name="Dark List Accent 2" w:semiHidden="0" w:uiPriority="70" w:unhideWhenUsed="0"/>
-    <w:lsdException w:name="Colorful Shading Accent 2" w:semiHidden="0" w:uiPriority="71" w:unhideWhenUsed="0"/>
-    <w:lsdException w:name="Colorful List Accent 2" w:semiHidden="0" w:uiPriority="72" w:unhideWhenUsed="0"/>
-    <w:lsdException w:name="Colorful Grid Accent 2" w:semiHidden="0" w:uiPriority="73" w:unhideWhenUsed="0"/>
-    <w:lsdException w:name="Light Shading Accent 3" w:semiHidden="0" w:uiPriority="60" w:unhideWhenUsed="0"/>
-    <w:lsdException w:name="Light List Accent 3" w:semiHidden="0" w:uiPriority="61" w:unhideWhenUsed="0"/>
-    <w:lsdException w:name="Light Grid Accent 3" w:semiHidden="0" w:uiPriority="62" w:unhideWhenUsed="0"/>
-    <w:lsdException w:name="Medium Shading 1 Accent 3" w:semiHidden="0" w:uiPriority="63" w:unhideWhenUsed="0"/>
-    <w:lsdException w:name="Medium Shading 2 Accent 3" w:semiHidden="0" w:uiPriority="64" w:unhideWhenUsed="0"/>
-    <w:lsdException w:name="Medium List 1 Accent 3" w:semiHidden="0" w:uiPriority="65" w:unhideWhenUsed="0"/>
-    <w:lsdException w:name="Medium List 2 Accent 3" w:semiHidden="0" w:uiPriority="66" w:unhideWhenUsed="0"/>
-    <w:lsdException w:name="Medium Grid 1 Accent 3" w:semiHidden="0" w:uiPriority="67" w:unhideWhenUsed="0"/>
-    <w:lsdException w:name="Medium Grid 2 Accent 3" w:semiHidden="0" w:uiPriority="68" w:unhideWhenUsed="0"/>
-    <w:lsdException w:name="Medium Grid 3 Accent 3" w:semiHidden="0" w:uiPriority="69" w:unhideWhenUsed="0"/>
-    <w:lsdException w:name="Dark List Accent 3" w:semiHidden="0" w:uiPriority="70" w:unhideWhenUsed="0"/>
-    <w:lsdException w:name="Colorful Shading Accent 3" w:semiHidden="0" w:uiPriority="71" w:unhideWhenUsed="0"/>
-    <w:lsdException w:name="Colorful List Accent 3" w:semiHidden="0" w:uiPriority="72" w:unhideWhenUsed="0"/>
-    <w:lsdException w:name="Colorful Grid Accent 3" w:semiHidden="0" w:uiPriority="73" w:unhideWhenUsed="0"/>
-    <w:lsdException w:name="Light Shading Accent 4" w:semiHidden="0" w:uiPriority="60" w:unhideWhenUsed="0"/>
-    <w:lsdException w:name="Light List Accent 4" w:semiHidden="0" w:uiPriority="61" w:unhideWhenUsed="0"/>
-    <w:lsdException w:name="Light Grid Accent 4" w:semiHidden="0" w:uiPriority="62" w:unhideWhenUsed="0"/>
-    <w:lsdException w:name="Medium Shading 1 Accent 4" w:semiHidden="0" w:uiPriority="63" w:unhideWhenUsed="0"/>
-    <w:lsdException w:name="Medium Shading 2 Accent 4" w:semiHidden="0" w:uiPriority="64" w:unhideWhenUsed="0"/>
-    <w:lsdException w:name="Medium List 1 Accent 4" w:semiHidden="0" w:uiPriority="65" w:unhideWhenUsed="0"/>
-    <w:lsdException w:name="Medium List 2 Accent 4" w:semiHidden="0" w:uiPriority="66" w:unhideWhenUsed="0"/>
-    <w:lsdException w:name="Medium Grid 1 Accent 4" w:semiHidden="0" w:uiPriority="67" w:unhideWhenUsed="0"/>
-    <w:lsdException w:name="Medium Grid 2 Accent 4" w:semiHidden="0" w:uiPriority="68" w:unhideWhenUsed="0"/>
-    <w:lsdException w:name="Medium Grid 3 Accent 4" w:semiHidden="0" w:uiPriority="69" w:unhideWhenUsed="0"/>
-    <w:lsdException w:name="Dark List Accent 4" w:semiHidden="0" w:uiPriority="70" w:unhideWhenUsed="0"/>
-    <w:lsdException w:name="Colorful Shading Accent 4" w:semiHidden="0" w:uiPriority="71" w:unhideWhenUsed="0"/>
-    <w:lsdException w:name="Colorful List Accent 4" w:semiHidden="0" w:uiPriority="72" w:unhideWhenUsed="0"/>
-    <w:lsdException w:name="Colorful Grid Accent 4" w:semiHidden="0" w:uiPriority="73" w:unhideWhenUsed="0"/>
-    <w:lsdException w:name="Light Shading Accent 5" w:semiHidden="0" w:uiPriority="60" w:unhideWhenUsed="0"/>
-    <w:lsdException w:name="Light List Accent 5" w:semiHidden="0" w:uiPriority="61" w:unhideWhenUsed="0"/>
-    <w:lsdException w:name="Light Grid Accent 5" w:semiHidden="0" w:uiPriority="62" w:unhideWhenUsed="0"/>
-    <w:lsdException w:name="Medium Shading 1 Accent 5" w:semiHidden="0" w:uiPriority="63" w:unhideWhenUsed="0"/>
-    <w:lsdException w:name="Medium Shading 2 Accent 5" w:semiHidden="0" w:uiPriority="64" w:unhideWhenUsed="0"/>
-    <w:lsdException w:name="Medium List 1 Accent 5" w:semiHidden="0" w:uiPriority="65" w:unhideWhenUsed="0"/>
-    <w:lsdException w:name="Medium List 2 Accent 5" w:semiHidden="0" w:uiPriority="66" w:unhideWhenUsed="0"/>
-    <w:lsdException w:name="Medium Grid 1 Accent 5" w:semiHidden="0" w:uiPriority="67" w:unhideWhenUsed="0"/>
-    <w:lsdException w:name="Medium Grid 2 Accent 5" w:semiHidden="0" w:uiPriority="68" w:unhideWhenUsed="0"/>
-    <w:lsdException w:name="Medium Grid 3 Accent 5" w:semiHidden="0" w:uiPriority="69" w:unhideWhenUsed="0"/>
-    <w:lsdException w:name="Dark List Accent 5" w:semiHidden="0" w:uiPriority="70" w:unhideWhenUsed="0"/>
-    <w:lsdException w:name="Colorful Shading Accent 5" w:semiHidden="0" w:uiPriority="71" w:unhideWhenUsed="0"/>
-    <w:lsdException w:name="Colorful List Accent 5" w:semiHidden="0" w:uiPriority="72" w:unhideWhenUsed="0"/>
-    <w:lsdException w:name="Colorful Grid Accent 5" w:semiHidden="0" w:uiPriority="73" w:unhideWhenUsed="0"/>
-    <w:lsdException w:name="Light Shading Accent 6" w:semiHidden="0" w:uiPriority="60" w:unhideWhenUsed="0"/>
-    <w:lsdException w:name="Light List Accent 6" w:semiHidden="0" w:uiPriority="61" w:unhideWhenUsed="0"/>
-    <w:lsdException w:name="Light Grid Accent 6" w:semiHidden="0" w:uiPriority="62" w:unhideWhenUsed="0"/>
-    <w:lsdException w:name="Medium Shading 1 Accent 6" w:semiHidden="0" w:uiPriority="63" w:unhideWhenUsed="0"/>
-    <w:lsdException w:name="Medium Shading 2 Accent 6" w:semiHidden="0" w:uiPriority="64" w:unhideWhenUsed="0"/>
-    <w:lsdException w:name="Medium List 1 Accent 6" w:semiHidden="0" w:uiPriority="65" w:unhideWhenUsed="0"/>
-    <w:lsdException w:name="Medium List 2 Accent 6" w:semiHidden="0" w:uiPriority="66" w:unhideWhenUsed="0"/>
-    <w:lsdException w:name="Medium Grid 1 Accent 6" w:semiHidden="0" w:uiPriority="67" w:unhideWhenUsed="0"/>
-    <w:lsdException w:name="Medium Grid 2 Accent 6" w:semiHidden="0" w:uiPriority="68" w:unhideWhenUsed="0"/>
-    <w:lsdException w:name="Medium Grid 3 Accent 6" w:semiHidden="0" w:uiPriority="69" w:unhideWhenUsed="0"/>
-    <w:lsdException w:name="Dark List Accent 6" w:semiHidden="0" w:uiPriority="70" w:unhideWhenUsed="0"/>
-    <w:lsdException w:name="Colorful Shading Accent 6" w:semiHidden="0" w:uiPriority="71" w:unhideWhenUsed="0"/>
-    <w:lsdException w:name="Colorful List Accent 6" w:semiHidden="0" w:uiPriority="72" w:unhideWhenUsed="0"/>
-    <w:lsdException w:name="Colorful Grid Accent 6" w:semiHidden="0" w:uiPriority="73" w:unhideWhenUsed="0"/>
-    <w:lsdException w:name="Subtle Emphasis" w:semiHidden="0" w:uiPriority="19" w:unhideWhenUsed="0" w:qFormat="1"/>
-    <w:lsdException w:name="Intense Emphasis" w:semiHidden="0" w:uiPriority="21" w:unhideWhenUsed="0" w:qFormat="1"/>
-    <w:lsdException w:name="Subtle Reference" w:semiHidden="0" w:uiPriority="31" w:unhideWhenUsed="0" w:qFormat="1"/>
-    <w:lsdException w:name="Intense Reference" w:semiHidden="0" w:uiPriority="32" w:unhideWhenUsed="0" w:qFormat="1"/>
-    <w:lsdException w:name="Book Title" w:semiHidden="0" w:uiPriority="33" w:unhideWhenUsed="0" w:qFormat="1"/>
-    <w:lsdException w:name="Bibliography" w:uiPriority="37"/>
-    <w:lsdException w:name="TOC Heading" w:uiPriority="39" w:qFormat="1"/>
-  </w:latentStyles>
-  <w:style w:type="paragraph" w:default="1" w:styleId="Normal">
-    <w:name w:val="Normal"/>
-    <w:qFormat/>
-    <w:rsid w:val="003741A1"/>
-    <w:rPr>
-      <w:rFonts w:ascii="Times New Roman" w:hAnsi="Times New Roman"/>
-      <w:sz w:val="24"/>
-    </w:rPr>
-  </w:style>
-  <w:style w:type="paragraph" w:styleId="Heading1">
-    <w:name w:val="heading 1"/>
-    <w:basedOn w:val="Normal"/>
-    <w:next w:val="Normal"/>
-    <w:link w:val="Heading1Char"/>
-    <w:uiPriority w:val="9"/>
-    <w:qFormat/>
-    <w:rsid w:val="003741A1"/>
-    <w:pPr>
-      <w:keepNext/>
-      <w:keepLines/>
-      <w:spacing w:before="480" w:after="0"/>
-      <w:jc w:val="center"/>
-      <w:outlineLvl w:val="0"/>
-    </w:pPr>
-    <w:rPr>
-      <w:rFonts w:ascii="Arial" w:eastAsiaTheme="majorEastAsia" w:hAnsi="Arial" w:cstheme="majorBidi"/>
-      <w:b/>
-      <w:bCs/>
-      <w:sz w:val="32"/>
-      <w:szCs w:val="28"/>
-    </w:rPr>
-  </w:style>
-  <w:style w:type="paragraph" w:styleId="Heading2">
-    <w:name w:val="heading 2"/>
-    <w:basedOn w:val="Normal"/>
-    <w:next w:val="Normal"/>
-    <w:link w:val="Heading2Char"/>
-    <w:uiPriority w:val="9"/>
-    <w:unhideWhenUsed/>
-    <w:qFormat/>
-    <w:rsid w:val="003741A1"/>
-    <w:pPr>
-      <w:keepNext/>
-      <w:keepLines/>
-      <w:spacing w:before="200" w:after="0"/>
-      <w:outlineLvl w:val="1"/>
-    </w:pPr>
-    <w:rPr>
-      <w:rFonts w:ascii="Arial" w:eastAsiaTheme="majorEastAsia" w:hAnsi="Arial" w:cstheme="majorBidi"/>
-      <w:b/>
-      <w:bCs/>
-      <w:sz w:val="28"/>
-      <w:szCs w:val="26"/>
-    </w:rPr>
-  </w:style>
-  <w:style w:type="character" w:default="1" w:styleId="DefaultParagraphFont">
-    <w:name w:val="Default Paragraph Font"/>
-    <w:uiPriority w:val="1"/>
-    <w:semiHidden/>
-    <w:unhideWhenUsed/>
-  </w:style>
-  <w:style w:type="table" w:default="1" w:styleId="TableNormal">
-    <w:name w:val="Normal Table"/>
-    <w:uiPriority w:val="99"/>
-    <w:semiHidden/>
-    <w:unhideWhenUsed/>
-    <w:tblPr>
-      <w:tblInd w:w="0" w:type="dxa"/>
-      <w:tblCellMar>
-        <w:top w:w="0" w:type="dxa"/>
-        <w:left w:w="108" w:type="dxa"/>
-        <w:bottom w:w="0" w:type="dxa"/>
-        <w:right w:w="108" w:type="dxa"/>
-      </w:tblCellMar>
-    </w:tblPr>
-  </w:style>
-  <w:style w:type="numbering" w:default="1" w:styleId="NoList">
-    <w:name w:val="No List"/>
-    <w:uiPriority w:val="99"/>
-    <w:semiHidden/>
-    <w:unhideWhenUsed/>
-  </w:style>
-  <w:style w:type="character" w:customStyle="1" w:styleId="Heading1Char">
-    <w:name w:val="Heading 1 Char"/>
-    <w:basedOn w:val="DefaultParagraphFont"/>
-    <w:link w:val="Heading1"/>
-    <w:uiPriority w:val="9"/>
-    <w:rsid w:val="003741A1"/>
-    <w:rPr>
-      <w:rFonts w:ascii="Arial" w:eastAsiaTheme="majorEastAsia" w:hAnsi="Arial" w:cstheme="majorBidi"/>
-      <w:b/>
-      <w:bCs/>
-      <w:sz w:val="32"/>
-      <w:szCs w:val="28"/>
-    </w:rPr>
-  </w:style>
-  <w:style w:type="character" w:customStyle="1" w:styleId="Heading2Char">
-    <w:name w:val="Heading 2 Char"/>
-    <w:basedOn w:val="DefaultParagraphFont"/>
-    <w:link w:val="Heading2"/>
-    <w:uiPriority w:val="9"/>
-    <w:rsid w:val="003741A1"/>
-    <w:rPr>
-      <w:rFonts w:ascii="Arial" w:eastAsiaTheme="majorEastAsia" w:hAnsi="Arial" w:cstheme="majorBidi"/>
-      <w:b/>
-      <w:bCs/>
-      <w:sz w:val="28"/>
-      <w:szCs w:val="26"/>
-    </w:rPr>
-  </w:style>
-  <w:style w:type="paragraph" w:styleId="TOCHeading">
-    <w:name w:val="TOC Heading"/>
-    <w:basedOn w:val="Heading1"/>
-    <w:next w:val="Normal"/>
-    <w:uiPriority w:val="39"/>
-    <w:unhideWhenUsed/>
-    <w:qFormat/>
-    <w:rsid w:val="00B17C4F"/>
-    <w:pPr>
-      <w:spacing w:line="276" w:lineRule="auto"/>
-      <w:jc w:val="left"/>
-      <w:outlineLvl w:val="9"/>
-    </w:pPr>
-    <w:rPr>
-      <w:rFonts w:asciiTheme="majorHAnsi" w:hAnsiTheme="majorHAnsi"/>
-      <w:color w:val="365F91" w:themeColor="accent1" w:themeShade="BF"/>
-      <w:sz w:val="28"/>
-      <w:lang w:val="en-US" w:eastAsia="ja-JP"/>
-    </w:rPr>
-  </w:style>
-  <w:style w:type="paragraph" w:styleId="BalloonText">
-    <w:name w:val="Balloon Text"/>
-    <w:basedOn w:val="Normal"/>
-    <w:link w:val="BalloonTextChar"/>
-    <w:uiPriority w:val="99"/>
-    <w:semiHidden/>
-    <w:unhideWhenUsed/>
-    <w:rsid w:val="00B17C4F"/>
-    <w:pPr>
-      <w:spacing w:after="0" w:line="240" w:lineRule="auto"/>
-    </w:pPr>
-    <w:rPr>
-      <w:rFonts w:ascii="Tahoma" w:hAnsi="Tahoma" w:cs="Tahoma"/>
-      <w:sz w:val="16"/>
-      <w:szCs w:val="16"/>
-    </w:rPr>
-  </w:style>
-  <w:style w:type="character" w:customStyle="1" w:styleId="BalloonTextChar">
-    <w:name w:val="Balloon Text Char"/>
-    <w:basedOn w:val="DefaultParagraphFont"/>
-    <w:link w:val="BalloonText"/>
-    <w:uiPriority w:val="99"/>
-    <w:semiHidden/>
-    <w:rsid w:val="00B17C4F"/>
-    <w:rPr>
-      <w:rFonts w:ascii="Tahoma" w:hAnsi="Tahoma" w:cs="Tahoma"/>
-      <w:sz w:val="16"/>
-      <w:szCs w:val="16"/>
-    </w:rPr>
-  </w:style>
-  <w:style w:type="paragraph" w:styleId="TOC1">
-    <w:name w:val="toc 1"/>
-    <w:basedOn w:val="Normal"/>
-    <w:next w:val="Normal"/>
-    <w:autoRedefine/>
-    <w:uiPriority w:val="39"/>
-    <w:unhideWhenUsed/>
-    <w:rsid w:val="000C2B4D"/>
-    <w:pPr>
-      <w:spacing w:after="100"/>
-    </w:pPr>
-  </w:style>
-  <w:style w:type="paragraph" w:styleId="TOC2">
-    <w:name w:val="toc 2"/>
-    <w:basedOn w:val="Normal"/>
-    <w:next w:val="Normal"/>
-    <w:autoRedefine/>
-    <w:uiPriority w:val="39"/>
-    <w:unhideWhenUsed/>
-    <w:rsid w:val="000C2B4D"/>
-    <w:pPr>
-      <w:spacing w:after="100"/>
-      <w:ind w:left="240"/>
-    </w:pPr>
-  </w:style>
-  <w:style w:type="character" w:styleId="Hyperlink">
-    <w:name w:val="Hyperlink"/>
-    <w:basedOn w:val="DefaultParagraphFont"/>
-    <w:uiPriority w:val="99"/>
-    <w:unhideWhenUsed/>
-    <w:rsid w:val="000C2B4D"/>
-    <w:rPr>
-      <w:color w:val="0000FF" w:themeColor="hyperlink"/>
-      <w:u w:val="single"/>
-    </w:rPr>
-  </w:style>
-  <w:style w:type="paragraph" w:styleId="NoSpacing">
-    <w:name w:val="No Spacing"/>
-    <w:uiPriority w:val="1"/>
-    <w:qFormat/>
-    <w:rsid w:val="004C710F"/>
-    <w:pPr>
-      <w:spacing w:after="0" w:line="240" w:lineRule="auto"/>
-    </w:pPr>
-    <w:rPr>
-      <w:rFonts w:ascii="Times New Roman" w:hAnsi="Times New Roman"/>
-      <w:sz w:val="24"/>
-    </w:rPr>
-  </w:style>
-</w:styles>
-</file>
-
-<file path=word/stylesWithEffects.xml><?xml version="1.0" encoding="utf-8"?>
-<w:styles xmlns:wpc="http://schemas.microsoft.com/office/word/2010/wordprocessingCanvas" xmlns:mc="http://schemas.openxmlformats.org/markup-compatibility/2006" xmlns:o="urn:schemas-microsoft-com:office:office" xmlns:r="http://schemas.openxmlformats.org/officeDocument/2006/relationships" xmlns:m="http://schemas.openxmlformats.org/officeDocument/2006/math" xmlns:v="urn:schemas-microsoft-com:vml" xmlns:wp14="http://schemas.microsoft.com/office/word/2010/wordprocessingDrawing" xmlns:wp="http://schemas.openxmlformats.org/drawingml/2006/wordprocessingDrawing" xmlns:w10="urn:schemas-microsoft-com:office:word" xmlns:w="http://schemas.openxmlformats.org/wordprocessingml/2006/main" xmlns:w14="http://schemas.microsoft.com/office/word/2010/wordml" xmlns:wpg="http://schemas.microsoft.com/office/word/2010/wordprocessingGroup" xmlns:wpi="http://schemas.microsoft.com/office/word/2010/wordprocessingInk" xmlns:wne="http://schemas.microsoft.com/office/word/2006/wordml" xmlns:wps="http://schemas.microsoft.com/office/word/2010/wordprocessingShape" mc:Ignorable="w14 wp14">
-  <w:docDefaults>
-    <w:rPrDefault>
-      <w:rPr>
-        <w:rFonts w:asciiTheme="minorHAnsi" w:eastAsiaTheme="minorHAnsi" w:hAnsiTheme="minorHAnsi" w:cstheme="minorBidi"/>
-        <w:sz w:val="22"/>
-        <w:szCs w:val="22"/>
-        <w:lang w:val="hr-HR" w:eastAsia="en-US" w:bidi="ar-SA"/>
-      </w:rPr>
-    </w:rPrDefault>
-    <w:pPrDefault>
-      <w:pPr>
-        <w:spacing w:after="200" w:line="360" w:lineRule="auto"/>
-      </w:pPr>
-    </w:pPrDefault>
-  </w:docDefaults>
-  <w:latentStyles w:defLockedState="0" w:defUIPriority="99" w:defSemiHidden="1" w:defUnhideWhenUsed="1" w:defQFormat="0" w:count="267">
-    <w:lsdException w:name="Normal" w:semiHidden="0" w:uiPriority="0" w:unhideWhenUsed="0" w:qFormat="1"/>
-    <w:lsdException w:name="heading 1" w:semiHidden="0" w:uiPriority="9" w:unhideWhenUsed="0" w:qFormat="1"/>
-    <w:lsdException w:name="heading 2" w:uiPriority="9" w:qFormat="1"/>
-    <w:lsdException w:name="heading 3" w:uiPriority="9" w:qFormat="1"/>
-    <w:lsdException w:name="heading 4" w:uiPriority="9" w:qFormat="1"/>
-    <w:lsdException w:name="heading 5" w:uiPriority="9" w:qFormat="1"/>
-    <w:lsdException w:name="heading 6" w:uiPriority="9" w:qFormat="1"/>
-    <w:lsdException w:name="heading 7" w:uiPriority="9" w:qFormat="1"/>
-    <w:lsdException w:name="heading 8" w:uiPriority="9" w:qFormat="1"/>
-    <w:lsdException w:name="heading 9" w:uiPriority="9" w:qFormat="1"/>
-    <w:lsdException w:name="toc 1" w:uiPriority="39"/>
-    <w:lsdException w:name="toc 2" w:uiPriority="39"/>
-    <w:lsdException w:name="toc 3" w:uiPriority="39"/>
-    <w:lsdException w:name="toc 4" w:uiPriority="39"/>
-    <w:lsdException w:name="toc 5" w:uiPriority="39"/>
-    <w:lsdException w:name="toc 6" w:uiPriority="39"/>
-    <w:lsdException w:name="toc 7" w:uiPriority="39"/>
-    <w:lsdException w:name="toc 8" w:uiPriority="39"/>
-    <w:lsdException w:name="toc 9" w:uiPriority="39"/>
-    <w:lsdException w:name="caption" w:uiPriority="35" w:qFormat="1"/>
-    <w:lsdException w:name="Title" w:semiHidden="0" w:uiPriority="10" w:unhideWhenUsed="0" w:qFormat="1"/>
-    <w:lsdException w:name="Default Paragraph Font" w:uiPriority="1"/>
-    <w:lsdException w:name="Subtitle" w:semiHidden="0" w:uiPriority="11" w:unhideWhenUsed="0" w:qFormat="1"/>
-    <w:lsdException w:name="Strong" w:semiHidden="0" w:uiPriority="22" w:unhideWhenUsed="0" w:qFormat="1"/>
-    <w:lsdException w:name="Emphasis" w:semiHidden="0" w:uiPriority="20" w:unhideWhenUsed="0" w:qFormat="1"/>
-    <w:lsdException w:name="Table Grid" w:semiHidden="0" w:uiPriority="59" w:unhideWhenUsed="0"/>
-    <w:lsdException w:name="Placeholder Text" w:unhideWhenUsed="0"/>
-    <w:lsdException w:name="No Spacing" w:semiHidden="0" w:uiPriority="1" w:unhideWhenUsed="0" w:qFormat="1"/>
-    <w:lsdException w:name="Light Shading" w:semiHidden="0" w:uiPriority="60" w:unhideWhenUsed="0"/>
-    <w:lsdException w:name="Light List" w:semiHidden="0" w:uiPriority="61" w:unhideWhenUsed="0"/>
-    <w:lsdException w:name="Light Grid" w:semiHidden="0" w:uiPriority="62" w:unhideWhenUsed="0"/>
-    <w:lsdException w:name="Medium Shading 1" w:semiHidden="0" w:uiPriority="63" w:unhideWhenUsed="0"/>
-    <w:lsdException w:name="Medium Shading 2" w:semiHidden="0" w:uiPriority="64" w:unhideWhenUsed="0"/>
-    <w:lsdException w:name="Medium List 1" w:semiHidden="0" w:uiPriority="65" w:unhideWhenUsed="0"/>
-    <w:lsdException w:name="Medium List 2" w:semiHidden="0" w:uiPriority="66" w:unhideWhenUsed="0"/>
-    <w:lsdException w:name="Medium Grid 1" w:semiHidden="0" w:uiPriority="67" w:unhideWhenUsed="0"/>
-    <w:lsdException w:name="Medium Grid 2" w:semiHidden="0" w:uiPriority="68" w:unhideWhenUsed="0"/>
-    <w:lsdException w:name="Medium Grid 3" w:semiHidden="0" w:uiPriority="69" w:unhideWhenUsed="0"/>
-    <w:lsdException w:name="Dark List" w:semiHidden="0" w:uiPriority="70" w:unhideWhenUsed="0"/>
-    <w:lsdException w:name="Colorful Shading" w:semiHidden="0" w:uiPriority="71" w:unhideWhenUsed="0"/>
-    <w:lsdException w:name="Colorful List" w:semiHidden="0" w:uiPriority="72" w:unhideWhenUsed="0"/>
-    <w:lsdException w:name="Colorful Grid" w:semiHidden="0" w:uiPriority="73" w:unhideWhenUsed="0"/>
-    <w:lsdException w:name="Light Shading Accent 1" w:semiHidden="0" w:uiPriority="60" w:unhideWhenUsed="0"/>
-    <w:lsdException w:name="Light List Accent 1" w:semiHidden="0" w:uiPriority="61" w:unhideWhenUsed="0"/>
-    <w:lsdException w:name="Light Grid Accent 1" w:semiHidden="0" w:uiPriority="62" w:unhideWhenUsed="0"/>
-    <w:lsdException w:name="Medium Shading 1 Accent 1" w:semiHidden="0" w:uiPriority="63" w:unhideWhenUsed="0"/>
-    <w:lsdException w:name="Medium Shading 2 Accent 1" w:semiHidden="0" w:uiPriority="64" w:unhideWhenUsed="0"/>
-    <w:lsdException w:name="Medium List 1 Accent 1" w:semiHidden="0" w:uiPriority="65" w:unhideWhenUsed="0"/>
-    <w:lsdException w:name="Revision" w:unhideWhenUsed="0"/>
-    <w:lsdException w:name="List Paragraph" w:semiHidden="0" w:uiPriority="34" w:unhideWhenUsed="0" w:qFormat="1"/>
-    <w:lsdException w:name="Quote" w:semiHidden="0" w:uiPriority="29" w:unhideWhenUsed="0" w:qFormat="1"/>
-    <w:lsdException w:name="Intense Quote" w:semiHidden="0" w:uiPriority="30" w:unhideWhenUsed="0" w:qFormat="1"/>
-    <w:lsdException w:name="Medium List 2 Accent 1" w:semiHidden="0" w:uiPriority="66" w:unhideWhenUsed="0"/>
-    <w:lsdException w:name="Medium Grid 1 Accent 1" w:semiHidden="0" w:uiPriority="67" w:unhideWhenUsed="0"/>
-    <w:lsdException w:name="Medium Grid 2 Accent 1" w:semiHidden="0" w:uiPriority="68" w:unhideWhenUsed="0"/>
-    <w:lsdException w:name="Medium Grid 3 Accent 1" w:semiHidden="0" w:uiPriority="69" w:unhideWhenUsed="0"/>
-    <w:lsdException w:name="Dark List Accent 1" w:semiHidden="0" w:uiPriority="70" w:unhideWhenUsed="0"/>
-    <w:lsdException w:name="Colorful Shading Accent 1" w:semiHidden="0" w:uiPriority="71" w:unhideWhenUsed="0"/>
-    <w:lsdException w:name="Colorful List Accent 1" w:semiHidden="0" w:uiPriority="72" w:unhideWhenUsed="0"/>
-    <w:lsdException w:name="Colorful Grid Accent 1" w:semiHidden="0" w:uiPriority="73" w:unhideWhenUsed="0"/>
-    <w:lsdException w:name="Light Shading Accent 2" w:semiHidden="0" w:uiPriority="60" w:unhideWhenUsed="0"/>
-    <w:lsdException w:name="Light List Accent 2" w:semiHidden="0" w:uiPriority="61" w:unhideWhenUsed="0"/>
-    <w:lsdException w:name="Light Grid Accent 2" w:semiHidden="0" w:uiPriority="62" w:unhideWhenUsed="0"/>
-    <w:lsdException w:name="Medium Shading 1 Accent 2" w:semiHidden="0" w:uiPriority="63" w:unhideWhenUsed="0"/>
-    <w:lsdException w:name="Medium Shading 2 Accent 2" w:semiHidden="0" w:uiPriority="64" w:unhideWhenUsed="0"/>
-    <w:lsdException w:name="Medium List 1 Accent 2" w:semiHidden="0" w:uiPriority="65" w:unhideWhenUsed="0"/>
-    <w:lsdException w:name="Medium List 2 Accent 2" w:semiHidden="0" w:uiPriority="66" w:unhideWhenUsed="0"/>
-    <w:lsdException w:name="Medium Grid 1 Accent 2" w:semiHidden="0" w:uiPriority="67" w:unhideWhenUsed="0"/>
-    <w:lsdException w:name="Medium Grid 2 Accent 2" w:semiHidden="0" w:uiPriority="68" w:unhideWhenUsed="0"/>
-    <w:lsdException w:name="Medium Grid 3 Accent 2" w:semiHidden="0" w:uiPriority="69" w:unhideWhenUsed="0"/>
-    <w:lsdException w:name="Dark List Accent 2" w:semiHidden="0" w:uiPriority="70" w:unhideWhenUsed="0"/>
-    <w:lsdException w:name="Colorful Shading Accent 2" w:semiHidden="0" w:uiPriority="71" w:unhideWhenUsed="0"/>
-    <w:lsdException w:name="Colorful List Accent 2" w:semiHidden="0" w:uiPriority="72" w:unhideWhenUsed="0"/>
-    <w:lsdException w:name="Colorful Grid Accent 2" w:semiHidden="0" w:uiPriority="73" w:unhideWhenUsed="0"/>
-    <w:lsdException w:name="Light Shading Accent 3" w:semiHidden="0" w:uiPriority="60" w:unhideWhenUsed="0"/>
-    <w:lsdException w:name="Light List Accent 3" w:semiHidden="0" w:uiPriority="61" w:unhideWhenUsed="0"/>
-    <w:lsdException w:name="Light Grid Accent 3" w:semiHidden="0" w:uiPriority="62" w:unhideWhenUsed="0"/>
-    <w:lsdException w:name="Medium Shading 1 Accent 3" w:semiHidden="0" w:uiPriority="63" w:unhideWhenUsed="0"/>
-    <w:lsdException w:name="Medium Shading 2 Accent 3" w:semiHidden="0" w:uiPriority="64" w:unhideWhenUsed="0"/>
-    <w:lsdException w:name="Medium List 1 Accent 3" w:semiHidden="0" w:uiPriority="65" w:unhideWhenUsed="0"/>
-    <w:lsdException w:name="Medium List 2 Accent 3" w:semiHidden="0" w:uiPriority="66" w:unhideWhenUsed="0"/>
-    <w:lsdException w:name="Medium Grid 1 Accent 3" w:semiHidden="0" w:uiPriority="67" w:unhideWhenUsed="0"/>
-    <w:lsdException w:name="Medium Grid 2 Accent 3" w:semiHidden="0" w:uiPriority="68" w:unhideWhenUsed="0"/>
-    <w:lsdException w:name="Medium Grid 3 Accent 3" w:semiHidden="0" w:uiPriority="69" w:unhideWhenUsed="0"/>
-    <w:lsdException w:name="Dark List Accent 3" w:semiHidden="0" w:uiPriority="70" w:unhideWhenUsed="0"/>
-    <w:lsdException w:name="Colorful Shading Accent 3" w:semiHidden="0" w:uiPriority="71" w:unhideWhenUsed="0"/>
-    <w:lsdException w:name="Colorful List Accent 3" w:semiHidden="0" w:uiPriority="72" w:unhideWhenUsed="0"/>
-    <w:lsdException w:name="Colorful Grid Accent 3" w:semiHidden="0" w:uiPriority="73" w:unhideWhenUsed="0"/>
-    <w:lsdException w:name="Light Shading Accent 4" w:semiHidden="0" w:uiPriority="60" w:unhideWhenUsed="0"/>
-    <w:lsdException w:name="Light List Accent 4" w:semiHidden="0" w:uiPriority="61" w:unhideWhenUsed="0"/>
-    <w:lsdException w:name="Light Grid Accent 4" w:semiHidden="0" w:uiPriority="62" w:unhideWhenUsed="0"/>
-    <w:lsdException w:name="Medium Shading 1 Accent 4" w:semiHidden="0" w:uiPriority="63" w:unhideWhenUsed="0"/>
-    <w:lsdException w:name="Medium Shading 2 Accent 4" w:semiHidden="0" w:uiPriority="64" w:unhideWhenUsed="0"/>
-    <w:lsdException w:name="Medium List 1 Accent 4" w:semiHidden="0" w:uiPriority="65" w:unhideWhenUsed="0"/>
-    <w:lsdException w:name="Medium List 2 Accent 4" w:semiHidden="0" w:uiPriority="66" w:unhideWhenUsed="0"/>
-    <w:lsdException w:name="Medium Grid 1 Accent 4" w:semiHidden="0" w:uiPriority="67" w:unhideWhenUsed="0"/>
-    <w:lsdException w:name="Medium Grid 2 Accent 4" w:semiHidden="0" w:uiPriority="68" w:unhideWhenUsed="0"/>
-    <w:lsdException w:name="Medium Grid 3 Accent 4" w:semiHidden="0" w:uiPriority="69" w:unhideWhenUsed="0"/>
-    <w:lsdException w:name="Dark List Accent 4" w:semiHidden="0" w:uiPriority="70" w:unhideWhenUsed="0"/>
-    <w:lsdException w:name="Colorful Shading Accent 4" w:semiHidden="0" w:uiPriority="71" w:unhideWhenUsed="0"/>
-    <w:lsdException w:name="Colorful List Accent 4" w:semiHidden="0" w:uiPriority="72" w:unhideWhenUsed="0"/>
-    <w:lsdException w:name="Colorful Grid Accent 4" w:semiHidden="0" w:uiPriority="73" w:unhideWhenUsed="0"/>
-    <w:lsdException w:name="Light Shading Accent 5" w:semiHidden="0" w:uiPriority="60" w:unhideWhenUsed="0"/>
-    <w:lsdException w:name="Light List Accent 5" w:semiHidden="0" w:uiPriority="61" w:unhideWhenUsed="0"/>
-    <w:lsdException w:name="Light Grid Accent 5" w:semiHidden="0" w:uiPriority="62" w:unhideWhenUsed="0"/>
-    <w:lsdException w:name="Medium Shading 1 Accent 5" w:semiHidden="0" w:uiPriority="63" w:unhideWhenUsed="0"/>
-    <w:lsdException w:name="Medium Shading 2 Accent 5" w:semiHidden="0" w:uiPriority="64" w:unhideWhenUsed="0"/>
-    <w:lsdException w:name="Medium List 1 Accent 5" w:semiHidden="0" w:uiPriority="65" w:unhideWhenUsed="0"/>
-    <w:lsdException w:name="Medium List 2 Accent 5" w:semiHidden="0" w:uiPriority="66" w:unhideWhenUsed="0"/>
-    <w:lsdException w:name="Medium Grid 1 Accent 5" w:semiHidden="0" w:uiPriority="67" w:unhideWhenUsed="0"/>
-    <w:lsdException w:name="Medium Grid 2 Accent 5" w:semiHidden="0" w:uiPriority="68" w:unhideWhenUsed="0"/>
-    <w:lsdException w:name="Medium Grid 3 Accent 5" w:semiHidden="0" w:uiPriority="69" w:unhideWhenUsed="0"/>
-    <w:lsdException w:name="Dark List Accent 5" w:semiHidden="0" w:uiPriority="70" w:unhideWhenUsed="0"/>
-    <w:lsdException w:name="Colorful Shading Accent 5" w:semiHidden="0" w:uiPriority="71" w:unhideWhenUsed="0"/>
-    <w:lsdException w:name="Colorful List Accent 5" w:semiHidden="0" w:uiPriority="72" w:unhideWhenUsed="0"/>
-    <w:lsdException w:name="Colorful Grid Accent 5" w:semiHidden="0" w:uiPriority="73" w:unhideWhenUsed="0"/>
-    <w:lsdException w:name="Light Shading Accent 6" w:semiHidden="0" w:uiPriority="60" w:unhideWhenUsed="0"/>
-    <w:lsdException w:name="Light List Accent 6" w:semiHidden="0" w:uiPriority="61" w:unhideWhenUsed="0"/>
-    <w:lsdException w:name="Light Grid Accent 6" w:semiHidden="0" w:uiPriority="62" w:unhideWhenUsed="0"/>
-    <w:lsdException w:name="Medium Shading 1 Accent 6" w:semiHidden="0" w:uiPriority="63" w:unhideWhenUsed="0"/>
-    <w:lsdException w:name="Medium Shading 2 Accent 6" w:semiHidden="0" w:uiPriority="64" w:unhideWhenUsed="0"/>
-    <w:lsdException w:name="Medium List 1 Accent 6" w:semiHidden="0" w:uiPriority="65" w:unhideWhenUsed="0"/>
-    <w:lsdException w:name="Medium List 2 Accent 6" w:semiHidden="0" w:uiPriority="66" w:unhideWhenUsed="0"/>
-    <w:lsdException w:name="Medium Grid 1 Accent 6" w:semiHidden="0" w:uiPriority="67" w:unhideWhenUsed="0"/>
-    <w:lsdException w:name="Medium Grid 2 Accent 6" w:semiHidden="0" w:uiPriority="68" w:unhideWhenUsed="0"/>
-    <w:lsdException w:name="Medium Grid 3 Accent 6" w:semiHidden="0" w:uiPriority="69" w:unhideWhenUsed="0"/>
-    <w:lsdException w:name="Dark List Accent 6" w:semiHidden="0" w:uiPriority="70" w:unhideWhenUsed="0"/>
-    <w:lsdException w:name="Colorful Shading Accent 6" w:semiHidden="0" w:uiPriority="71" w:unhideWhenUsed="0"/>
-    <w:lsdException w:name="Colorful List Accent 6" w:semiHidden="0" w:uiPriority="72" w:unhideWhenUsed="0"/>
-    <w:lsdException w:name="Colorful Grid Accent 6" w:semiHidden="0" w:uiPriority="73" w:unhideWhenUsed="0"/>
-    <w:lsdException w:name="Subtle Emphasis" w:semiHidden="0" w:uiPriority="19" w:unhideWhenUsed="0" w:qFormat="1"/>
-    <w:lsdException w:name="Intense Emphasis" w:semiHidden="0" w:uiPriority="21" w:unhideWhenUsed="0" w:qFormat="1"/>
-    <w:lsdException w:name="Subtle Reference" w:semiHidden="0" w:uiPriority="31" w:unhideWhenUsed="0" w:qFormat="1"/>
-    <w:lsdException w:name="Intense Reference" w:semiHidden="0" w:uiPriority="32" w:unhideWhenUsed="0" w:qFormat="1"/>
-    <w:lsdException w:name="Book Title" w:semiHidden="0" w:uiPriority="33" w:unhideWhenUsed="0" w:qFormat="1"/>
-    <w:lsdException w:name="Bibliography" w:uiPriority="37"/>
-    <w:lsdException w:name="TOC Heading" w:uiPriority="39" w:qFormat="1"/>
+  <w:latentStyles w:defLockedState="0" w:defUIPriority="99" w:defSemiHidden="0" w:defUnhideWhenUsed="0" w:defQFormat="0" w:count="371">
+    <w:lsdException w:name="Normal" w:uiPriority="0" w:qFormat="1"/>
+    <w:lsdException w:name="heading 1" w:uiPriority="9" w:qFormat="1"/>
+    <w:lsdException w:name="heading 2" w:semiHidden="1" w:uiPriority="9" w:unhideWhenUsed="1" w:qFormat="1"/>
+    <w:lsdException w:name="heading 3" w:semiHidden="1" w:uiPriority="9" w:unhideWhenUsed="1" w:qFormat="1"/>
+    <w:lsdException w:name="heading 4" w:semiHidden="1" w:uiPriority="9" w:unhideWhenUsed="1" w:qFormat="1"/>
+    <w:lsdException w:name="heading 5" w:semiHidden="1" w:uiPriority="9" w:unhideWhenUsed="1" w:qFormat="1"/>
+    <w:lsdException w:name="heading 6" w:semiHidden="1" w:uiPriority="9" w:unhideWhenUsed="1" w:qFormat="1"/>
+    <w:lsdException w:name="heading 7" w:semiHidden="1" w:uiPriority="9" w:unhideWhenUsed="1" w:qFormat="1"/>
+    <w:lsdException w:name="heading 8" w:semiHidden="1" w:uiPriority="9" w:unhideWhenUsed="1" w:qFormat="1"/>
+    <w:lsdException w:name="heading 9" w:semiHidden="1" w:uiPriority="9" w:unhideWhenUsed="1" w:qFormat="1"/>
+    <w:lsdException w:name="index 1" w:semiHidden="1" w:unhideWhenUsed="1"/>
+    <w:lsdException w:name="index 2" w:semiHidden="1" w:unhideWhenUsed="1"/>
+    <w:lsdException w:name="index 3" w:semiHidden="1" w:unhideWhenUsed="1"/>
+    <w:lsdException w:name="index 4" w:semiHidden="1" w:unhideWhenUsed="1"/>
+    <w:lsdException w:name="index 5" w:semiHidden="1" w:unhideWhenUsed="1"/>
+    <w:lsdException w:name="index 6" w:semiHidden="1" w:unhideWhenUsed="1"/>
+    <w:lsdException w:name="index 7" w:semiHidden="1" w:unhideWhenUsed="1"/>
+    <w:lsdException w:name="index 8" w:semiHidden="1" w:unhideWhenUsed="1"/>
+    <w:lsdException w:name="index 9" w:semiHidden="1" w:unhideWhenUsed="1"/>
+    <w:lsdException w:name="toc 1" w:semiHidden="1" w:uiPriority="39" w:unhideWhenUsed="1"/>
+    <w:lsdException w:name="toc 2" w:semiHidden="1" w:uiPriority="39" w:unhideWhenUsed="1"/>
+    <w:lsdException w:name="toc 3" w:semiHidden="1" w:uiPriority="39" w:unhideWhenUsed="1"/>
+    <w:lsdException w:name="toc 4" w:semiHidden="1" w:uiPriority="39" w:unhideWhenUsed="1"/>
+    <w:lsdException w:name="toc 5" w:semiHidden="1" w:uiPriority="39" w:unhideWhenUsed="1"/>
+    <w:lsdException w:name="toc 6" w:semiHidden="1" w:uiPriority="39" w:unhideWhenUsed="1"/>
+    <w:lsdException w:name="toc 7" w:semiHidden="1" w:uiPriority="39" w:unhideWhenUsed="1"/>
+    <w:lsdException w:name="toc 8" w:semiHidden="1" w:uiPriority="39" w:unhideWhenUsed="1"/>
+    <w:lsdException w:name="toc 9" w:semiHidden="1" w:uiPriority="39" w:unhideWhenUsed="1"/>
+    <w:lsdException w:name="Normal Indent" w:semiHidden="1" w:unhideWhenUsed="1"/>
+    <w:lsdException w:name="footnote text" w:semiHidden="1" w:unhideWhenUsed="1"/>
+    <w:lsdException w:name="annotation text" w:semiHidden="1" w:unhideWhenUsed="1"/>
+    <w:lsdException w:name="header" w:semiHidden="1" w:unhideWhenUsed="1"/>
+    <w:lsdException w:name="footer" w:semiHidden="1" w:unhideWhenUsed="1"/>
+    <w:lsdException w:name="index heading" w:semiHidden="1" w:unhideWhenUsed="1"/>
+    <w:lsdException w:name="caption" w:semiHidden="1" w:uiPriority="35" w:unhideWhenUsed="1" w:qFormat="1"/>
+    <w:lsdException w:name="table of figures" w:semiHidden="1" w:unhideWhenUsed="1"/>
+    <w:lsdException w:name="envelope address" w:semiHidden="1" w:unhideWhenUsed="1"/>
+    <w:lsdException w:name="envelope return" w:semiHidden="1" w:unhideWhenUsed="1"/>
+    <w:lsdException w:name="footnote reference" w:semiHidden="1" w:unhideWhenUsed="1"/>
+    <w:lsdException w:name="annotation reference" w:semiHidden="1" w:unhideWhenUsed="1"/>
+    <w:lsdException w:name="line number" w:semiHidden="1" w:unhideWhenUsed="1"/>
+    <w:lsdException w:name="page number" w:semiHidden="1" w:unhideWhenUsed="1"/>
+    <w:lsdException w:name="endnote reference" w:semiHidden="1" w:unhideWhenUsed="1"/>
+    <w:lsdException w:name="endnote text" w:semiHidden="1" w:unhideWhenUsed="1"/>
+    <w:lsdException w:name="table of authorities" w:semiHidden="1" w:unhideWhenUsed="1"/>
+    <w:lsdException w:name="macro" w:semiHidden="1" w:unhideWhenUsed="1"/>
+    <w:lsdException w:name="toa heading" w:semiHidden="1" w:unhideWhenUsed="1"/>
+    <w:lsdException w:name="List" w:semiHidden="1" w:unhideWhenUsed="1"/>
+    <w:lsdException w:name="List Bullet" w:semiHidden="1" w:unhideWhenUsed="1"/>
+    <w:lsdException w:name="List Number" w:semiHidden="1" w:unhideWhenUsed="1"/>
+    <w:lsdException w:name="List 2" w:semiHidden="1" w:unhideWhenUsed="1"/>
+    <w:lsdException w:name="List 3" w:semiHidden="1" w:unhideWhenUsed="1"/>
+    <w:lsdException w:name="List 4" w:semiHidden="1" w:unhideWhenUsed="1"/>
+    <w:lsdException w:name="List 5" w:semiHidden="1" w:unhideWhenUsed="1"/>
+    <w:lsdException w:name="List Bullet 2" w:semiHidden="1" w:unhideWhenUsed="1"/>
+    <w:lsdException w:name="List Bullet 3" w:semiHidden="1" w:unhideWhenUsed="1"/>
+    <w:lsdException w:name="List Bullet 4" w:semiHidden="1" w:unhideWhenUsed="1"/>
+    <w:lsdException w:name="List Bullet 5" w:semiHidden="1" w:unhideWhenUsed="1"/>
+    <w:lsdException w:name="List Number 2" w:semiHidden="1" w:unhideWhenUsed="1"/>
+    <w:lsdException w:name="List Number 3" w:semiHidden="1" w:unhideWhenUsed="1"/>
+    <w:lsdException w:name="List Number 4" w:semiHidden="1" w:unhideWhenUsed="1"/>
+    <w:lsdException w:name="List Number 5" w:semiHidden="1" w:unhideWhenUsed="1"/>
+    <w:lsdException w:name="Title" w:uiPriority="10" w:qFormat="1"/>
+    <w:lsdException w:name="Closing" w:semiHidden="1" w:unhideWhenUsed="1"/>
+    <w:lsdException w:name="Signature" w:semiHidden="1" w:unhideWhenUsed="1"/>
+    <w:lsdException w:name="Default Paragraph Font" w:semiHidden="1" w:uiPriority="1" w:unhideWhenUsed="1"/>
+    <w:lsdException w:name="Body Text" w:semiHidden="1" w:unhideWhenUsed="1"/>
+    <w:lsdException w:name="Body Text Indent" w:semiHidden="1" w:unhideWhenUsed="1"/>
+    <w:lsdException w:name="List Continue" w:semiHidden="1" w:unhideWhenUsed="1"/>
+    <w:lsdException w:name="List Continue 2" w:semiHidden="1" w:unhideWhenUsed="1"/>
+    <w:lsdException w:name="List Continue 3" w:semiHidden="1" w:unhideWhenUsed="1"/>
+    <w:lsdException w:name="List Continue 4" w:semiHidden="1" w:unhideWhenUsed="1"/>
+    <w:lsdException w:name="List Continue 5" w:semiHidden="1" w:unhideWhenUsed="1"/>
+    <w:lsdException w:name="Message Header" w:semiHidden="1" w:unhideWhenUsed="1"/>
+    <w:lsdException w:name="Subtitle" w:uiPriority="11" w:qFormat="1"/>
+    <w:lsdException w:name="Salutation" w:semiHidden="1" w:unhideWhenUsed="1"/>
+    <w:lsdException w:name="Date" w:semiHidden="1" w:unhideWhenUsed="1"/>
+    <w:lsdException w:name="Body Text First Indent" w:semiHidden="1" w:unhideWhenUsed="1"/>
+    <w:lsdException w:name="Body Text First Indent 2" w:semiHidden="1" w:unhideWhenUsed="1"/>
+    <w:lsdException w:name="Note Heading" w:semiHidden="1" w:unhideWhenUsed="1"/>
+    <w:lsdException w:name="Body Text 2" w:semiHidden="1" w:unhideWhenUsed="1"/>
+    <w:lsdException w:name="Body Text 3" w:semiHidden="1" w:unhideWhenUsed="1"/>
+    <w:lsdException w:name="Body Text Indent 2" w:semiHidden="1" w:unhideWhenUsed="1"/>
+    <w:lsdException w:name="Body Text Indent 3" w:semiHidden="1" w:unhideWhenUsed="1"/>
+    <w:lsdException w:name="Block Text" w:semiHidden="1" w:unhideWhenUsed="1"/>
+    <w:lsdException w:name="Hyperlink" w:semiHidden="1" w:unhideWhenUsed="1"/>
+    <w:lsdException w:name="FollowedHyperlink" w:semiHidden="1" w:unhideWhenUsed="1"/>
+    <w:lsdException w:name="Strong" w:uiPriority="22" w:qFormat="1"/>
+    <w:lsdException w:name="Emphasis" w:uiPriority="20" w:qFormat="1"/>
+    <w:lsdException w:name="Document Map" w:semiHidden="1" w:unhideWhenUsed="1"/>
+    <w:lsdException w:name="Plain Text" w:semiHidden="1" w:unhideWhenUsed="1"/>
+    <w:lsdException w:name="E-mail Signature" w:semiHidden="1" w:unhideWhenUsed="1"/>
+    <w:lsdException w:name="HTML Top of Form" w:semiHidden="1" w:unhideWhenUsed="1"/>
+    <w:lsdException w:name="HTML Bottom of Form" w:semiHidden="1" w:unhideWhenUsed="1"/>
+    <w:lsdException w:name="Normal (Web)" w:semiHidden="1" w:unhideWhenUsed="1"/>
+    <w:lsdException w:name="HTML Acronym" w:semiHidden="1" w:unhideWhenUsed="1"/>
+    <w:lsdException w:name="HTML Address" w:semiHidden="1" w:unhideWhenUsed="1"/>
+    <w:lsdException w:name="HTML Cite" w:semiHidden="1" w:unhideWhenUsed="1"/>
+    <w:lsdException w:name="HTML Code" w:semiHidden="1" w:unhideWhenUsed="1"/>
+    <w:lsdException w:name="HTML Definition" w:semiHidden="1" w:unhideWhenUsed="1"/>
+    <w:lsdException w:name="HTML Keyboard" w:semiHidden="1" w:unhideWhenUsed="1"/>
+    <w:lsdException w:name="HTML Preformatted" w:semiHidden="1" w:unhideWhenUsed="1"/>
+    <w:lsdException w:name="HTML Sample" w:semiHidden="1" w:unhideWhenUsed="1"/>
+    <w:lsdException w:name="HTML Typewriter" w:semiHidden="1" w:unhideWhenUsed="1"/>
+    <w:lsdException w:name="HTML Variable" w:semiHidden="1" w:unhideWhenUsed="1"/>
+    <w:lsdException w:name="Normal Table" w:semiHidden="1" w:unhideWhenUsed="1"/>
+    <w:lsdException w:name="annotation subject" w:semiHidden="1" w:unhideWhenUsed="1"/>
+    <w:lsdException w:name="No List" w:semiHidden="1" w:unhideWhenUsed="1"/>
+    <w:lsdException w:name="Outline List 1" w:semiHidden="1" w:unhideWhenUsed="1"/>
+    <w:lsdException w:name="Outline List 2" w:semiHidden="1" w:unhideWhenUsed="1"/>
+    <w:lsdException w:name="Outline List 3" w:semiHidden="1" w:unhideWhenUsed="1"/>
+    <w:lsdException w:name="Table Simple 1" w:semiHidden="1" w:unhideWhenUsed="1"/>
+    <w:lsdException w:name="Table Simple 2" w:semiHidden="1" w:unhideWhenUsed="1"/>
+    <w:lsdException w:name="Table Simple 3" w:semiHidden="1" w:unhideWhenUsed="1"/>
+    <w:lsdException w:name="Table Classic 1" w:semiHidden="1" w:unhideWhenUsed="1"/>
+    <w:lsdException w:name="Table Classic 2" w:semiHidden="1" w:unhideWhenUsed="1"/>
+    <w:lsdException w:name="Table Classic 3" w:semiHidden="1" w:unhideWhenUsed="1"/>
+    <w:lsdException w:name="Table Classic 4" w:semiHidden="1" w:unhideWhenUsed="1"/>
+    <w:lsdException w:name="Table Colorful 1" w:semiHidden="1" w:unhideWhenUsed="1"/>
+    <w:lsdException w:name="Table Colorful 2" w:semiHidden="1" w:unhideWhenUsed="1"/>
+    <w:lsdException w:name="Table Colorful 3" w:semiHidden="1" w:unhideWhenUsed="1"/>
+    <w:lsdException w:name="Table Columns 1" w:semiHidden="1" w:unhideWhenUsed="1"/>
+    <w:lsdException w:name="Table Columns 2" w:semiHidden="1" w:unhideWhenUsed="1"/>
+    <w:lsdException w:name="Table Columns 3" w:semiHidden="1" w:unhideWhenUsed="1"/>
+    <w:lsdException w:name="Table Columns 4" w:semiHidden="1" w:unhideWhenUsed="1"/>
+    <w:lsdException w:name="Table Columns 5" w:semiHidden="1" w:unhideWhenUsed="1"/>
+    <w:lsdException w:name="Table Grid 1" w:semiHidden="1" w:unhideWhenUsed="1"/>
+    <w:lsdException w:name="Table Grid 2" w:semiHidden="1" w:unhideWhenUsed="1"/>
+    <w:lsdException w:name="Table Grid 3" w:semiHidden="1" w:unhideWhenUsed="1"/>
+    <w:lsdException w:name="Table Grid 4" w:semiHidden="1" w:unhideWhenUsed="1"/>
+    <w:lsdException w:name="Table Grid 5" w:semiHidden="1" w:unhideWhenUsed="1"/>
+    <w:lsdException w:name="Table Grid 6" w:semiHidden="1" w:unhideWhenUsed="1"/>
+    <w:lsdException w:name="Table Grid 7" w:semiHidden="1" w:unhideWhenUsed="1"/>
+    <w:lsdException w:name="Table Grid 8" w:semiHidden="1" w:unhideWhenUsed="1"/>
+    <w:lsdException w:name="Table List 1" w:semiHidden="1" w:unhideWhenUsed="1"/>
+    <w:lsdException w:name="Table List 2" w:semiHidden="1" w:unhideWhenUsed="1"/>
+    <w:lsdException w:name="Table List 3" w:semiHidden="1" w:unhideWhenUsed="1"/>
+    <w:lsdException w:name="Table List 4" w:semiHidden="1" w:unhideWhenUsed="1"/>
+    <w:lsdException w:name="Table List 5" w:semiHidden="1" w:unhideWhenUsed="1"/>
+    <w:lsdException w:name="Table List 6" w:semiHidden="1" w:unhideWhenUsed="1"/>
+    <w:lsdException w:name="Table List 7" w:semiHidden="1" w:unhideWhenUsed="1"/>
+    <w:lsdException w:name="Table List 8" w:semiHidden="1" w:unhideWhenUsed="1"/>
+    <w:lsdException w:name="Table 3D effects 1" w:semiHidden="1" w:unhideWhenUsed="1"/>
+    <w:lsdException w:name="Table 3D effects 2" w:semiHidden="1" w:unhideWhenUsed="1"/>
+    <w:lsdException w:name="Table 3D effects 3" w:semiHidden="1" w:unhideWhenUsed="1"/>
+    <w:lsdException w:name="Table Contemporary" w:semiHidden="1" w:unhideWhenUsed="1"/>
+    <w:lsdException w:name="Table Elegant" w:semiHidden="1" w:unhideWhenUsed="1"/>
+    <w:lsdException w:name="Table Professional" w:semiHidden="1" w:unhideWhenUsed="1"/>
+    <w:lsdException w:name="Table Subtle 1" w:semiHidden="1" w:unhideWhenUsed="1"/>
+    <w:lsdException w:name="Table Subtle 2" w:semiHidden="1" w:unhideWhenUsed="1"/>
+    <w:lsdException w:name="Table Web 1" w:semiHidden="1" w:unhideWhenUsed="1"/>
+    <w:lsdException w:name="Table Web 2" w:semiHidden="1" w:unhideWhenUsed="1"/>
+    <w:lsdException w:name="Table Web 3" w:semiHidden="1" w:unhideWhenUsed="1"/>
+    <w:lsdException w:name="Balloon Text" w:semiHidden="1" w:unhideWhenUsed="1"/>
+    <w:lsdException w:name="Table Grid" w:uiPriority="59"/>
+    <w:lsdException w:name="Table Theme" w:semiHidden="1" w:unhideWhenUsed="1"/>
+    <w:lsdException w:name="Placeholder Text" w:semiHidden="1"/>
+    <w:lsdException w:name="No Spacing" w:uiPriority="1" w:qFormat="1"/>
+    <w:lsdException w:name="Light Shading" w:uiPriority="60"/>
+    <w:lsdException w:name="Light List" w:uiPriority="61"/>
+    <w:lsdException w:name="Light Grid" w:uiPriority="62"/>
+    <w:lsdException w:name="Medium Shading 1" w:uiPriority="63"/>
+    <w:lsdException w:name="Medium Shading 2" w:uiPriority="64"/>
+    <w:lsdException w:name="Medium List 1" w:uiPriority="65"/>
+    <w:lsdException w:name="Medium List 2" w:uiPriority="66"/>
+    <w:lsdException w:name="Medium Grid 1" w:uiPriority="67"/>
+    <w:lsdException w:name="Medium Grid 2" w:uiPriority="68"/>
+    <w:lsdException w:name="Medium Grid 3" w:uiPriority="69"/>
+    <w:lsdException w:name="Dark List" w:uiPriority="70"/>
+    <w:lsdException w:name="Colorful Shading" w:uiPriority="71"/>
+    <w:lsdException w:name="Colorful List" w:uiPriority="72"/>
+    <w:lsdException w:name="Colorful Grid" w:uiPriority="73"/>
+    <w:lsdException w:name="Light Shading Accent 1" w:uiPriority="60"/>
+    <w:lsdException w:name="Light List Accent 1" w:uiPriority="61"/>
+    <w:lsdException w:name="Light Grid Accent 1" w:uiPriority="62"/>
+    <w:lsdException w:name="Medium Shading 1 Accent 1" w:uiPriority="63"/>
+    <w:lsdException w:name="Medium Shading 2 Accent 1" w:uiPriority="64"/>
+    <w:lsdException w:name="Medium List 1 Accent 1" w:uiPriority="65"/>
+    <w:lsdException w:name="Revision" w:semiHidden="1"/>
+    <w:lsdException w:name="List Paragraph" w:uiPriority="34" w:qFormat="1"/>
+    <w:lsdException w:name="Quote" w:uiPriority="29" w:qFormat="1"/>
+    <w:lsdException w:name="Intense Quote" w:uiPriority="30" w:qFormat="1"/>
+    <w:lsdException w:name="Medium List 2 Accent 1" w:uiPriority="66"/>
+    <w:lsdException w:name="Medium Grid 1 Accent 1" w:uiPriority="67"/>
+    <w:lsdException w:name="Medium Grid 2 Accent 1" w:uiPriority="68"/>
+    <w:lsdException w:name="Medium Grid 3 Accent 1" w:uiPriority="69"/>
+    <w:lsdException w:name="Dark List Accent 1" w:uiPriority="70"/>
+    <w:lsdException w:name="Colorful Shading Accent 1" w:uiPriority="71"/>
+    <w:lsdException w:name="Colorful List Accent 1" w:uiPriority="72"/>
+    <w:lsdException w:name="Colorful Grid Accent 1" w:uiPriority="73"/>
+    <w:lsdException w:name="Light Shading Accent 2" w:uiPriority="60"/>
+    <w:lsdException w:name="Light List Accent 2" w:uiPriority="61"/>
+    <w:lsdException w:name="Light Grid Accent 2" w:uiPriority="62"/>
+    <w:lsdException w:name="Medium Shading 1 Accent 2" w:uiPriority="63"/>
+    <w:lsdException w:name="Medium Shading 2 Accent 2" w:uiPriority="64"/>
+    <w:lsdException w:name="Medium List 1 Accent 2" w:uiPriority="65"/>
+    <w:lsdException w:name="Medium List 2 Accent 2" w:uiPriority="66"/>
+    <w:lsdException w:name="Medium Grid 1 Accent 2" w:uiPriority="67"/>
+    <w:lsdException w:name="Medium Grid 2 Accent 2" w:uiPriority="68"/>
+    <w:lsdException w:name="Medium Grid 3 Accent 2" w:uiPriority="69"/>
+    <w:lsdException w:name="Dark List Accent 2" w:uiPriority="70"/>
+    <w:lsdException w:name="Colorful Shading Accent 2" w:uiPriority="71"/>
+    <w:lsdException w:name="Colorful List Accent 2" w:uiPriority="72"/>
+    <w:lsdException w:name="Colorful Grid Accent 2" w:uiPriority="73"/>
+    <w:lsdException w:name="Light Shading Accent 3" w:uiPriority="60"/>
+    <w:lsdException w:name="Light List Accent 3" w:uiPriority="61"/>
+    <w:lsdException w:name="Light Grid Accent 3" w:uiPriority="62"/>
+    <w:lsdException w:name="Medium Shading 1 Accent 3" w:uiPriority="63"/>
+    <w:lsdException w:name="Medium Shading 2 Accent 3" w:uiPriority="64"/>
+    <w:lsdException w:name="Medium List 1 Accent 3" w:uiPriority="65"/>
+    <w:lsdException w:name="Medium List 2 Accent 3" w:uiPriority="66"/>
+    <w:lsdException w:name="Medium Grid 1 Accent 3" w:uiPriority="67"/>
+    <w:lsdException w:name="Medium Grid 2 Accent 3" w:uiPriority="68"/>
+    <w:lsdException w:name="Medium Grid 3 Accent 3" w:uiPriority="69"/>
+    <w:lsdException w:name="Dark List Accent 3" w:uiPriority="70"/>
+    <w:lsdException w:name="Colorful Shading Accent 3" w:uiPriority="71"/>
+    <w:lsdException w:name="Colorful List Accent 3" w:uiPriority="72"/>
+    <w:lsdException w:name="Colorful Grid Accent 3" w:uiPriority="73"/>
+    <w:lsdException w:name="Light Shading Accent 4" w:uiPriority="60"/>
+    <w:lsdException w:name="Light List Accent 4" w:uiPriority="61"/>
+    <w:lsdException w:name="Light Grid Accent 4" w:uiPriority="62"/>
+    <w:lsdException w:name="Medium Shading 1 Accent 4" w:uiPriority="63"/>
+    <w:lsdException w:name="Medium Shading 2 Accent 4" w:uiPriority="64"/>
+    <w:lsdException w:name="Medium List 1 Accent 4" w:uiPriority="65"/>
+    <w:lsdException w:name="Medium List 2 Accent 4" w:uiPriority="66"/>
+    <w:lsdException w:name="Medium Grid 1 Accent 4" w:uiPriority="67"/>
+    <w:lsdException w:name="Medium Grid 2 Accent 4" w:uiPriority="68"/>
+    <w:lsdException w:name="Medium Grid 3 Accent 4" w:uiPriority="69"/>
+    <w:lsdException w:name="Dark List Accent 4" w:uiPriority="70"/>
+    <w:lsdException w:name="Colorful Shading Accent 4" w:uiPriority="71"/>
+    <w:lsdException w:name="Colorful List Accent 4" w:uiPriority="72"/>
+    <w:lsdException w:name="Colorful Grid Accent 4" w:uiPriority="73"/>
+    <w:lsdException w:name="Light Shading Accent 5" w:uiPriority="60"/>
+    <w:lsdException w:name="Light List Accent 5" w:uiPriority="61"/>
+    <w:lsdException w:name="Light Grid Accent 5" w:uiPriority="62"/>
+    <w:lsdException w:name="Medium Shading 1 Accent 5" w:uiPriority="63"/>
+    <w:lsdException w:name="Medium Shading 2 Accent 5" w:uiPriority="64"/>
+    <w:lsdException w:name="Medium List 1 Accent 5" w:uiPriority="65"/>
+    <w:lsdException w:name="Medium List 2 Accent 5" w:uiPriority="66"/>
+    <w:lsdException w:name="Medium Grid 1 Accent 5" w:uiPriority="67"/>
+    <w:lsdException w:name="Medium Grid 2 Accent 5" w:uiPriority="68"/>
+    <w:lsdException w:name="Medium Grid 3 Accent 5" w:uiPriority="69"/>
+    <w:lsdException w:name="Dark List Accent 5" w:uiPriority="70"/>
+    <w:lsdException w:name="Colorful Shading Accent 5" w:uiPriority="71"/>
+    <w:lsdException w:name="Colorful List Accent 5" w:uiPriority="72"/>
+    <w:lsdException w:name="Colorful Grid Accent 5" w:uiPriority="73"/>
+    <w:lsdException w:name="Light Shading Accent 6" w:uiPriority="60"/>
+    <w:lsdException w:name="Light List Accent 6" w:uiPriority="61"/>
+    <w:lsdException w:name="Light Grid Accent 6" w:uiPriority="62"/>
+    <w:lsdException w:name="Medium Shading 1 Accent 6" w:uiPriority="63"/>
+    <w:lsdException w:name="Medium Shading 2 Accent 6" w:uiPriority="64"/>
+    <w:lsdException w:name="Medium List 1 Accent 6" w:uiPriority="65"/>
+    <w:lsdException w:name="Medium List 2 Accent 6" w:uiPriority="66"/>
+    <w:lsdException w:name="Medium Grid 1 Accent 6" w:uiPriority="67"/>
+    <w:lsdException w:name="Medium Grid 2 Accent 6" w:uiPriority="68"/>
+    <w:lsdException w:name="Medium Grid 3 Accent 6" w:uiPriority="69"/>
+    <w:lsdException w:name="Dark List Accent 6" w:uiPriority="70"/>
+    <w:lsdException w:name="Colorful Shading Accent 6" w:uiPriority="71"/>
+    <w:lsdException w:name="Colorful List Accent 6" w:uiPriority="72"/>
+    <w:lsdException w:name="Colorful Grid Accent 6" w:uiPriority="73"/>
+    <w:lsdException w:name="Subtle Emphasis" w:uiPriority="19" w:qFormat="1"/>
+    <w:lsdException w:name="Intense Emphasis" w:uiPriority="21" w:qFormat="1"/>
+    <w:lsdException w:name="Subtle Reference" w:uiPriority="31" w:qFormat="1"/>
+    <w:lsdException w:name="Intense Reference" w:uiPriority="32" w:qFormat="1"/>
+    <w:lsdException w:name="Book Title" w:uiPriority="33" w:qFormat="1"/>
+    <w:lsdException w:name="Bibliography" w:semiHidden="1" w:uiPriority="37" w:unhideWhenUsed="1"/>
+    <w:lsdException w:name="TOC Heading" w:semiHidden="1" w:uiPriority="39" w:unhideWhenUsed="1" w:qFormat="1"/>
+    <w:lsdException w:name="Plain Table 1" w:uiPriority="41"/>
+    <w:lsdException w:name="Plain Table 2" w:uiPriority="42"/>
+    <w:lsdException w:name="Plain Table 3" w:uiPriority="43"/>
+    <w:lsdException w:name="Plain Table 4" w:uiPriority="44"/>
+    <w:lsdException w:name="Plain Table 5" w:uiPriority="45"/>
+    <w:lsdException w:name="Grid Table Light" w:uiPriority="40"/>
+    <w:lsdException w:name="Grid Table 1 Light" w:uiPriority="46"/>
+    <w:lsdException w:name="Grid Table 2" w:uiPriority="47"/>
+    <w:lsdException w:name="Grid Table 3" w:uiPriority="48"/>
+    <w:lsdException w:name="Grid Table 4" w:uiPriority="49"/>
+    <w:lsdException w:name="Grid Table 5 Dark" w:uiPriority="50"/>
+    <w:lsdException w:name="Grid Table 6 Colorful" w:uiPriority="51"/>
+    <w:lsdException w:name="Grid Table 7 Colorful" w:uiPriority="52"/>
+    <w:lsdException w:name="Grid Table 1 Light Accent 1" w:uiPriority="46"/>
+    <w:lsdException w:name="Grid Table 2 Accent 1" w:uiPriority="47"/>
+    <w:lsdException w:name="Grid Table 3 Accent 1" w:uiPriority="48"/>
+    <w:lsdException w:name="Grid Table 4 Accent 1" w:uiPriority="49"/>
+    <w:lsdException w:name="Grid Table 5 Dark Accent 1" w:uiPriority="50"/>
+    <w:lsdException w:name="Grid Table 6 Colorful Accent 1" w:uiPriority="51"/>
+    <w:lsdException w:name="Grid Table 7 Colorful Accent 1" w:uiPriority="52"/>
+    <w:lsdException w:name="Grid Table 1 Light Accent 2" w:uiPriority="46"/>
+    <w:lsdException w:name="Grid Table 2 Accent 2" w:uiPriority="47"/>
+    <w:lsdException w:name="Grid Table 3 Accent 2" w:uiPriority="48"/>
+    <w:lsdException w:name="Grid Table 4 Accent 2" w:uiPriority="49"/>
+    <w:lsdException w:name="Grid Table 5 Dark Accent 2" w:uiPriority="50"/>
+    <w:lsdException w:name="Grid Table 6 Colorful Accent 2" w:uiPriority="51"/>
+    <w:lsdException w:name="Grid Table 7 Colorful Accent 2" w:uiPriority="52"/>
+    <w:lsdException w:name="Grid Table 1 Light Accent 3" w:uiPriority="46"/>
+    <w:lsdException w:name="Grid Table 2 Accent 3" w:uiPriority="47"/>
+    <w:lsdException w:name="Grid Table 3 Accent 3" w:uiPriority="48"/>
+    <w:lsdException w:name="Grid Table 4 Accent 3" w:uiPriority="49"/>
+    <w:lsdException w:name="Grid Table 5 Dark Accent 3" w:uiPriority="50"/>
+    <w:lsdException w:name="Grid Table 6 Colorful Accent 3" w:uiPriority="51"/>
+    <w:lsdException w:name="Grid Table 7 Colorful Accent 3" w:uiPriority="52"/>
+    <w:lsdException w:name="Grid Table 1 Light Accent 4" w:uiPriority="46"/>
+    <w:lsdException w:name="Grid Table 2 Accent 4" w:uiPriority="47"/>
+    <w:lsdException w:name="Grid Table 3 Accent 4" w:uiPriority="48"/>
+    <w:lsdException w:name="Grid Table 4 Accent 4" w:uiPriority="49"/>
+    <w:lsdException w:name="Grid Table 5 Dark Accent 4" w:uiPriority="50"/>
+    <w:lsdException w:name="Grid Table 6 Colorful Accent 4" w:uiPriority="51"/>
+    <w:lsdException w:name="Grid Table 7 Colorful Accent 4" w:uiPriority="52"/>
+    <w:lsdException w:name="Grid Table 1 Light Accent 5" w:uiPriority="46"/>
+    <w:lsdException w:name="Grid Table 2 Accent 5" w:uiPriority="47"/>
+    <w:lsdException w:name="Grid Table 3 Accent 5" w:uiPriority="48"/>
+    <w:lsdException w:name="Grid Table 4 Accent 5" w:uiPriority="49"/>
+    <w:lsdException w:name="Grid Table 5 Dark Accent 5" w:uiPriority="50"/>
+    <w:lsdException w:name="Grid Table 6 Colorful Accent 5" w:uiPriority="51"/>
+    <w:lsdException w:name="Grid Table 7 Colorful Accent 5" w:uiPriority="52"/>
+    <w:lsdException w:name="Grid Table 1 Light Accent 6" w:uiPriority="46"/>
+    <w:lsdException w:name="Grid Table 2 Accent 6" w:uiPriority="47"/>
+    <w:lsdException w:name="Grid Table 3 Accent 6" w:uiPriority="48"/>
+    <w:lsdException w:name="Grid Table 4 Accent 6" w:uiPriority="49"/>
+    <w:lsdException w:name="Grid Table 5 Dark Accent 6" w:uiPriority="50"/>
+    <w:lsdException w:name="Grid Table 6 Colorful Accent 6" w:uiPriority="51"/>
+    <w:lsdException w:name="Grid Table 7 Colorful Accent 6" w:uiPriority="52"/>
+    <w:lsdException w:name="List Table 1 Light" w:uiPriority="46"/>
+    <w:lsdException w:name="List Table 2" w:uiPriority="47"/>
+    <w:lsdException w:name="List Table 3" w:uiPriority="48"/>
+    <w:lsdException w:name="List Table 4" w:uiPriority="49"/>
+    <w:lsdException w:name="List Table 5 Dark" w:uiPriority="50"/>
+    <w:lsdException w:name="List Table 6 Colorful" w:uiPriority="51"/>
+    <w:lsdException w:name="List Table 7 Colorful" w:uiPriority="52"/>
+    <w:lsdException w:name="List Table 1 Light Accent 1" w:uiPriority="46"/>
+    <w:lsdException w:name="List Table 2 Accent 1" w:uiPriority="47"/>
+    <w:lsdException w:name="List Table 3 Accent 1" w:uiPriority="48"/>
+    <w:lsdException w:name="List Table 4 Accent 1" w:uiPriority="49"/>
+    <w:lsdException w:name="List Table 5 Dark Accent 1" w:uiPriority="50"/>
+    <w:lsdException w:name="List Table 6 Colorful Accent 1" w:uiPriority="51"/>
+    <w:lsdException w:name="List Table 7 Colorful Accent 1" w:uiPriority="52"/>
+    <w:lsdException w:name="List Table 1 Light Accent 2" w:uiPriority="46"/>
+    <w:lsdException w:name="List Table 2 Accent 2" w:uiPriority="47"/>
+    <w:lsdException w:name="List Table 3 Accent 2" w:uiPriority="48"/>
+    <w:lsdException w:name="List Table 4 Accent 2" w:uiPriority="49"/>
+    <w:lsdException w:name="List Table 5 Dark Accent 2" w:uiPriority="50"/>
+    <w:lsdException w:name="List Table 6 Colorful Accent 2" w:uiPriority="51"/>
+    <w:lsdException w:name="List Table 7 Colorful Accent 2" w:uiPriority="52"/>
+    <w:lsdException w:name="List Table 1 Light Accent 3" w:uiPriority="46"/>
+    <w:lsdException w:name="List Table 2 Accent 3" w:uiPriority="47"/>
+    <w:lsdException w:name="List Table 3 Accent 3" w:uiPriority="48"/>
+    <w:lsdException w:name="List Table 4 Accent 3" w:uiPriority="49"/>
+    <w:lsdException w:name="List Table 5 Dark Accent 3" w:uiPriority="50"/>
+    <w:lsdException w:name="List Table 6 Colorful Accent 3" w:uiPriority="51"/>
+    <w:lsdException w:name="List Table 7 Colorful Accent 3" w:uiPriority="52"/>
+    <w:lsdException w:name="List Table 1 Light Accent 4" w:uiPriority="46"/>
+    <w:lsdException w:name="List Table 2 Accent 4" w:uiPriority="47"/>
+    <w:lsdException w:name="List Table 3 Accent 4" w:uiPriority="48"/>
+    <w:lsdException w:name="List Table 4 Accent 4" w:uiPriority="49"/>
+    <w:lsdException w:name="List Table 5 Dark Accent 4" w:uiPriority="50"/>
+    <w:lsdException w:name="List Table 6 Colorful Accent 4" w:uiPriority="51"/>
+    <w:lsdException w:name="List Table 7 Colorful Accent 4" w:uiPriority="52"/>
+    <w:lsdException w:name="List Table 1 Light Accent 5" w:uiPriority="46"/>
+    <w:lsdException w:name="List Table 2 Accent 5" w:uiPriority="47"/>
+    <w:lsdException w:name="List Table 3 Accent 5" w:uiPriority="48"/>
+    <w:lsdException w:name="List Table 4 Accent 5" w:uiPriority="49"/>
+    <w:lsdException w:name="List Table 5 Dark Accent 5" w:uiPriority="50"/>
+    <w:lsdException w:name="List Table 6 Colorful Accent 5" w:uiPriority="51"/>
+    <w:lsdException w:name="List Table 7 Colorful Accent 5" w:uiPriority="52"/>
+    <w:lsdException w:name="List Table 1 Light Accent 6" w:uiPriority="46"/>
+    <w:lsdException w:name="List Table 2 Accent 6" w:uiPriority="47"/>
+    <w:lsdException w:name="List Table 3 Accent 6" w:uiPriority="48"/>
+    <w:lsdException w:name="List Table 4 Accent 6" w:uiPriority="49"/>
+    <w:lsdException w:name="List Table 5 Dark Accent 6" w:uiPriority="50"/>
+    <w:lsdException w:name="List Table 6 Colorful Accent 6" w:uiPriority="51"/>
+    <w:lsdException w:name="List Table 7 Colorful Accent 6" w:uiPriority="52"/>
   </w:latentStyles>
   <w:style w:type="paragraph" w:default="1" w:styleId="Normal">
     <w:name w:val="Normal"/>
@@ -2842,7 +2718,7 @@
 </file>
 
 <file path=customXml/itemProps1.xml><?xml version="1.0" encoding="utf-8"?>
-<ds:datastoreItem xmlns:ds="http://schemas.openxmlformats.org/officeDocument/2006/customXml" ds:itemID="{049794F7-E3B2-4AC4-94CA-D7677D55F122}">
+<ds:datastoreItem xmlns:ds="http://schemas.openxmlformats.org/officeDocument/2006/customXml" ds:itemID="{AED9DDF9-B48E-4E61-ADEE-B5E2C995C323}">
   <ds:schemaRefs>
     <ds:schemaRef ds:uri="http://schemas.openxmlformats.org/officeDocument/2006/bibliography"/>
   </ds:schemaRefs>

</xml_diff>

<commit_message>
Dijagram slijeda "Pregledavanje arhviranih spisa"
Dodan je dijagram slijeda "Pregledavanje arhviranih spisa"
</commit_message>
<xml_diff>
--- a/Dokumentacija/Tim10_Tehnička dokumentacija_v1.0.docx
+++ b/Dokumentacija/Tim10_Tehnička dokumentacija_v1.0.docx
@@ -685,7 +685,7 @@
           <w:r>
             <w:fldChar w:fldCharType="separate"/>
           </w:r>
-          <w:hyperlink w:anchor="_Toc386218666" w:history="1">
+          <w:hyperlink w:anchor="_Toc386282892" w:history="1">
             <w:r>
               <w:rPr>
                 <w:rStyle w:val="Hyperlink"/>
@@ -712,7 +712,7 @@
                 <w:noProof/>
                 <w:webHidden/>
               </w:rPr>
-              <w:instrText xml:space="preserve"> PAGEREF _Toc386218666 \h </w:instrText>
+              <w:instrText xml:space="preserve"> PAGEREF _Toc386282892 \h </w:instrText>
             </w:r>
             <w:r>
               <w:rPr>
@@ -756,7 +756,7 @@
               <w:lang w:eastAsia="hr-HR"/>
             </w:rPr>
           </w:pPr>
-          <w:hyperlink w:anchor="_Toc386218667" w:history="1">
+          <w:hyperlink w:anchor="_Toc386282893" w:history="1">
             <w:r>
               <w:rPr>
                 <w:rStyle w:val="Hyperlink"/>
@@ -783,7 +783,7 @@
                 <w:noProof/>
                 <w:webHidden/>
               </w:rPr>
-              <w:instrText xml:space="preserve"> PAGEREF _Toc386218667 \h </w:instrText>
+              <w:instrText xml:space="preserve"> PAGEREF _Toc386282893 \h </w:instrText>
             </w:r>
             <w:r>
               <w:rPr>
@@ -827,7 +827,7 @@
               <w:lang w:eastAsia="hr-HR"/>
             </w:rPr>
           </w:pPr>
-          <w:hyperlink w:anchor="_Toc386218668" w:history="1">
+          <w:hyperlink w:anchor="_Toc386282894" w:history="1">
             <w:r>
               <w:rPr>
                 <w:rStyle w:val="Hyperlink"/>
@@ -854,7 +854,7 @@
                 <w:noProof/>
                 <w:webHidden/>
               </w:rPr>
-              <w:instrText xml:space="preserve"> PAGEREF _Toc386218668 \h </w:instrText>
+              <w:instrText xml:space="preserve"> PAGEREF _Toc386282894 \h </w:instrText>
             </w:r>
             <w:r>
               <w:rPr>
@@ -898,7 +898,7 @@
               <w:lang w:eastAsia="hr-HR"/>
             </w:rPr>
           </w:pPr>
-          <w:hyperlink w:anchor="_Toc386218669" w:history="1">
+          <w:hyperlink w:anchor="_Toc386282895" w:history="1">
             <w:r>
               <w:rPr>
                 <w:rStyle w:val="Hyperlink"/>
@@ -925,7 +925,7 @@
                 <w:noProof/>
                 <w:webHidden/>
               </w:rPr>
-              <w:instrText xml:space="preserve"> PAGEREF _Toc386218669 \h </w:instrText>
+              <w:instrText xml:space="preserve"> PAGEREF _Toc386282895 \h </w:instrText>
             </w:r>
             <w:r>
               <w:rPr>
@@ -969,7 +969,7 @@
               <w:lang w:eastAsia="hr-HR"/>
             </w:rPr>
           </w:pPr>
-          <w:hyperlink w:anchor="_Toc386218670" w:history="1">
+          <w:hyperlink w:anchor="_Toc386282896" w:history="1">
             <w:r>
               <w:rPr>
                 <w:rStyle w:val="Hyperlink"/>
@@ -996,7 +996,7 @@
                 <w:noProof/>
                 <w:webHidden/>
               </w:rPr>
-              <w:instrText xml:space="preserve"> PAGEREF _Toc386218670 \h </w:instrText>
+              <w:instrText xml:space="preserve"> PAGEREF _Toc386282896 \h </w:instrText>
             </w:r>
             <w:r>
               <w:rPr>
@@ -1017,6 +1017,77 @@
                 <w:webHidden/>
               </w:rPr>
               <w:t>7</w:t>
+            </w:r>
+            <w:r>
+              <w:rPr>
+                <w:noProof/>
+                <w:webHidden/>
+              </w:rPr>
+              <w:fldChar w:fldCharType="end"/>
+            </w:r>
+          </w:hyperlink>
+        </w:p>
+        <w:p>
+          <w:pPr>
+            <w:pStyle w:val="TOC2"/>
+            <w:tabs>
+              <w:tab w:val="right" w:leader="dot" w:pos="9062"/>
+            </w:tabs>
+            <w:rPr>
+              <w:rFonts w:asciiTheme="minorHAnsi" w:eastAsiaTheme="minorEastAsia" w:hAnsiTheme="minorHAnsi"/>
+              <w:noProof/>
+              <w:sz w:val="22"/>
+              <w:lang w:eastAsia="hr-HR"/>
+            </w:rPr>
+          </w:pPr>
+          <w:hyperlink w:anchor="_Toc386282897" w:history="1">
+            <w:r>
+              <w:rPr>
+                <w:rStyle w:val="Hyperlink"/>
+                <w:noProof/>
+              </w:rPr>
+              <w:t>Dijagram slijeda „Pregledavanje arhviranih spisa“</w:t>
+            </w:r>
+            <w:r>
+              <w:rPr>
+                <w:noProof/>
+                <w:webHidden/>
+              </w:rPr>
+              <w:tab/>
+            </w:r>
+            <w:r>
+              <w:rPr>
+                <w:noProof/>
+                <w:webHidden/>
+              </w:rPr>
+              <w:fldChar w:fldCharType="begin"/>
+            </w:r>
+            <w:r>
+              <w:rPr>
+                <w:noProof/>
+                <w:webHidden/>
+              </w:rPr>
+              <w:instrText xml:space="preserve"> PAGEREF _Toc386282897 \h </w:instrText>
+            </w:r>
+            <w:r>
+              <w:rPr>
+                <w:noProof/>
+                <w:webHidden/>
+              </w:rPr>
+            </w:r>
+            <w:r>
+              <w:rPr>
+                <w:noProof/>
+                <w:webHidden/>
+              </w:rPr>
+              <w:fldChar w:fldCharType="separate"/>
+            </w:r>
+            <w:r>
+              <w:rPr>
+                <w:noProof/>
+                <w:webHidden/>
+              </w:rPr>
+              <w:t>8</w:t>
             </w:r>
             <w:r>
               <w:rPr>
@@ -1040,7 +1111,7 @@
               <w:lang w:eastAsia="hr-HR"/>
             </w:rPr>
           </w:pPr>
-          <w:hyperlink w:anchor="_Toc386218671" w:history="1">
+          <w:hyperlink w:anchor="_Toc386282898" w:history="1">
             <w:r>
               <w:rPr>
                 <w:rStyle w:val="Hyperlink"/>
@@ -1067,7 +1138,7 @@
                 <w:noProof/>
                 <w:webHidden/>
               </w:rPr>
-              <w:instrText xml:space="preserve"> PAGEREF _Toc386218671 \h </w:instrText>
+              <w:instrText xml:space="preserve"> PAGEREF _Toc386282898 \h </w:instrText>
             </w:r>
             <w:r>
               <w:rPr>
@@ -1087,7 +1158,7 @@
                 <w:noProof/>
                 <w:webHidden/>
               </w:rPr>
-              <w:t>8</w:t>
+              <w:t>9</w:t>
             </w:r>
             <w:r>
               <w:rPr>
@@ -1111,7 +1182,7 @@
               <w:lang w:eastAsia="hr-HR"/>
             </w:rPr>
           </w:pPr>
-          <w:hyperlink w:anchor="_Toc386218672" w:history="1">
+          <w:hyperlink w:anchor="_Toc386282899" w:history="1">
             <w:r>
               <w:rPr>
                 <w:rStyle w:val="Hyperlink"/>
@@ -1138,7 +1209,7 @@
                 <w:noProof/>
                 <w:webHidden/>
               </w:rPr>
-              <w:instrText xml:space="preserve"> PAGEREF _Toc386218672 \h </w:instrText>
+              <w:instrText xml:space="preserve"> PAGEREF _Toc386282899 \h </w:instrText>
             </w:r>
             <w:r>
               <w:rPr>
@@ -1158,7 +1229,7 @@
                 <w:noProof/>
                 <w:webHidden/>
               </w:rPr>
-              <w:t>8</w:t>
+              <w:t>9</w:t>
             </w:r>
             <w:r>
               <w:rPr>
@@ -1182,7 +1253,7 @@
               <w:lang w:eastAsia="hr-HR"/>
             </w:rPr>
           </w:pPr>
-          <w:hyperlink w:anchor="_Toc386218673" w:history="1">
+          <w:hyperlink w:anchor="_Toc386282900" w:history="1">
             <w:r>
               <w:rPr>
                 <w:rStyle w:val="Hyperlink"/>
@@ -1209,7 +1280,7 @@
                 <w:noProof/>
                 <w:webHidden/>
               </w:rPr>
-              <w:instrText xml:space="preserve"> PAGEREF _Toc386218673 \h </w:instrText>
+              <w:instrText xml:space="preserve"> PAGEREF _Toc386282900 \h </w:instrText>
             </w:r>
             <w:r>
               <w:rPr>
@@ -1229,7 +1300,7 @@
                 <w:noProof/>
                 <w:webHidden/>
               </w:rPr>
-              <w:t>9</w:t>
+              <w:t>10</w:t>
             </w:r>
             <w:r>
               <w:rPr>
@@ -1253,7 +1324,7 @@
               <w:lang w:eastAsia="hr-HR"/>
             </w:rPr>
           </w:pPr>
-          <w:hyperlink w:anchor="_Toc386218674" w:history="1">
+          <w:hyperlink w:anchor="_Toc386282901" w:history="1">
             <w:r>
               <w:rPr>
                 <w:rStyle w:val="Hyperlink"/>
@@ -1280,7 +1351,7 @@
                 <w:noProof/>
                 <w:webHidden/>
               </w:rPr>
-              <w:instrText xml:space="preserve"> PAGEREF _Toc386218674 \h </w:instrText>
+              <w:instrText xml:space="preserve"> PAGEREF _Toc386282901 \h </w:instrText>
             </w:r>
             <w:r>
               <w:rPr>
@@ -1300,7 +1371,7 @@
                 <w:noProof/>
                 <w:webHidden/>
               </w:rPr>
-              <w:t>10</w:t>
+              <w:t>11</w:t>
             </w:r>
             <w:r>
               <w:rPr>
@@ -1328,17 +1399,19 @@
       <w:r>
         <w:br w:type="page"/>
       </w:r>
+      <w:bookmarkStart w:id="0" w:name="_GoBack"/>
+      <w:bookmarkEnd w:id="0"/>
     </w:p>
     <w:p>
       <w:pPr>
         <w:pStyle w:val="Heading1"/>
       </w:pPr>
-      <w:bookmarkStart w:id="0" w:name="_Toc386218666"/>
+      <w:bookmarkStart w:id="1" w:name="_Toc386282892"/>
       <w:r>
         <w:lastRenderedPageBreak/>
         <w:t>1.Uvod</w:t>
       </w:r>
-      <w:bookmarkEnd w:id="0"/>
+      <w:bookmarkEnd w:id="1"/>
     </w:p>
     <w:p>
       <w:r>
@@ -1349,27 +1422,26 @@
       <w:pPr>
         <w:pStyle w:val="Heading1"/>
       </w:pPr>
-      <w:bookmarkStart w:id="1" w:name="_Toc386218667"/>
+      <w:bookmarkStart w:id="2" w:name="_Toc386282893"/>
       <w:r>
         <w:lastRenderedPageBreak/>
         <w:t>Dijagrami slijeda</w:t>
       </w:r>
-      <w:bookmarkEnd w:id="1"/>
+      <w:bookmarkEnd w:id="2"/>
     </w:p>
     <w:p/>
     <w:p>
       <w:pPr>
         <w:pStyle w:val="Heading2"/>
       </w:pPr>
-      <w:bookmarkStart w:id="2" w:name="_Toc386218668"/>
+      <w:bookmarkStart w:id="3" w:name="_Toc386282894"/>
       <w:r>
         <w:t>Prijava u sustav</w:t>
       </w:r>
-      <w:bookmarkEnd w:id="2"/>
+      <w:bookmarkEnd w:id="3"/>
     </w:p>
     <w:p/>
     <w:p>
-      <w:bookmarkStart w:id="3" w:name="_GoBack"/>
       <w:r>
         <w:rPr>
           <w:noProof/>
@@ -1424,7 +1496,6 @@
           </wp:inline>
         </w:drawing>
       </w:r>
-      <w:bookmarkEnd w:id="3"/>
     </w:p>
     <w:p>
       <w:r>
@@ -1435,7 +1506,7 @@
       <w:pPr>
         <w:pStyle w:val="Heading2"/>
       </w:pPr>
-      <w:bookmarkStart w:id="4" w:name="_Toc386218669"/>
+      <w:bookmarkStart w:id="4" w:name="_Toc386282895"/>
       <w:r>
         <w:lastRenderedPageBreak/>
         <w:t>Dijagram slijeda „Pregledavanje spisa“</w:t>
@@ -1510,7 +1581,7 @@
       <w:pPr>
         <w:pStyle w:val="Heading2"/>
       </w:pPr>
-      <w:bookmarkStart w:id="5" w:name="_Toc386218670"/>
+      <w:bookmarkStart w:id="5" w:name="_Toc386282896"/>
       <w:r>
         <w:lastRenderedPageBreak/>
         <w:t>Dijagram slijeda „Pregledavanje aktivnih spisa“</w:t>
@@ -1575,31 +1646,113 @@
       </w:r>
     </w:p>
     <w:p>
+      <w:pPr>
+        <w:pStyle w:val="Heading2"/>
+      </w:pPr>
       <w:r>
         <w:br w:type="page"/>
       </w:r>
+      <w:bookmarkStart w:id="6" w:name="_Toc386282897"/>
+      <w:r>
+        <w:lastRenderedPageBreak/>
+        <w:t xml:space="preserve">Dijagram slijeda „Pregledavanje </w:t>
+      </w:r>
+      <w:proofErr w:type="spellStart"/>
+      <w:r>
+        <w:t>arhviranih</w:t>
+      </w:r>
+      <w:proofErr w:type="spellEnd"/>
+      <w:r>
+        <w:t xml:space="preserve"> spisa“</w:t>
+      </w:r>
+      <w:bookmarkEnd w:id="6"/>
+    </w:p>
+    <w:p/>
+    <w:p>
+      <w:r>
+        <w:rPr>
+          <w:noProof/>
+          <w:lang w:eastAsia="hr-HR"/>
+        </w:rPr>
+        <w:drawing>
+          <wp:inline distT="0" distB="0" distL="0" distR="0" wp14:anchorId="03E92FEE" wp14:editId="23E060D4">
+            <wp:extent cx="5760720" cy="5517857"/>
+            <wp:effectExtent l="0" t="0" r="0" b="6985"/>
+            <wp:docPr id="7" name="Picture 7" descr="C:\Users\Dominik\Desktop\PI\Pregled arhiviranih spisa.jpg"/>
+            <wp:cNvGraphicFramePr>
+              <a:graphicFrameLocks xmlns:a="http://schemas.openxmlformats.org/drawingml/2006/main" noChangeAspect="1"/>
+            </wp:cNvGraphicFramePr>
+            <a:graphic xmlns:a="http://schemas.openxmlformats.org/drawingml/2006/main">
+              <a:graphicData uri="http://schemas.openxmlformats.org/drawingml/2006/picture">
+                <pic:pic xmlns:pic="http://schemas.openxmlformats.org/drawingml/2006/picture">
+                  <pic:nvPicPr>
+                    <pic:cNvPr id="0" name="Picture 1" descr="C:\Users\Dominik\Desktop\PI\Pregled arhiviranih spisa.jpg"/>
+                    <pic:cNvPicPr>
+                      <a:picLocks noChangeAspect="1" noChangeArrowheads="1"/>
+                    </pic:cNvPicPr>
+                  </pic:nvPicPr>
+                  <pic:blipFill>
+                    <a:blip r:embed="rId8">
+                      <a:extLst>
+                        <a:ext uri="{28A0092B-C50C-407E-A947-70E740481C1C}">
+                          <a14:useLocalDpi xmlns:a14="http://schemas.microsoft.com/office/drawing/2010/main" val="0"/>
+                        </a:ext>
+                      </a:extLst>
+                    </a:blip>
+                    <a:srcRect/>
+                    <a:stretch>
+                      <a:fillRect/>
+                    </a:stretch>
+                  </pic:blipFill>
+                  <pic:spPr bwMode="auto">
+                    <a:xfrm>
+                      <a:off x="0" y="0"/>
+                      <a:ext cx="5760720" cy="5517857"/>
+                    </a:xfrm>
+                    <a:prstGeom prst="rect">
+                      <a:avLst/>
+                    </a:prstGeom>
+                    <a:noFill/>
+                    <a:ln>
+                      <a:noFill/>
+                    </a:ln>
+                  </pic:spPr>
+                </pic:pic>
+              </a:graphicData>
+            </a:graphic>
+          </wp:inline>
+        </w:drawing>
+      </w:r>
+    </w:p>
+    <w:p>
+      <w:pPr>
+        <w:pStyle w:val="Heading2"/>
+      </w:pPr>
+      <w:r>
+        <w:br w:type="page"/>
+      </w:r>
     </w:p>
     <w:p>
       <w:pPr>
         <w:pStyle w:val="Heading1"/>
       </w:pPr>
-      <w:bookmarkStart w:id="6" w:name="_Toc386218671"/>
+      <w:bookmarkStart w:id="7" w:name="_Toc386282898"/>
       <w:r>
         <w:lastRenderedPageBreak/>
         <w:t>Dijagrami aktivnosti</w:t>
       </w:r>
-      <w:bookmarkEnd w:id="6"/>
+      <w:bookmarkEnd w:id="7"/>
     </w:p>
     <w:p/>
     <w:p>
       <w:pPr>
         <w:pStyle w:val="Heading2"/>
       </w:pPr>
-      <w:bookmarkStart w:id="7" w:name="_Toc386218672"/>
+      <w:bookmarkStart w:id="8" w:name="_Toc386282899"/>
       <w:r>
         <w:t>Prijava u sustav</w:t>
       </w:r>
-      <w:bookmarkEnd w:id="7"/>
+      <w:bookmarkEnd w:id="8"/>
     </w:p>
     <w:p>
       <w:pPr>
@@ -1628,7 +1781,7 @@
                     </pic:cNvPicPr>
                   </pic:nvPicPr>
                   <pic:blipFill>
-                    <a:blip r:embed="rId8" cstate="print">
+                    <a:blip r:embed="rId9" cstate="print">
                       <a:extLst>
                         <a:ext uri="{28A0092B-C50C-407E-A947-70E740481C1C}">
                           <a14:useLocalDpi xmlns:a14="http://schemas.microsoft.com/office/drawing/2010/main" val="0"/>
@@ -1669,12 +1822,12 @@
       <w:pPr>
         <w:pStyle w:val="Heading2"/>
       </w:pPr>
-      <w:bookmarkStart w:id="8" w:name="_Toc386218673"/>
+      <w:bookmarkStart w:id="9" w:name="_Toc386282900"/>
       <w:r>
         <w:lastRenderedPageBreak/>
         <w:t>Pregledavanje spisa</w:t>
       </w:r>
-      <w:bookmarkEnd w:id="8"/>
+      <w:bookmarkEnd w:id="9"/>
     </w:p>
     <w:p>
       <w:r>
@@ -1698,7 +1851,7 @@
                     <pic:cNvPicPr/>
                   </pic:nvPicPr>
                   <pic:blipFill>
-                    <a:blip r:embed="rId9"/>
+                    <a:blip r:embed="rId10"/>
                     <a:stretch>
                       <a:fillRect/>
                     </a:stretch>
@@ -1736,12 +1889,12 @@
       <w:pPr>
         <w:pStyle w:val="Heading2"/>
       </w:pPr>
-      <w:bookmarkStart w:id="9" w:name="_Toc386218674"/>
+      <w:bookmarkStart w:id="10" w:name="_Toc386282901"/>
       <w:r>
         <w:lastRenderedPageBreak/>
         <w:t>Pregledavanje aktivnih spisa</w:t>
       </w:r>
-      <w:bookmarkEnd w:id="9"/>
+      <w:bookmarkEnd w:id="10"/>
     </w:p>
     <w:p/>
     <w:p>
@@ -1768,7 +1921,7 @@
                     </pic:cNvPicPr>
                   </pic:nvPicPr>
                   <pic:blipFill>
-                    <a:blip r:embed="rId10">
+                    <a:blip r:embed="rId11">
                       <a:extLst>
                         <a:ext uri="{28A0092B-C50C-407E-A947-70E740481C1C}">
                           <a14:useLocalDpi xmlns:a14="http://schemas.microsoft.com/office/drawing/2010/main" val="0"/>
@@ -2718,7 +2871,7 @@
 </file>
 
 <file path=customXml/itemProps1.xml><?xml version="1.0" encoding="utf-8"?>
-<ds:datastoreItem xmlns:ds="http://schemas.openxmlformats.org/officeDocument/2006/customXml" ds:itemID="{AED9DDF9-B48E-4E61-ADEE-B5E2C995C323}">
+<ds:datastoreItem xmlns:ds="http://schemas.openxmlformats.org/officeDocument/2006/customXml" ds:itemID="{2CA73EBB-8A98-40D6-90F7-50B29CC9F198}">
   <ds:schemaRefs>
     <ds:schemaRef ds:uri="http://schemas.openxmlformats.org/officeDocument/2006/bibliography"/>
   </ds:schemaRefs>

</xml_diff>

<commit_message>
ureden dijagram slijeda prijava u sustav
dodan je user "odvjetnik" i system "ured app"
</commit_message>
<xml_diff>
--- a/Dokumentacija/Tim10_Tehnička dokumentacija_v1.0.docx
+++ b/Dokumentacija/Tim10_Tehnička dokumentacija_v1.0.docx
@@ -1399,19 +1399,17 @@
       <w:r>
         <w:br w:type="page"/>
       </w:r>
-      <w:bookmarkStart w:id="0" w:name="_GoBack"/>
-      <w:bookmarkEnd w:id="0"/>
     </w:p>
     <w:p>
       <w:pPr>
         <w:pStyle w:val="Heading1"/>
       </w:pPr>
-      <w:bookmarkStart w:id="1" w:name="_Toc386282892"/>
+      <w:bookmarkStart w:id="0" w:name="_Toc386282892"/>
       <w:r>
         <w:lastRenderedPageBreak/>
         <w:t>1.Uvod</w:t>
       </w:r>
-      <w:bookmarkEnd w:id="1"/>
+      <w:bookmarkEnd w:id="0"/>
     </w:p>
     <w:p>
       <w:r>
@@ -1422,23 +1420,23 @@
       <w:pPr>
         <w:pStyle w:val="Heading1"/>
       </w:pPr>
-      <w:bookmarkStart w:id="2" w:name="_Toc386282893"/>
+      <w:bookmarkStart w:id="1" w:name="_Toc386282893"/>
       <w:r>
         <w:lastRenderedPageBreak/>
         <w:t>Dijagrami slijeda</w:t>
       </w:r>
+      <w:bookmarkEnd w:id="1"/>
+    </w:p>
+    <w:p/>
+    <w:p>
+      <w:pPr>
+        <w:pStyle w:val="Heading2"/>
+      </w:pPr>
+      <w:bookmarkStart w:id="2" w:name="_Toc386282894"/>
+      <w:r>
+        <w:t>Prijava u sustav</w:t>
+      </w:r>
       <w:bookmarkEnd w:id="2"/>
-    </w:p>
-    <w:p/>
-    <w:p>
-      <w:pPr>
-        <w:pStyle w:val="Heading2"/>
-      </w:pPr>
-      <w:bookmarkStart w:id="3" w:name="_Toc386282894"/>
-      <w:r>
-        <w:t>Prijava u sustav</w:t>
-      </w:r>
-      <w:bookmarkEnd w:id="3"/>
     </w:p>
     <w:p/>
     <w:p>
@@ -1451,7 +1449,7 @@
           <wp:inline distT="0" distB="0" distL="0" distR="0">
             <wp:extent cx="5760720" cy="3364387"/>
             <wp:effectExtent l="0" t="0" r="0" b="7620"/>
-            <wp:docPr id="4" name="Picture 4" descr="C:\Users\Dominik\Desktop\PI\prijava u sustav.jpg"/>
+            <wp:docPr id="8" name="Picture 8" descr="C:\Users\Dominik\Desktop\PI\Prijava u sustav.jpg"/>
             <wp:cNvGraphicFramePr>
               <a:graphicFrameLocks xmlns:a="http://schemas.openxmlformats.org/drawingml/2006/main" noChangeAspect="1"/>
             </wp:cNvGraphicFramePr>
@@ -1459,7 +1457,7 @@
               <a:graphicData uri="http://schemas.openxmlformats.org/drawingml/2006/picture">
                 <pic:pic xmlns:pic="http://schemas.openxmlformats.org/drawingml/2006/picture">
                   <pic:nvPicPr>
-                    <pic:cNvPr id="0" name="Picture 1" descr="C:\Users\Dominik\Desktop\PI\prijava u sustav.jpg"/>
+                    <pic:cNvPr id="0" name="Picture 1" descr="C:\Users\Dominik\Desktop\PI\Prijava u sustav.jpg"/>
                     <pic:cNvPicPr>
                       <a:picLocks noChangeAspect="1" noChangeArrowheads="1"/>
                     </pic:cNvPicPr>
@@ -1496,6 +1494,8 @@
           </wp:inline>
         </w:drawing>
       </w:r>
+      <w:bookmarkStart w:id="3" w:name="_GoBack"/>
+      <w:bookmarkEnd w:id="3"/>
     </w:p>
     <w:p>
       <w:r>
@@ -2871,7 +2871,7 @@
 </file>
 
 <file path=customXml/itemProps1.xml><?xml version="1.0" encoding="utf-8"?>
-<ds:datastoreItem xmlns:ds="http://schemas.openxmlformats.org/officeDocument/2006/customXml" ds:itemID="{2CA73EBB-8A98-40D6-90F7-50B29CC9F198}">
+<ds:datastoreItem xmlns:ds="http://schemas.openxmlformats.org/officeDocument/2006/customXml" ds:itemID="{065745C0-F34E-44E3-835C-30546D241198}">
   <ds:schemaRefs>
     <ds:schemaRef ds:uri="http://schemas.openxmlformats.org/officeDocument/2006/bibliography"/>
   </ds:schemaRefs>

</xml_diff>

<commit_message>
ureden dijagram aktivnosti prijava u sustav
dodan user "odvjetnik" i system "ured app"
</commit_message>
<xml_diff>
--- a/Dokumentacija/Tim10_Tehnička dokumentacija_v1.0.docx
+++ b/Dokumentacija/Tim10_Tehnička dokumentacija_v1.0.docx
@@ -1494,8 +1494,6 @@
           </wp:inline>
         </w:drawing>
       </w:r>
-      <w:bookmarkStart w:id="3" w:name="_GoBack"/>
-      <w:bookmarkEnd w:id="3"/>
     </w:p>
     <w:p>
       <w:r>
@@ -1506,12 +1504,12 @@
       <w:pPr>
         <w:pStyle w:val="Heading2"/>
       </w:pPr>
-      <w:bookmarkStart w:id="4" w:name="_Toc386282895"/>
+      <w:bookmarkStart w:id="3" w:name="_Toc386282895"/>
       <w:r>
         <w:lastRenderedPageBreak/>
         <w:t>Dijagram slijeda „Pregledavanje spisa“</w:t>
       </w:r>
-      <w:bookmarkEnd w:id="4"/>
+      <w:bookmarkEnd w:id="3"/>
     </w:p>
     <w:p/>
     <w:p/>
@@ -1581,12 +1579,12 @@
       <w:pPr>
         <w:pStyle w:val="Heading2"/>
       </w:pPr>
-      <w:bookmarkStart w:id="5" w:name="_Toc386282896"/>
+      <w:bookmarkStart w:id="4" w:name="_Toc386282896"/>
       <w:r>
         <w:lastRenderedPageBreak/>
         <w:t>Dijagram slijeda „Pregledavanje aktivnih spisa“</w:t>
       </w:r>
-      <w:bookmarkEnd w:id="5"/>
+      <w:bookmarkEnd w:id="4"/>
     </w:p>
     <w:p/>
     <w:p>
@@ -1652,7 +1650,7 @@
       <w:r>
         <w:br w:type="page"/>
       </w:r>
-      <w:bookmarkStart w:id="6" w:name="_Toc386282897"/>
+      <w:bookmarkStart w:id="5" w:name="_Toc386282897"/>
       <w:r>
         <w:lastRenderedPageBreak/>
         <w:t xml:space="preserve">Dijagram slijeda „Pregledavanje </w:t>
@@ -1665,7 +1663,7 @@
       <w:r>
         <w:t xml:space="preserve"> spisa“</w:t>
       </w:r>
-      <w:bookmarkEnd w:id="6"/>
+      <w:bookmarkEnd w:id="5"/>
     </w:p>
     <w:p/>
     <w:p>
@@ -1736,23 +1734,23 @@
       <w:pPr>
         <w:pStyle w:val="Heading1"/>
       </w:pPr>
-      <w:bookmarkStart w:id="7" w:name="_Toc386282898"/>
+      <w:bookmarkStart w:id="6" w:name="_Toc386282898"/>
       <w:r>
         <w:lastRenderedPageBreak/>
         <w:t>Dijagrami aktivnosti</w:t>
       </w:r>
+      <w:bookmarkEnd w:id="6"/>
+    </w:p>
+    <w:p/>
+    <w:p>
+      <w:pPr>
+        <w:pStyle w:val="Heading2"/>
+      </w:pPr>
+      <w:bookmarkStart w:id="7" w:name="_Toc386282899"/>
+      <w:r>
+        <w:t>Prijava u sustav</w:t>
+      </w:r>
       <w:bookmarkEnd w:id="7"/>
-    </w:p>
-    <w:p/>
-    <w:p>
-      <w:pPr>
-        <w:pStyle w:val="Heading2"/>
-      </w:pPr>
-      <w:bookmarkStart w:id="8" w:name="_Toc386282899"/>
-      <w:r>
-        <w:t>Prijava u sustav</w:t>
-      </w:r>
-      <w:bookmarkEnd w:id="8"/>
     </w:p>
     <w:p>
       <w:pPr>
@@ -1767,7 +1765,7 @@
           <wp:inline distT="0" distB="0" distL="0" distR="0">
             <wp:extent cx="5760720" cy="3132595"/>
             <wp:effectExtent l="0" t="0" r="0" b="0"/>
-            <wp:docPr id="3" name="Picture 3" descr="C:\Users\Dominik\Desktop\Prijava u sustav_act.jpg"/>
+            <wp:docPr id="4" name="Picture 4" descr="C:\Users\Dominik\Desktop\PI\Prijava u sustav1.jpg"/>
             <wp:cNvGraphicFramePr>
               <a:graphicFrameLocks xmlns:a="http://schemas.openxmlformats.org/drawingml/2006/main" noChangeAspect="1"/>
             </wp:cNvGraphicFramePr>
@@ -1775,7 +1773,7 @@
               <a:graphicData uri="http://schemas.openxmlformats.org/drawingml/2006/picture">
                 <pic:pic xmlns:pic="http://schemas.openxmlformats.org/drawingml/2006/picture">
                   <pic:nvPicPr>
-                    <pic:cNvPr id="0" name="Picture 2" descr="C:\Users\Dominik\Desktop\Prijava u sustav_act.jpg"/>
+                    <pic:cNvPr id="0" name="Picture 1" descr="C:\Users\Dominik\Desktop\PI\Prijava u sustav1.jpg"/>
                     <pic:cNvPicPr>
                       <a:picLocks noChangeAspect="1" noChangeArrowheads="1"/>
                     </pic:cNvPicPr>
@@ -1812,6 +1810,8 @@
           </wp:inline>
         </w:drawing>
       </w:r>
+      <w:bookmarkStart w:id="8" w:name="_GoBack"/>
+      <w:bookmarkEnd w:id="8"/>
     </w:p>
     <w:p>
       <w:r>
@@ -2871,7 +2871,7 @@
 </file>
 
 <file path=customXml/itemProps1.xml><?xml version="1.0" encoding="utf-8"?>
-<ds:datastoreItem xmlns:ds="http://schemas.openxmlformats.org/officeDocument/2006/customXml" ds:itemID="{065745C0-F34E-44E3-835C-30546D241198}">
+<ds:datastoreItem xmlns:ds="http://schemas.openxmlformats.org/officeDocument/2006/customXml" ds:itemID="{66EBD572-AF42-4BCB-BD77-A0E2FBF81CD5}">
   <ds:schemaRefs>
     <ds:schemaRef ds:uri="http://schemas.openxmlformats.org/officeDocument/2006/bibliography"/>
   </ds:schemaRefs>

</xml_diff>

<commit_message>
dijagram aktivnosti Pregled arhiviranih spisa
dodan dijagram aktivnosti Pregled arhiviranih spisa
</commit_message>
<xml_diff>
--- a/Dokumentacija/Tim10_Tehnička dokumentacija_v1.0.docx
+++ b/Dokumentacija/Tim10_Tehnička dokumentacija_v1.0.docx
@@ -1735,9 +1735,14 @@
         <w:pStyle w:val="Heading1"/>
       </w:pPr>
       <w:bookmarkStart w:id="6" w:name="_Toc386282898"/>
+      <w:bookmarkStart w:id="7" w:name="_GoBack"/>
       <w:r>
         <w:lastRenderedPageBreak/>
-        <w:t>Dijagrami aktivnosti</w:t>
+        <w:t>Dijagram</w:t>
+      </w:r>
+      <w:bookmarkEnd w:id="7"/>
+      <w:r>
+        <w:t>i aktivnosti</w:t>
       </w:r>
       <w:bookmarkEnd w:id="6"/>
     </w:p>
@@ -1746,11 +1751,11 @@
       <w:pPr>
         <w:pStyle w:val="Heading2"/>
       </w:pPr>
-      <w:bookmarkStart w:id="7" w:name="_Toc386282899"/>
+      <w:bookmarkStart w:id="8" w:name="_Toc386282899"/>
       <w:r>
         <w:t>Prijava u sustav</w:t>
       </w:r>
-      <w:bookmarkEnd w:id="7"/>
+      <w:bookmarkEnd w:id="8"/>
     </w:p>
     <w:p>
       <w:pPr>
@@ -1810,8 +1815,6 @@
           </wp:inline>
         </w:drawing>
       </w:r>
-      <w:bookmarkStart w:id="8" w:name="_GoBack"/>
-      <w:bookmarkEnd w:id="8"/>
     </w:p>
     <w:p>
       <w:r>
@@ -1954,11 +1957,6 @@
       </w:r>
     </w:p>
     <w:p>
-      <w:r>
-        <w:br w:type="page"/>
-      </w:r>
-    </w:p>
-    <w:p>
       <w:pPr>
         <w:sectPr>
           <w:pgSz w:w="16838" w:h="11906" w:orient="landscape"/>
@@ -1967,6 +1965,93 @@
           <w:docGrid w:linePitch="360"/>
         </w:sectPr>
       </w:pPr>
+    </w:p>
+    <w:p>
+      <w:pPr>
+        <w:pStyle w:val="Heading2"/>
+      </w:pPr>
+      <w:r>
+        <w:lastRenderedPageBreak/>
+        <w:t xml:space="preserve">Pregledavanje </w:t>
+      </w:r>
+      <w:proofErr w:type="spellStart"/>
+      <w:r>
+        <w:t>arhviranih</w:t>
+      </w:r>
+      <w:proofErr w:type="spellEnd"/>
+      <w:r>
+        <w:t xml:space="preserve"> spisa</w:t>
+      </w:r>
+    </w:p>
+    <w:p/>
+    <w:p>
+      <w:r>
+        <w:rPr>
+          <w:noProof/>
+          <w:lang w:eastAsia="hr-HR"/>
+        </w:rPr>
+        <w:drawing>
+          <wp:inline distT="0" distB="0" distL="0" distR="0">
+            <wp:extent cx="8858250" cy="4572000"/>
+            <wp:effectExtent l="0" t="0" r="0" b="0"/>
+            <wp:docPr id="10" name="Picture 10" descr="C:\Users\Dominik\Desktop\PI\Pregled arhiviranih spisa1.jpg"/>
+            <wp:cNvGraphicFramePr>
+              <a:graphicFrameLocks xmlns:a="http://schemas.openxmlformats.org/drawingml/2006/main" noChangeAspect="1"/>
+            </wp:cNvGraphicFramePr>
+            <a:graphic xmlns:a="http://schemas.openxmlformats.org/drawingml/2006/main">
+              <a:graphicData uri="http://schemas.openxmlformats.org/drawingml/2006/picture">
+                <pic:pic xmlns:pic="http://schemas.openxmlformats.org/drawingml/2006/picture">
+                  <pic:nvPicPr>
+                    <pic:cNvPr id="0" name="Picture 3" descr="C:\Users\Dominik\Desktop\PI\Pregled arhiviranih spisa1.jpg"/>
+                    <pic:cNvPicPr>
+                      <a:picLocks noChangeAspect="1" noChangeArrowheads="1"/>
+                    </pic:cNvPicPr>
+                  </pic:nvPicPr>
+                  <pic:blipFill>
+                    <a:blip r:embed="rId12">
+                      <a:extLst>
+                        <a:ext uri="{28A0092B-C50C-407E-A947-70E740481C1C}">
+                          <a14:useLocalDpi xmlns:a14="http://schemas.microsoft.com/office/drawing/2010/main" val="0"/>
+                        </a:ext>
+                      </a:extLst>
+                    </a:blip>
+                    <a:srcRect/>
+                    <a:stretch>
+                      <a:fillRect/>
+                    </a:stretch>
+                  </pic:blipFill>
+                  <pic:spPr bwMode="auto">
+                    <a:xfrm>
+                      <a:off x="0" y="0"/>
+                      <a:ext cx="8859316" cy="4572550"/>
+                    </a:xfrm>
+                    <a:prstGeom prst="rect">
+                      <a:avLst/>
+                    </a:prstGeom>
+                    <a:noFill/>
+                    <a:ln>
+                      <a:noFill/>
+                    </a:ln>
+                  </pic:spPr>
+                </pic:pic>
+              </a:graphicData>
+            </a:graphic>
+          </wp:inline>
+        </w:drawing>
+      </w:r>
+    </w:p>
+    <w:p>
+      <w:pPr>
+        <w:sectPr>
+          <w:pgSz w:w="16838" w:h="11906" w:orient="landscape"/>
+          <w:pgMar w:top="1417" w:right="1417" w:bottom="1417" w:left="1417" w:header="708" w:footer="708" w:gutter="0"/>
+          <w:cols w:space="708"/>
+          <w:docGrid w:linePitch="360"/>
+        </w:sectPr>
+      </w:pPr>
+      <w:r>
+        <w:br w:type="page"/>
+      </w:r>
     </w:p>
     <w:p/>
     <w:sectPr>
@@ -2871,7 +2956,7 @@
 </file>
 
 <file path=customXml/itemProps1.xml><?xml version="1.0" encoding="utf-8"?>
-<ds:datastoreItem xmlns:ds="http://schemas.openxmlformats.org/officeDocument/2006/customXml" ds:itemID="{66EBD572-AF42-4BCB-BD77-A0E2FBF81CD5}">
+<ds:datastoreItem xmlns:ds="http://schemas.openxmlformats.org/officeDocument/2006/customXml" ds:itemID="{E2E4B7AE-2D3E-4423-A46A-AB1EDF33F32D}">
   <ds:schemaRefs>
     <ds:schemaRef ds:uri="http://schemas.openxmlformats.org/officeDocument/2006/bibliography"/>
   </ds:schemaRefs>

</xml_diff>

<commit_message>
opis dijagrama prijava u sustav
Dodan je opis dijagrama slijeda prijava u sustav
</commit_message>
<xml_diff>
--- a/Dokumentacija/Tim10_Tehnička dokumentacija_v1.0.docx
+++ b/Dokumentacija/Tim10_Tehnička dokumentacija_v1.0.docx
@@ -608,35 +608,12 @@
         <w:contextualSpacing/>
         <w:jc w:val="center"/>
       </w:pPr>
-    </w:p>
-    <w:p>
-      <w:pPr>
-        <w:tabs>
-          <w:tab w:val="left" w:pos="5115"/>
-        </w:tabs>
-        <w:contextualSpacing/>
-        <w:jc w:val="center"/>
-      </w:pPr>
-      <w:r>
-        <w:lastRenderedPageBreak/>
+      <w:r>
         <w:t>Varaždin, travanj 2014.</w:t>
       </w:r>
       <w:r>
         <w:br w:type="page"/>
       </w:r>
-    </w:p>
-    <w:p>
-      <w:pPr>
-        <w:tabs>
-          <w:tab w:val="left" w:pos="5115"/>
-        </w:tabs>
-        <w:contextualSpacing/>
-        <w:jc w:val="center"/>
-        <w:rPr>
-          <w:sz w:val="32"/>
-          <w:szCs w:val="32"/>
-        </w:rPr>
-      </w:pPr>
     </w:p>
     <w:p>
       <w:pPr>
@@ -659,6 +636,7 @@
           <w:sz w:val="32"/>
           <w:szCs w:val="32"/>
         </w:rPr>
+        <w:lastRenderedPageBreak/>
         <w:t>Sadržaj</w:t>
       </w:r>
     </w:p>
@@ -682,6 +660,7 @@
           <w:pPr>
             <w:pStyle w:val="TOC1"/>
             <w:tabs>
+              <w:tab w:val="left" w:pos="440"/>
               <w:tab w:val="right" w:leader="dot" w:pos="9062"/>
             </w:tabs>
             <w:rPr>
@@ -700,23 +679,39 @@
           <w:r>
             <w:fldChar w:fldCharType="separate"/>
           </w:r>
-          <w:hyperlink w:anchor="_Toc386353231" w:history="1">
+          <w:hyperlink w:anchor="_Toc386358522" w:history="1">
             <w:r>
               <w:rPr>
                 <w:rStyle w:val="Hyperlink"/>
                 <w:noProof/>
               </w:rPr>
-              <w:t>1.Uvod</w:t>
-            </w:r>
-            <w:r>
-              <w:rPr>
-                <w:noProof/>
-                <w:webHidden/>
+              <w:t>1.</w:t>
+            </w:r>
+            <w:r>
+              <w:rPr>
+                <w:rFonts w:asciiTheme="minorHAnsi" w:eastAsiaTheme="minorEastAsia" w:hAnsiTheme="minorHAnsi"/>
+                <w:noProof/>
+                <w:sz w:val="22"/>
+                <w:lang w:eastAsia="hr-HR"/>
               </w:rPr>
               <w:tab/>
             </w:r>
             <w:r>
               <w:rPr>
+                <w:rStyle w:val="Hyperlink"/>
+                <w:noProof/>
+              </w:rPr>
+              <w:t>Uvod</w:t>
+            </w:r>
+            <w:r>
+              <w:rPr>
+                <w:noProof/>
+                <w:webHidden/>
+              </w:rPr>
+              <w:tab/>
+            </w:r>
+            <w:r>
+              <w:rPr>
                 <w:noProof/>
                 <w:webHidden/>
               </w:rPr>
@@ -727,7 +722,7 @@
                 <w:noProof/>
                 <w:webHidden/>
               </w:rPr>
-              <w:instrText xml:space="preserve"> PAGEREF _Toc386353231 \h </w:instrText>
+              <w:instrText xml:space="preserve"> PAGEREF _Toc386358522 \h </w:instrText>
             </w:r>
             <w:r>
               <w:rPr>
@@ -748,6 +743,906 @@
                 <w:webHidden/>
               </w:rPr>
               <w:t>4</w:t>
+            </w:r>
+            <w:r>
+              <w:rPr>
+                <w:noProof/>
+                <w:webHidden/>
+              </w:rPr>
+              <w:fldChar w:fldCharType="end"/>
+            </w:r>
+          </w:hyperlink>
+        </w:p>
+        <w:p>
+          <w:pPr>
+            <w:pStyle w:val="TOC1"/>
+            <w:tabs>
+              <w:tab w:val="left" w:pos="440"/>
+              <w:tab w:val="right" w:leader="dot" w:pos="9062"/>
+            </w:tabs>
+            <w:rPr>
+              <w:rFonts w:asciiTheme="minorHAnsi" w:eastAsiaTheme="minorEastAsia" w:hAnsiTheme="minorHAnsi"/>
+              <w:noProof/>
+              <w:sz w:val="22"/>
+              <w:lang w:eastAsia="hr-HR"/>
+            </w:rPr>
+          </w:pPr>
+          <w:hyperlink w:anchor="_Toc386358523" w:history="1">
+            <w:r>
+              <w:rPr>
+                <w:rStyle w:val="Hyperlink"/>
+                <w:noProof/>
+              </w:rPr>
+              <w:t>2.</w:t>
+            </w:r>
+            <w:r>
+              <w:rPr>
+                <w:rFonts w:asciiTheme="minorHAnsi" w:eastAsiaTheme="minorEastAsia" w:hAnsiTheme="minorHAnsi"/>
+                <w:noProof/>
+                <w:sz w:val="22"/>
+                <w:lang w:eastAsia="hr-HR"/>
+              </w:rPr>
+              <w:tab/>
+            </w:r>
+            <w:r>
+              <w:rPr>
+                <w:rStyle w:val="Hyperlink"/>
+                <w:noProof/>
+              </w:rPr>
+              <w:t>Specifikacije zahtjeva</w:t>
+            </w:r>
+            <w:r>
+              <w:rPr>
+                <w:noProof/>
+                <w:webHidden/>
+              </w:rPr>
+              <w:tab/>
+            </w:r>
+            <w:r>
+              <w:rPr>
+                <w:noProof/>
+                <w:webHidden/>
+              </w:rPr>
+              <w:fldChar w:fldCharType="begin"/>
+            </w:r>
+            <w:r>
+              <w:rPr>
+                <w:noProof/>
+                <w:webHidden/>
+              </w:rPr>
+              <w:instrText xml:space="preserve"> PAGEREF _Toc386358523 \h </w:instrText>
+            </w:r>
+            <w:r>
+              <w:rPr>
+                <w:noProof/>
+                <w:webHidden/>
+              </w:rPr>
+            </w:r>
+            <w:r>
+              <w:rPr>
+                <w:noProof/>
+                <w:webHidden/>
+              </w:rPr>
+              <w:fldChar w:fldCharType="separate"/>
+            </w:r>
+            <w:r>
+              <w:rPr>
+                <w:noProof/>
+                <w:webHidden/>
+              </w:rPr>
+              <w:t>5</w:t>
+            </w:r>
+            <w:r>
+              <w:rPr>
+                <w:noProof/>
+                <w:webHidden/>
+              </w:rPr>
+              <w:fldChar w:fldCharType="end"/>
+            </w:r>
+          </w:hyperlink>
+        </w:p>
+        <w:p>
+          <w:pPr>
+            <w:pStyle w:val="TOC1"/>
+            <w:tabs>
+              <w:tab w:val="left" w:pos="440"/>
+              <w:tab w:val="right" w:leader="dot" w:pos="9062"/>
+            </w:tabs>
+            <w:rPr>
+              <w:rFonts w:asciiTheme="minorHAnsi" w:eastAsiaTheme="minorEastAsia" w:hAnsiTheme="minorHAnsi"/>
+              <w:noProof/>
+              <w:sz w:val="22"/>
+              <w:lang w:eastAsia="hr-HR"/>
+            </w:rPr>
+          </w:pPr>
+          <w:hyperlink w:anchor="_Toc386358524" w:history="1">
+            <w:r>
+              <w:rPr>
+                <w:rStyle w:val="Hyperlink"/>
+                <w:noProof/>
+              </w:rPr>
+              <w:t>3.</w:t>
+            </w:r>
+            <w:r>
+              <w:rPr>
+                <w:rFonts w:asciiTheme="minorHAnsi" w:eastAsiaTheme="minorEastAsia" w:hAnsiTheme="minorHAnsi"/>
+                <w:noProof/>
+                <w:sz w:val="22"/>
+                <w:lang w:eastAsia="hr-HR"/>
+              </w:rPr>
+              <w:tab/>
+            </w:r>
+            <w:r>
+              <w:rPr>
+                <w:rStyle w:val="Hyperlink"/>
+                <w:noProof/>
+              </w:rPr>
+              <w:t>Projektni plan</w:t>
+            </w:r>
+            <w:r>
+              <w:rPr>
+                <w:noProof/>
+                <w:webHidden/>
+              </w:rPr>
+              <w:tab/>
+            </w:r>
+            <w:r>
+              <w:rPr>
+                <w:noProof/>
+                <w:webHidden/>
+              </w:rPr>
+              <w:fldChar w:fldCharType="begin"/>
+            </w:r>
+            <w:r>
+              <w:rPr>
+                <w:noProof/>
+                <w:webHidden/>
+              </w:rPr>
+              <w:instrText xml:space="preserve"> PAGEREF _Toc386358524 \h </w:instrText>
+            </w:r>
+            <w:r>
+              <w:rPr>
+                <w:noProof/>
+                <w:webHidden/>
+              </w:rPr>
+            </w:r>
+            <w:r>
+              <w:rPr>
+                <w:noProof/>
+                <w:webHidden/>
+              </w:rPr>
+              <w:fldChar w:fldCharType="separate"/>
+            </w:r>
+            <w:r>
+              <w:rPr>
+                <w:noProof/>
+                <w:webHidden/>
+              </w:rPr>
+              <w:t>6</w:t>
+            </w:r>
+            <w:r>
+              <w:rPr>
+                <w:noProof/>
+                <w:webHidden/>
+              </w:rPr>
+              <w:fldChar w:fldCharType="end"/>
+            </w:r>
+          </w:hyperlink>
+        </w:p>
+        <w:p>
+          <w:pPr>
+            <w:pStyle w:val="TOC2"/>
+            <w:tabs>
+              <w:tab w:val="left" w:pos="880"/>
+              <w:tab w:val="right" w:leader="dot" w:pos="9062"/>
+            </w:tabs>
+            <w:rPr>
+              <w:rFonts w:asciiTheme="minorHAnsi" w:eastAsiaTheme="minorEastAsia" w:hAnsiTheme="minorHAnsi"/>
+              <w:noProof/>
+              <w:sz w:val="22"/>
+              <w:lang w:eastAsia="hr-HR"/>
+            </w:rPr>
+          </w:pPr>
+          <w:hyperlink w:anchor="_Toc386358525" w:history="1">
+            <w:r>
+              <w:rPr>
+                <w:rStyle w:val="Hyperlink"/>
+                <w:noProof/>
+              </w:rPr>
+              <w:t>3.1.</w:t>
+            </w:r>
+            <w:r>
+              <w:rPr>
+                <w:rFonts w:asciiTheme="minorHAnsi" w:eastAsiaTheme="minorEastAsia" w:hAnsiTheme="minorHAnsi"/>
+                <w:noProof/>
+                <w:sz w:val="22"/>
+                <w:lang w:eastAsia="hr-HR"/>
+              </w:rPr>
+              <w:tab/>
+            </w:r>
+            <w:r>
+              <w:rPr>
+                <w:rStyle w:val="Hyperlink"/>
+                <w:noProof/>
+              </w:rPr>
+              <w:t>Definiran projektni tim</w:t>
+            </w:r>
+            <w:r>
+              <w:rPr>
+                <w:noProof/>
+                <w:webHidden/>
+              </w:rPr>
+              <w:tab/>
+            </w:r>
+            <w:r>
+              <w:rPr>
+                <w:noProof/>
+                <w:webHidden/>
+              </w:rPr>
+              <w:fldChar w:fldCharType="begin"/>
+            </w:r>
+            <w:r>
+              <w:rPr>
+                <w:noProof/>
+                <w:webHidden/>
+              </w:rPr>
+              <w:instrText xml:space="preserve"> PAGEREF _Toc386358525 \h </w:instrText>
+            </w:r>
+            <w:r>
+              <w:rPr>
+                <w:noProof/>
+                <w:webHidden/>
+              </w:rPr>
+            </w:r>
+            <w:r>
+              <w:rPr>
+                <w:noProof/>
+                <w:webHidden/>
+              </w:rPr>
+              <w:fldChar w:fldCharType="separate"/>
+            </w:r>
+            <w:r>
+              <w:rPr>
+                <w:noProof/>
+                <w:webHidden/>
+              </w:rPr>
+              <w:t>6</w:t>
+            </w:r>
+            <w:r>
+              <w:rPr>
+                <w:noProof/>
+                <w:webHidden/>
+              </w:rPr>
+              <w:fldChar w:fldCharType="end"/>
+            </w:r>
+          </w:hyperlink>
+        </w:p>
+        <w:p>
+          <w:pPr>
+            <w:pStyle w:val="TOC2"/>
+            <w:tabs>
+              <w:tab w:val="left" w:pos="880"/>
+              <w:tab w:val="right" w:leader="dot" w:pos="9062"/>
+            </w:tabs>
+            <w:rPr>
+              <w:rFonts w:asciiTheme="minorHAnsi" w:eastAsiaTheme="minorEastAsia" w:hAnsiTheme="minorHAnsi"/>
+              <w:noProof/>
+              <w:sz w:val="22"/>
+              <w:lang w:eastAsia="hr-HR"/>
+            </w:rPr>
+          </w:pPr>
+          <w:hyperlink w:anchor="_Toc386358526" w:history="1">
+            <w:r>
+              <w:rPr>
+                <w:rStyle w:val="Hyperlink"/>
+                <w:noProof/>
+              </w:rPr>
+              <w:t>3.2.</w:t>
+            </w:r>
+            <w:r>
+              <w:rPr>
+                <w:rFonts w:asciiTheme="minorHAnsi" w:eastAsiaTheme="minorEastAsia" w:hAnsiTheme="minorHAnsi"/>
+                <w:noProof/>
+                <w:sz w:val="22"/>
+                <w:lang w:eastAsia="hr-HR"/>
+              </w:rPr>
+              <w:tab/>
+            </w:r>
+            <w:r>
+              <w:rPr>
+                <w:rStyle w:val="Hyperlink"/>
+                <w:noProof/>
+              </w:rPr>
+              <w:t>Terminski plan projekta</w:t>
+            </w:r>
+            <w:r>
+              <w:rPr>
+                <w:noProof/>
+                <w:webHidden/>
+              </w:rPr>
+              <w:tab/>
+            </w:r>
+            <w:r>
+              <w:rPr>
+                <w:noProof/>
+                <w:webHidden/>
+              </w:rPr>
+              <w:fldChar w:fldCharType="begin"/>
+            </w:r>
+            <w:r>
+              <w:rPr>
+                <w:noProof/>
+                <w:webHidden/>
+              </w:rPr>
+              <w:instrText xml:space="preserve"> PAGEREF _Toc386358526 \h </w:instrText>
+            </w:r>
+            <w:r>
+              <w:rPr>
+                <w:noProof/>
+                <w:webHidden/>
+              </w:rPr>
+            </w:r>
+            <w:r>
+              <w:rPr>
+                <w:noProof/>
+                <w:webHidden/>
+              </w:rPr>
+              <w:fldChar w:fldCharType="separate"/>
+            </w:r>
+            <w:r>
+              <w:rPr>
+                <w:noProof/>
+                <w:webHidden/>
+              </w:rPr>
+              <w:t>6</w:t>
+            </w:r>
+            <w:r>
+              <w:rPr>
+                <w:noProof/>
+                <w:webHidden/>
+              </w:rPr>
+              <w:fldChar w:fldCharType="end"/>
+            </w:r>
+          </w:hyperlink>
+        </w:p>
+        <w:p>
+          <w:pPr>
+            <w:pStyle w:val="TOC2"/>
+            <w:tabs>
+              <w:tab w:val="left" w:pos="880"/>
+              <w:tab w:val="right" w:leader="dot" w:pos="9062"/>
+            </w:tabs>
+            <w:rPr>
+              <w:rFonts w:asciiTheme="minorHAnsi" w:eastAsiaTheme="minorEastAsia" w:hAnsiTheme="minorHAnsi"/>
+              <w:noProof/>
+              <w:sz w:val="22"/>
+              <w:lang w:eastAsia="hr-HR"/>
+            </w:rPr>
+          </w:pPr>
+          <w:hyperlink w:anchor="_Toc386358527" w:history="1">
+            <w:r>
+              <w:rPr>
+                <w:rStyle w:val="Hyperlink"/>
+                <w:noProof/>
+              </w:rPr>
+              <w:t>3.3.</w:t>
+            </w:r>
+            <w:r>
+              <w:rPr>
+                <w:rFonts w:asciiTheme="minorHAnsi" w:eastAsiaTheme="minorEastAsia" w:hAnsiTheme="minorHAnsi"/>
+                <w:noProof/>
+                <w:sz w:val="22"/>
+                <w:lang w:eastAsia="hr-HR"/>
+              </w:rPr>
+              <w:tab/>
+            </w:r>
+            <w:r>
+              <w:rPr>
+                <w:rStyle w:val="Hyperlink"/>
+                <w:noProof/>
+              </w:rPr>
+              <w:t>Proračun i budžet projekta</w:t>
+            </w:r>
+            <w:r>
+              <w:rPr>
+                <w:noProof/>
+                <w:webHidden/>
+              </w:rPr>
+              <w:tab/>
+            </w:r>
+            <w:r>
+              <w:rPr>
+                <w:noProof/>
+                <w:webHidden/>
+              </w:rPr>
+              <w:fldChar w:fldCharType="begin"/>
+            </w:r>
+            <w:r>
+              <w:rPr>
+                <w:noProof/>
+                <w:webHidden/>
+              </w:rPr>
+              <w:instrText xml:space="preserve"> PAGEREF _Toc386358527 \h </w:instrText>
+            </w:r>
+            <w:r>
+              <w:rPr>
+                <w:noProof/>
+                <w:webHidden/>
+              </w:rPr>
+            </w:r>
+            <w:r>
+              <w:rPr>
+                <w:noProof/>
+                <w:webHidden/>
+              </w:rPr>
+              <w:fldChar w:fldCharType="separate"/>
+            </w:r>
+            <w:r>
+              <w:rPr>
+                <w:noProof/>
+                <w:webHidden/>
+              </w:rPr>
+              <w:t>8</w:t>
+            </w:r>
+            <w:r>
+              <w:rPr>
+                <w:noProof/>
+                <w:webHidden/>
+              </w:rPr>
+              <w:fldChar w:fldCharType="end"/>
+            </w:r>
+          </w:hyperlink>
+        </w:p>
+        <w:p>
+          <w:pPr>
+            <w:pStyle w:val="TOC2"/>
+            <w:tabs>
+              <w:tab w:val="left" w:pos="880"/>
+              <w:tab w:val="right" w:leader="dot" w:pos="9062"/>
+            </w:tabs>
+            <w:rPr>
+              <w:rFonts w:asciiTheme="minorHAnsi" w:eastAsiaTheme="minorEastAsia" w:hAnsiTheme="minorHAnsi"/>
+              <w:noProof/>
+              <w:sz w:val="22"/>
+              <w:lang w:eastAsia="hr-HR"/>
+            </w:rPr>
+          </w:pPr>
+          <w:hyperlink w:anchor="_Toc386358528" w:history="1">
+            <w:r>
+              <w:rPr>
+                <w:rStyle w:val="Hyperlink"/>
+                <w:noProof/>
+              </w:rPr>
+              <w:t>3.4.</w:t>
+            </w:r>
+            <w:r>
+              <w:rPr>
+                <w:rFonts w:asciiTheme="minorHAnsi" w:eastAsiaTheme="minorEastAsia" w:hAnsiTheme="minorHAnsi"/>
+                <w:noProof/>
+                <w:sz w:val="22"/>
+                <w:lang w:eastAsia="hr-HR"/>
+              </w:rPr>
+              <w:tab/>
+            </w:r>
+            <w:r>
+              <w:rPr>
+                <w:rStyle w:val="Hyperlink"/>
+                <w:noProof/>
+              </w:rPr>
+              <w:t>Ponuda naručitelju</w:t>
+            </w:r>
+            <w:r>
+              <w:rPr>
+                <w:noProof/>
+                <w:webHidden/>
+              </w:rPr>
+              <w:tab/>
+            </w:r>
+            <w:r>
+              <w:rPr>
+                <w:noProof/>
+                <w:webHidden/>
+              </w:rPr>
+              <w:fldChar w:fldCharType="begin"/>
+            </w:r>
+            <w:r>
+              <w:rPr>
+                <w:noProof/>
+                <w:webHidden/>
+              </w:rPr>
+              <w:instrText xml:space="preserve"> PAGEREF _Toc386358528 \h </w:instrText>
+            </w:r>
+            <w:r>
+              <w:rPr>
+                <w:noProof/>
+                <w:webHidden/>
+              </w:rPr>
+            </w:r>
+            <w:r>
+              <w:rPr>
+                <w:noProof/>
+                <w:webHidden/>
+              </w:rPr>
+              <w:fldChar w:fldCharType="separate"/>
+            </w:r>
+            <w:r>
+              <w:rPr>
+                <w:noProof/>
+                <w:webHidden/>
+              </w:rPr>
+              <w:t>8</w:t>
+            </w:r>
+            <w:r>
+              <w:rPr>
+                <w:noProof/>
+                <w:webHidden/>
+              </w:rPr>
+              <w:fldChar w:fldCharType="end"/>
+            </w:r>
+          </w:hyperlink>
+        </w:p>
+        <w:p>
+          <w:pPr>
+            <w:pStyle w:val="TOC1"/>
+            <w:tabs>
+              <w:tab w:val="left" w:pos="440"/>
+              <w:tab w:val="right" w:leader="dot" w:pos="9062"/>
+            </w:tabs>
+            <w:rPr>
+              <w:rFonts w:asciiTheme="minorHAnsi" w:eastAsiaTheme="minorEastAsia" w:hAnsiTheme="minorHAnsi"/>
+              <w:noProof/>
+              <w:sz w:val="22"/>
+              <w:lang w:eastAsia="hr-HR"/>
+            </w:rPr>
+          </w:pPr>
+          <w:hyperlink w:anchor="_Toc386358529" w:history="1">
+            <w:r>
+              <w:rPr>
+                <w:rStyle w:val="Hyperlink"/>
+                <w:noProof/>
+              </w:rPr>
+              <w:t>4.</w:t>
+            </w:r>
+            <w:r>
+              <w:rPr>
+                <w:rFonts w:asciiTheme="minorHAnsi" w:eastAsiaTheme="minorEastAsia" w:hAnsiTheme="minorHAnsi"/>
+                <w:noProof/>
+                <w:sz w:val="22"/>
+                <w:lang w:eastAsia="hr-HR"/>
+              </w:rPr>
+              <w:tab/>
+            </w:r>
+            <w:r>
+              <w:rPr>
+                <w:rStyle w:val="Hyperlink"/>
+                <w:noProof/>
+              </w:rPr>
+              <w:t>Dijagrami slijeda</w:t>
+            </w:r>
+            <w:r>
+              <w:rPr>
+                <w:noProof/>
+                <w:webHidden/>
+              </w:rPr>
+              <w:tab/>
+            </w:r>
+            <w:r>
+              <w:rPr>
+                <w:noProof/>
+                <w:webHidden/>
+              </w:rPr>
+              <w:fldChar w:fldCharType="begin"/>
+            </w:r>
+            <w:r>
+              <w:rPr>
+                <w:noProof/>
+                <w:webHidden/>
+              </w:rPr>
+              <w:instrText xml:space="preserve"> PAGEREF _Toc386358529 \h </w:instrText>
+            </w:r>
+            <w:r>
+              <w:rPr>
+                <w:noProof/>
+                <w:webHidden/>
+              </w:rPr>
+            </w:r>
+            <w:r>
+              <w:rPr>
+                <w:noProof/>
+                <w:webHidden/>
+              </w:rPr>
+              <w:fldChar w:fldCharType="separate"/>
+            </w:r>
+            <w:r>
+              <w:rPr>
+                <w:noProof/>
+                <w:webHidden/>
+              </w:rPr>
+              <w:t>9</w:t>
+            </w:r>
+            <w:r>
+              <w:rPr>
+                <w:noProof/>
+                <w:webHidden/>
+              </w:rPr>
+              <w:fldChar w:fldCharType="end"/>
+            </w:r>
+          </w:hyperlink>
+        </w:p>
+        <w:p>
+          <w:pPr>
+            <w:pStyle w:val="TOC2"/>
+            <w:tabs>
+              <w:tab w:val="right" w:leader="dot" w:pos="9062"/>
+            </w:tabs>
+            <w:rPr>
+              <w:rFonts w:asciiTheme="minorHAnsi" w:eastAsiaTheme="minorEastAsia" w:hAnsiTheme="minorHAnsi"/>
+              <w:noProof/>
+              <w:sz w:val="22"/>
+              <w:lang w:eastAsia="hr-HR"/>
+            </w:rPr>
+          </w:pPr>
+          <w:hyperlink w:anchor="_Toc386358530" w:history="1">
+            <w:r>
+              <w:rPr>
+                <w:rStyle w:val="Hyperlink"/>
+                <w:noProof/>
+              </w:rPr>
+              <w:t>Prijava u sustav</w:t>
+            </w:r>
+            <w:r>
+              <w:rPr>
+                <w:noProof/>
+                <w:webHidden/>
+              </w:rPr>
+              <w:tab/>
+            </w:r>
+            <w:r>
+              <w:rPr>
+                <w:noProof/>
+                <w:webHidden/>
+              </w:rPr>
+              <w:fldChar w:fldCharType="begin"/>
+            </w:r>
+            <w:r>
+              <w:rPr>
+                <w:noProof/>
+                <w:webHidden/>
+              </w:rPr>
+              <w:instrText xml:space="preserve"> PAGEREF _Toc386358530 \h </w:instrText>
+            </w:r>
+            <w:r>
+              <w:rPr>
+                <w:noProof/>
+                <w:webHidden/>
+              </w:rPr>
+            </w:r>
+            <w:r>
+              <w:rPr>
+                <w:noProof/>
+                <w:webHidden/>
+              </w:rPr>
+              <w:fldChar w:fldCharType="separate"/>
+            </w:r>
+            <w:r>
+              <w:rPr>
+                <w:noProof/>
+                <w:webHidden/>
+              </w:rPr>
+              <w:t>9</w:t>
+            </w:r>
+            <w:r>
+              <w:rPr>
+                <w:noProof/>
+                <w:webHidden/>
+              </w:rPr>
+              <w:fldChar w:fldCharType="end"/>
+            </w:r>
+          </w:hyperlink>
+        </w:p>
+        <w:p>
+          <w:pPr>
+            <w:pStyle w:val="TOC2"/>
+            <w:tabs>
+              <w:tab w:val="right" w:leader="dot" w:pos="9062"/>
+            </w:tabs>
+            <w:rPr>
+              <w:rFonts w:asciiTheme="minorHAnsi" w:eastAsiaTheme="minorEastAsia" w:hAnsiTheme="minorHAnsi"/>
+              <w:noProof/>
+              <w:sz w:val="22"/>
+              <w:lang w:eastAsia="hr-HR"/>
+            </w:rPr>
+          </w:pPr>
+          <w:hyperlink w:anchor="_Toc386358531" w:history="1">
+            <w:r>
+              <w:rPr>
+                <w:rStyle w:val="Hyperlink"/>
+                <w:noProof/>
+              </w:rPr>
+              <w:t>Dijagram slijeda „Pregledavanje spisa“</w:t>
+            </w:r>
+            <w:r>
+              <w:rPr>
+                <w:noProof/>
+                <w:webHidden/>
+              </w:rPr>
+              <w:tab/>
+            </w:r>
+            <w:r>
+              <w:rPr>
+                <w:noProof/>
+                <w:webHidden/>
+              </w:rPr>
+              <w:fldChar w:fldCharType="begin"/>
+            </w:r>
+            <w:r>
+              <w:rPr>
+                <w:noProof/>
+                <w:webHidden/>
+              </w:rPr>
+              <w:instrText xml:space="preserve"> PAGEREF _Toc386358531 \h </w:instrText>
+            </w:r>
+            <w:r>
+              <w:rPr>
+                <w:noProof/>
+                <w:webHidden/>
+              </w:rPr>
+            </w:r>
+            <w:r>
+              <w:rPr>
+                <w:noProof/>
+                <w:webHidden/>
+              </w:rPr>
+              <w:fldChar w:fldCharType="separate"/>
+            </w:r>
+            <w:r>
+              <w:rPr>
+                <w:noProof/>
+                <w:webHidden/>
+              </w:rPr>
+              <w:t>10</w:t>
+            </w:r>
+            <w:r>
+              <w:rPr>
+                <w:noProof/>
+                <w:webHidden/>
+              </w:rPr>
+              <w:fldChar w:fldCharType="end"/>
+            </w:r>
+          </w:hyperlink>
+        </w:p>
+        <w:p>
+          <w:pPr>
+            <w:pStyle w:val="TOC2"/>
+            <w:tabs>
+              <w:tab w:val="right" w:leader="dot" w:pos="9062"/>
+            </w:tabs>
+            <w:rPr>
+              <w:rFonts w:asciiTheme="minorHAnsi" w:eastAsiaTheme="minorEastAsia" w:hAnsiTheme="minorHAnsi"/>
+              <w:noProof/>
+              <w:sz w:val="22"/>
+              <w:lang w:eastAsia="hr-HR"/>
+            </w:rPr>
+          </w:pPr>
+          <w:hyperlink w:anchor="_Toc386358532" w:history="1">
+            <w:r>
+              <w:rPr>
+                <w:rStyle w:val="Hyperlink"/>
+                <w:noProof/>
+              </w:rPr>
+              <w:t>Dijagram slijeda „Pregledavanje aktivnih spisa“</w:t>
+            </w:r>
+            <w:r>
+              <w:rPr>
+                <w:noProof/>
+                <w:webHidden/>
+              </w:rPr>
+              <w:tab/>
+            </w:r>
+            <w:r>
+              <w:rPr>
+                <w:noProof/>
+                <w:webHidden/>
+              </w:rPr>
+              <w:fldChar w:fldCharType="begin"/>
+            </w:r>
+            <w:r>
+              <w:rPr>
+                <w:noProof/>
+                <w:webHidden/>
+              </w:rPr>
+              <w:instrText xml:space="preserve"> PAGEREF _Toc386358532 \h </w:instrText>
+            </w:r>
+            <w:r>
+              <w:rPr>
+                <w:noProof/>
+                <w:webHidden/>
+              </w:rPr>
+            </w:r>
+            <w:r>
+              <w:rPr>
+                <w:noProof/>
+                <w:webHidden/>
+              </w:rPr>
+              <w:fldChar w:fldCharType="separate"/>
+            </w:r>
+            <w:r>
+              <w:rPr>
+                <w:noProof/>
+                <w:webHidden/>
+              </w:rPr>
+              <w:t>11</w:t>
+            </w:r>
+            <w:r>
+              <w:rPr>
+                <w:noProof/>
+                <w:webHidden/>
+              </w:rPr>
+              <w:fldChar w:fldCharType="end"/>
+            </w:r>
+          </w:hyperlink>
+        </w:p>
+        <w:p>
+          <w:pPr>
+            <w:pStyle w:val="TOC2"/>
+            <w:tabs>
+              <w:tab w:val="right" w:leader="dot" w:pos="9062"/>
+            </w:tabs>
+            <w:rPr>
+              <w:rFonts w:asciiTheme="minorHAnsi" w:eastAsiaTheme="minorEastAsia" w:hAnsiTheme="minorHAnsi"/>
+              <w:noProof/>
+              <w:sz w:val="22"/>
+              <w:lang w:eastAsia="hr-HR"/>
+            </w:rPr>
+          </w:pPr>
+          <w:hyperlink w:anchor="_Toc386358533" w:history="1">
+            <w:r>
+              <w:rPr>
+                <w:rStyle w:val="Hyperlink"/>
+                <w:noProof/>
+              </w:rPr>
+              <w:t>Dijagram slijeda „Pregledavanje arhviranih spisa“</w:t>
+            </w:r>
+            <w:r>
+              <w:rPr>
+                <w:noProof/>
+                <w:webHidden/>
+              </w:rPr>
+              <w:tab/>
+            </w:r>
+            <w:r>
+              <w:rPr>
+                <w:noProof/>
+                <w:webHidden/>
+              </w:rPr>
+              <w:fldChar w:fldCharType="begin"/>
+            </w:r>
+            <w:r>
+              <w:rPr>
+                <w:noProof/>
+                <w:webHidden/>
+              </w:rPr>
+              <w:instrText xml:space="preserve"> PAGEREF _Toc386358533 \h </w:instrText>
+            </w:r>
+            <w:r>
+              <w:rPr>
+                <w:noProof/>
+                <w:webHidden/>
+              </w:rPr>
+            </w:r>
+            <w:r>
+              <w:rPr>
+                <w:noProof/>
+                <w:webHidden/>
+              </w:rPr>
+              <w:fldChar w:fldCharType="separate"/>
+            </w:r>
+            <w:r>
+              <w:rPr>
+                <w:noProof/>
+                <w:webHidden/>
+              </w:rPr>
+              <w:t>12</w:t>
             </w:r>
             <w:r>
               <w:rPr>
@@ -771,13 +1666,13 @@
               <w:lang w:eastAsia="hr-HR"/>
             </w:rPr>
           </w:pPr>
-          <w:hyperlink w:anchor="_Toc386353232" w:history="1">
+          <w:hyperlink w:anchor="_Toc386358534" w:history="1">
             <w:r>
               <w:rPr>
                 <w:rStyle w:val="Hyperlink"/>
                 <w:noProof/>
               </w:rPr>
-              <w:t>Dijagrami slijeda</w:t>
+              <w:t>Dijagrami aktivnosti</w:t>
             </w:r>
             <w:r>
               <w:rPr>
@@ -798,7 +1693,7 @@
                 <w:noProof/>
                 <w:webHidden/>
               </w:rPr>
-              <w:instrText xml:space="preserve"> PAGEREF _Toc386353232 \h </w:instrText>
+              <w:instrText xml:space="preserve"> PAGEREF _Toc386358534 \h </w:instrText>
             </w:r>
             <w:r>
               <w:rPr>
@@ -818,7 +1713,7 @@
                 <w:noProof/>
                 <w:webHidden/>
               </w:rPr>
-              <w:t>5</w:t>
+              <w:t>13</w:t>
             </w:r>
             <w:r>
               <w:rPr>
@@ -842,7 +1737,7 @@
               <w:lang w:eastAsia="hr-HR"/>
             </w:rPr>
           </w:pPr>
-          <w:hyperlink w:anchor="_Toc386353233" w:history="1">
+          <w:hyperlink w:anchor="_Toc386358535" w:history="1">
             <w:r>
               <w:rPr>
                 <w:rStyle w:val="Hyperlink"/>
@@ -869,7 +1764,7 @@
                 <w:noProof/>
                 <w:webHidden/>
               </w:rPr>
-              <w:instrText xml:space="preserve"> PAGEREF _Toc386353233 \h </w:instrText>
+              <w:instrText xml:space="preserve"> PAGEREF _Toc386358535 \h </w:instrText>
             </w:r>
             <w:r>
               <w:rPr>
@@ -889,7 +1784,7 @@
                 <w:noProof/>
                 <w:webHidden/>
               </w:rPr>
-              <w:t>5</w:t>
+              <w:t>13</w:t>
             </w:r>
             <w:r>
               <w:rPr>
@@ -913,13 +1808,13 @@
               <w:lang w:eastAsia="hr-HR"/>
             </w:rPr>
           </w:pPr>
-          <w:hyperlink w:anchor="_Toc386353234" w:history="1">
+          <w:hyperlink w:anchor="_Toc386358536" w:history="1">
             <w:r>
               <w:rPr>
                 <w:rStyle w:val="Hyperlink"/>
                 <w:noProof/>
               </w:rPr>
-              <w:t>Dijagram slijeda „Pregledavanje spisa“</w:t>
+              <w:t>Pregledavanje spisa</w:t>
             </w:r>
             <w:r>
               <w:rPr>
@@ -940,7 +1835,7 @@
                 <w:noProof/>
                 <w:webHidden/>
               </w:rPr>
-              <w:instrText xml:space="preserve"> PAGEREF _Toc386353234 \h </w:instrText>
+              <w:instrText xml:space="preserve"> PAGEREF _Toc386358536 \h </w:instrText>
             </w:r>
             <w:r>
               <w:rPr>
@@ -960,7 +1855,7 @@
                 <w:noProof/>
                 <w:webHidden/>
               </w:rPr>
-              <w:t>6</w:t>
+              <w:t>14</w:t>
             </w:r>
             <w:r>
               <w:rPr>
@@ -984,13 +1879,13 @@
               <w:lang w:eastAsia="hr-HR"/>
             </w:rPr>
           </w:pPr>
-          <w:hyperlink w:anchor="_Toc386353235" w:history="1">
+          <w:hyperlink w:anchor="_Toc386358537" w:history="1">
             <w:r>
               <w:rPr>
                 <w:rStyle w:val="Hyperlink"/>
                 <w:noProof/>
               </w:rPr>
-              <w:t>Dijagram slijeda „Pregledavanje aktivnih spisa“</w:t>
+              <w:t>Pregledavanje aktivnih spisa</w:t>
             </w:r>
             <w:r>
               <w:rPr>
@@ -1011,7 +1906,7 @@
                 <w:noProof/>
                 <w:webHidden/>
               </w:rPr>
-              <w:instrText xml:space="preserve"> PAGEREF _Toc386353235 \h </w:instrText>
+              <w:instrText xml:space="preserve"> PAGEREF _Toc386358537 \h </w:instrText>
             </w:r>
             <w:r>
               <w:rPr>
@@ -1031,7 +1926,7 @@
                 <w:noProof/>
                 <w:webHidden/>
               </w:rPr>
-              <w:t>7</w:t>
+              <w:t>15</w:t>
             </w:r>
             <w:r>
               <w:rPr>
@@ -1055,13 +1950,13 @@
               <w:lang w:eastAsia="hr-HR"/>
             </w:rPr>
           </w:pPr>
-          <w:hyperlink w:anchor="_Toc386353236" w:history="1">
+          <w:hyperlink w:anchor="_Toc386358538" w:history="1">
             <w:r>
               <w:rPr>
                 <w:rStyle w:val="Hyperlink"/>
                 <w:noProof/>
               </w:rPr>
-              <w:t>Dijagram slijeda „Pregledavanje arhviranih spisa“</w:t>
+              <w:t>Pregledavanje arhviranih spisa</w:t>
             </w:r>
             <w:r>
               <w:rPr>
@@ -1082,7 +1977,7 @@
                 <w:noProof/>
                 <w:webHidden/>
               </w:rPr>
-              <w:instrText xml:space="preserve"> PAGEREF _Toc386353236 \h </w:instrText>
+              <w:instrText xml:space="preserve"> PAGEREF _Toc386358538 \h </w:instrText>
             </w:r>
             <w:r>
               <w:rPr>
@@ -1102,362 +1997,7 @@
                 <w:noProof/>
                 <w:webHidden/>
               </w:rPr>
-              <w:t>8</w:t>
-            </w:r>
-            <w:r>
-              <w:rPr>
-                <w:noProof/>
-                <w:webHidden/>
-              </w:rPr>
-              <w:fldChar w:fldCharType="end"/>
-            </w:r>
-          </w:hyperlink>
-        </w:p>
-        <w:p>
-          <w:pPr>
-            <w:pStyle w:val="TOC1"/>
-            <w:tabs>
-              <w:tab w:val="right" w:leader="dot" w:pos="9062"/>
-            </w:tabs>
-            <w:rPr>
-              <w:rFonts w:asciiTheme="minorHAnsi" w:eastAsiaTheme="minorEastAsia" w:hAnsiTheme="minorHAnsi"/>
-              <w:noProof/>
-              <w:sz w:val="22"/>
-              <w:lang w:eastAsia="hr-HR"/>
-            </w:rPr>
-          </w:pPr>
-          <w:hyperlink w:anchor="_Toc386353237" w:history="1">
-            <w:r>
-              <w:rPr>
-                <w:rStyle w:val="Hyperlink"/>
-                <w:noProof/>
-              </w:rPr>
-              <w:t>Dijagrami aktivnosti</w:t>
-            </w:r>
-            <w:r>
-              <w:rPr>
-                <w:noProof/>
-                <w:webHidden/>
-              </w:rPr>
-              <w:tab/>
-            </w:r>
-            <w:r>
-              <w:rPr>
-                <w:noProof/>
-                <w:webHidden/>
-              </w:rPr>
-              <w:fldChar w:fldCharType="begin"/>
-            </w:r>
-            <w:r>
-              <w:rPr>
-                <w:noProof/>
-                <w:webHidden/>
-              </w:rPr>
-              <w:instrText xml:space="preserve"> PAGEREF _Toc386353237 \h </w:instrText>
-            </w:r>
-            <w:r>
-              <w:rPr>
-                <w:noProof/>
-                <w:webHidden/>
-              </w:rPr>
-            </w:r>
-            <w:r>
-              <w:rPr>
-                <w:noProof/>
-                <w:webHidden/>
-              </w:rPr>
-              <w:fldChar w:fldCharType="separate"/>
-            </w:r>
-            <w:r>
-              <w:rPr>
-                <w:noProof/>
-                <w:webHidden/>
-              </w:rPr>
-              <w:t>9</w:t>
-            </w:r>
-            <w:r>
-              <w:rPr>
-                <w:noProof/>
-                <w:webHidden/>
-              </w:rPr>
-              <w:fldChar w:fldCharType="end"/>
-            </w:r>
-          </w:hyperlink>
-        </w:p>
-        <w:p>
-          <w:pPr>
-            <w:pStyle w:val="TOC2"/>
-            <w:tabs>
-              <w:tab w:val="right" w:leader="dot" w:pos="9062"/>
-            </w:tabs>
-            <w:rPr>
-              <w:rFonts w:asciiTheme="minorHAnsi" w:eastAsiaTheme="minorEastAsia" w:hAnsiTheme="minorHAnsi"/>
-              <w:noProof/>
-              <w:sz w:val="22"/>
-              <w:lang w:eastAsia="hr-HR"/>
-            </w:rPr>
-          </w:pPr>
-          <w:hyperlink w:anchor="_Toc386353238" w:history="1">
-            <w:r>
-              <w:rPr>
-                <w:rStyle w:val="Hyperlink"/>
-                <w:noProof/>
-              </w:rPr>
-              <w:t>Prijava u sustav</w:t>
-            </w:r>
-            <w:r>
-              <w:rPr>
-                <w:noProof/>
-                <w:webHidden/>
-              </w:rPr>
-              <w:tab/>
-            </w:r>
-            <w:r>
-              <w:rPr>
-                <w:noProof/>
-                <w:webHidden/>
-              </w:rPr>
-              <w:fldChar w:fldCharType="begin"/>
-            </w:r>
-            <w:r>
-              <w:rPr>
-                <w:noProof/>
-                <w:webHidden/>
-              </w:rPr>
-              <w:instrText xml:space="preserve"> PAGEREF _Toc386353238 \h </w:instrText>
-            </w:r>
-            <w:r>
-              <w:rPr>
-                <w:noProof/>
-                <w:webHidden/>
-              </w:rPr>
-            </w:r>
-            <w:r>
-              <w:rPr>
-                <w:noProof/>
-                <w:webHidden/>
-              </w:rPr>
-              <w:fldChar w:fldCharType="separate"/>
-            </w:r>
-            <w:r>
-              <w:rPr>
-                <w:noProof/>
-                <w:webHidden/>
-              </w:rPr>
-              <w:t>9</w:t>
-            </w:r>
-            <w:r>
-              <w:rPr>
-                <w:noProof/>
-                <w:webHidden/>
-              </w:rPr>
-              <w:fldChar w:fldCharType="end"/>
-            </w:r>
-          </w:hyperlink>
-        </w:p>
-        <w:p>
-          <w:pPr>
-            <w:pStyle w:val="TOC2"/>
-            <w:tabs>
-              <w:tab w:val="right" w:leader="dot" w:pos="9062"/>
-            </w:tabs>
-            <w:rPr>
-              <w:rFonts w:asciiTheme="minorHAnsi" w:eastAsiaTheme="minorEastAsia" w:hAnsiTheme="minorHAnsi"/>
-              <w:noProof/>
-              <w:sz w:val="22"/>
-              <w:lang w:eastAsia="hr-HR"/>
-            </w:rPr>
-          </w:pPr>
-          <w:hyperlink w:anchor="_Toc386353239" w:history="1">
-            <w:r>
-              <w:rPr>
-                <w:rStyle w:val="Hyperlink"/>
-                <w:noProof/>
-              </w:rPr>
-              <w:t>Pregledavanje spisa</w:t>
-            </w:r>
-            <w:r>
-              <w:rPr>
-                <w:noProof/>
-                <w:webHidden/>
-              </w:rPr>
-              <w:tab/>
-            </w:r>
-            <w:r>
-              <w:rPr>
-                <w:noProof/>
-                <w:webHidden/>
-              </w:rPr>
-              <w:fldChar w:fldCharType="begin"/>
-            </w:r>
-            <w:r>
-              <w:rPr>
-                <w:noProof/>
-                <w:webHidden/>
-              </w:rPr>
-              <w:instrText xml:space="preserve"> PAGEREF _Toc386353239 \h </w:instrText>
-            </w:r>
-            <w:r>
-              <w:rPr>
-                <w:noProof/>
-                <w:webHidden/>
-              </w:rPr>
-            </w:r>
-            <w:r>
-              <w:rPr>
-                <w:noProof/>
-                <w:webHidden/>
-              </w:rPr>
-              <w:fldChar w:fldCharType="separate"/>
-            </w:r>
-            <w:r>
-              <w:rPr>
-                <w:noProof/>
-                <w:webHidden/>
-              </w:rPr>
-              <w:t>10</w:t>
-            </w:r>
-            <w:r>
-              <w:rPr>
-                <w:noProof/>
-                <w:webHidden/>
-              </w:rPr>
-              <w:fldChar w:fldCharType="end"/>
-            </w:r>
-          </w:hyperlink>
-        </w:p>
-        <w:p>
-          <w:pPr>
-            <w:pStyle w:val="TOC2"/>
-            <w:tabs>
-              <w:tab w:val="right" w:leader="dot" w:pos="9062"/>
-            </w:tabs>
-            <w:rPr>
-              <w:rFonts w:asciiTheme="minorHAnsi" w:eastAsiaTheme="minorEastAsia" w:hAnsiTheme="minorHAnsi"/>
-              <w:noProof/>
-              <w:sz w:val="22"/>
-              <w:lang w:eastAsia="hr-HR"/>
-            </w:rPr>
-          </w:pPr>
-          <w:hyperlink w:anchor="_Toc386353240" w:history="1">
-            <w:r>
-              <w:rPr>
-                <w:rStyle w:val="Hyperlink"/>
-                <w:noProof/>
-              </w:rPr>
-              <w:t>Pregledavanje aktivnih spisa</w:t>
-            </w:r>
-            <w:r>
-              <w:rPr>
-                <w:noProof/>
-                <w:webHidden/>
-              </w:rPr>
-              <w:tab/>
-            </w:r>
-            <w:r>
-              <w:rPr>
-                <w:noProof/>
-                <w:webHidden/>
-              </w:rPr>
-              <w:fldChar w:fldCharType="begin"/>
-            </w:r>
-            <w:r>
-              <w:rPr>
-                <w:noProof/>
-                <w:webHidden/>
-              </w:rPr>
-              <w:instrText xml:space="preserve"> PAGEREF _Toc386353240 \h </w:instrText>
-            </w:r>
-            <w:r>
-              <w:rPr>
-                <w:noProof/>
-                <w:webHidden/>
-              </w:rPr>
-            </w:r>
-            <w:r>
-              <w:rPr>
-                <w:noProof/>
-                <w:webHidden/>
-              </w:rPr>
-              <w:fldChar w:fldCharType="separate"/>
-            </w:r>
-            <w:r>
-              <w:rPr>
-                <w:noProof/>
-                <w:webHidden/>
-              </w:rPr>
-              <w:t>11</w:t>
-            </w:r>
-            <w:r>
-              <w:rPr>
-                <w:noProof/>
-                <w:webHidden/>
-              </w:rPr>
-              <w:fldChar w:fldCharType="end"/>
-            </w:r>
-          </w:hyperlink>
-        </w:p>
-        <w:p>
-          <w:pPr>
-            <w:pStyle w:val="TOC2"/>
-            <w:tabs>
-              <w:tab w:val="right" w:leader="dot" w:pos="9062"/>
-            </w:tabs>
-            <w:rPr>
-              <w:rFonts w:asciiTheme="minorHAnsi" w:eastAsiaTheme="minorEastAsia" w:hAnsiTheme="minorHAnsi"/>
-              <w:noProof/>
-              <w:sz w:val="22"/>
-              <w:lang w:eastAsia="hr-HR"/>
-            </w:rPr>
-          </w:pPr>
-          <w:hyperlink w:anchor="_Toc386353241" w:history="1">
-            <w:r>
-              <w:rPr>
-                <w:rStyle w:val="Hyperlink"/>
-                <w:noProof/>
-              </w:rPr>
-              <w:t>Pregledavanje arhviranih spisa</w:t>
-            </w:r>
-            <w:r>
-              <w:rPr>
-                <w:noProof/>
-                <w:webHidden/>
-              </w:rPr>
-              <w:tab/>
-            </w:r>
-            <w:r>
-              <w:rPr>
-                <w:noProof/>
-                <w:webHidden/>
-              </w:rPr>
-              <w:fldChar w:fldCharType="begin"/>
-            </w:r>
-            <w:r>
-              <w:rPr>
-                <w:noProof/>
-                <w:webHidden/>
-              </w:rPr>
-              <w:instrText xml:space="preserve"> PAGEREF _Toc386353241 \h </w:instrText>
-            </w:r>
-            <w:r>
-              <w:rPr>
-                <w:noProof/>
-                <w:webHidden/>
-              </w:rPr>
-            </w:r>
-            <w:r>
-              <w:rPr>
-                <w:noProof/>
-                <w:webHidden/>
-              </w:rPr>
-              <w:fldChar w:fldCharType="separate"/>
-            </w:r>
-            <w:r>
-              <w:rPr>
-                <w:noProof/>
-                <w:webHidden/>
-              </w:rPr>
-              <w:t>12</w:t>
+              <w:t>16</w:t>
             </w:r>
             <w:r>
               <w:rPr>
@@ -1494,7 +2034,7 @@
           <w:numId w:val="5"/>
         </w:numPr>
       </w:pPr>
-      <w:bookmarkStart w:id="0" w:name="_Toc386353231"/>
+      <w:bookmarkStart w:id="0" w:name="_Toc386358522"/>
       <w:r>
         <w:lastRenderedPageBreak/>
         <w:t>Uvod</w:t>
@@ -1512,11 +2052,12 @@
       <w:r>
         <w:br w:type="page"/>
       </w:r>
-      <w:bookmarkStart w:id="1" w:name="_Toc386353232"/>
+      <w:bookmarkStart w:id="1" w:name="_Toc386358523"/>
       <w:r>
         <w:lastRenderedPageBreak/>
         <w:t>Specifikacije zahtjeva</w:t>
       </w:r>
+      <w:bookmarkEnd w:id="1"/>
     </w:p>
     <w:p>
       <w:pPr>
@@ -1529,10 +2070,12 @@
       <w:r>
         <w:br w:type="page"/>
       </w:r>
+      <w:bookmarkStart w:id="2" w:name="_Toc386358524"/>
       <w:r>
         <w:lastRenderedPageBreak/>
         <w:t>Projektni plan</w:t>
       </w:r>
+      <w:bookmarkEnd w:id="2"/>
     </w:p>
     <w:p/>
     <w:p>
@@ -1614,15 +2157,24 @@
     </w:p>
     <w:p>
       <w:pPr>
+        <w:rPr>
+          <w:lang w:eastAsia="hr-HR"/>
+        </w:rPr>
+      </w:pPr>
+    </w:p>
+    <w:p>
+      <w:pPr>
         <w:pStyle w:val="Heading2"/>
         <w:numPr>
           <w:ilvl w:val="1"/>
           <w:numId w:val="5"/>
         </w:numPr>
       </w:pPr>
+      <w:bookmarkStart w:id="3" w:name="_Toc386358525"/>
       <w:r>
         <w:t>Definiran projektni tim</w:t>
       </w:r>
+      <w:bookmarkEnd w:id="3"/>
     </w:p>
     <w:p>
       <w:pPr>
@@ -1725,15 +2277,24 @@
     </w:p>
     <w:p>
       <w:pPr>
+        <w:rPr>
+          <w:rFonts w:cs="Arial"/>
+        </w:rPr>
+      </w:pPr>
+    </w:p>
+    <w:p>
+      <w:pPr>
         <w:pStyle w:val="Heading2"/>
         <w:numPr>
           <w:ilvl w:val="1"/>
           <w:numId w:val="5"/>
         </w:numPr>
       </w:pPr>
+      <w:bookmarkStart w:id="4" w:name="_Toc386358526"/>
       <w:r>
         <w:t>Terminski plan projekta</w:t>
       </w:r>
+      <w:bookmarkEnd w:id="4"/>
     </w:p>
     <w:p>
       <w:r>
@@ -1829,15 +2390,14 @@
           <w:numId w:val="5"/>
         </w:numPr>
       </w:pPr>
+      <w:bookmarkStart w:id="5" w:name="_Toc386358527"/>
       <w:r>
         <w:lastRenderedPageBreak/>
         <w:t>Proračun i budžet projekta</w:t>
       </w:r>
-    </w:p>
-    <w:p>
-      <w:bookmarkStart w:id="2" w:name="_GoBack"/>
-      <w:bookmarkEnd w:id="2"/>
-    </w:p>
+      <w:bookmarkEnd w:id="5"/>
+    </w:p>
+    <w:p/>
     <w:p>
       <w:pPr>
         <w:pStyle w:val="Heading2"/>
@@ -1846,9 +2406,11 @@
           <w:numId w:val="5"/>
         </w:numPr>
       </w:pPr>
+      <w:bookmarkStart w:id="6" w:name="_Toc386358528"/>
       <w:r>
         <w:t>Ponuda naručitelju</w:t>
       </w:r>
+      <w:bookmarkEnd w:id="6"/>
     </w:p>
     <w:p/>
     <w:p/>
@@ -1865,22 +2427,27 @@
           <w:numId w:val="5"/>
         </w:numPr>
       </w:pPr>
+      <w:bookmarkStart w:id="7" w:name="_Toc386358529"/>
       <w:r>
         <w:lastRenderedPageBreak/>
         <w:t>Dijagrami slijeda</w:t>
       </w:r>
-      <w:bookmarkEnd w:id="1"/>
+      <w:bookmarkEnd w:id="7"/>
     </w:p>
     <w:p/>
     <w:p>
       <w:pPr>
         <w:pStyle w:val="Heading2"/>
-      </w:pPr>
-      <w:bookmarkStart w:id="3" w:name="_Toc386353233"/>
+        <w:numPr>
+          <w:ilvl w:val="1"/>
+          <w:numId w:val="5"/>
+        </w:numPr>
+      </w:pPr>
+      <w:bookmarkStart w:id="8" w:name="_Toc386358530"/>
       <w:r>
         <w:t>Prijava u sustav</w:t>
       </w:r>
-      <w:bookmarkEnd w:id="3"/>
+      <w:bookmarkEnd w:id="8"/>
     </w:p>
     <w:p/>
     <w:p>
@@ -1939,7 +2506,307 @@
         </w:drawing>
       </w:r>
     </w:p>
-    <w:p>
+    <w:p/>
+    <w:p>
+      <w:pPr>
+        <w:pStyle w:val="Heading3"/>
+        <w:numPr>
+          <w:ilvl w:val="2"/>
+          <w:numId w:val="5"/>
+        </w:numPr>
+      </w:pPr>
+      <w:r>
+        <w:t>Opis dijagrama slijeda „Prijava u sustav“</w:t>
+      </w:r>
+    </w:p>
+    <w:p/>
+    <w:p>
+      <w:pPr>
+        <w:ind w:firstLine="360"/>
+      </w:pPr>
+      <w:r>
+        <w:t>Odvjetnik pokr</w:t>
+      </w:r>
+      <w:r>
+        <w:t>e</w:t>
+      </w:r>
+      <w:r>
+        <w:t>ć</w:t>
+      </w:r>
+      <w:r>
+        <w:t>e</w:t>
+      </w:r>
+      <w:r>
+        <w:t xml:space="preserve"> aplikaciju pri č</w:t>
+      </w:r>
+      <w:r>
+        <w:t>e</w:t>
+      </w:r>
+      <w:r>
+        <w:t>mu s</w:t>
+      </w:r>
+      <w:r>
+        <w:t>e</w:t>
+      </w:r>
+      <w:r>
+        <w:t xml:space="preserve"> </w:t>
+      </w:r>
+      <w:proofErr w:type="spellStart"/>
+      <w:r>
+        <w:t>odma</w:t>
+      </w:r>
+      <w:proofErr w:type="spellEnd"/>
+      <w:r>
+        <w:t xml:space="preserve"> inicijalizira modul „Prijava u sustav“ t</w:t>
+      </w:r>
+      <w:r>
+        <w:t>e</w:t>
+      </w:r>
+      <w:r>
+        <w:t xml:space="preserve"> s</w:t>
+      </w:r>
+      <w:r>
+        <w:t>e</w:t>
+      </w:r>
+      <w:r>
+        <w:t xml:space="preserve"> odvj</w:t>
+      </w:r>
+      <w:r>
+        <w:t>e</w:t>
+      </w:r>
+      <w:r>
+        <w:t>tniku prikaž</w:t>
+      </w:r>
+      <w:r>
+        <w:t>e</w:t>
+      </w:r>
+      <w:r>
+        <w:t xml:space="preserve"> forma za prijavu. Odvjetnik tada unosi svoje identifikacijske podatke, t</w:t>
+      </w:r>
+      <w:r>
+        <w:t>e</w:t>
+      </w:r>
+      <w:r>
+        <w:t xml:space="preserve"> s</w:t>
+      </w:r>
+      <w:r>
+        <w:t>e</w:t>
+      </w:r>
+      <w:r>
+        <w:t xml:space="preserve"> ti podaci nakon unosa provj</w:t>
+      </w:r>
+      <w:r>
+        <w:t>e</w:t>
+      </w:r>
+      <w:r>
+        <w:t xml:space="preserve">ravaju u bazi podataka. </w:t>
+      </w:r>
+      <w:r>
+        <w:t>SQL upitom s</w:t>
+      </w:r>
+      <w:r>
+        <w:t>e</w:t>
+      </w:r>
+      <w:r>
+        <w:t xml:space="preserve"> provj</w:t>
+      </w:r>
+      <w:r>
+        <w:t>e</w:t>
+      </w:r>
+      <w:r>
+        <w:t>rava da li un</w:t>
+      </w:r>
+      <w:r>
+        <w:t>e</w:t>
+      </w:r>
+      <w:r>
+        <w:t>s</w:t>
+      </w:r>
+      <w:r>
+        <w:t>e</w:t>
+      </w:r>
+      <w:r>
+        <w:t>ni  podaci su točni, odgovara li uneseno korisničko im</w:t>
+      </w:r>
+      <w:r>
+        <w:t>e</w:t>
+      </w:r>
+      <w:r>
+        <w:t xml:space="preserve"> un</w:t>
+      </w:r>
+      <w:r>
+        <w:t>e</w:t>
+      </w:r>
+      <w:r>
+        <w:t>s</w:t>
+      </w:r>
+      <w:r>
+        <w:t>e</w:t>
+      </w:r>
+      <w:r>
+        <w:t>noj lozinki. R</w:t>
+      </w:r>
+      <w:r>
+        <w:t>e</w:t>
+      </w:r>
+      <w:r>
+        <w:t>zultat upita s</w:t>
+      </w:r>
+      <w:r>
+        <w:t>e</w:t>
+      </w:r>
+      <w:r>
+        <w:t xml:space="preserve"> vraća u modul „Prijava u sustav“ koji nakon toga obavještava aplikaciju da li su un</w:t>
+      </w:r>
+      <w:r>
+        <w:t>e</w:t>
+      </w:r>
+      <w:r>
+        <w:t>s</w:t>
+      </w:r>
+      <w:r>
+        <w:t>e</w:t>
+      </w:r>
+      <w:r>
+        <w:t>ni id</w:t>
+      </w:r>
+      <w:r>
+        <w:t>e</w:t>
+      </w:r>
+      <w:r>
+        <w:t>ntifikacijski podaci točni ili nisu. Ukoliko id</w:t>
+      </w:r>
+      <w:r>
+        <w:t>e</w:t>
+      </w:r>
+      <w:r>
+        <w:t>ntifikacijski podaci nisu točni prikazuj</w:t>
+      </w:r>
+      <w:r>
+        <w:t>e</w:t>
+      </w:r>
+      <w:r>
+        <w:t xml:space="preserve"> s</w:t>
+      </w:r>
+      <w:r>
+        <w:t>e</w:t>
+      </w:r>
+      <w:r>
+        <w:t xml:space="preserve"> </w:t>
+      </w:r>
+      <w:proofErr w:type="spellStart"/>
+      <w:r>
+        <w:t>porukao</w:t>
+      </w:r>
+      <w:proofErr w:type="spellEnd"/>
+      <w:r>
+        <w:t xml:space="preserve"> pogr</w:t>
+      </w:r>
+      <w:r>
+        <w:t>e</w:t>
+      </w:r>
+      <w:r>
+        <w:t>ški t</w:t>
+      </w:r>
+      <w:r>
+        <w:t>e</w:t>
+      </w:r>
+      <w:r>
+        <w:t xml:space="preserve"> j</w:t>
+      </w:r>
+      <w:r>
+        <w:t>e</w:t>
+      </w:r>
+      <w:r>
+        <w:t xml:space="preserve"> korisniku op</w:t>
+      </w:r>
+      <w:r>
+        <w:t>e</w:t>
+      </w:r>
+      <w:r>
+        <w:t>t prikazana forma za prijavu</w:t>
+      </w:r>
+      <w:r>
+        <w:t>. Taj postupak s</w:t>
+      </w:r>
+      <w:r>
+        <w:t>e</w:t>
+      </w:r>
+      <w:r>
+        <w:t xml:space="preserve"> ponavlja sv</w:t>
+      </w:r>
+      <w:r>
+        <w:t>e</w:t>
+      </w:r>
+      <w:r>
+        <w:t xml:space="preserve"> dok j</w:t>
+      </w:r>
+      <w:r>
+        <w:t>e</w:t>
+      </w:r>
+      <w:r>
+        <w:t xml:space="preserve"> prijava n</w:t>
+      </w:r>
+      <w:r>
+        <w:t>e</w:t>
+      </w:r>
+      <w:r>
+        <w:t>uspj</w:t>
+      </w:r>
+      <w:r>
+        <w:t>e</w:t>
+      </w:r>
+      <w:r>
+        <w:t>šna. Ukoliko su uneseni id</w:t>
+      </w:r>
+      <w:r>
+        <w:t>e</w:t>
+      </w:r>
+      <w:r>
+        <w:t>ntifikacijski podaci točni prikazuj</w:t>
+      </w:r>
+      <w:r>
+        <w:t>e</w:t>
+      </w:r>
+      <w:r>
+        <w:t xml:space="preserve"> s</w:t>
+      </w:r>
+      <w:r>
+        <w:t>e</w:t>
+      </w:r>
+      <w:r>
+        <w:t xml:space="preserve"> izbornik aplikacij</w:t>
+      </w:r>
+      <w:r>
+        <w:t>e</w:t>
+      </w:r>
+      <w:r>
+        <w:t>, uništava s</w:t>
+      </w:r>
+      <w:r>
+        <w:t>e</w:t>
+      </w:r>
+      <w:r>
+        <w:t xml:space="preserve"> modul „Prijava u sustav“ i korisniku su dostupn</w:t>
+      </w:r>
+      <w:r>
+        <w:t>e</w:t>
+      </w:r>
+      <w:r>
+        <w:t xml:space="preserve"> sv</w:t>
+      </w:r>
+      <w:r>
+        <w:t>e</w:t>
+      </w:r>
+      <w:r>
+        <w:t xml:space="preserve"> mogućnosti aplikacij</w:t>
+      </w:r>
+      <w:r>
+        <w:t>e</w:t>
+      </w:r>
+      <w:r>
+        <w:t>.</w:t>
+      </w:r>
       <w:r>
         <w:br w:type="page"/>
       </w:r>
@@ -1947,15 +2814,18 @@
     <w:p>
       <w:pPr>
         <w:pStyle w:val="Heading2"/>
-      </w:pPr>
-      <w:bookmarkStart w:id="4" w:name="_Toc386353234"/>
+        <w:numPr>
+          <w:ilvl w:val="1"/>
+          <w:numId w:val="5"/>
+        </w:numPr>
+      </w:pPr>
+      <w:bookmarkStart w:id="9" w:name="_Toc386358531"/>
       <w:r>
         <w:lastRenderedPageBreak/>
         <w:t>Dijagram slijeda „Pregledavanje spisa“</w:t>
       </w:r>
-      <w:bookmarkEnd w:id="4"/>
-    </w:p>
-    <w:p/>
+      <w:bookmarkEnd w:id="9"/>
+    </w:p>
     <w:p/>
     <w:p>
       <w:r>
@@ -2015,6 +2885,10 @@
     </w:p>
     <w:p/>
     <w:p>
+      <w:bookmarkStart w:id="10" w:name="_GoBack"/>
+      <w:bookmarkEnd w:id="10"/>
+    </w:p>
+    <w:p>
       <w:r>
         <w:br w:type="page"/>
       </w:r>
@@ -2022,13 +2896,17 @@
     <w:p>
       <w:pPr>
         <w:pStyle w:val="Heading2"/>
-      </w:pPr>
-      <w:bookmarkStart w:id="5" w:name="_Toc386353235"/>
+        <w:numPr>
+          <w:ilvl w:val="1"/>
+          <w:numId w:val="5"/>
+        </w:numPr>
+      </w:pPr>
+      <w:bookmarkStart w:id="11" w:name="_Toc386358532"/>
       <w:r>
         <w:lastRenderedPageBreak/>
         <w:t>Dijagram slijeda „Pregledavanje aktivnih spisa“</w:t>
       </w:r>
-      <w:bookmarkEnd w:id="5"/>
+      <w:bookmarkEnd w:id="11"/>
     </w:p>
     <w:p/>
     <w:p>
@@ -2090,11 +2968,15 @@
     <w:p>
       <w:pPr>
         <w:pStyle w:val="Heading2"/>
+        <w:numPr>
+          <w:ilvl w:val="1"/>
+          <w:numId w:val="5"/>
+        </w:numPr>
       </w:pPr>
       <w:r>
         <w:br w:type="page"/>
       </w:r>
-      <w:bookmarkStart w:id="6" w:name="_Toc386353236"/>
+      <w:bookmarkStart w:id="12" w:name="_Toc386358533"/>
       <w:r>
         <w:lastRenderedPageBreak/>
         <w:t xml:space="preserve">Dijagram slijeda „Pregledavanje </w:t>
@@ -2107,7 +2989,7 @@
       <w:r>
         <w:t xml:space="preserve"> spisa“</w:t>
       </w:r>
-      <w:bookmarkEnd w:id="6"/>
+      <w:bookmarkEnd w:id="12"/>
     </w:p>
     <w:p/>
     <w:p>
@@ -2177,24 +3059,32 @@
     <w:p>
       <w:pPr>
         <w:pStyle w:val="Heading1"/>
-      </w:pPr>
-      <w:bookmarkStart w:id="7" w:name="_Toc386353237"/>
+        <w:numPr>
+          <w:ilvl w:val="0"/>
+          <w:numId w:val="5"/>
+        </w:numPr>
+      </w:pPr>
+      <w:bookmarkStart w:id="13" w:name="_Toc386358534"/>
       <w:r>
         <w:lastRenderedPageBreak/>
         <w:t>Dijagrami aktivnosti</w:t>
       </w:r>
-      <w:bookmarkEnd w:id="7"/>
+      <w:bookmarkEnd w:id="13"/>
     </w:p>
     <w:p/>
     <w:p>
       <w:pPr>
         <w:pStyle w:val="Heading2"/>
-      </w:pPr>
-      <w:bookmarkStart w:id="8" w:name="_Toc386353238"/>
+        <w:numPr>
+          <w:ilvl w:val="1"/>
+          <w:numId w:val="5"/>
+        </w:numPr>
+      </w:pPr>
+      <w:bookmarkStart w:id="14" w:name="_Toc386358535"/>
       <w:r>
         <w:t>Prijava u sustav</w:t>
       </w:r>
-      <w:bookmarkEnd w:id="8"/>
+      <w:bookmarkEnd w:id="14"/>
     </w:p>
     <w:p>
       <w:pPr>
@@ -2263,13 +3153,17 @@
     <w:p>
       <w:pPr>
         <w:pStyle w:val="Heading2"/>
-      </w:pPr>
-      <w:bookmarkStart w:id="9" w:name="_Toc386353239"/>
+        <w:numPr>
+          <w:ilvl w:val="1"/>
+          <w:numId w:val="5"/>
+        </w:numPr>
+      </w:pPr>
+      <w:bookmarkStart w:id="15" w:name="_Toc386358536"/>
       <w:r>
         <w:lastRenderedPageBreak/>
         <w:t>Pregledavanje spisa</w:t>
       </w:r>
-      <w:bookmarkEnd w:id="9"/>
+      <w:bookmarkEnd w:id="15"/>
     </w:p>
     <w:p>
       <w:r>
@@ -2330,13 +3224,17 @@
     <w:p>
       <w:pPr>
         <w:pStyle w:val="Heading2"/>
-      </w:pPr>
-      <w:bookmarkStart w:id="10" w:name="_Toc386353240"/>
+        <w:numPr>
+          <w:ilvl w:val="1"/>
+          <w:numId w:val="5"/>
+        </w:numPr>
+      </w:pPr>
+      <w:bookmarkStart w:id="16" w:name="_Toc386358537"/>
       <w:r>
         <w:lastRenderedPageBreak/>
         <w:t>Pregledavanje aktivnih spisa</w:t>
       </w:r>
-      <w:bookmarkEnd w:id="10"/>
+      <w:bookmarkEnd w:id="16"/>
     </w:p>
     <w:p/>
     <w:p>
@@ -2408,8 +3306,12 @@
     <w:p>
       <w:pPr>
         <w:pStyle w:val="Heading2"/>
-      </w:pPr>
-      <w:bookmarkStart w:id="11" w:name="_Toc386353241"/>
+        <w:numPr>
+          <w:ilvl w:val="1"/>
+          <w:numId w:val="5"/>
+        </w:numPr>
+      </w:pPr>
+      <w:bookmarkStart w:id="17" w:name="_Toc386358538"/>
       <w:r>
         <w:lastRenderedPageBreak/>
         <w:t xml:space="preserve">Pregledavanje </w:t>
@@ -2422,7 +3324,7 @@
       <w:r>
         <w:t xml:space="preserve"> spisa</w:t>
       </w:r>
-      <w:bookmarkEnd w:id="11"/>
+      <w:bookmarkEnd w:id="17"/>
     </w:p>
     <w:p/>
     <w:p>
@@ -3936,12 +4838,12 @@
   <w:style w:type="paragraph" w:default="1" w:styleId="Normal">
     <w:name w:val="Normal"/>
     <w:qFormat/>
-    <w:rsid w:val="00404821"/>
+    <w:rsid w:val="005E34B8"/>
     <w:pPr>
       <w:jc w:val="both"/>
     </w:pPr>
     <w:rPr>
-      <w:rFonts w:ascii="Arial" w:hAnsi="Arial"/>
+      <w:rFonts w:ascii="Times New Roman" w:hAnsi="Times New Roman"/>
       <w:sz w:val="24"/>
     </w:rPr>
   </w:style>
@@ -3952,7 +4854,7 @@
     <w:link w:val="Heading1Char"/>
     <w:uiPriority w:val="9"/>
     <w:qFormat/>
-    <w:rsid w:val="003741A1"/>
+    <w:rsid w:val="00235736"/>
     <w:pPr>
       <w:keepNext/>
       <w:keepLines/>
@@ -3964,7 +4866,7 @@
       <w:rFonts w:eastAsiaTheme="majorEastAsia" w:cstheme="majorBidi"/>
       <w:b/>
       <w:bCs/>
-      <w:sz w:val="32"/>
+      <w:sz w:val="36"/>
       <w:szCs w:val="28"/>
     </w:rPr>
   </w:style>
@@ -3976,7 +4878,7 @@
     <w:uiPriority w:val="9"/>
     <w:unhideWhenUsed/>
     <w:qFormat/>
-    <w:rsid w:val="003741A1"/>
+    <w:rsid w:val="00235736"/>
     <w:pPr>
       <w:keepNext/>
       <w:keepLines/>
@@ -3987,8 +4889,30 @@
       <w:rFonts w:eastAsiaTheme="majorEastAsia" w:cstheme="majorBidi"/>
       <w:b/>
       <w:bCs/>
+      <w:sz w:val="32"/>
+      <w:szCs w:val="26"/>
+    </w:rPr>
+  </w:style>
+  <w:style w:type="paragraph" w:styleId="Heading3">
+    <w:name w:val="heading 3"/>
+    <w:basedOn w:val="Normal"/>
+    <w:next w:val="Normal"/>
+    <w:link w:val="Heading3Char"/>
+    <w:uiPriority w:val="9"/>
+    <w:unhideWhenUsed/>
+    <w:qFormat/>
+    <w:rsid w:val="00235736"/>
+    <w:pPr>
+      <w:keepNext/>
+      <w:keepLines/>
+      <w:spacing w:before="40" w:after="0"/>
+      <w:outlineLvl w:val="2"/>
+    </w:pPr>
+    <w:rPr>
+      <w:rFonts w:eastAsiaTheme="majorEastAsia" w:cstheme="majorBidi"/>
+      <w:b/>
       <w:sz w:val="28"/>
-      <w:szCs w:val="26"/>
+      <w:szCs w:val="24"/>
     </w:rPr>
   </w:style>
   <w:style w:type="character" w:default="1" w:styleId="DefaultParagraphFont">
@@ -4023,12 +4947,12 @@
     <w:basedOn w:val="DefaultParagraphFont"/>
     <w:link w:val="Heading1"/>
     <w:uiPriority w:val="9"/>
-    <w:rsid w:val="003741A1"/>
+    <w:rsid w:val="00235736"/>
     <w:rPr>
-      <w:rFonts w:ascii="Arial" w:eastAsiaTheme="majorEastAsia" w:hAnsi="Arial" w:cstheme="majorBidi"/>
+      <w:rFonts w:ascii="Times New Roman" w:eastAsiaTheme="majorEastAsia" w:hAnsi="Times New Roman" w:cstheme="majorBidi"/>
       <w:b/>
       <w:bCs/>
-      <w:sz w:val="32"/>
+      <w:sz w:val="36"/>
       <w:szCs w:val="28"/>
     </w:rPr>
   </w:style>
@@ -4037,12 +4961,12 @@
     <w:basedOn w:val="DefaultParagraphFont"/>
     <w:link w:val="Heading2"/>
     <w:uiPriority w:val="9"/>
-    <w:rsid w:val="003741A1"/>
+    <w:rsid w:val="00235736"/>
     <w:rPr>
-      <w:rFonts w:ascii="Arial" w:eastAsiaTheme="majorEastAsia" w:hAnsi="Arial" w:cstheme="majorBidi"/>
+      <w:rFonts w:ascii="Times New Roman" w:eastAsiaTheme="majorEastAsia" w:hAnsi="Times New Roman" w:cstheme="majorBidi"/>
       <w:b/>
       <w:bCs/>
-      <w:sz w:val="28"/>
+      <w:sz w:val="32"/>
       <w:szCs w:val="26"/>
     </w:rPr>
   </w:style>
@@ -4155,6 +5079,19 @@
       <w:ind w:left="720"/>
       <w:contextualSpacing/>
     </w:pPr>
+  </w:style>
+  <w:style w:type="character" w:customStyle="1" w:styleId="Heading3Char">
+    <w:name w:val="Heading 3 Char"/>
+    <w:basedOn w:val="DefaultParagraphFont"/>
+    <w:link w:val="Heading3"/>
+    <w:uiPriority w:val="9"/>
+    <w:rsid w:val="00235736"/>
+    <w:rPr>
+      <w:rFonts w:ascii="Times New Roman" w:eastAsiaTheme="majorEastAsia" w:hAnsi="Times New Roman" w:cstheme="majorBidi"/>
+      <w:b/>
+      <w:sz w:val="28"/>
+      <w:szCs w:val="24"/>
+    </w:rPr>
   </w:style>
 </w:styles>
 </file>
@@ -4449,7 +5386,7 @@
 </file>
 
 <file path=customXml/itemProps1.xml><?xml version="1.0" encoding="utf-8"?>
-<ds:datastoreItem xmlns:ds="http://schemas.openxmlformats.org/officeDocument/2006/customXml" ds:itemID="{4CC25599-3211-4457-B622-344279CB3E51}">
+<ds:datastoreItem xmlns:ds="http://schemas.openxmlformats.org/officeDocument/2006/customXml" ds:itemID="{6E7A884F-A7F9-455C-B3E1-068A87EEEB87}">
   <ds:schemaRefs>
     <ds:schemaRef ds:uri="http://schemas.openxmlformats.org/officeDocument/2006/bibliography"/>
   </ds:schemaRefs>

</xml_diff>

<commit_message>
opis dijagrama pregled arhviranih spisa
dodan je opis dijagrama pregledavanje arhiviranih spisa
</commit_message>
<xml_diff>
--- a/Dokumentacija/Tim10_Tehnička dokumentacija_v1.0.docx
+++ b/Dokumentacija/Tim10_Tehnička dokumentacija_v1.0.docx
@@ -679,7 +679,7 @@
           <w:r>
             <w:fldChar w:fldCharType="separate"/>
           </w:r>
-          <w:hyperlink w:anchor="_Toc386358522" w:history="1">
+          <w:hyperlink w:anchor="_Toc386360251" w:history="1">
             <w:r>
               <w:rPr>
                 <w:rStyle w:val="Hyperlink"/>
@@ -722,7 +722,7 @@
                 <w:noProof/>
                 <w:webHidden/>
               </w:rPr>
-              <w:instrText xml:space="preserve"> PAGEREF _Toc386358522 \h </w:instrText>
+              <w:instrText xml:space="preserve"> PAGEREF _Toc386360251 \h </w:instrText>
             </w:r>
             <w:r>
               <w:rPr>
@@ -767,7 +767,7 @@
               <w:lang w:eastAsia="hr-HR"/>
             </w:rPr>
           </w:pPr>
-          <w:hyperlink w:anchor="_Toc386358523" w:history="1">
+          <w:hyperlink w:anchor="_Toc386360252" w:history="1">
             <w:r>
               <w:rPr>
                 <w:rStyle w:val="Hyperlink"/>
@@ -810,7 +810,7 @@
                 <w:noProof/>
                 <w:webHidden/>
               </w:rPr>
-              <w:instrText xml:space="preserve"> PAGEREF _Toc386358523 \h </w:instrText>
+              <w:instrText xml:space="preserve"> PAGEREF _Toc386360252 \h </w:instrText>
             </w:r>
             <w:r>
               <w:rPr>
@@ -855,7 +855,7 @@
               <w:lang w:eastAsia="hr-HR"/>
             </w:rPr>
           </w:pPr>
-          <w:hyperlink w:anchor="_Toc386358524" w:history="1">
+          <w:hyperlink w:anchor="_Toc386360253" w:history="1">
             <w:r>
               <w:rPr>
                 <w:rStyle w:val="Hyperlink"/>
@@ -898,7 +898,7 @@
                 <w:noProof/>
                 <w:webHidden/>
               </w:rPr>
-              <w:instrText xml:space="preserve"> PAGEREF _Toc386358524 \h </w:instrText>
+              <w:instrText xml:space="preserve"> PAGEREF _Toc386360253 \h </w:instrText>
             </w:r>
             <w:r>
               <w:rPr>
@@ -943,7 +943,7 @@
               <w:lang w:eastAsia="hr-HR"/>
             </w:rPr>
           </w:pPr>
-          <w:hyperlink w:anchor="_Toc386358525" w:history="1">
+          <w:hyperlink w:anchor="_Toc386360254" w:history="1">
             <w:r>
               <w:rPr>
                 <w:rStyle w:val="Hyperlink"/>
@@ -986,7 +986,7 @@
                 <w:noProof/>
                 <w:webHidden/>
               </w:rPr>
-              <w:instrText xml:space="preserve"> PAGEREF _Toc386358525 \h </w:instrText>
+              <w:instrText xml:space="preserve"> PAGEREF _Toc386360254 \h </w:instrText>
             </w:r>
             <w:r>
               <w:rPr>
@@ -1031,7 +1031,7 @@
               <w:lang w:eastAsia="hr-HR"/>
             </w:rPr>
           </w:pPr>
-          <w:hyperlink w:anchor="_Toc386358526" w:history="1">
+          <w:hyperlink w:anchor="_Toc386360255" w:history="1">
             <w:r>
               <w:rPr>
                 <w:rStyle w:val="Hyperlink"/>
@@ -1074,7 +1074,7 @@
                 <w:noProof/>
                 <w:webHidden/>
               </w:rPr>
-              <w:instrText xml:space="preserve"> PAGEREF _Toc386358526 \h </w:instrText>
+              <w:instrText xml:space="preserve"> PAGEREF _Toc386360255 \h </w:instrText>
             </w:r>
             <w:r>
               <w:rPr>
@@ -1119,7 +1119,7 @@
               <w:lang w:eastAsia="hr-HR"/>
             </w:rPr>
           </w:pPr>
-          <w:hyperlink w:anchor="_Toc386358527" w:history="1">
+          <w:hyperlink w:anchor="_Toc386360256" w:history="1">
             <w:r>
               <w:rPr>
                 <w:rStyle w:val="Hyperlink"/>
@@ -1162,7 +1162,7 @@
                 <w:noProof/>
                 <w:webHidden/>
               </w:rPr>
-              <w:instrText xml:space="preserve"> PAGEREF _Toc386358527 \h </w:instrText>
+              <w:instrText xml:space="preserve"> PAGEREF _Toc386360256 \h </w:instrText>
             </w:r>
             <w:r>
               <w:rPr>
@@ -1207,7 +1207,7 @@
               <w:lang w:eastAsia="hr-HR"/>
             </w:rPr>
           </w:pPr>
-          <w:hyperlink w:anchor="_Toc386358528" w:history="1">
+          <w:hyperlink w:anchor="_Toc386360257" w:history="1">
             <w:r>
               <w:rPr>
                 <w:rStyle w:val="Hyperlink"/>
@@ -1250,7 +1250,7 @@
                 <w:noProof/>
                 <w:webHidden/>
               </w:rPr>
-              <w:instrText xml:space="preserve"> PAGEREF _Toc386358528 \h </w:instrText>
+              <w:instrText xml:space="preserve"> PAGEREF _Toc386360257 \h </w:instrText>
             </w:r>
             <w:r>
               <w:rPr>
@@ -1295,7 +1295,7 @@
               <w:lang w:eastAsia="hr-HR"/>
             </w:rPr>
           </w:pPr>
-          <w:hyperlink w:anchor="_Toc386358529" w:history="1">
+          <w:hyperlink w:anchor="_Toc386360258" w:history="1">
             <w:r>
               <w:rPr>
                 <w:rStyle w:val="Hyperlink"/>
@@ -1338,7 +1338,7 @@
                 <w:noProof/>
                 <w:webHidden/>
               </w:rPr>
-              <w:instrText xml:space="preserve"> PAGEREF _Toc386358529 \h </w:instrText>
+              <w:instrText xml:space="preserve"> PAGEREF _Toc386360258 \h </w:instrText>
             </w:r>
             <w:r>
               <w:rPr>
@@ -1373,6 +1373,7 @@
           <w:pPr>
             <w:pStyle w:val="TOC2"/>
             <w:tabs>
+              <w:tab w:val="left" w:pos="880"/>
               <w:tab w:val="right" w:leader="dot" w:pos="9062"/>
             </w:tabs>
             <w:rPr>
@@ -1382,12 +1383,28 @@
               <w:lang w:eastAsia="hr-HR"/>
             </w:rPr>
           </w:pPr>
-          <w:hyperlink w:anchor="_Toc386358530" w:history="1">
+          <w:hyperlink w:anchor="_Toc386360259" w:history="1">
             <w:r>
               <w:rPr>
                 <w:rStyle w:val="Hyperlink"/>
                 <w:noProof/>
               </w:rPr>
+              <w:t>4.1.</w:t>
+            </w:r>
+            <w:r>
+              <w:rPr>
+                <w:rFonts w:asciiTheme="minorHAnsi" w:eastAsiaTheme="minorEastAsia" w:hAnsiTheme="minorHAnsi"/>
+                <w:noProof/>
+                <w:sz w:val="22"/>
+                <w:lang w:eastAsia="hr-HR"/>
+              </w:rPr>
+              <w:tab/>
+            </w:r>
+            <w:r>
+              <w:rPr>
+                <w:rStyle w:val="Hyperlink"/>
+                <w:noProof/>
+              </w:rPr>
               <w:t>Prijava u sustav</w:t>
             </w:r>
             <w:r>
@@ -1409,7 +1426,89 @@
                 <w:noProof/>
                 <w:webHidden/>
               </w:rPr>
-              <w:instrText xml:space="preserve"> PAGEREF _Toc386358530 \h </w:instrText>
+              <w:instrText xml:space="preserve"> PAGEREF _Toc386360259 \h </w:instrText>
+            </w:r>
+            <w:r>
+              <w:rPr>
+                <w:noProof/>
+                <w:webHidden/>
+              </w:rPr>
+            </w:r>
+            <w:r>
+              <w:rPr>
+                <w:noProof/>
+                <w:webHidden/>
+              </w:rPr>
+              <w:fldChar w:fldCharType="separate"/>
+            </w:r>
+            <w:r>
+              <w:rPr>
+                <w:noProof/>
+                <w:webHidden/>
+              </w:rPr>
+              <w:t>9</w:t>
+            </w:r>
+            <w:r>
+              <w:rPr>
+                <w:noProof/>
+                <w:webHidden/>
+              </w:rPr>
+              <w:fldChar w:fldCharType="end"/>
+            </w:r>
+          </w:hyperlink>
+        </w:p>
+        <w:p>
+          <w:pPr>
+            <w:pStyle w:val="TOC3"/>
+            <w:tabs>
+              <w:tab w:val="left" w:pos="1320"/>
+              <w:tab w:val="right" w:leader="dot" w:pos="9062"/>
+            </w:tabs>
+            <w:rPr>
+              <w:noProof/>
+            </w:rPr>
+          </w:pPr>
+          <w:hyperlink w:anchor="_Toc386360260" w:history="1">
+            <w:r>
+              <w:rPr>
+                <w:rStyle w:val="Hyperlink"/>
+                <w:noProof/>
+              </w:rPr>
+              <w:t>4.1.1.</w:t>
+            </w:r>
+            <w:r>
+              <w:rPr>
+                <w:noProof/>
+              </w:rPr>
+              <w:tab/>
+            </w:r>
+            <w:r>
+              <w:rPr>
+                <w:rStyle w:val="Hyperlink"/>
+                <w:noProof/>
+              </w:rPr>
+              <w:t>Opis dijagrama slijeda „Prijava u sustav“</w:t>
+            </w:r>
+            <w:r>
+              <w:rPr>
+                <w:noProof/>
+                <w:webHidden/>
+              </w:rPr>
+              <w:tab/>
+            </w:r>
+            <w:r>
+              <w:rPr>
+                <w:noProof/>
+                <w:webHidden/>
+              </w:rPr>
+              <w:fldChar w:fldCharType="begin"/>
+            </w:r>
+            <w:r>
+              <w:rPr>
+                <w:noProof/>
+                <w:webHidden/>
+              </w:rPr>
+              <w:instrText xml:space="preserve"> PAGEREF _Toc386360260 \h </w:instrText>
             </w:r>
             <w:r>
               <w:rPr>
@@ -1444,6 +1543,7 @@
           <w:pPr>
             <w:pStyle w:val="TOC2"/>
             <w:tabs>
+              <w:tab w:val="left" w:pos="880"/>
               <w:tab w:val="right" w:leader="dot" w:pos="9062"/>
             </w:tabs>
             <w:rPr>
@@ -1453,23 +1553,53 @@
               <w:lang w:eastAsia="hr-HR"/>
             </w:rPr>
           </w:pPr>
-          <w:hyperlink w:anchor="_Toc386358531" w:history="1">
+          <w:hyperlink w:anchor="_Toc386360261" w:history="1">
             <w:r>
               <w:rPr>
                 <w:rStyle w:val="Hyperlink"/>
                 <w:noProof/>
               </w:rPr>
-              <w:t>Dijagram slijeda „Pregledavanje spisa“</w:t>
-            </w:r>
-            <w:r>
-              <w:rPr>
-                <w:noProof/>
-                <w:webHidden/>
+              <w:t>4.2.</w:t>
+            </w:r>
+            <w:r>
+              <w:rPr>
+                <w:rFonts w:asciiTheme="minorHAnsi" w:eastAsiaTheme="minorEastAsia" w:hAnsiTheme="minorHAnsi"/>
+                <w:noProof/>
+                <w:sz w:val="22"/>
+                <w:lang w:eastAsia="hr-HR"/>
               </w:rPr>
               <w:tab/>
             </w:r>
             <w:r>
               <w:rPr>
+                <w:rStyle w:val="Hyperlink"/>
+                <w:noProof/>
+              </w:rPr>
+              <w:t>Dijagram</w:t>
+            </w:r>
+            <w:r>
+              <w:rPr>
+                <w:rStyle w:val="Hyperlink"/>
+                <w:noProof/>
+              </w:rPr>
+              <w:t xml:space="preserve"> </w:t>
+            </w:r>
+            <w:r>
+              <w:rPr>
+                <w:rStyle w:val="Hyperlink"/>
+                <w:noProof/>
+              </w:rPr>
+              <w:t>slijeda „Pregledavanje spisa“</w:t>
+            </w:r>
+            <w:r>
+              <w:rPr>
+                <w:noProof/>
+                <w:webHidden/>
+              </w:rPr>
+              <w:tab/>
+            </w:r>
+            <w:r>
+              <w:rPr>
                 <w:noProof/>
                 <w:webHidden/>
               </w:rPr>
@@ -1480,7 +1610,7 @@
                 <w:noProof/>
                 <w:webHidden/>
               </w:rPr>
-              <w:instrText xml:space="preserve"> PAGEREF _Toc386358531 \h </w:instrText>
+              <w:instrText xml:space="preserve"> PAGEREF _Toc386360261 \h </w:instrText>
             </w:r>
             <w:r>
               <w:rPr>
@@ -1515,6 +1645,7 @@
           <w:pPr>
             <w:pStyle w:val="TOC2"/>
             <w:tabs>
+              <w:tab w:val="left" w:pos="880"/>
               <w:tab w:val="right" w:leader="dot" w:pos="9062"/>
             </w:tabs>
             <w:rPr>
@@ -1524,12 +1655,28 @@
               <w:lang w:eastAsia="hr-HR"/>
             </w:rPr>
           </w:pPr>
-          <w:hyperlink w:anchor="_Toc386358532" w:history="1">
+          <w:hyperlink w:anchor="_Toc386360262" w:history="1">
             <w:r>
               <w:rPr>
                 <w:rStyle w:val="Hyperlink"/>
                 <w:noProof/>
               </w:rPr>
+              <w:t>4.3.</w:t>
+            </w:r>
+            <w:r>
+              <w:rPr>
+                <w:rFonts w:asciiTheme="minorHAnsi" w:eastAsiaTheme="minorEastAsia" w:hAnsiTheme="minorHAnsi"/>
+                <w:noProof/>
+                <w:sz w:val="22"/>
+                <w:lang w:eastAsia="hr-HR"/>
+              </w:rPr>
+              <w:tab/>
+            </w:r>
+            <w:r>
+              <w:rPr>
+                <w:rStyle w:val="Hyperlink"/>
+                <w:noProof/>
+              </w:rPr>
               <w:t>Dijagram slijeda „Pregledavanje aktivnih spisa“</w:t>
             </w:r>
             <w:r>
@@ -1551,7 +1698,7 @@
                 <w:noProof/>
                 <w:webHidden/>
               </w:rPr>
-              <w:instrText xml:space="preserve"> PAGEREF _Toc386358532 \h </w:instrText>
+              <w:instrText xml:space="preserve"> PAGEREF _Toc386360262 \h </w:instrText>
             </w:r>
             <w:r>
               <w:rPr>
@@ -1586,6 +1733,7 @@
           <w:pPr>
             <w:pStyle w:val="TOC2"/>
             <w:tabs>
+              <w:tab w:val="left" w:pos="880"/>
               <w:tab w:val="right" w:leader="dot" w:pos="9062"/>
             </w:tabs>
             <w:rPr>
@@ -1595,12 +1743,28 @@
               <w:lang w:eastAsia="hr-HR"/>
             </w:rPr>
           </w:pPr>
-          <w:hyperlink w:anchor="_Toc386358533" w:history="1">
+          <w:hyperlink w:anchor="_Toc386360263" w:history="1">
             <w:r>
               <w:rPr>
                 <w:rStyle w:val="Hyperlink"/>
                 <w:noProof/>
               </w:rPr>
+              <w:t>4.4.</w:t>
+            </w:r>
+            <w:r>
+              <w:rPr>
+                <w:rFonts w:asciiTheme="minorHAnsi" w:eastAsiaTheme="minorEastAsia" w:hAnsiTheme="minorHAnsi"/>
+                <w:noProof/>
+                <w:sz w:val="22"/>
+                <w:lang w:eastAsia="hr-HR"/>
+              </w:rPr>
+              <w:tab/>
+            </w:r>
+            <w:r>
+              <w:rPr>
+                <w:rStyle w:val="Hyperlink"/>
+                <w:noProof/>
+              </w:rPr>
               <w:t>Dijagram slijeda „Pregledavanje arhviranih spisa“</w:t>
             </w:r>
             <w:r>
@@ -1622,7 +1786,7 @@
                 <w:noProof/>
                 <w:webHidden/>
               </w:rPr>
-              <w:instrText xml:space="preserve"> PAGEREF _Toc386358533 \h </w:instrText>
+              <w:instrText xml:space="preserve"> PAGEREF _Toc386360263 \h </w:instrText>
             </w:r>
             <w:r>
               <w:rPr>
@@ -1657,6 +1821,7 @@
           <w:pPr>
             <w:pStyle w:val="TOC1"/>
             <w:tabs>
+              <w:tab w:val="left" w:pos="480"/>
               <w:tab w:val="right" w:leader="dot" w:pos="9062"/>
             </w:tabs>
             <w:rPr>
@@ -1666,12 +1831,28 @@
               <w:lang w:eastAsia="hr-HR"/>
             </w:rPr>
           </w:pPr>
-          <w:hyperlink w:anchor="_Toc386358534" w:history="1">
+          <w:hyperlink w:anchor="_Toc386360264" w:history="1">
             <w:r>
               <w:rPr>
                 <w:rStyle w:val="Hyperlink"/>
                 <w:noProof/>
               </w:rPr>
+              <w:t>5.</w:t>
+            </w:r>
+            <w:r>
+              <w:rPr>
+                <w:rFonts w:asciiTheme="minorHAnsi" w:eastAsiaTheme="minorEastAsia" w:hAnsiTheme="minorHAnsi"/>
+                <w:noProof/>
+                <w:sz w:val="22"/>
+                <w:lang w:eastAsia="hr-HR"/>
+              </w:rPr>
+              <w:tab/>
+            </w:r>
+            <w:r>
+              <w:rPr>
+                <w:rStyle w:val="Hyperlink"/>
+                <w:noProof/>
+              </w:rPr>
               <w:t>Dijagrami aktivnosti</w:t>
             </w:r>
             <w:r>
@@ -1693,7 +1874,7 @@
                 <w:noProof/>
                 <w:webHidden/>
               </w:rPr>
-              <w:instrText xml:space="preserve"> PAGEREF _Toc386358534 \h </w:instrText>
+              <w:instrText xml:space="preserve"> PAGEREF _Toc386360264 \h </w:instrText>
             </w:r>
             <w:r>
               <w:rPr>
@@ -1728,6 +1909,7 @@
           <w:pPr>
             <w:pStyle w:val="TOC2"/>
             <w:tabs>
+              <w:tab w:val="left" w:pos="880"/>
               <w:tab w:val="right" w:leader="dot" w:pos="9062"/>
             </w:tabs>
             <w:rPr>
@@ -1737,12 +1919,28 @@
               <w:lang w:eastAsia="hr-HR"/>
             </w:rPr>
           </w:pPr>
-          <w:hyperlink w:anchor="_Toc386358535" w:history="1">
+          <w:hyperlink w:anchor="_Toc386360265" w:history="1">
             <w:r>
               <w:rPr>
                 <w:rStyle w:val="Hyperlink"/>
                 <w:noProof/>
               </w:rPr>
+              <w:t>5.1.</w:t>
+            </w:r>
+            <w:r>
+              <w:rPr>
+                <w:rFonts w:asciiTheme="minorHAnsi" w:eastAsiaTheme="minorEastAsia" w:hAnsiTheme="minorHAnsi"/>
+                <w:noProof/>
+                <w:sz w:val="22"/>
+                <w:lang w:eastAsia="hr-HR"/>
+              </w:rPr>
+              <w:tab/>
+            </w:r>
+            <w:r>
+              <w:rPr>
+                <w:rStyle w:val="Hyperlink"/>
+                <w:noProof/>
+              </w:rPr>
               <w:t>Prijava u sustav</w:t>
             </w:r>
             <w:r>
@@ -1764,7 +1962,7 @@
                 <w:noProof/>
                 <w:webHidden/>
               </w:rPr>
-              <w:instrText xml:space="preserve"> PAGEREF _Toc386358535 \h </w:instrText>
+              <w:instrText xml:space="preserve"> PAGEREF _Toc386360265 \h </w:instrText>
             </w:r>
             <w:r>
               <w:rPr>
@@ -1799,6 +1997,7 @@
           <w:pPr>
             <w:pStyle w:val="TOC2"/>
             <w:tabs>
+              <w:tab w:val="left" w:pos="880"/>
               <w:tab w:val="right" w:leader="dot" w:pos="9062"/>
             </w:tabs>
             <w:rPr>
@@ -1808,12 +2007,28 @@
               <w:lang w:eastAsia="hr-HR"/>
             </w:rPr>
           </w:pPr>
-          <w:hyperlink w:anchor="_Toc386358536" w:history="1">
+          <w:hyperlink w:anchor="_Toc386360266" w:history="1">
             <w:r>
               <w:rPr>
                 <w:rStyle w:val="Hyperlink"/>
                 <w:noProof/>
               </w:rPr>
+              <w:t>5.2.</w:t>
+            </w:r>
+            <w:r>
+              <w:rPr>
+                <w:rFonts w:asciiTheme="minorHAnsi" w:eastAsiaTheme="minorEastAsia" w:hAnsiTheme="minorHAnsi"/>
+                <w:noProof/>
+                <w:sz w:val="22"/>
+                <w:lang w:eastAsia="hr-HR"/>
+              </w:rPr>
+              <w:tab/>
+            </w:r>
+            <w:r>
+              <w:rPr>
+                <w:rStyle w:val="Hyperlink"/>
+                <w:noProof/>
+              </w:rPr>
               <w:t>Pregledavanje spisa</w:t>
             </w:r>
             <w:r>
@@ -1835,7 +2050,7 @@
                 <w:noProof/>
                 <w:webHidden/>
               </w:rPr>
-              <w:instrText xml:space="preserve"> PAGEREF _Toc386358536 \h </w:instrText>
+              <w:instrText xml:space="preserve"> PAGEREF _Toc386360266 \h </w:instrText>
             </w:r>
             <w:r>
               <w:rPr>
@@ -1870,6 +2085,7 @@
           <w:pPr>
             <w:pStyle w:val="TOC2"/>
             <w:tabs>
+              <w:tab w:val="left" w:pos="880"/>
               <w:tab w:val="right" w:leader="dot" w:pos="9062"/>
             </w:tabs>
             <w:rPr>
@@ -1879,12 +2095,28 @@
               <w:lang w:eastAsia="hr-HR"/>
             </w:rPr>
           </w:pPr>
-          <w:hyperlink w:anchor="_Toc386358537" w:history="1">
+          <w:hyperlink w:anchor="_Toc386360267" w:history="1">
             <w:r>
               <w:rPr>
                 <w:rStyle w:val="Hyperlink"/>
                 <w:noProof/>
               </w:rPr>
+              <w:t>5.3.</w:t>
+            </w:r>
+            <w:r>
+              <w:rPr>
+                <w:rFonts w:asciiTheme="minorHAnsi" w:eastAsiaTheme="minorEastAsia" w:hAnsiTheme="minorHAnsi"/>
+                <w:noProof/>
+                <w:sz w:val="22"/>
+                <w:lang w:eastAsia="hr-HR"/>
+              </w:rPr>
+              <w:tab/>
+            </w:r>
+            <w:r>
+              <w:rPr>
+                <w:rStyle w:val="Hyperlink"/>
+                <w:noProof/>
+              </w:rPr>
               <w:t>Pregledavanje aktivnih spisa</w:t>
             </w:r>
             <w:r>
@@ -1906,7 +2138,7 @@
                 <w:noProof/>
                 <w:webHidden/>
               </w:rPr>
-              <w:instrText xml:space="preserve"> PAGEREF _Toc386358537 \h </w:instrText>
+              <w:instrText xml:space="preserve"> PAGEREF _Toc386360267 \h </w:instrText>
             </w:r>
             <w:r>
               <w:rPr>
@@ -1941,6 +2173,7 @@
           <w:pPr>
             <w:pStyle w:val="TOC2"/>
             <w:tabs>
+              <w:tab w:val="left" w:pos="880"/>
               <w:tab w:val="right" w:leader="dot" w:pos="9062"/>
             </w:tabs>
             <w:rPr>
@@ -1950,12 +2183,28 @@
               <w:lang w:eastAsia="hr-HR"/>
             </w:rPr>
           </w:pPr>
-          <w:hyperlink w:anchor="_Toc386358538" w:history="1">
+          <w:hyperlink w:anchor="_Toc386360268" w:history="1">
             <w:r>
               <w:rPr>
                 <w:rStyle w:val="Hyperlink"/>
                 <w:noProof/>
               </w:rPr>
+              <w:t>5.4.</w:t>
+            </w:r>
+            <w:r>
+              <w:rPr>
+                <w:rFonts w:asciiTheme="minorHAnsi" w:eastAsiaTheme="minorEastAsia" w:hAnsiTheme="minorHAnsi"/>
+                <w:noProof/>
+                <w:sz w:val="22"/>
+                <w:lang w:eastAsia="hr-HR"/>
+              </w:rPr>
+              <w:tab/>
+            </w:r>
+            <w:r>
+              <w:rPr>
+                <w:rStyle w:val="Hyperlink"/>
+                <w:noProof/>
+              </w:rPr>
               <w:t>Pregledavanje arhviranih spisa</w:t>
             </w:r>
             <w:r>
@@ -1977,7 +2226,7 @@
                 <w:noProof/>
                 <w:webHidden/>
               </w:rPr>
-              <w:instrText xml:space="preserve"> PAGEREF _Toc386358538 \h </w:instrText>
+              <w:instrText xml:space="preserve"> PAGEREF _Toc386360268 \h </w:instrText>
             </w:r>
             <w:r>
               <w:rPr>
@@ -2034,7 +2283,7 @@
           <w:numId w:val="5"/>
         </w:numPr>
       </w:pPr>
-      <w:bookmarkStart w:id="0" w:name="_Toc386358522"/>
+      <w:bookmarkStart w:id="0" w:name="_Toc386360251"/>
       <w:r>
         <w:lastRenderedPageBreak/>
         <w:t>Uvod</w:t>
@@ -2052,7 +2301,7 @@
       <w:r>
         <w:br w:type="page"/>
       </w:r>
-      <w:bookmarkStart w:id="1" w:name="_Toc386358523"/>
+      <w:bookmarkStart w:id="1" w:name="_Toc386360252"/>
       <w:r>
         <w:lastRenderedPageBreak/>
         <w:t>Specifikacije zahtjeva</w:t>
@@ -2070,7 +2319,7 @@
       <w:r>
         <w:br w:type="page"/>
       </w:r>
-      <w:bookmarkStart w:id="2" w:name="_Toc386358524"/>
+      <w:bookmarkStart w:id="2" w:name="_Toc386360253"/>
       <w:r>
         <w:lastRenderedPageBreak/>
         <w:t>Projektni plan</w:t>
@@ -2170,7 +2419,7 @@
           <w:numId w:val="5"/>
         </w:numPr>
       </w:pPr>
-      <w:bookmarkStart w:id="3" w:name="_Toc386358525"/>
+      <w:bookmarkStart w:id="3" w:name="_Toc386360254"/>
       <w:r>
         <w:t>Definiran projektni tim</w:t>
       </w:r>
@@ -2290,7 +2539,7 @@
           <w:numId w:val="5"/>
         </w:numPr>
       </w:pPr>
-      <w:bookmarkStart w:id="4" w:name="_Toc386358526"/>
+      <w:bookmarkStart w:id="4" w:name="_Toc386360255"/>
       <w:r>
         <w:t>Terminski plan projekta</w:t>
       </w:r>
@@ -2390,7 +2639,7 @@
           <w:numId w:val="5"/>
         </w:numPr>
       </w:pPr>
-      <w:bookmarkStart w:id="5" w:name="_Toc386358527"/>
+      <w:bookmarkStart w:id="5" w:name="_Toc386360256"/>
       <w:r>
         <w:lastRenderedPageBreak/>
         <w:t>Proračun i budžet projekta</w:t>
@@ -2406,7 +2655,7 @@
           <w:numId w:val="5"/>
         </w:numPr>
       </w:pPr>
-      <w:bookmarkStart w:id="6" w:name="_Toc386358528"/>
+      <w:bookmarkStart w:id="6" w:name="_Toc386360257"/>
       <w:r>
         <w:t>Ponuda naručitelju</w:t>
       </w:r>
@@ -2427,7 +2676,7 @@
           <w:numId w:val="5"/>
         </w:numPr>
       </w:pPr>
-      <w:bookmarkStart w:id="7" w:name="_Toc386358529"/>
+      <w:bookmarkStart w:id="7" w:name="_Toc386360258"/>
       <w:r>
         <w:lastRenderedPageBreak/>
         <w:t>Dijagrami slijeda</w:t>
@@ -2443,7 +2692,7 @@
           <w:numId w:val="5"/>
         </w:numPr>
       </w:pPr>
-      <w:bookmarkStart w:id="8" w:name="_Toc386358530"/>
+      <w:bookmarkStart w:id="8" w:name="_Toc386360259"/>
       <w:r>
         <w:t>Prijava u sustav</w:t>
       </w:r>
@@ -2515,9 +2764,11 @@
           <w:numId w:val="5"/>
         </w:numPr>
       </w:pPr>
+      <w:bookmarkStart w:id="9" w:name="_Toc386360260"/>
       <w:r>
         <w:t>Opis dijagrama slijeda „Prijava u sustav“</w:t>
       </w:r>
+      <w:bookmarkEnd w:id="9"/>
     </w:p>
     <w:p/>
     <w:p>
@@ -2525,31 +2776,7 @@
         <w:ind w:firstLine="360"/>
       </w:pPr>
       <w:r>
-        <w:t>Odvjetnik pokr</w:t>
-      </w:r>
-      <w:r>
-        <w:t>e</w:t>
-      </w:r>
-      <w:r>
-        <w:t>ć</w:t>
-      </w:r>
-      <w:r>
-        <w:t>e</w:t>
-      </w:r>
-      <w:r>
-        <w:t xml:space="preserve"> aplikaciju pri č</w:t>
-      </w:r>
-      <w:r>
-        <w:t>e</w:t>
-      </w:r>
-      <w:r>
-        <w:t>mu s</w:t>
-      </w:r>
-      <w:r>
-        <w:t>e</w:t>
-      </w:r>
-      <w:r>
-        <w:t xml:space="preserve"> </w:t>
+        <w:t xml:space="preserve">Odvjetnik pokreće aplikaciju pri čemu se </w:t>
       </w:r>
       <w:proofErr w:type="spellStart"/>
       <w:r>
@@ -2557,142 +2784,10 @@
       </w:r>
       <w:proofErr w:type="spellEnd"/>
       <w:r>
-        <w:t xml:space="preserve"> inicijalizira modul „Prijava u sustav“ t</w:t>
-      </w:r>
-      <w:r>
-        <w:t>e</w:t>
-      </w:r>
-      <w:r>
-        <w:t xml:space="preserve"> s</w:t>
-      </w:r>
-      <w:r>
-        <w:t>e</w:t>
-      </w:r>
-      <w:r>
-        <w:t xml:space="preserve"> odvj</w:t>
-      </w:r>
-      <w:r>
-        <w:t>e</w:t>
-      </w:r>
-      <w:r>
-        <w:t>tniku prikaž</w:t>
-      </w:r>
-      <w:r>
-        <w:t>e</w:t>
-      </w:r>
-      <w:r>
-        <w:t xml:space="preserve"> forma za prijavu. Odvjetnik tada unosi svoje identifikacijske podatke, t</w:t>
-      </w:r>
-      <w:r>
-        <w:t>e</w:t>
-      </w:r>
-      <w:r>
-        <w:t xml:space="preserve"> s</w:t>
-      </w:r>
-      <w:r>
-        <w:t>e</w:t>
-      </w:r>
-      <w:r>
-        <w:t xml:space="preserve"> ti podaci nakon unosa provj</w:t>
-      </w:r>
-      <w:r>
-        <w:t>e</w:t>
-      </w:r>
-      <w:r>
-        <w:t xml:space="preserve">ravaju u bazi podataka. </w:t>
-      </w:r>
-      <w:r>
-        <w:t>SQL upitom s</w:t>
-      </w:r>
-      <w:r>
-        <w:t>e</w:t>
-      </w:r>
-      <w:r>
-        <w:t xml:space="preserve"> provj</w:t>
-      </w:r>
-      <w:r>
-        <w:t>e</w:t>
-      </w:r>
-      <w:r>
-        <w:t>rava da li un</w:t>
-      </w:r>
-      <w:r>
-        <w:t>e</w:t>
-      </w:r>
-      <w:r>
-        <w:t>s</w:t>
-      </w:r>
-      <w:r>
-        <w:t>e</w:t>
-      </w:r>
-      <w:r>
-        <w:t>ni  podaci su točni, odgovara li uneseno korisničko im</w:t>
-      </w:r>
-      <w:r>
-        <w:t>e</w:t>
-      </w:r>
-      <w:r>
-        <w:t xml:space="preserve"> un</w:t>
-      </w:r>
-      <w:r>
-        <w:t>e</w:t>
-      </w:r>
-      <w:r>
-        <w:t>s</w:t>
-      </w:r>
-      <w:r>
-        <w:t>e</w:t>
-      </w:r>
-      <w:r>
-        <w:t>noj lozinki. R</w:t>
-      </w:r>
-      <w:r>
-        <w:t>e</w:t>
-      </w:r>
-      <w:r>
-        <w:t>zultat upita s</w:t>
-      </w:r>
-      <w:r>
-        <w:t>e</w:t>
-      </w:r>
-      <w:r>
-        <w:t xml:space="preserve"> vraća u modul „Prijava u sustav“ koji nakon toga obavještava aplikaciju da li su un</w:t>
-      </w:r>
-      <w:r>
-        <w:t>e</w:t>
-      </w:r>
-      <w:r>
-        <w:t>s</w:t>
-      </w:r>
-      <w:r>
-        <w:t>e</w:t>
-      </w:r>
-      <w:r>
-        <w:t>ni id</w:t>
-      </w:r>
-      <w:r>
-        <w:t>e</w:t>
-      </w:r>
-      <w:r>
-        <w:t>ntifikacijski podaci točni ili nisu. Ukoliko id</w:t>
-      </w:r>
-      <w:r>
-        <w:t>e</w:t>
-      </w:r>
-      <w:r>
-        <w:t>ntifikacijski podaci nisu točni prikazuj</w:t>
-      </w:r>
-      <w:r>
-        <w:t>e</w:t>
-      </w:r>
-      <w:r>
-        <w:t xml:space="preserve"> s</w:t>
-      </w:r>
-      <w:r>
-        <w:t>e</w:t>
-      </w:r>
-      <w:r>
-        <w:t xml:space="preserve"> </w:t>
+        <w:t xml:space="preserve"> inicijalizira modul „Prijava u sustav“ te se odvjetniku prikaže forma za prijavu. Odvjetnik tada unosi svoje identifikacijske podatke, te se ti podaci nakon unosa provjeravaju u bazi podataka. </w:t>
+      </w:r>
+      <w:r>
+        <w:t xml:space="preserve">SQL upitom se provjerava da li uneseni  podaci su točni, odgovara li uneseno korisničko ime unesenoj lozinki. Rezultat upita se vraća u modul „Prijava u sustav“ koji nakon toga obavještava aplikaciju da li su uneseni identifikacijski podaci točni ili nisu. Ukoliko identifikacijski podaci nisu točni prikazuje se </w:t>
       </w:r>
       <w:proofErr w:type="spellStart"/>
       <w:r>
@@ -2700,112 +2795,10 @@
       </w:r>
       <w:proofErr w:type="spellEnd"/>
       <w:r>
-        <w:t xml:space="preserve"> pogr</w:t>
-      </w:r>
-      <w:r>
-        <w:t>e</w:t>
-      </w:r>
-      <w:r>
-        <w:t>ški t</w:t>
-      </w:r>
-      <w:r>
-        <w:t>e</w:t>
-      </w:r>
-      <w:r>
-        <w:t xml:space="preserve"> j</w:t>
-      </w:r>
-      <w:r>
-        <w:t>e</w:t>
-      </w:r>
-      <w:r>
-        <w:t xml:space="preserve"> korisniku op</w:t>
-      </w:r>
-      <w:r>
-        <w:t>e</w:t>
-      </w:r>
-      <w:r>
-        <w:t>t prikazana forma za prijavu</w:t>
-      </w:r>
-      <w:r>
-        <w:t>. Taj postupak s</w:t>
-      </w:r>
-      <w:r>
-        <w:t>e</w:t>
-      </w:r>
-      <w:r>
-        <w:t xml:space="preserve"> ponavlja sv</w:t>
-      </w:r>
-      <w:r>
-        <w:t>e</w:t>
-      </w:r>
-      <w:r>
-        <w:t xml:space="preserve"> dok j</w:t>
-      </w:r>
-      <w:r>
-        <w:t>e</w:t>
-      </w:r>
-      <w:r>
-        <w:t xml:space="preserve"> prijava n</w:t>
-      </w:r>
-      <w:r>
-        <w:t>e</w:t>
-      </w:r>
-      <w:r>
-        <w:t>uspj</w:t>
-      </w:r>
-      <w:r>
-        <w:t>e</w:t>
-      </w:r>
-      <w:r>
-        <w:t>šna. Ukoliko su uneseni id</w:t>
-      </w:r>
-      <w:r>
-        <w:t>e</w:t>
-      </w:r>
-      <w:r>
-        <w:t>ntifikacijski podaci točni prikazuj</w:t>
-      </w:r>
-      <w:r>
-        <w:t>e</w:t>
-      </w:r>
-      <w:r>
-        <w:t xml:space="preserve"> s</w:t>
-      </w:r>
-      <w:r>
-        <w:t>e</w:t>
-      </w:r>
-      <w:r>
-        <w:t xml:space="preserve"> izbornik aplikacij</w:t>
-      </w:r>
-      <w:r>
-        <w:t>e</w:t>
-      </w:r>
-      <w:r>
-        <w:t>, uništava s</w:t>
-      </w:r>
-      <w:r>
-        <w:t>e</w:t>
-      </w:r>
-      <w:r>
-        <w:t xml:space="preserve"> modul „Prijava u sustav“ i korisniku su dostupn</w:t>
-      </w:r>
-      <w:r>
-        <w:t>e</w:t>
-      </w:r>
-      <w:r>
-        <w:t xml:space="preserve"> sv</w:t>
-      </w:r>
-      <w:r>
-        <w:t>e</w:t>
-      </w:r>
-      <w:r>
-        <w:t xml:space="preserve"> mogućnosti aplikacij</w:t>
-      </w:r>
-      <w:r>
-        <w:t>e</w:t>
-      </w:r>
-      <w:r>
-        <w:t>.</w:t>
+        <w:t xml:space="preserve"> pogreški te je korisniku opet prikazana forma za prijavu</w:t>
+      </w:r>
+      <w:r>
+        <w:t>. Taj postupak se ponavlja sve dok je prijava neuspješna. Ukoliko su uneseni identifikacijski podaci točni prikazuje se izbornik aplikacije, uništava se modul „Prijava u sustav“ i korisniku su dostupne sve mogućnosti aplikacije.</w:t>
       </w:r>
       <w:r>
         <w:br w:type="page"/>
@@ -2819,12 +2812,12 @@
           <w:numId w:val="5"/>
         </w:numPr>
       </w:pPr>
-      <w:bookmarkStart w:id="9" w:name="_Toc386358531"/>
+      <w:bookmarkStart w:id="10" w:name="_Toc386360261"/>
       <w:r>
         <w:lastRenderedPageBreak/>
         <w:t>Dijagram slijeda „Pregledavanje spisa“</w:t>
       </w:r>
-      <w:bookmarkEnd w:id="9"/>
+      <w:bookmarkEnd w:id="10"/>
     </w:p>
     <w:p/>
     <w:p>
@@ -2885,8 +2878,27 @@
     </w:p>
     <w:p/>
     <w:p>
-      <w:bookmarkStart w:id="10" w:name="_GoBack"/>
-      <w:bookmarkEnd w:id="10"/>
+      <w:pPr>
+        <w:pStyle w:val="Heading3"/>
+        <w:numPr>
+          <w:ilvl w:val="2"/>
+          <w:numId w:val="5"/>
+        </w:numPr>
+      </w:pPr>
+      <w:r>
+        <w:t>Opis dijagrama slij</w:t>
+      </w:r>
+      <w:r>
+        <w:t>e</w:t>
+      </w:r>
+      <w:r>
+        <w:t>da „Pregledavanje spisa“</w:t>
+      </w:r>
+    </w:p>
+    <w:p/>
+    <w:p>
+      <w:bookmarkStart w:id="11" w:name="_GoBack"/>
+      <w:bookmarkEnd w:id="11"/>
     </w:p>
     <w:p>
       <w:r>
@@ -2901,12 +2913,12 @@
           <w:numId w:val="5"/>
         </w:numPr>
       </w:pPr>
-      <w:bookmarkStart w:id="11" w:name="_Toc386358532"/>
+      <w:bookmarkStart w:id="12" w:name="_Toc386360262"/>
       <w:r>
         <w:lastRenderedPageBreak/>
         <w:t>Dijagram slijeda „Pregledavanje aktivnih spisa“</w:t>
       </w:r>
-      <w:bookmarkEnd w:id="11"/>
+      <w:bookmarkEnd w:id="12"/>
     </w:p>
     <w:p/>
     <w:p>
@@ -2965,6 +2977,33 @@
         </w:drawing>
       </w:r>
     </w:p>
+    <w:p/>
+    <w:p/>
+    <w:p>
+      <w:pPr>
+        <w:pStyle w:val="Heading3"/>
+        <w:numPr>
+          <w:ilvl w:val="2"/>
+          <w:numId w:val="5"/>
+        </w:numPr>
+      </w:pPr>
+      <w:r>
+        <w:lastRenderedPageBreak/>
+        <w:t>Opis dijagrama slijeda „</w:t>
+      </w:r>
+      <w:r>
+        <w:t>Pregledavanje aktivnih spisa</w:t>
+      </w:r>
+      <w:r>
+        <w:t>“</w:t>
+      </w:r>
+    </w:p>
+    <w:p/>
+    <w:p>
+      <w:pPr>
+        <w:ind w:left="360"/>
+      </w:pPr>
+    </w:p>
     <w:p>
       <w:pPr>
         <w:pStyle w:val="Heading2"/>
@@ -2976,7 +3015,7 @@
       <w:r>
         <w:br w:type="page"/>
       </w:r>
-      <w:bookmarkStart w:id="12" w:name="_Toc386358533"/>
+      <w:bookmarkStart w:id="13" w:name="_Toc386360263"/>
       <w:r>
         <w:lastRenderedPageBreak/>
         <w:t xml:space="preserve">Dijagram slijeda „Pregledavanje </w:t>
@@ -2989,7 +3028,7 @@
       <w:r>
         <w:t xml:space="preserve"> spisa“</w:t>
       </w:r>
-      <w:bookmarkEnd w:id="12"/>
+      <w:bookmarkEnd w:id="13"/>
     </w:p>
     <w:p/>
     <w:p>
@@ -3048,6 +3087,63 @@
         </w:drawing>
       </w:r>
     </w:p>
+    <w:p/>
+    <w:p>
+      <w:pPr>
+        <w:pStyle w:val="Heading3"/>
+        <w:numPr>
+          <w:ilvl w:val="2"/>
+          <w:numId w:val="5"/>
+        </w:numPr>
+      </w:pPr>
+      <w:r>
+        <w:t>Opis dijagrama slijeda „Pregledavanje arhivira</w:t>
+      </w:r>
+      <w:r>
+        <w:t>nih spisa</w:t>
+      </w:r>
+      <w:r>
+        <w:t>“</w:t>
+      </w:r>
+    </w:p>
+    <w:p/>
+    <w:p>
+      <w:pPr>
+        <w:ind w:firstLine="360"/>
+      </w:pPr>
+      <w:r>
+        <w:t xml:space="preserve">Kod pregleda arhiviranih spisa odvjetnik ima i mogućnost pretraživanja spisa, kao i mogućnost detaljnog pregleda određenog spisa. Odvjetnik prvo odabire podatke za pretraživanje te se to </w:t>
+      </w:r>
+      <w:proofErr w:type="spellStart"/>
+      <w:r>
+        <w:t>salje</w:t>
+      </w:r>
+      <w:proofErr w:type="spellEnd"/>
+      <w:r>
+        <w:t xml:space="preserve"> u bazu. Upitom se provjerava da li postoje ti arhivirani spisi. Ukoliko postoje prikazat će se na zaslonu, a ukoliko ne postoje pojavit će se poruka o greški, te se opet pojaviti forma za upisi podataka za pretraživanje. Nakon uspješnog pretraživanja </w:t>
+      </w:r>
+      <w:r>
+        <w:lastRenderedPageBreak/>
+        <w:t xml:space="preserve">odvjetnik odabire mogućnost detaljnog prikaza određenog spisa. Šalje se u bazu podataka te se upitom vraćaju detaljni podaci o spisima. Nakon pregleda zatvara se forma te se </w:t>
+      </w:r>
+      <w:proofErr w:type="spellStart"/>
+      <w:r>
+        <w:t>dealocira</w:t>
+      </w:r>
+      <w:proofErr w:type="spellEnd"/>
+      <w:r>
+        <w:t xml:space="preserve"> modul „Pregledavanje </w:t>
+      </w:r>
+      <w:proofErr w:type="spellStart"/>
+      <w:r>
+        <w:t>arhviranih</w:t>
+      </w:r>
+      <w:proofErr w:type="spellEnd"/>
+      <w:r>
+        <w:t xml:space="preserve"> spisa“.</w:t>
+      </w:r>
+    </w:p>
+    <w:p/>
     <w:p>
       <w:pPr>
         <w:pStyle w:val="Heading2"/>
@@ -3064,12 +3160,12 @@
           <w:numId w:val="5"/>
         </w:numPr>
       </w:pPr>
-      <w:bookmarkStart w:id="13" w:name="_Toc386358534"/>
+      <w:bookmarkStart w:id="14" w:name="_Toc386360264"/>
       <w:r>
         <w:lastRenderedPageBreak/>
         <w:t>Dijagrami aktivnosti</w:t>
       </w:r>
-      <w:bookmarkEnd w:id="13"/>
+      <w:bookmarkEnd w:id="14"/>
     </w:p>
     <w:p/>
     <w:p>
@@ -3080,11 +3176,11 @@
           <w:numId w:val="5"/>
         </w:numPr>
       </w:pPr>
-      <w:bookmarkStart w:id="14" w:name="_Toc386358535"/>
+      <w:bookmarkStart w:id="15" w:name="_Toc386360265"/>
       <w:r>
         <w:t>Prijava u sustav</w:t>
       </w:r>
-      <w:bookmarkEnd w:id="14"/>
+      <w:bookmarkEnd w:id="15"/>
     </w:p>
     <w:p>
       <w:pPr>
@@ -3158,12 +3254,12 @@
           <w:numId w:val="5"/>
         </w:numPr>
       </w:pPr>
-      <w:bookmarkStart w:id="15" w:name="_Toc386358536"/>
+      <w:bookmarkStart w:id="16" w:name="_Toc386360266"/>
       <w:r>
         <w:lastRenderedPageBreak/>
         <w:t>Pregledavanje spisa</w:t>
       </w:r>
-      <w:bookmarkEnd w:id="15"/>
+      <w:bookmarkEnd w:id="16"/>
     </w:p>
     <w:p>
       <w:r>
@@ -3229,12 +3325,12 @@
           <w:numId w:val="5"/>
         </w:numPr>
       </w:pPr>
-      <w:bookmarkStart w:id="16" w:name="_Toc386358537"/>
+      <w:bookmarkStart w:id="17" w:name="_Toc386360267"/>
       <w:r>
         <w:lastRenderedPageBreak/>
         <w:t>Pregledavanje aktivnih spisa</w:t>
       </w:r>
-      <w:bookmarkEnd w:id="16"/>
+      <w:bookmarkEnd w:id="17"/>
     </w:p>
     <w:p/>
     <w:p>
@@ -3311,7 +3407,7 @@
           <w:numId w:val="5"/>
         </w:numPr>
       </w:pPr>
-      <w:bookmarkStart w:id="17" w:name="_Toc386358538"/>
+      <w:bookmarkStart w:id="18" w:name="_Toc386360268"/>
       <w:r>
         <w:lastRenderedPageBreak/>
         <w:t xml:space="preserve">Pregledavanje </w:t>
@@ -3324,7 +3420,7 @@
       <w:r>
         <w:t xml:space="preserve"> spisa</w:t>
       </w:r>
-      <w:bookmarkEnd w:id="17"/>
+      <w:bookmarkEnd w:id="18"/>
     </w:p>
     <w:p/>
     <w:p>
@@ -5093,6 +5189,19 @@
       <w:szCs w:val="24"/>
     </w:rPr>
   </w:style>
+  <w:style w:type="paragraph" w:styleId="TOC3">
+    <w:name w:val="toc 3"/>
+    <w:basedOn w:val="Normal"/>
+    <w:next w:val="Normal"/>
+    <w:autoRedefine/>
+    <w:uiPriority w:val="39"/>
+    <w:unhideWhenUsed/>
+    <w:rsid w:val="00ED4936"/>
+    <w:pPr>
+      <w:spacing w:after="100"/>
+      <w:ind w:left="480"/>
+    </w:pPr>
+  </w:style>
 </w:styles>
 </file>
 
@@ -5386,7 +5495,7 @@
 </file>
 
 <file path=customXml/itemProps1.xml><?xml version="1.0" encoding="utf-8"?>
-<ds:datastoreItem xmlns:ds="http://schemas.openxmlformats.org/officeDocument/2006/customXml" ds:itemID="{6E7A884F-A7F9-455C-B3E1-068A87EEEB87}">
+<ds:datastoreItem xmlns:ds="http://schemas.openxmlformats.org/officeDocument/2006/customXml" ds:itemID="{857CDB8D-7F1C-46B6-9646-45F33873FBF7}">
   <ds:schemaRefs>
     <ds:schemaRef ds:uri="http://schemas.openxmlformats.org/officeDocument/2006/bibliography"/>
   </ds:schemaRefs>

</xml_diff>

<commit_message>
dodani opisi i formatiranje teksta
dodani opisi za dijagrame slijeda, ispravljene gramaticke greske,
formatiran tekst
</commit_message>
<xml_diff>
--- a/Dokumentacija/Tim10_Tehnička dokumentacija_v1.0.docx
+++ b/Dokumentacija/Tim10_Tehnička dokumentacija_v1.0.docx
@@ -1,6 +1,6 @@
 
 <file path=word/document.xml><?xml version="1.0" encoding="utf-8"?>
-<w:document xmlns:wpc="http://schemas.microsoft.com/office/word/2010/wordprocessingCanvas" xmlns:mc="http://schemas.openxmlformats.org/markup-compatibility/2006" xmlns:o="urn:schemas-microsoft-com:office:office" xmlns:r="http://schemas.openxmlformats.org/officeDocument/2006/relationships" xmlns:m="http://schemas.openxmlformats.org/officeDocument/2006/math" xmlns:v="urn:schemas-microsoft-com:vml" xmlns:wp14="http://schemas.microsoft.com/office/word/2010/wordprocessingDrawing" xmlns:wp="http://schemas.openxmlformats.org/drawingml/2006/wordprocessingDrawing" xmlns:w10="urn:schemas-microsoft-com:office:word" xmlns:w="http://schemas.openxmlformats.org/wordprocessingml/2006/main" xmlns:w14="http://schemas.microsoft.com/office/word/2010/wordml" xmlns:w15="http://schemas.microsoft.com/office/word/2012/wordml" xmlns:wpg="http://schemas.microsoft.com/office/word/2010/wordprocessingGroup" xmlns:wpi="http://schemas.microsoft.com/office/word/2010/wordprocessingInk" xmlns:wne="http://schemas.microsoft.com/office/word/2006/wordml" xmlns:wps="http://schemas.microsoft.com/office/word/2010/wordprocessingShape" mc:Ignorable="w14 w15 wp14">
+<w:document xmlns:wpc="http://schemas.microsoft.com/office/word/2010/wordprocessingCanvas" xmlns:mc="http://schemas.openxmlformats.org/markup-compatibility/2006" xmlns:o="urn:schemas-microsoft-com:office:office" xmlns:r="http://schemas.openxmlformats.org/officeDocument/2006/relationships" xmlns:m="http://schemas.openxmlformats.org/officeDocument/2006/math" xmlns:v="urn:schemas-microsoft-com:vml" xmlns:wp14="http://schemas.microsoft.com/office/word/2010/wordprocessingDrawing" xmlns:wp="http://schemas.openxmlformats.org/drawingml/2006/wordprocessingDrawing" xmlns:w10="urn:schemas-microsoft-com:office:word" xmlns:w="http://schemas.openxmlformats.org/wordprocessingml/2006/main" xmlns:w14="http://schemas.microsoft.com/office/word/2010/wordml" xmlns:wpg="http://schemas.microsoft.com/office/word/2010/wordprocessingGroup" xmlns:wpi="http://schemas.microsoft.com/office/word/2010/wordprocessingInk" xmlns:wne="http://schemas.microsoft.com/office/word/2006/wordml" xmlns:wps="http://schemas.microsoft.com/office/word/2010/wordprocessingShape" mc:Ignorable="w14 wp14">
   <w:body>
     <w:p>
       <w:pPr>
@@ -96,22 +96,14 @@
         <w:rPr>
           <w:b/>
         </w:rPr>
-        <w:t xml:space="preserve">Senko </w:t>
-      </w:r>
-      <w:proofErr w:type="spellStart"/>
+        <w:t>Senko Pu</w:t>
+      </w:r>
       <w:r>
         <w:rPr>
           <w:b/>
         </w:rPr>
-        <w:t>Pu</w:t>
-      </w:r>
-      <w:r>
-        <w:rPr>
-          <w:b/>
-        </w:rPr>
         <w:t>šec</w:t>
       </w:r>
-      <w:proofErr w:type="spellEnd"/>
     </w:p>
     <w:p>
       <w:pPr>
@@ -660,7 +652,7 @@
           <w:pPr>
             <w:pStyle w:val="TOC1"/>
             <w:tabs>
-              <w:tab w:val="left" w:pos="440"/>
+              <w:tab w:val="left" w:pos="480"/>
               <w:tab w:val="right" w:leader="dot" w:pos="9062"/>
             </w:tabs>
             <w:rPr>
@@ -679,7 +671,7 @@
           <w:r>
             <w:fldChar w:fldCharType="separate"/>
           </w:r>
-          <w:hyperlink w:anchor="_Toc386360251" w:history="1">
+          <w:hyperlink w:anchor="_Toc386364461" w:history="1">
             <w:r>
               <w:rPr>
                 <w:rStyle w:val="Hyperlink"/>
@@ -722,7 +714,7 @@
                 <w:noProof/>
                 <w:webHidden/>
               </w:rPr>
-              <w:instrText xml:space="preserve"> PAGEREF _Toc386360251 \h </w:instrText>
+              <w:instrText xml:space="preserve"> PAGEREF _Toc386364461 \h </w:instrText>
             </w:r>
             <w:r>
               <w:rPr>
@@ -757,7 +749,7 @@
           <w:pPr>
             <w:pStyle w:val="TOC1"/>
             <w:tabs>
-              <w:tab w:val="left" w:pos="440"/>
+              <w:tab w:val="left" w:pos="480"/>
               <w:tab w:val="right" w:leader="dot" w:pos="9062"/>
             </w:tabs>
             <w:rPr>
@@ -767,7 +759,7 @@
               <w:lang w:eastAsia="hr-HR"/>
             </w:rPr>
           </w:pPr>
-          <w:hyperlink w:anchor="_Toc386360252" w:history="1">
+          <w:hyperlink w:anchor="_Toc386364462" w:history="1">
             <w:r>
               <w:rPr>
                 <w:rStyle w:val="Hyperlink"/>
@@ -810,7 +802,7 @@
                 <w:noProof/>
                 <w:webHidden/>
               </w:rPr>
-              <w:instrText xml:space="preserve"> PAGEREF _Toc386360252 \h </w:instrText>
+              <w:instrText xml:space="preserve"> PAGEREF _Toc386364462 \h </w:instrText>
             </w:r>
             <w:r>
               <w:rPr>
@@ -845,7 +837,7 @@
           <w:pPr>
             <w:pStyle w:val="TOC1"/>
             <w:tabs>
-              <w:tab w:val="left" w:pos="440"/>
+              <w:tab w:val="left" w:pos="480"/>
               <w:tab w:val="right" w:leader="dot" w:pos="9062"/>
             </w:tabs>
             <w:rPr>
@@ -855,7 +847,7 @@
               <w:lang w:eastAsia="hr-HR"/>
             </w:rPr>
           </w:pPr>
-          <w:hyperlink w:anchor="_Toc386360253" w:history="1">
+          <w:hyperlink w:anchor="_Toc386364463" w:history="1">
             <w:r>
               <w:rPr>
                 <w:rStyle w:val="Hyperlink"/>
@@ -898,7 +890,7 @@
                 <w:noProof/>
                 <w:webHidden/>
               </w:rPr>
-              <w:instrText xml:space="preserve"> PAGEREF _Toc386360253 \h </w:instrText>
+              <w:instrText xml:space="preserve"> PAGEREF _Toc386364463 \h </w:instrText>
             </w:r>
             <w:r>
               <w:rPr>
@@ -943,7 +935,7 @@
               <w:lang w:eastAsia="hr-HR"/>
             </w:rPr>
           </w:pPr>
-          <w:hyperlink w:anchor="_Toc386360254" w:history="1">
+          <w:hyperlink w:anchor="_Toc386364464" w:history="1">
             <w:r>
               <w:rPr>
                 <w:rStyle w:val="Hyperlink"/>
@@ -986,7 +978,7 @@
                 <w:noProof/>
                 <w:webHidden/>
               </w:rPr>
-              <w:instrText xml:space="preserve"> PAGEREF _Toc386360254 \h </w:instrText>
+              <w:instrText xml:space="preserve"> PAGEREF _Toc386364464 \h </w:instrText>
             </w:r>
             <w:r>
               <w:rPr>
@@ -1031,7 +1023,7 @@
               <w:lang w:eastAsia="hr-HR"/>
             </w:rPr>
           </w:pPr>
-          <w:hyperlink w:anchor="_Toc386360255" w:history="1">
+          <w:hyperlink w:anchor="_Toc386364465" w:history="1">
             <w:r>
               <w:rPr>
                 <w:rStyle w:val="Hyperlink"/>
@@ -1074,7 +1066,7 @@
                 <w:noProof/>
                 <w:webHidden/>
               </w:rPr>
-              <w:instrText xml:space="preserve"> PAGEREF _Toc386360255 \h </w:instrText>
+              <w:instrText xml:space="preserve"> PAGEREF _Toc386364465 \h </w:instrText>
             </w:r>
             <w:r>
               <w:rPr>
@@ -1119,7 +1111,7 @@
               <w:lang w:eastAsia="hr-HR"/>
             </w:rPr>
           </w:pPr>
-          <w:hyperlink w:anchor="_Toc386360256" w:history="1">
+          <w:hyperlink w:anchor="_Toc386364466" w:history="1">
             <w:r>
               <w:rPr>
                 <w:rStyle w:val="Hyperlink"/>
@@ -1162,7 +1154,7 @@
                 <w:noProof/>
                 <w:webHidden/>
               </w:rPr>
-              <w:instrText xml:space="preserve"> PAGEREF _Toc386360256 \h </w:instrText>
+              <w:instrText xml:space="preserve"> PAGEREF _Toc386364466 \h </w:instrText>
             </w:r>
             <w:r>
               <w:rPr>
@@ -1207,7 +1199,7 @@
               <w:lang w:eastAsia="hr-HR"/>
             </w:rPr>
           </w:pPr>
-          <w:hyperlink w:anchor="_Toc386360257" w:history="1">
+          <w:hyperlink w:anchor="_Toc386364467" w:history="1">
             <w:r>
               <w:rPr>
                 <w:rStyle w:val="Hyperlink"/>
@@ -1250,7 +1242,7 @@
                 <w:noProof/>
                 <w:webHidden/>
               </w:rPr>
-              <w:instrText xml:space="preserve"> PAGEREF _Toc386360257 \h </w:instrText>
+              <w:instrText xml:space="preserve"> PAGEREF _Toc386364467 \h </w:instrText>
             </w:r>
             <w:r>
               <w:rPr>
@@ -1280,12 +1272,14 @@
               <w:fldChar w:fldCharType="end"/>
             </w:r>
           </w:hyperlink>
+          <w:bookmarkStart w:id="0" w:name="_GoBack"/>
+          <w:bookmarkEnd w:id="0"/>
         </w:p>
         <w:p>
           <w:pPr>
             <w:pStyle w:val="TOC1"/>
             <w:tabs>
-              <w:tab w:val="left" w:pos="440"/>
+              <w:tab w:val="left" w:pos="480"/>
               <w:tab w:val="right" w:leader="dot" w:pos="9062"/>
             </w:tabs>
             <w:rPr>
@@ -1295,7 +1289,7 @@
               <w:lang w:eastAsia="hr-HR"/>
             </w:rPr>
           </w:pPr>
-          <w:hyperlink w:anchor="_Toc386360258" w:history="1">
+          <w:hyperlink w:anchor="_Toc386364468" w:history="1">
             <w:r>
               <w:rPr>
                 <w:rStyle w:val="Hyperlink"/>
@@ -1317,6 +1311,94 @@
                 <w:rStyle w:val="Hyperlink"/>
                 <w:noProof/>
               </w:rPr>
+              <w:t>Slučajevi korištenja</w:t>
+            </w:r>
+            <w:r>
+              <w:rPr>
+                <w:noProof/>
+                <w:webHidden/>
+              </w:rPr>
+              <w:tab/>
+            </w:r>
+            <w:r>
+              <w:rPr>
+                <w:noProof/>
+                <w:webHidden/>
+              </w:rPr>
+              <w:fldChar w:fldCharType="begin"/>
+            </w:r>
+            <w:r>
+              <w:rPr>
+                <w:noProof/>
+                <w:webHidden/>
+              </w:rPr>
+              <w:instrText xml:space="preserve"> PAGEREF _Toc386364468 \h </w:instrText>
+            </w:r>
+            <w:r>
+              <w:rPr>
+                <w:noProof/>
+                <w:webHidden/>
+              </w:rPr>
+            </w:r>
+            <w:r>
+              <w:rPr>
+                <w:noProof/>
+                <w:webHidden/>
+              </w:rPr>
+              <w:fldChar w:fldCharType="separate"/>
+            </w:r>
+            <w:r>
+              <w:rPr>
+                <w:noProof/>
+                <w:webHidden/>
+              </w:rPr>
+              <w:t>9</w:t>
+            </w:r>
+            <w:r>
+              <w:rPr>
+                <w:noProof/>
+                <w:webHidden/>
+              </w:rPr>
+              <w:fldChar w:fldCharType="end"/>
+            </w:r>
+          </w:hyperlink>
+        </w:p>
+        <w:p>
+          <w:pPr>
+            <w:pStyle w:val="TOC1"/>
+            <w:tabs>
+              <w:tab w:val="left" w:pos="480"/>
+              <w:tab w:val="right" w:leader="dot" w:pos="9062"/>
+            </w:tabs>
+            <w:rPr>
+              <w:rFonts w:asciiTheme="minorHAnsi" w:eastAsiaTheme="minorEastAsia" w:hAnsiTheme="minorHAnsi"/>
+              <w:noProof/>
+              <w:sz w:val="22"/>
+              <w:lang w:eastAsia="hr-HR"/>
+            </w:rPr>
+          </w:pPr>
+          <w:hyperlink w:anchor="_Toc386364469" w:history="1">
+            <w:r>
+              <w:rPr>
+                <w:rStyle w:val="Hyperlink"/>
+                <w:noProof/>
+              </w:rPr>
+              <w:t>5.</w:t>
+            </w:r>
+            <w:r>
+              <w:rPr>
+                <w:rFonts w:asciiTheme="minorHAnsi" w:eastAsiaTheme="minorEastAsia" w:hAnsiTheme="minorHAnsi"/>
+                <w:noProof/>
+                <w:sz w:val="22"/>
+                <w:lang w:eastAsia="hr-HR"/>
+              </w:rPr>
+              <w:tab/>
+            </w:r>
+            <w:r>
+              <w:rPr>
+                <w:rStyle w:val="Hyperlink"/>
+                <w:noProof/>
+              </w:rPr>
               <w:t>Dijagrami slijeda</w:t>
             </w:r>
             <w:r>
@@ -1338,7 +1420,7 @@
                 <w:noProof/>
                 <w:webHidden/>
               </w:rPr>
-              <w:instrText xml:space="preserve"> PAGEREF _Toc386360258 \h </w:instrText>
+              <w:instrText xml:space="preserve"> PAGEREF _Toc386364469 \h </w:instrText>
             </w:r>
             <w:r>
               <w:rPr>
@@ -1358,7 +1440,7 @@
                 <w:noProof/>
                 <w:webHidden/>
               </w:rPr>
-              <w:t>9</w:t>
+              <w:t>10</w:t>
             </w:r>
             <w:r>
               <w:rPr>
@@ -1383,13 +1465,13 @@
               <w:lang w:eastAsia="hr-HR"/>
             </w:rPr>
           </w:pPr>
-          <w:hyperlink w:anchor="_Toc386360259" w:history="1">
+          <w:hyperlink w:anchor="_Toc386364470" w:history="1">
             <w:r>
               <w:rPr>
                 <w:rStyle w:val="Hyperlink"/>
                 <w:noProof/>
               </w:rPr>
-              <w:t>4.1.</w:t>
+              <w:t>5.1.</w:t>
             </w:r>
             <w:r>
               <w:rPr>
@@ -1426,7 +1508,7 @@
                 <w:noProof/>
                 <w:webHidden/>
               </w:rPr>
-              <w:instrText xml:space="preserve"> PAGEREF _Toc386360259 \h </w:instrText>
+              <w:instrText xml:space="preserve"> PAGEREF _Toc386364470 \h </w:instrText>
             </w:r>
             <w:r>
               <w:rPr>
@@ -1446,7 +1528,7 @@
                 <w:noProof/>
                 <w:webHidden/>
               </w:rPr>
-              <w:t>9</w:t>
+              <w:t>11</w:t>
             </w:r>
             <w:r>
               <w:rPr>
@@ -1465,20 +1547,26 @@
               <w:tab w:val="right" w:leader="dot" w:pos="9062"/>
             </w:tabs>
             <w:rPr>
+              <w:rFonts w:asciiTheme="minorHAnsi" w:eastAsiaTheme="minorEastAsia" w:hAnsiTheme="minorHAnsi"/>
               <w:noProof/>
+              <w:sz w:val="22"/>
+              <w:lang w:eastAsia="hr-HR"/>
             </w:rPr>
           </w:pPr>
-          <w:hyperlink w:anchor="_Toc386360260" w:history="1">
+          <w:hyperlink w:anchor="_Toc386364471" w:history="1">
             <w:r>
               <w:rPr>
                 <w:rStyle w:val="Hyperlink"/>
                 <w:noProof/>
               </w:rPr>
-              <w:t>4.1.1.</w:t>
-            </w:r>
-            <w:r>
-              <w:rPr>
-                <w:noProof/>
+              <w:t>5.1.1.</w:t>
+            </w:r>
+            <w:r>
+              <w:rPr>
+                <w:rFonts w:asciiTheme="minorHAnsi" w:eastAsiaTheme="minorEastAsia" w:hAnsiTheme="minorHAnsi"/>
+                <w:noProof/>
+                <w:sz w:val="22"/>
+                <w:lang w:eastAsia="hr-HR"/>
               </w:rPr>
               <w:tab/>
             </w:r>
@@ -1508,7 +1596,7 @@
                 <w:noProof/>
                 <w:webHidden/>
               </w:rPr>
-              <w:instrText xml:space="preserve"> PAGEREF _Toc386360260 \h </w:instrText>
+              <w:instrText xml:space="preserve"> PAGEREF _Toc386364471 \h </w:instrText>
             </w:r>
             <w:r>
               <w:rPr>
@@ -1528,7 +1616,7 @@
                 <w:noProof/>
                 <w:webHidden/>
               </w:rPr>
-              <w:t>9</w:t>
+              <w:t>12</w:t>
             </w:r>
             <w:r>
               <w:rPr>
@@ -1553,13 +1641,13 @@
               <w:lang w:eastAsia="hr-HR"/>
             </w:rPr>
           </w:pPr>
-          <w:hyperlink w:anchor="_Toc386360261" w:history="1">
+          <w:hyperlink w:anchor="_Toc386364472" w:history="1">
             <w:r>
               <w:rPr>
                 <w:rStyle w:val="Hyperlink"/>
                 <w:noProof/>
               </w:rPr>
-              <w:t>4.2.</w:t>
+              <w:t>5.2.</w:t>
             </w:r>
             <w:r>
               <w:rPr>
@@ -1596,7 +1684,7 @@
                 <w:noProof/>
                 <w:webHidden/>
               </w:rPr>
-              <w:instrText xml:space="preserve"> PAGEREF _Toc386360261 \h </w:instrText>
+              <w:instrText xml:space="preserve"> PAGEREF _Toc386364472 \h </w:instrText>
             </w:r>
             <w:r>
               <w:rPr>
@@ -1616,7 +1704,95 @@
                 <w:noProof/>
                 <w:webHidden/>
               </w:rPr>
-              <w:t>10</w:t>
+              <w:t>13</w:t>
+            </w:r>
+            <w:r>
+              <w:rPr>
+                <w:noProof/>
+                <w:webHidden/>
+              </w:rPr>
+              <w:fldChar w:fldCharType="end"/>
+            </w:r>
+          </w:hyperlink>
+        </w:p>
+        <w:p>
+          <w:pPr>
+            <w:pStyle w:val="TOC3"/>
+            <w:tabs>
+              <w:tab w:val="left" w:pos="1320"/>
+              <w:tab w:val="right" w:leader="dot" w:pos="9062"/>
+            </w:tabs>
+            <w:rPr>
+              <w:rFonts w:asciiTheme="minorHAnsi" w:eastAsiaTheme="minorEastAsia" w:hAnsiTheme="minorHAnsi"/>
+              <w:noProof/>
+              <w:sz w:val="22"/>
+              <w:lang w:eastAsia="hr-HR"/>
+            </w:rPr>
+          </w:pPr>
+          <w:hyperlink w:anchor="_Toc386364473" w:history="1">
+            <w:r>
+              <w:rPr>
+                <w:rStyle w:val="Hyperlink"/>
+                <w:noProof/>
+              </w:rPr>
+              <w:t>5.2.1.</w:t>
+            </w:r>
+            <w:r>
+              <w:rPr>
+                <w:rFonts w:asciiTheme="minorHAnsi" w:eastAsiaTheme="minorEastAsia" w:hAnsiTheme="minorHAnsi"/>
+                <w:noProof/>
+                <w:sz w:val="22"/>
+                <w:lang w:eastAsia="hr-HR"/>
+              </w:rPr>
+              <w:tab/>
+            </w:r>
+            <w:r>
+              <w:rPr>
+                <w:rStyle w:val="Hyperlink"/>
+                <w:noProof/>
+              </w:rPr>
+              <w:t>Opis dijagrama slijeda „Pregledavanje spisa“</w:t>
+            </w:r>
+            <w:r>
+              <w:rPr>
+                <w:noProof/>
+                <w:webHidden/>
+              </w:rPr>
+              <w:tab/>
+            </w:r>
+            <w:r>
+              <w:rPr>
+                <w:noProof/>
+                <w:webHidden/>
+              </w:rPr>
+              <w:fldChar w:fldCharType="begin"/>
+            </w:r>
+            <w:r>
+              <w:rPr>
+                <w:noProof/>
+                <w:webHidden/>
+              </w:rPr>
+              <w:instrText xml:space="preserve"> PAGEREF _Toc386364473 \h </w:instrText>
+            </w:r>
+            <w:r>
+              <w:rPr>
+                <w:noProof/>
+                <w:webHidden/>
+              </w:rPr>
+            </w:r>
+            <w:r>
+              <w:rPr>
+                <w:noProof/>
+                <w:webHidden/>
+              </w:rPr>
+              <w:fldChar w:fldCharType="separate"/>
+            </w:r>
+            <w:r>
+              <w:rPr>
+                <w:noProof/>
+                <w:webHidden/>
+              </w:rPr>
+              <w:t>14</w:t>
             </w:r>
             <w:r>
               <w:rPr>
@@ -1641,13 +1817,13 @@
               <w:lang w:eastAsia="hr-HR"/>
             </w:rPr>
           </w:pPr>
-          <w:hyperlink w:anchor="_Toc386360262" w:history="1">
+          <w:hyperlink w:anchor="_Toc386364474" w:history="1">
             <w:r>
               <w:rPr>
                 <w:rStyle w:val="Hyperlink"/>
                 <w:noProof/>
               </w:rPr>
-              <w:t>4.3.</w:t>
+              <w:t>5.3.</w:t>
             </w:r>
             <w:r>
               <w:rPr>
@@ -1684,7 +1860,7 @@
                 <w:noProof/>
                 <w:webHidden/>
               </w:rPr>
-              <w:instrText xml:space="preserve"> PAGEREF _Toc386360262 \h </w:instrText>
+              <w:instrText xml:space="preserve"> PAGEREF _Toc386364474 \h </w:instrText>
             </w:r>
             <w:r>
               <w:rPr>
@@ -1704,7 +1880,95 @@
                 <w:noProof/>
                 <w:webHidden/>
               </w:rPr>
-              <w:t>11</w:t>
+              <w:t>15</w:t>
+            </w:r>
+            <w:r>
+              <w:rPr>
+                <w:noProof/>
+                <w:webHidden/>
+              </w:rPr>
+              <w:fldChar w:fldCharType="end"/>
+            </w:r>
+          </w:hyperlink>
+        </w:p>
+        <w:p>
+          <w:pPr>
+            <w:pStyle w:val="TOC3"/>
+            <w:tabs>
+              <w:tab w:val="left" w:pos="1320"/>
+              <w:tab w:val="right" w:leader="dot" w:pos="9062"/>
+            </w:tabs>
+            <w:rPr>
+              <w:rFonts w:asciiTheme="minorHAnsi" w:eastAsiaTheme="minorEastAsia" w:hAnsiTheme="minorHAnsi"/>
+              <w:noProof/>
+              <w:sz w:val="22"/>
+              <w:lang w:eastAsia="hr-HR"/>
+            </w:rPr>
+          </w:pPr>
+          <w:hyperlink w:anchor="_Toc386364475" w:history="1">
+            <w:r>
+              <w:rPr>
+                <w:rStyle w:val="Hyperlink"/>
+                <w:noProof/>
+              </w:rPr>
+              <w:t>5.3.1.</w:t>
+            </w:r>
+            <w:r>
+              <w:rPr>
+                <w:rFonts w:asciiTheme="minorHAnsi" w:eastAsiaTheme="minorEastAsia" w:hAnsiTheme="minorHAnsi"/>
+                <w:noProof/>
+                <w:sz w:val="22"/>
+                <w:lang w:eastAsia="hr-HR"/>
+              </w:rPr>
+              <w:tab/>
+            </w:r>
+            <w:r>
+              <w:rPr>
+                <w:rStyle w:val="Hyperlink"/>
+                <w:noProof/>
+              </w:rPr>
+              <w:t>Opis dijagrama slijeda „Pregledavanje aktivnih spisa“</w:t>
+            </w:r>
+            <w:r>
+              <w:rPr>
+                <w:noProof/>
+                <w:webHidden/>
+              </w:rPr>
+              <w:tab/>
+            </w:r>
+            <w:r>
+              <w:rPr>
+                <w:noProof/>
+                <w:webHidden/>
+              </w:rPr>
+              <w:fldChar w:fldCharType="begin"/>
+            </w:r>
+            <w:r>
+              <w:rPr>
+                <w:noProof/>
+                <w:webHidden/>
+              </w:rPr>
+              <w:instrText xml:space="preserve"> PAGEREF _Toc386364475 \h </w:instrText>
+            </w:r>
+            <w:r>
+              <w:rPr>
+                <w:noProof/>
+                <w:webHidden/>
+              </w:rPr>
+            </w:r>
+            <w:r>
+              <w:rPr>
+                <w:noProof/>
+                <w:webHidden/>
+              </w:rPr>
+              <w:fldChar w:fldCharType="separate"/>
+            </w:r>
+            <w:r>
+              <w:rPr>
+                <w:noProof/>
+                <w:webHidden/>
+              </w:rPr>
+              <w:t>16</w:t>
             </w:r>
             <w:r>
               <w:rPr>
@@ -1729,13 +1993,13 @@
               <w:lang w:eastAsia="hr-HR"/>
             </w:rPr>
           </w:pPr>
-          <w:hyperlink w:anchor="_Toc386360263" w:history="1">
+          <w:hyperlink w:anchor="_Toc386364476" w:history="1">
             <w:r>
               <w:rPr>
                 <w:rStyle w:val="Hyperlink"/>
                 <w:noProof/>
               </w:rPr>
-              <w:t>4.4.</w:t>
+              <w:t>5.4.</w:t>
             </w:r>
             <w:r>
               <w:rPr>
@@ -1772,7 +2036,7 @@
                 <w:noProof/>
                 <w:webHidden/>
               </w:rPr>
-              <w:instrText xml:space="preserve"> PAGEREF _Toc386360263 \h </w:instrText>
+              <w:instrText xml:space="preserve"> PAGEREF _Toc386364476 \h </w:instrText>
             </w:r>
             <w:r>
               <w:rPr>
@@ -1792,7 +2056,95 @@
                 <w:noProof/>
                 <w:webHidden/>
               </w:rPr>
-              <w:t>12</w:t>
+              <w:t>17</w:t>
+            </w:r>
+            <w:r>
+              <w:rPr>
+                <w:noProof/>
+                <w:webHidden/>
+              </w:rPr>
+              <w:fldChar w:fldCharType="end"/>
+            </w:r>
+          </w:hyperlink>
+        </w:p>
+        <w:p>
+          <w:pPr>
+            <w:pStyle w:val="TOC3"/>
+            <w:tabs>
+              <w:tab w:val="left" w:pos="1320"/>
+              <w:tab w:val="right" w:leader="dot" w:pos="9062"/>
+            </w:tabs>
+            <w:rPr>
+              <w:rFonts w:asciiTheme="minorHAnsi" w:eastAsiaTheme="minorEastAsia" w:hAnsiTheme="minorHAnsi"/>
+              <w:noProof/>
+              <w:sz w:val="22"/>
+              <w:lang w:eastAsia="hr-HR"/>
+            </w:rPr>
+          </w:pPr>
+          <w:hyperlink w:anchor="_Toc386364477" w:history="1">
+            <w:r>
+              <w:rPr>
+                <w:rStyle w:val="Hyperlink"/>
+                <w:noProof/>
+              </w:rPr>
+              <w:t>5.4.1.</w:t>
+            </w:r>
+            <w:r>
+              <w:rPr>
+                <w:rFonts w:asciiTheme="minorHAnsi" w:eastAsiaTheme="minorEastAsia" w:hAnsiTheme="minorHAnsi"/>
+                <w:noProof/>
+                <w:sz w:val="22"/>
+                <w:lang w:eastAsia="hr-HR"/>
+              </w:rPr>
+              <w:tab/>
+            </w:r>
+            <w:r>
+              <w:rPr>
+                <w:rStyle w:val="Hyperlink"/>
+                <w:noProof/>
+              </w:rPr>
+              <w:t>Opis dijagrama slijeda „Pregledavanje arhiviranih spisa“</w:t>
+            </w:r>
+            <w:r>
+              <w:rPr>
+                <w:noProof/>
+                <w:webHidden/>
+              </w:rPr>
+              <w:tab/>
+            </w:r>
+            <w:r>
+              <w:rPr>
+                <w:noProof/>
+                <w:webHidden/>
+              </w:rPr>
+              <w:fldChar w:fldCharType="begin"/>
+            </w:r>
+            <w:r>
+              <w:rPr>
+                <w:noProof/>
+                <w:webHidden/>
+              </w:rPr>
+              <w:instrText xml:space="preserve"> PAGEREF _Toc386364477 \h </w:instrText>
+            </w:r>
+            <w:r>
+              <w:rPr>
+                <w:noProof/>
+                <w:webHidden/>
+              </w:rPr>
+            </w:r>
+            <w:r>
+              <w:rPr>
+                <w:noProof/>
+                <w:webHidden/>
+              </w:rPr>
+              <w:fldChar w:fldCharType="separate"/>
+            </w:r>
+            <w:r>
+              <w:rPr>
+                <w:noProof/>
+                <w:webHidden/>
+              </w:rPr>
+              <w:t>18</w:t>
             </w:r>
             <w:r>
               <w:rPr>
@@ -1817,13 +2169,13 @@
               <w:lang w:eastAsia="hr-HR"/>
             </w:rPr>
           </w:pPr>
-          <w:hyperlink w:anchor="_Toc386360264" w:history="1">
+          <w:hyperlink w:anchor="_Toc386364478" w:history="1">
             <w:r>
               <w:rPr>
                 <w:rStyle w:val="Hyperlink"/>
                 <w:noProof/>
               </w:rPr>
-              <w:t>5.</w:t>
+              <w:t>6.</w:t>
             </w:r>
             <w:r>
               <w:rPr>
@@ -1860,7 +2212,7 @@
                 <w:noProof/>
                 <w:webHidden/>
               </w:rPr>
-              <w:instrText xml:space="preserve"> PAGEREF _Toc386360264 \h </w:instrText>
+              <w:instrText xml:space="preserve"> PAGEREF _Toc386364478 \h </w:instrText>
             </w:r>
             <w:r>
               <w:rPr>
@@ -1880,7 +2232,7 @@
                 <w:noProof/>
                 <w:webHidden/>
               </w:rPr>
-              <w:t>13</w:t>
+              <w:t>19</w:t>
             </w:r>
             <w:r>
               <w:rPr>
@@ -1905,13 +2257,13 @@
               <w:lang w:eastAsia="hr-HR"/>
             </w:rPr>
           </w:pPr>
-          <w:hyperlink w:anchor="_Toc386360265" w:history="1">
+          <w:hyperlink w:anchor="_Toc386364479" w:history="1">
             <w:r>
               <w:rPr>
                 <w:rStyle w:val="Hyperlink"/>
                 <w:noProof/>
               </w:rPr>
-              <w:t>5.1.</w:t>
+              <w:t>6.1.</w:t>
             </w:r>
             <w:r>
               <w:rPr>
@@ -1948,7 +2300,7 @@
                 <w:noProof/>
                 <w:webHidden/>
               </w:rPr>
-              <w:instrText xml:space="preserve"> PAGEREF _Toc386360265 \h </w:instrText>
+              <w:instrText xml:space="preserve"> PAGEREF _Toc386364479 \h </w:instrText>
             </w:r>
             <w:r>
               <w:rPr>
@@ -1968,7 +2320,7 @@
                 <w:noProof/>
                 <w:webHidden/>
               </w:rPr>
-              <w:t>13</w:t>
+              <w:t>19</w:t>
             </w:r>
             <w:r>
               <w:rPr>
@@ -1993,13 +2345,13 @@
               <w:lang w:eastAsia="hr-HR"/>
             </w:rPr>
           </w:pPr>
-          <w:hyperlink w:anchor="_Toc386360266" w:history="1">
+          <w:hyperlink w:anchor="_Toc386364480" w:history="1">
             <w:r>
               <w:rPr>
                 <w:rStyle w:val="Hyperlink"/>
                 <w:noProof/>
               </w:rPr>
-              <w:t>5.2.</w:t>
+              <w:t>6.2.</w:t>
             </w:r>
             <w:r>
               <w:rPr>
@@ -2036,7 +2388,7 @@
                 <w:noProof/>
                 <w:webHidden/>
               </w:rPr>
-              <w:instrText xml:space="preserve"> PAGEREF _Toc386360266 \h </w:instrText>
+              <w:instrText xml:space="preserve"> PAGEREF _Toc386364480 \h </w:instrText>
             </w:r>
             <w:r>
               <w:rPr>
@@ -2056,7 +2408,7 @@
                 <w:noProof/>
                 <w:webHidden/>
               </w:rPr>
-              <w:t>14</w:t>
+              <w:t>20</w:t>
             </w:r>
             <w:r>
               <w:rPr>
@@ -2081,13 +2433,13 @@
               <w:lang w:eastAsia="hr-HR"/>
             </w:rPr>
           </w:pPr>
-          <w:hyperlink w:anchor="_Toc386360267" w:history="1">
+          <w:hyperlink w:anchor="_Toc386364481" w:history="1">
             <w:r>
               <w:rPr>
                 <w:rStyle w:val="Hyperlink"/>
                 <w:noProof/>
               </w:rPr>
-              <w:t>5.3.</w:t>
+              <w:t>6.3.</w:t>
             </w:r>
             <w:r>
               <w:rPr>
@@ -2124,7 +2476,7 @@
                 <w:noProof/>
                 <w:webHidden/>
               </w:rPr>
-              <w:instrText xml:space="preserve"> PAGEREF _Toc386360267 \h </w:instrText>
+              <w:instrText xml:space="preserve"> PAGEREF _Toc386364481 \h </w:instrText>
             </w:r>
             <w:r>
               <w:rPr>
@@ -2144,7 +2496,7 @@
                 <w:noProof/>
                 <w:webHidden/>
               </w:rPr>
-              <w:t>15</w:t>
+              <w:t>21</w:t>
             </w:r>
             <w:r>
               <w:rPr>
@@ -2169,13 +2521,13 @@
               <w:lang w:eastAsia="hr-HR"/>
             </w:rPr>
           </w:pPr>
-          <w:hyperlink w:anchor="_Toc386360268" w:history="1">
+          <w:hyperlink w:anchor="_Toc386364482" w:history="1">
             <w:r>
               <w:rPr>
                 <w:rStyle w:val="Hyperlink"/>
                 <w:noProof/>
               </w:rPr>
-              <w:t>5.4.</w:t>
+              <w:t>6.4.</w:t>
             </w:r>
             <w:r>
               <w:rPr>
@@ -2212,7 +2564,7 @@
                 <w:noProof/>
                 <w:webHidden/>
               </w:rPr>
-              <w:instrText xml:space="preserve"> PAGEREF _Toc386360268 \h </w:instrText>
+              <w:instrText xml:space="preserve"> PAGEREF _Toc386364482 \h </w:instrText>
             </w:r>
             <w:r>
               <w:rPr>
@@ -2232,7 +2584,7 @@
                 <w:noProof/>
                 <w:webHidden/>
               </w:rPr>
-              <w:t>16</w:t>
+              <w:t>22</w:t>
             </w:r>
             <w:r>
               <w:rPr>
@@ -2269,12 +2621,12 @@
           <w:numId w:val="5"/>
         </w:numPr>
       </w:pPr>
-      <w:bookmarkStart w:id="0" w:name="_Toc386360251"/>
+      <w:bookmarkStart w:id="1" w:name="_Toc386364461"/>
       <w:r>
         <w:lastRenderedPageBreak/>
         <w:t>Uvod</w:t>
       </w:r>
-      <w:bookmarkEnd w:id="0"/>
+      <w:bookmarkEnd w:id="1"/>
     </w:p>
     <w:p>
       <w:pPr>
@@ -2287,12 +2639,12 @@
       <w:r>
         <w:br w:type="page"/>
       </w:r>
-      <w:bookmarkStart w:id="1" w:name="_Toc386360252"/>
+      <w:bookmarkStart w:id="2" w:name="_Toc386364462"/>
       <w:r>
         <w:lastRenderedPageBreak/>
         <w:t>Specifikacije zahtjeva</w:t>
       </w:r>
-      <w:bookmarkEnd w:id="1"/>
+      <w:bookmarkEnd w:id="2"/>
     </w:p>
     <w:p>
       <w:pPr>
@@ -2305,12 +2657,12 @@
       <w:r>
         <w:br w:type="page"/>
       </w:r>
-      <w:bookmarkStart w:id="2" w:name="_Toc386360253"/>
+      <w:bookmarkStart w:id="3" w:name="_Toc386364463"/>
       <w:r>
         <w:lastRenderedPageBreak/>
         <w:t>Projektni plan</w:t>
       </w:r>
-      <w:bookmarkEnd w:id="2"/>
+      <w:bookmarkEnd w:id="3"/>
     </w:p>
     <w:p/>
     <w:p>
@@ -2405,11 +2757,11 @@
           <w:numId w:val="5"/>
         </w:numPr>
       </w:pPr>
-      <w:bookmarkStart w:id="3" w:name="_Toc386360254"/>
+      <w:bookmarkStart w:id="4" w:name="_Toc386364464"/>
       <w:r>
         <w:t>Definiran projektni tim</w:t>
       </w:r>
-      <w:bookmarkEnd w:id="3"/>
+      <w:bookmarkEnd w:id="4"/>
     </w:p>
     <w:p>
       <w:pPr>
@@ -2421,7 +2773,19 @@
         <w:rPr>
           <w:rFonts w:cs="Arial"/>
         </w:rPr>
-        <w:t>Nas p</w:t>
+        <w:t>Na</w:t>
+      </w:r>
+      <w:r>
+        <w:rPr>
+          <w:rFonts w:cs="Arial"/>
+        </w:rPr>
+        <w:t>š</w:t>
+      </w:r>
+      <w:r>
+        <w:rPr>
+          <w:rFonts w:cs="Arial"/>
+        </w:rPr>
+        <w:t xml:space="preserve"> p</w:t>
       </w:r>
       <w:r>
         <w:rPr>
@@ -2463,16 +2827,8 @@
         <w:rPr>
           <w:rFonts w:cs="Arial"/>
         </w:rPr>
-        <w:t xml:space="preserve">Senko </w:t>
-      </w:r>
-      <w:proofErr w:type="spellStart"/>
-      <w:r>
-        <w:rPr>
-          <w:rFonts w:cs="Arial"/>
-        </w:rPr>
-        <w:t>Pušec</w:t>
-      </w:r>
-      <w:proofErr w:type="spellEnd"/>
+        <w:t>Senko Pušec</w:t>
+      </w:r>
     </w:p>
     <w:p>
       <w:pPr>
@@ -2525,11 +2881,11 @@
           <w:numId w:val="5"/>
         </w:numPr>
       </w:pPr>
-      <w:bookmarkStart w:id="4" w:name="_Toc386360255"/>
+      <w:bookmarkStart w:id="5" w:name="_Toc386364465"/>
       <w:r>
         <w:t>Terminski plan projekta</w:t>
       </w:r>
-      <w:bookmarkEnd w:id="4"/>
+      <w:bookmarkEnd w:id="5"/>
     </w:p>
     <w:p>
       <w:r>
@@ -2582,7 +2938,7 @@
                     </pic:cNvPicPr>
                   </pic:nvPicPr>
                   <pic:blipFill>
-                    <a:blip r:embed="rId6">
+                    <a:blip r:embed="rId7">
                       <a:extLst>
                         <a:ext uri="{28A0092B-C50C-407E-A947-70E740481C1C}">
                           <a14:useLocalDpi xmlns:a14="http://schemas.microsoft.com/office/drawing/2010/main" val="0"/>
@@ -2625,17 +2981,23 @@
           <w:numId w:val="5"/>
         </w:numPr>
       </w:pPr>
-      <w:bookmarkStart w:id="5" w:name="_Toc386360256"/>
+      <w:bookmarkStart w:id="6" w:name="_Toc386364466"/>
       <w:r>
         <w:lastRenderedPageBreak/>
         <w:t>Proračun i budžet projekta</w:t>
       </w:r>
-      <w:bookmarkEnd w:id="5"/>
-    </w:p>
+      <w:bookmarkEnd w:id="6"/>
+    </w:p>
+    <w:p/>
     <w:p>
       <w:r>
         <w:t>Proračun projekta je rađen u MS Project 2007.</w:t>
       </w:r>
+    </w:p>
+    <w:p>
+      <w:pPr>
+        <w:ind w:left="360"/>
+      </w:pPr>
     </w:p>
     <w:p>
       <w:pPr>
@@ -2645,14 +3007,19 @@
           <w:numId w:val="5"/>
         </w:numPr>
       </w:pPr>
-      <w:bookmarkStart w:id="6" w:name="_Toc386360257"/>
+      <w:bookmarkStart w:id="7" w:name="_Toc386364467"/>
       <w:r>
         <w:t>Ponuda naručitelju</w:t>
       </w:r>
-      <w:bookmarkEnd w:id="6"/>
+      <w:bookmarkEnd w:id="7"/>
     </w:p>
     <w:p/>
     <w:p/>
+    <w:p>
+      <w:r>
+        <w:br w:type="page"/>
+      </w:r>
+    </w:p>
     <w:p>
       <w:pPr>
         <w:pStyle w:val="Heading1"/>
@@ -2661,26 +3028,14 @@
           <w:numId w:val="5"/>
         </w:numPr>
       </w:pPr>
-      <w:r>
-        <w:br w:type="page"/>
-      </w:r>
-      <w:bookmarkStart w:id="7" w:name="_Toc386360258"/>
+      <w:bookmarkStart w:id="8" w:name="_Toc386364278"/>
+      <w:bookmarkStart w:id="9" w:name="_Toc386364468"/>
       <w:r>
         <w:lastRenderedPageBreak/>
-        <w:t>Slučaj</w:t>
-      </w:r>
-      <w:r>
-        <w:t>e</w:t>
-      </w:r>
-      <w:r>
-        <w:t>vi korišt</w:t>
-      </w:r>
-      <w:r>
-        <w:t>e</w:t>
-      </w:r>
-      <w:r>
-        <w:t>nja</w:t>
-      </w:r>
+        <w:t>Slučajevi korištenja</w:t>
+      </w:r>
+      <w:bookmarkEnd w:id="8"/>
+      <w:bookmarkEnd w:id="9"/>
     </w:p>
     <w:p/>
     <w:p>
@@ -2688,70 +3043,7 @@
         <w:ind w:firstLine="360"/>
       </w:pPr>
       <w:r>
-        <w:t>Na t</w:t>
-      </w:r>
-      <w:r>
-        <w:t>e</w:t>
-      </w:r>
-      <w:r>
-        <w:t>m</w:t>
-      </w:r>
-      <w:r>
-        <w:t>e</w:t>
-      </w:r>
-      <w:r>
-        <w:t>lju korisničkih zahtj</w:t>
-      </w:r>
-      <w:r>
-        <w:t>e</w:t>
-      </w:r>
-      <w:r>
-        <w:t>va kr</w:t>
-      </w:r>
-      <w:r>
-        <w:t>e</w:t>
-      </w:r>
-      <w:r>
-        <w:t>irali smo slučaj</w:t>
-      </w:r>
-      <w:r>
-        <w:t>e</w:t>
-      </w:r>
-      <w:r>
-        <w:t>v</w:t>
-      </w:r>
-      <w:r>
-        <w:t>e</w:t>
-      </w:r>
-      <w:r>
-        <w:t xml:space="preserve"> korišt</w:t>
-      </w:r>
-      <w:r>
-        <w:t>e</w:t>
-      </w:r>
-      <w:r>
-        <w:t>nja</w:t>
-      </w:r>
-      <w:r>
-        <w:t>. D</w:t>
-      </w:r>
-      <w:r>
-        <w:t>e</w:t>
-      </w:r>
-      <w:r>
-        <w:t>finirani slučaj</w:t>
-      </w:r>
-      <w:r>
-        <w:t>e</w:t>
-      </w:r>
-      <w:r>
-        <w:t>vi korišt</w:t>
-      </w:r>
-      <w:r>
-        <w:t>e</w:t>
-      </w:r>
-      <w:r>
-        <w:t xml:space="preserve">nja su: </w:t>
+        <w:t xml:space="preserve">Na temelju korisničkih zahtjeva kreirali smo slučajeve korištenja. Definirani slučajevi korištenja su: </w:t>
       </w:r>
     </w:p>
     <w:p>
@@ -2759,7 +3051,7 @@
         <w:pStyle w:val="ListParagraph"/>
         <w:numPr>
           <w:ilvl w:val="0"/>
-          <w:numId w:val="11"/>
+          <w:numId w:val="8"/>
         </w:numPr>
       </w:pPr>
       <w:r>
@@ -2771,29 +3063,11 @@
         <w:pStyle w:val="ListParagraph"/>
         <w:numPr>
           <w:ilvl w:val="0"/>
-          <w:numId w:val="11"/>
+          <w:numId w:val="8"/>
         </w:numPr>
       </w:pPr>
       <w:r>
-        <w:t>Pr</w:t>
-      </w:r>
-      <w:r>
-        <w:t>e</w:t>
-      </w:r>
-      <w:r>
-        <w:t>gl</w:t>
-      </w:r>
-      <w:r>
-        <w:t>e</w:t>
-      </w:r>
-      <w:r>
-        <w:t>davanj</w:t>
-      </w:r>
-      <w:r>
-        <w:t>e</w:t>
-      </w:r>
-      <w:r>
-        <w:t xml:space="preserve"> spisa</w:t>
+        <w:t>Pregledavanje spisa</w:t>
       </w:r>
     </w:p>
     <w:p>
@@ -2801,29 +3075,11 @@
         <w:pStyle w:val="ListParagraph"/>
         <w:numPr>
           <w:ilvl w:val="0"/>
-          <w:numId w:val="11"/>
+          <w:numId w:val="8"/>
         </w:numPr>
       </w:pPr>
       <w:r>
-        <w:t>Pr</w:t>
-      </w:r>
-      <w:r>
-        <w:t>e</w:t>
-      </w:r>
-      <w:r>
-        <w:t>gl</w:t>
-      </w:r>
-      <w:r>
-        <w:t>e</w:t>
-      </w:r>
-      <w:r>
-        <w:t>davanj</w:t>
-      </w:r>
-      <w:r>
-        <w:t>e</w:t>
-      </w:r>
-      <w:r>
-        <w:t xml:space="preserve"> aktivnih spisa</w:t>
+        <w:t>Pregledavanje aktivnih spisa</w:t>
       </w:r>
     </w:p>
     <w:p>
@@ -2831,29 +3087,11 @@
         <w:pStyle w:val="ListParagraph"/>
         <w:numPr>
           <w:ilvl w:val="0"/>
-          <w:numId w:val="11"/>
+          <w:numId w:val="8"/>
         </w:numPr>
       </w:pPr>
       <w:r>
-        <w:t>Pr</w:t>
-      </w:r>
-      <w:r>
-        <w:t>e</w:t>
-      </w:r>
-      <w:r>
-        <w:t>gl</w:t>
-      </w:r>
-      <w:r>
-        <w:t>e</w:t>
-      </w:r>
-      <w:r>
-        <w:t>davanj</w:t>
-      </w:r>
-      <w:r>
-        <w:t>e</w:t>
-      </w:r>
-      <w:r>
-        <w:t xml:space="preserve"> arhiviranih spisa</w:t>
+        <w:t>Pregledavanje arhiviranih spisa</w:t>
       </w:r>
     </w:p>
     <w:p>
@@ -2861,115 +3099,7 @@
         <w:ind w:firstLine="360"/>
       </w:pPr>
       <w:r>
-        <w:t>Slučaj korišt</w:t>
-      </w:r>
-      <w:r>
-        <w:t>e</w:t>
-      </w:r>
-      <w:r>
-        <w:t>nja „Prijava u sustav“ j</w:t>
-      </w:r>
-      <w:r>
-        <w:t>e</w:t>
-      </w:r>
-      <w:r>
-        <w:t xml:space="preserve"> osnovni korak u korišt</w:t>
-      </w:r>
-      <w:r>
-        <w:t>e</w:t>
-      </w:r>
-      <w:r>
-        <w:t>nju aplikacij</w:t>
-      </w:r>
-      <w:r>
-        <w:t>e</w:t>
-      </w:r>
-      <w:r>
-        <w:t>. B</w:t>
-      </w:r>
-      <w:r>
-        <w:t>e</w:t>
-      </w:r>
-      <w:r>
-        <w:t>z tog koraka aplikaciju nij</w:t>
-      </w:r>
-      <w:r>
-        <w:t>e</w:t>
-      </w:r>
-      <w:r>
-        <w:t xml:space="preserve"> moguć</w:t>
-      </w:r>
-      <w:r>
-        <w:t>e</w:t>
-      </w:r>
-      <w:r>
-        <w:t xml:space="preserve"> koristi. Nakon što s</w:t>
-      </w:r>
-      <w:r>
-        <w:t>e</w:t>
-      </w:r>
-      <w:r>
-        <w:t xml:space="preserve"> odvj</w:t>
-      </w:r>
-      <w:r>
-        <w:t>e</w:t>
-      </w:r>
-      <w:r>
-        <w:t>tnik prijavi dobiva sv</w:t>
-      </w:r>
-      <w:r>
-        <w:t>e</w:t>
-      </w:r>
-      <w:r>
-        <w:t xml:space="preserve"> mogućnosti aplikacij</w:t>
-      </w:r>
-      <w:r>
-        <w:t>e</w:t>
-      </w:r>
-      <w:r>
-        <w:t>, a ukoliko prijava bud</w:t>
-      </w:r>
-      <w:r>
-        <w:t>e</w:t>
-      </w:r>
-      <w:r>
-        <w:t xml:space="preserve"> n</w:t>
-      </w:r>
-      <w:r>
-        <w:t>e</w:t>
-      </w:r>
-      <w:r>
-        <w:t>uspj</w:t>
-      </w:r>
-      <w:r>
-        <w:t>e</w:t>
-      </w:r>
-      <w:r>
-        <w:t>šna dobiva poruku o pogr</w:t>
-      </w:r>
-      <w:r>
-        <w:t>e</w:t>
-      </w:r>
-      <w:r>
-        <w:t>ški, t</w:t>
-      </w:r>
-      <w:r>
-        <w:t>e</w:t>
-      </w:r>
-      <w:r>
-        <w:t xml:space="preserve"> mu j</w:t>
-      </w:r>
-      <w:r>
-        <w:t>e</w:t>
-      </w:r>
-      <w:r>
-        <w:t xml:space="preserve"> omoguć</w:t>
-      </w:r>
-      <w:r>
-        <w:t>e</w:t>
-      </w:r>
-      <w:r>
-        <w:t>na ponovna prijava.</w:t>
+        <w:t>Slučaj korištenja „Prijava u sustav“ je osnovni korak u korištenju aplikacije. Bez tog koraka aplikaciju nije moguće koristi. Nakon što se odvjetnik prijavi dobiva sve mogućnosti aplikacije, a ukoliko prijava bude neuspješna dobiva poruku o pogreški, te mu je omogućena ponovna prijava.</w:t>
       </w:r>
     </w:p>
     <w:p>
@@ -2980,67 +3110,7 @@
         <w:ind w:firstLine="360"/>
       </w:pPr>
       <w:r>
-        <w:t>Slučaj korišt</w:t>
-      </w:r>
-      <w:r>
-        <w:t>e</w:t>
-      </w:r>
-      <w:r>
-        <w:t>nja „Pregl</w:t>
-      </w:r>
-      <w:r>
-        <w:t>e</w:t>
-      </w:r>
-      <w:r>
-        <w:t>davanj</w:t>
-      </w:r>
-      <w:r>
-        <w:t>e</w:t>
-      </w:r>
-      <w:r>
-        <w:t xml:space="preserve"> spisa“ služi kao što i sam naslov govori za pr</w:t>
-      </w:r>
-      <w:r>
-        <w:t>e</w:t>
-      </w:r>
-      <w:r>
-        <w:t>gl</w:t>
-      </w:r>
-      <w:r>
-        <w:t>e</w:t>
-      </w:r>
-      <w:r>
-        <w:t>d spisa, kreiranih spisa t</w:t>
-      </w:r>
-      <w:r>
-        <w:t>e</w:t>
-      </w:r>
-      <w:r>
-        <w:t xml:space="preserve"> za pr</w:t>
-      </w:r>
-      <w:r>
-        <w:t>e</w:t>
-      </w:r>
-      <w:r>
-        <w:t>gl</w:t>
-      </w:r>
-      <w:r>
-        <w:t>e</w:t>
-      </w:r>
-      <w:r>
-        <w:t>d spr</w:t>
-      </w:r>
-      <w:r>
-        <w:t>e</w:t>
-      </w:r>
-      <w:r>
-        <w:t>mlj</w:t>
-      </w:r>
-      <w:r>
-        <w:t>e</w:t>
-      </w:r>
-      <w:r>
-        <w:t>nih spisa.</w:t>
+        <w:t>Slučaj korištenja „Pregledavanje spisa“ služi kao što i sam naslov govori za pregled spisa, kreiranih spisa te za pregled spremljenih spisa.</w:t>
       </w:r>
     </w:p>
     <w:p>
@@ -3051,31 +3121,7 @@
         <w:ind w:firstLine="360"/>
       </w:pPr>
       <w:r>
-        <w:t>Slučaj korišt</w:t>
-      </w:r>
-      <w:r>
-        <w:t>e</w:t>
-      </w:r>
-      <w:r>
-        <w:t>nja „Pr</w:t>
-      </w:r>
-      <w:r>
-        <w:t>e</w:t>
-      </w:r>
-      <w:r>
-        <w:t>gl</w:t>
-      </w:r>
-      <w:r>
-        <w:t>e</w:t>
-      </w:r>
-      <w:r>
-        <w:t>davanj</w:t>
-      </w:r>
-      <w:r>
-        <w:t>e</w:t>
-      </w:r>
-      <w:r>
-        <w:t xml:space="preserve"> aktivnih spisa“ služi da</w:t>
+        <w:t>Slučaj korištenja „Pregledavanje aktivnih spisa“ služi da</w:t>
       </w:r>
     </w:p>
     <w:p>
@@ -3086,49 +3132,7 @@
         <w:ind w:firstLine="360"/>
       </w:pPr>
       <w:r>
-        <w:t>Slučaj korišt</w:t>
-      </w:r>
-      <w:r>
-        <w:t>e</w:t>
-      </w:r>
-      <w:r>
-        <w:t>nja „Pr</w:t>
-      </w:r>
-      <w:r>
-        <w:t>e</w:t>
-      </w:r>
-      <w:r>
-        <w:t>gl</w:t>
-      </w:r>
-      <w:r>
-        <w:t>e</w:t>
-      </w:r>
-      <w:r>
-        <w:t>davanj</w:t>
-      </w:r>
-      <w:r>
-        <w:t>e</w:t>
-      </w:r>
-      <w:r>
-        <w:t xml:space="preserve"> arhiviranih spisa“ služi da bi s</w:t>
-      </w:r>
-      <w:r>
-        <w:t>e</w:t>
-      </w:r>
-      <w:r>
-        <w:t xml:space="preserve"> mogli pregl</w:t>
-      </w:r>
-      <w:r>
-        <w:t>e</w:t>
-      </w:r>
-      <w:r>
-        <w:t>davati arhivirani spisi, kao i d</w:t>
-      </w:r>
-      <w:r>
-        <w:t>e</w:t>
-      </w:r>
-      <w:r>
-        <w:t>taljan prikaz svakog od njih.</w:t>
+        <w:t>Slučaj korištenja „Pregledavanje arhiviranih spisa“ služi da bi se mogli pregledavati arhivirani spisi, kao i detaljan prikaz svakog od njih.</w:t>
       </w:r>
     </w:p>
     <w:p>
@@ -3147,39 +3151,10 @@
         <w:ind w:firstLine="360"/>
       </w:pPr>
       <w:r>
-        <w:t>U nastavku j</w:t>
-      </w:r>
-      <w:r>
-        <w:t>e</w:t>
-      </w:r>
-      <w:r>
-        <w:t xml:space="preserve"> prikaz dijagrama slučajeva korištenja.</w:t>
-      </w:r>
-    </w:p>
-    <w:p>
-      <w:pPr>
-        <w:sectPr>
-          <w:pgSz w:w="11906" w:h="16838"/>
-          <w:pgMar w:top="1417" w:right="1417" w:bottom="1417" w:left="1417" w:header="708" w:footer="708" w:gutter="0"/>
-          <w:cols w:space="708"/>
-          <w:docGrid w:linePitch="360"/>
-        </w:sectPr>
-      </w:pPr>
-      <w:r>
-        <w:br w:type="page"/>
-      </w:r>
-    </w:p>
-    <w:p/>
-    <w:p/>
-    <w:p>
-      <w:pPr>
-        <w:sectPr>
-          <w:pgSz w:w="16838" w:h="11906" w:orient="landscape"/>
-          <w:pgMar w:top="1417" w:right="1417" w:bottom="1417" w:left="1417" w:header="708" w:footer="708" w:gutter="0"/>
-          <w:cols w:space="708"/>
-          <w:docGrid w:linePitch="360"/>
-        </w:sectPr>
-      </w:pPr>
+        <w:t>U nastavku je prikaz dijagrama slučajeva korištenja.</w:t>
+      </w:r>
+    </w:p>
+    <w:p>
       <w:r>
         <w:br w:type="page"/>
       </w:r>
@@ -3192,91 +3167,20 @@
           <w:numId w:val="5"/>
         </w:numPr>
       </w:pPr>
-      <w:bookmarkStart w:id="8" w:name="_GoBack"/>
-      <w:bookmarkEnd w:id="8"/>
+      <w:bookmarkStart w:id="10" w:name="_Toc386364469"/>
       <w:r>
         <w:lastRenderedPageBreak/>
         <w:t>Dijagrami slijeda</w:t>
       </w:r>
-      <w:bookmarkEnd w:id="7"/>
-    </w:p>
+      <w:bookmarkEnd w:id="10"/>
+    </w:p>
+    <w:p/>
     <w:p>
       <w:pPr>
         <w:ind w:firstLine="360"/>
       </w:pPr>
-    </w:p>
-    <w:p>
-      <w:pPr>
-        <w:ind w:firstLine="360"/>
-      </w:pPr>
-      <w:r>
-        <w:t>Ovdje ć</w:t>
-      </w:r>
-      <w:r>
-        <w:t>e</w:t>
-      </w:r>
-      <w:r>
-        <w:t>mo d</w:t>
-      </w:r>
-      <w:r>
-        <w:t>e</w:t>
-      </w:r>
-      <w:r>
-        <w:t>taljnij</w:t>
-      </w:r>
-      <w:r>
-        <w:t>e</w:t>
-      </w:r>
-      <w:r>
-        <w:t xml:space="preserve"> prikazati slučajev</w:t>
-      </w:r>
-      <w:r>
-        <w:t>e</w:t>
-      </w:r>
-      <w:r>
-        <w:t xml:space="preserve"> korišt</w:t>
-      </w:r>
-      <w:r>
-        <w:t>e</w:t>
-      </w:r>
-      <w:r>
-        <w:t>nja kroz dijagram</w:t>
-      </w:r>
-      <w:r>
-        <w:t>e</w:t>
-      </w:r>
-      <w:r>
-        <w:t xml:space="preserve"> slijeda. Za svaki dijagram slijeda postoji opis odr</w:t>
-      </w:r>
-      <w:r>
-        <w:t>e</w:t>
-      </w:r>
-      <w:r>
-        <w:t>đ</w:t>
-      </w:r>
-      <w:r>
-        <w:t>e</w:t>
-      </w:r>
-      <w:r>
-        <w:t>nog dijagrama. Dijagrami slijeda su prikazani za slijedeć</w:t>
-      </w:r>
-      <w:r>
-        <w:t>e</w:t>
-      </w:r>
-      <w:r>
-        <w:t xml:space="preserve"> slučajev</w:t>
-      </w:r>
-      <w:r>
-        <w:t>e</w:t>
-      </w:r>
-      <w:r>
-        <w:t xml:space="preserve"> korišt</w:t>
-      </w:r>
-      <w:r>
-        <w:t>e</w:t>
-      </w:r>
-      <w:r>
-        <w:t>nja :</w:t>
+      <w:r>
+        <w:t>Ovdje ćemo detaljnije prikazati slučajeve korištenja kroz dijagrame slijeda. Za svaki dijagram slijeda postoji opis određenog dijagrama. Dijagrami slijeda su prikazani za slijedeće slučajeve korištenja :</w:t>
       </w:r>
     </w:p>
     <w:p>
@@ -3284,19 +3188,11 @@
         <w:pStyle w:val="ListParagraph"/>
         <w:numPr>
           <w:ilvl w:val="0"/>
-          <w:numId w:val="8"/>
+          <w:numId w:val="9"/>
         </w:numPr>
       </w:pPr>
       <w:r>
-        <w:t xml:space="preserve">Prijava u </w:t>
-      </w:r>
-      <w:proofErr w:type="spellStart"/>
-      <w:r>
-        <w:t>u</w:t>
-      </w:r>
-      <w:proofErr w:type="spellEnd"/>
-      <w:r>
-        <w:t xml:space="preserve"> sustav</w:t>
+        <w:t>Prijava u u sustav</w:t>
       </w:r>
     </w:p>
     <w:p>
@@ -3304,31 +3200,11 @@
         <w:pStyle w:val="ListParagraph"/>
         <w:numPr>
           <w:ilvl w:val="0"/>
-          <w:numId w:val="8"/>
+          <w:numId w:val="9"/>
         </w:numPr>
       </w:pPr>
-      <w:proofErr w:type="spellStart"/>
-      <w:r>
-        <w:t>Pr</w:t>
-      </w:r>
-      <w:r>
-        <w:t>e</w:t>
-      </w:r>
-      <w:r>
-        <w:t>gl</w:t>
-      </w:r>
-      <w:r>
-        <w:t>e</w:t>
-      </w:r>
-      <w:r>
-        <w:t>danjvanj</w:t>
-      </w:r>
-      <w:r>
-        <w:t>e</w:t>
-      </w:r>
-      <w:proofErr w:type="spellEnd"/>
-      <w:r>
-        <w:t xml:space="preserve"> spisa</w:t>
+      <w:r>
+        <w:t>Pregledanjvanje spisa</w:t>
       </w:r>
     </w:p>
     <w:p>
@@ -3336,29 +3212,11 @@
         <w:pStyle w:val="ListParagraph"/>
         <w:numPr>
           <w:ilvl w:val="0"/>
-          <w:numId w:val="8"/>
+          <w:numId w:val="9"/>
         </w:numPr>
       </w:pPr>
       <w:r>
-        <w:t>Pr</w:t>
-      </w:r>
-      <w:r>
-        <w:t>e</w:t>
-      </w:r>
-      <w:r>
-        <w:t>gl</w:t>
-      </w:r>
-      <w:r>
-        <w:t>e</w:t>
-      </w:r>
-      <w:r>
-        <w:t>davanj</w:t>
-      </w:r>
-      <w:r>
-        <w:t>e</w:t>
-      </w:r>
-      <w:r>
-        <w:t xml:space="preserve"> aktivnih spisa</w:t>
+        <w:t>Pregledavanje aktivnih spisa</w:t>
       </w:r>
     </w:p>
     <w:p>
@@ -3366,43 +3224,22 @@
         <w:pStyle w:val="ListParagraph"/>
         <w:numPr>
           <w:ilvl w:val="0"/>
-          <w:numId w:val="8"/>
+          <w:numId w:val="9"/>
         </w:numPr>
       </w:pPr>
       <w:r>
-        <w:t>Pregl</w:t>
-      </w:r>
-      <w:r>
-        <w:t>e</w:t>
-      </w:r>
-      <w:r>
-        <w:t>davanj</w:t>
-      </w:r>
-      <w:r>
-        <w:t>e</w:t>
-      </w:r>
-      <w:r>
-        <w:t xml:space="preserve"> arhiviranih spisa</w:t>
-      </w:r>
-    </w:p>
-    <w:p>
-      <w:r>
-        <w:t>U nastavku slijed</w:t>
-      </w:r>
-      <w:r>
-        <w:t>e</w:t>
-      </w:r>
-      <w:r>
-        <w:t xml:space="preserve"> prikazi dijagrama slij</w:t>
-      </w:r>
-      <w:r>
-        <w:t>e</w:t>
-      </w:r>
-      <w:r>
-        <w:t>da.</w:t>
-      </w:r>
-    </w:p>
-    <w:p>
+        <w:t>Pregledavanje arhiviranih spisa</w:t>
+      </w:r>
+    </w:p>
+    <w:p>
+      <w:r>
+        <w:t>U nastavku slijede prikazi dijagrama slijeda.</w:t>
+      </w:r>
+    </w:p>
+    <w:p>
+      <w:pPr>
+        <w:jc w:val="left"/>
+      </w:pPr>
       <w:r>
         <w:br w:type="page"/>
       </w:r>
@@ -3415,12 +3252,12 @@
           <w:numId w:val="5"/>
         </w:numPr>
       </w:pPr>
-      <w:bookmarkStart w:id="9" w:name="_Toc386360259"/>
+      <w:bookmarkStart w:id="11" w:name="_Toc386364470"/>
       <w:r>
         <w:lastRenderedPageBreak/>
         <w:t>Prijava u sustav</w:t>
       </w:r>
-      <w:bookmarkEnd w:id="9"/>
+      <w:bookmarkEnd w:id="11"/>
     </w:p>
     <w:p/>
     <w:p>
@@ -3447,7 +3284,7 @@
                     </pic:cNvPicPr>
                   </pic:nvPicPr>
                   <pic:blipFill>
-                    <a:blip r:embed="rId7">
+                    <a:blip r:embed="rId8">
                       <a:extLst>
                         <a:ext uri="{28A0092B-C50C-407E-A947-70E740481C1C}">
                           <a14:useLocalDpi xmlns:a14="http://schemas.microsoft.com/office/drawing/2010/main" val="0"/>
@@ -3479,7 +3316,14 @@
         </w:drawing>
       </w:r>
     </w:p>
-    <w:p/>
+    <w:p>
+      <w:pPr>
+        <w:jc w:val="left"/>
+      </w:pPr>
+      <w:r>
+        <w:br w:type="page"/>
+      </w:r>
+    </w:p>
     <w:p>
       <w:pPr>
         <w:pStyle w:val="Heading3"/>
@@ -3488,11 +3332,12 @@
           <w:numId w:val="5"/>
         </w:numPr>
       </w:pPr>
-      <w:bookmarkStart w:id="10" w:name="_Toc386360260"/>
-      <w:r>
+      <w:bookmarkStart w:id="12" w:name="_Toc386364471"/>
+      <w:r>
+        <w:lastRenderedPageBreak/>
         <w:t>Opis dijagrama slijeda „Prijava u sustav“</w:t>
       </w:r>
-      <w:bookmarkEnd w:id="10"/>
+      <w:bookmarkEnd w:id="12"/>
     </w:p>
     <w:p/>
     <w:p>
@@ -3500,29 +3345,40 @@
         <w:ind w:firstLine="360"/>
       </w:pPr>
       <w:r>
-        <w:t xml:space="preserve">Odvjetnik pokreće aplikaciju pri čemu se </w:t>
-      </w:r>
-      <w:proofErr w:type="spellStart"/>
-      <w:r>
-        <w:t>odma</w:t>
-      </w:r>
-      <w:proofErr w:type="spellEnd"/>
+        <w:t>Odvjetnik pokreće aplikaciju pri čemu se odma</w:t>
+      </w:r>
+      <w:r>
+        <w:t>h</w:t>
+      </w:r>
       <w:r>
         <w:t xml:space="preserve"> inicijalizira modul „Prijava u sustav“ te se odvjetniku prikaže forma za prijavu. Odvjetnik tada unosi svoje identifikacijske podatke, te se ti podaci nakon unosa provjeravaju u bazi podataka. </w:t>
       </w:r>
       <w:r>
-        <w:t xml:space="preserve">SQL upitom se provjerava da li uneseni  podaci su točni, odgovara li uneseno korisničko ime unesenoj lozinki. Rezultat upita se vraća u modul „Prijava u sustav“ koji nakon toga obavještava aplikaciju da li su uneseni identifikacijski podaci točni ili nisu. Ukoliko identifikacijski podaci nisu točni prikazuje se </w:t>
-      </w:r>
-      <w:proofErr w:type="spellStart"/>
-      <w:r>
-        <w:t>porukao</w:t>
-      </w:r>
-      <w:proofErr w:type="spellEnd"/>
-      <w:r>
-        <w:t xml:space="preserve"> pogreški te je korisniku opet prikazana forma za prijavu</w:t>
-      </w:r>
-      <w:r>
-        <w:t>. Taj postupak se ponavlja sve dok je prijava neuspješna. Ukoliko su uneseni identifikacijski podaci točni prikazuje se izbornik aplikacije, uništava se modul „Prijava u sustav“ i korisniku su dostupne sve mogućnosti aplikacije.</w:t>
+        <w:t xml:space="preserve">SQL upitom se provjerava da li </w:t>
+      </w:r>
+      <w:r>
+        <w:t xml:space="preserve">su </w:t>
+      </w:r>
+      <w:r>
+        <w:t>uneseni  podaci točni, odgovara li uneseno korisničko ime unesenoj lozinki. Rezultat upita se vraća u modul „Prijava u sustav“ koji nakon toga obavještava aplikaciju da li su uneseni identifikacijski podaci točni ili nisu. Ukoliko identifikacijski podaci nisu točni prikazuje se poruka</w:t>
+      </w:r>
+      <w:r>
+        <w:t xml:space="preserve"> </w:t>
+      </w:r>
+      <w:r>
+        <w:t>o pogreš</w:t>
+      </w:r>
+      <w:r>
+        <w:t>c</w:t>
+      </w:r>
+      <w:r>
+        <w:t>i te je korisniku opet prikazana forma za prijavu</w:t>
+      </w:r>
+      <w:r>
+        <w:t xml:space="preserve">. Taj postupak se ponavlja </w:t>
+      </w:r>
+      <w:r>
+        <w:t>dok je prijava neuspješna. Ukoliko su uneseni identifikacijski podaci točni prikazuje se izbornik aplikacije, uništava se modul „Prijava u sustav“ i korisniku su dostupne sve mogućnosti aplikacije.</w:t>
       </w:r>
       <w:r>
         <w:br w:type="page"/>
@@ -3536,12 +3392,12 @@
           <w:numId w:val="5"/>
         </w:numPr>
       </w:pPr>
-      <w:bookmarkStart w:id="11" w:name="_Toc386360261"/>
+      <w:bookmarkStart w:id="13" w:name="_Toc386364472"/>
       <w:r>
         <w:lastRenderedPageBreak/>
         <w:t>Dijagram slijeda „Pregledavanje spisa“</w:t>
       </w:r>
-      <w:bookmarkEnd w:id="11"/>
+      <w:bookmarkEnd w:id="13"/>
     </w:p>
     <w:p/>
     <w:p>
@@ -3568,7 +3424,7 @@
                     </pic:cNvPicPr>
                   </pic:nvPicPr>
                   <pic:blipFill>
-                    <a:blip r:embed="rId8">
+                    <a:blip r:embed="rId9">
                       <a:extLst>
                         <a:ext uri="{28A0092B-C50C-407E-A947-70E740481C1C}">
                           <a14:useLocalDpi xmlns:a14="http://schemas.microsoft.com/office/drawing/2010/main" val="0"/>
@@ -3600,7 +3456,14 @@
         </w:drawing>
       </w:r>
     </w:p>
-    <w:p/>
+    <w:p>
+      <w:pPr>
+        <w:jc w:val="left"/>
+      </w:pPr>
+      <w:r>
+        <w:br w:type="page"/>
+      </w:r>
+    </w:p>
     <w:p>
       <w:pPr>
         <w:pStyle w:val="Heading3"/>
@@ -3609,12 +3472,19 @@
           <w:numId w:val="5"/>
         </w:numPr>
       </w:pPr>
-      <w:r>
+      <w:bookmarkStart w:id="14" w:name="_Toc386364473"/>
+      <w:r>
+        <w:lastRenderedPageBreak/>
         <w:t>Opis dijagrama slijeda „Pregledavanje spisa“</w:t>
       </w:r>
+      <w:bookmarkEnd w:id="14"/>
     </w:p>
     <w:p/>
-    <w:p/>
+    <w:p>
+      <w:r>
+        <w:t>Dijagram prikazuje „Pregledavanje spisa“. Odvjetnik otvara formu za pregledavanje spisa i daje zahtjev za pregledavanjem postojećih spisa. Modul pregledavanje spisa šalje podatke bazi podataka u kojoj se izvršava upit te se podaci koji su rezultat upita šalju modulu za pregledavanje koji ih dalje prikazuje korisniku. Odvjetnik može izabrati nove spise ili uzaći iz aplikacije, ukoliko izabere daljnji pregled postupak se ponavlja te se izvršava novi upit, a ukoliko izabere izlaz, uništava se forma za pregledavanje spisa kako bi se oslobodili resursi te se forma zatvara i uništava.</w:t>
+      </w:r>
+    </w:p>
     <w:p>
       <w:r>
         <w:br w:type="page"/>
@@ -3628,12 +3498,12 @@
           <w:numId w:val="5"/>
         </w:numPr>
       </w:pPr>
-      <w:bookmarkStart w:id="12" w:name="_Toc386360262"/>
+      <w:bookmarkStart w:id="15" w:name="_Toc386364474"/>
       <w:r>
         <w:lastRenderedPageBreak/>
         <w:t>Dijagram slijeda „Pregledavanje aktivnih spisa“</w:t>
       </w:r>
-      <w:bookmarkEnd w:id="12"/>
+      <w:bookmarkEnd w:id="15"/>
     </w:p>
     <w:p/>
     <w:p>
@@ -3660,7 +3530,7 @@
                     </pic:cNvPicPr>
                   </pic:nvPicPr>
                   <pic:blipFill>
-                    <a:blip r:embed="rId9">
+                    <a:blip r:embed="rId10">
                       <a:extLst>
                         <a:ext uri="{28A0092B-C50C-407E-A947-70E740481C1C}">
                           <a14:useLocalDpi xmlns:a14="http://schemas.microsoft.com/office/drawing/2010/main" val="0"/>
@@ -3702,16 +3572,21 @@
           <w:numId w:val="5"/>
         </w:numPr>
       </w:pPr>
+      <w:bookmarkStart w:id="16" w:name="_Toc386364475"/>
       <w:r>
         <w:lastRenderedPageBreak/>
         <w:t>Opis dijagrama slijeda „Pregledavanje aktivnih spisa“</w:t>
       </w:r>
+      <w:bookmarkEnd w:id="16"/>
     </w:p>
     <w:p/>
     <w:p>
       <w:pPr>
         <w:ind w:left="360"/>
       </w:pPr>
+      <w:r>
+        <w:t>Kod pregleda aktivnih spisa, odvjetnik može izabrati detaljan pregled spisa. Nakon pregledavanja spisa, odvjetnik vidi da li je predmet završen, te ukoliko je spis završen, odvjetnik ima mogućnosti slanja zahtjeva za naplatom klijentu svoje satnice odnosno izvršenog posla. Ukoliko predmet nije završen, odnosno odvjetnik ne želi poslati naplatu tada formu zatvara i forma za pregled aktivnih spisa se zatvara i dealociraju se resursi potrebnih za formu.</w:t>
+      </w:r>
     </w:p>
     <w:p>
       <w:pPr>
@@ -3724,20 +3599,12 @@
       <w:r>
         <w:br w:type="page"/>
       </w:r>
-      <w:bookmarkStart w:id="13" w:name="_Toc386360263"/>
+      <w:bookmarkStart w:id="17" w:name="_Toc386364476"/>
       <w:r>
         <w:lastRenderedPageBreak/>
-        <w:t xml:space="preserve">Dijagram slijeda „Pregledavanje </w:t>
-      </w:r>
-      <w:proofErr w:type="spellStart"/>
-      <w:r>
-        <w:t>arhviranih</w:t>
-      </w:r>
-      <w:proofErr w:type="spellEnd"/>
-      <w:r>
-        <w:t xml:space="preserve"> spisa“</w:t>
-      </w:r>
-      <w:bookmarkEnd w:id="13"/>
+        <w:t>Dijagram slijeda „Pregledavanje arhviranih spisa“</w:t>
+      </w:r>
+      <w:bookmarkEnd w:id="17"/>
     </w:p>
     <w:p/>
     <w:p>
@@ -3764,7 +3631,7 @@
                     </pic:cNvPicPr>
                   </pic:nvPicPr>
                   <pic:blipFill>
-                    <a:blip r:embed="rId10">
+                    <a:blip r:embed="rId11">
                       <a:extLst>
                         <a:ext uri="{28A0092B-C50C-407E-A947-70E740481C1C}">
                           <a14:useLocalDpi xmlns:a14="http://schemas.microsoft.com/office/drawing/2010/main" val="0"/>
@@ -3796,7 +3663,14 @@
         </w:drawing>
       </w:r>
     </w:p>
-    <w:p/>
+    <w:p>
+      <w:pPr>
+        <w:jc w:val="left"/>
+      </w:pPr>
+      <w:r>
+        <w:br w:type="page"/>
+      </w:r>
+    </w:p>
     <w:p>
       <w:pPr>
         <w:pStyle w:val="Heading3"/>
@@ -3805,9 +3679,12 @@
           <w:numId w:val="5"/>
         </w:numPr>
       </w:pPr>
-      <w:r>
+      <w:bookmarkStart w:id="18" w:name="_Toc386364477"/>
+      <w:r>
+        <w:lastRenderedPageBreak/>
         <w:t>Opis dijagrama slijeda „Pregledavanje arhiviranih spisa“</w:t>
       </w:r>
+      <w:bookmarkEnd w:id="18"/>
     </w:p>
     <w:p/>
     <w:p>
@@ -3815,35 +3692,7 @@
         <w:ind w:firstLine="360"/>
       </w:pPr>
       <w:r>
-        <w:t xml:space="preserve">Kod pregleda arhiviranih spisa odvjetnik ima i mogućnost pretraživanja spisa, kao i mogućnost detaljnog pregleda određenog spisa. Odvjetnik prvo odabire podatke za pretraživanje te se to </w:t>
-      </w:r>
-      <w:proofErr w:type="spellStart"/>
-      <w:r>
-        <w:t>salje</w:t>
-      </w:r>
-      <w:proofErr w:type="spellEnd"/>
-      <w:r>
-        <w:t xml:space="preserve"> u bazu. Upitom se provjerava da li postoje ti arhivirani spisi. Ukoliko postoje prikazat će se na zaslonu, a ukoliko ne postoje pojavit će se poruka o greški, te se opet pojaviti forma za upisi podataka za pretraživanje. Nakon uspješnog pretraživanja </w:t>
-      </w:r>
-      <w:r>
-        <w:lastRenderedPageBreak/>
-        <w:t xml:space="preserve">odvjetnik odabire mogućnost detaljnog prikaza određenog spisa. Šalje se u bazu podataka te se upitom vraćaju detaljni podaci o spisima. Nakon pregleda zatvara se forma te se </w:t>
-      </w:r>
-      <w:proofErr w:type="spellStart"/>
-      <w:r>
-        <w:t>dealocira</w:t>
-      </w:r>
-      <w:proofErr w:type="spellEnd"/>
-      <w:r>
-        <w:t xml:space="preserve"> modul „Pregledavanje </w:t>
-      </w:r>
-      <w:proofErr w:type="spellStart"/>
-      <w:r>
-        <w:t>arhviranih</w:t>
-      </w:r>
-      <w:proofErr w:type="spellEnd"/>
-      <w:r>
-        <w:t xml:space="preserve"> spisa“.</w:t>
+        <w:t>Kod pregleda arhiviranih spisa odvjetnik ima i mogućnost pretraživanja spisa, kao i mogućnost detaljnog pregleda određenog spisa. Odvjetnik prvo odabire podatke za pretraživanje te se to salje u bazu. Upitom se provjerava da li postoje ti arhivirani spisi. Ukoliko postoje prikazat će se na zaslonu, a ukoliko ne postoje pojavit će se poruka o greški, te se opet pojaviti forma za upisi podataka za pretraživanje. Nakon uspješnog pretraživanja odvjetnik odabire mogućnost detaljnog prikaza određenog spisa. Šalje se u bazu podataka te se upitom vraćaju detaljni podaci o spisima. Nakon pregleda zatvara se forma te se dealocira modul „Pregledavanje arhviranih spisa“.</w:t>
       </w:r>
     </w:p>
     <w:p/>
@@ -3863,12 +3712,12 @@
           <w:numId w:val="5"/>
         </w:numPr>
       </w:pPr>
-      <w:bookmarkStart w:id="14" w:name="_Toc386360264"/>
+      <w:bookmarkStart w:id="19" w:name="_Toc386364478"/>
       <w:r>
         <w:lastRenderedPageBreak/>
         <w:t>Dijagrami aktivnosti</w:t>
       </w:r>
-      <w:bookmarkEnd w:id="14"/>
+      <w:bookmarkEnd w:id="19"/>
     </w:p>
     <w:p/>
     <w:p>
@@ -3879,12 +3728,13 @@
           <w:numId w:val="5"/>
         </w:numPr>
       </w:pPr>
-      <w:bookmarkStart w:id="15" w:name="_Toc386360265"/>
+      <w:bookmarkStart w:id="20" w:name="_Toc386364479"/>
       <w:r>
         <w:t>Prijava u sustav</w:t>
       </w:r>
-      <w:bookmarkEnd w:id="15"/>
-    </w:p>
+      <w:bookmarkEnd w:id="20"/>
+    </w:p>
+    <w:p/>
     <w:p>
       <w:pPr>
         <w:jc w:val="center"/>
@@ -3912,7 +3762,7 @@
                     </pic:cNvPicPr>
                   </pic:nvPicPr>
                   <pic:blipFill>
-                    <a:blip r:embed="rId11" cstate="print">
+                    <a:blip r:embed="rId12" cstate="print">
                       <a:extLst>
                         <a:ext uri="{28A0092B-C50C-407E-A947-70E740481C1C}">
                           <a14:useLocalDpi xmlns:a14="http://schemas.microsoft.com/office/drawing/2010/main" val="0"/>
@@ -3957,13 +3807,14 @@
           <w:numId w:val="5"/>
         </w:numPr>
       </w:pPr>
-      <w:bookmarkStart w:id="16" w:name="_Toc386360266"/>
+      <w:bookmarkStart w:id="21" w:name="_Toc386364480"/>
       <w:r>
         <w:lastRenderedPageBreak/>
         <w:t>Pregledavanje spisa</w:t>
       </w:r>
-      <w:bookmarkEnd w:id="16"/>
-    </w:p>
+      <w:bookmarkEnd w:id="21"/>
+    </w:p>
+    <w:p/>
     <w:p>
       <w:r>
         <w:rPr>
@@ -3986,7 +3837,7 @@
                     <pic:cNvPicPr/>
                   </pic:nvPicPr>
                   <pic:blipFill>
-                    <a:blip r:embed="rId12"/>
+                    <a:blip r:embed="rId13"/>
                     <a:stretch>
                       <a:fillRect/>
                     </a:stretch>
@@ -4028,12 +3879,12 @@
           <w:numId w:val="5"/>
         </w:numPr>
       </w:pPr>
-      <w:bookmarkStart w:id="17" w:name="_Toc386360267"/>
+      <w:bookmarkStart w:id="22" w:name="_Toc386364481"/>
       <w:r>
         <w:lastRenderedPageBreak/>
         <w:t>Pregledavanje aktivnih spisa</w:t>
       </w:r>
-      <w:bookmarkEnd w:id="17"/>
+      <w:bookmarkEnd w:id="22"/>
     </w:p>
     <w:p/>
     <w:p>
@@ -4060,7 +3911,7 @@
                     </pic:cNvPicPr>
                   </pic:nvPicPr>
                   <pic:blipFill>
-                    <a:blip r:embed="rId13">
+                    <a:blip r:embed="rId14">
                       <a:extLst>
                         <a:ext uri="{28A0092B-C50C-407E-A947-70E740481C1C}">
                           <a14:useLocalDpi xmlns:a14="http://schemas.microsoft.com/office/drawing/2010/main" val="0"/>
@@ -4110,20 +3961,12 @@
           <w:numId w:val="5"/>
         </w:numPr>
       </w:pPr>
-      <w:bookmarkStart w:id="18" w:name="_Toc386360268"/>
+      <w:bookmarkStart w:id="23" w:name="_Toc386364482"/>
       <w:r>
         <w:lastRenderedPageBreak/>
-        <w:t xml:space="preserve">Pregledavanje </w:t>
-      </w:r>
-      <w:proofErr w:type="spellStart"/>
-      <w:r>
-        <w:t>arhviranih</w:t>
-      </w:r>
-      <w:proofErr w:type="spellEnd"/>
-      <w:r>
-        <w:t xml:space="preserve"> spisa</w:t>
-      </w:r>
-      <w:bookmarkEnd w:id="18"/>
+        <w:t>Pregledavanje arhviranih spisa</w:t>
+      </w:r>
+      <w:bookmarkEnd w:id="23"/>
     </w:p>
     <w:p/>
     <w:p>
@@ -4150,7 +3993,7 @@
                     </pic:cNvPicPr>
                   </pic:nvPicPr>
                   <pic:blipFill>
-                    <a:blip r:embed="rId14">
+                    <a:blip r:embed="rId15">
                       <a:extLst>
                         <a:ext uri="{28A0092B-C50C-407E-A947-70E740481C1C}">
                           <a14:useLocalDpi xmlns:a14="http://schemas.microsoft.com/office/drawing/2010/main" val="0"/>
@@ -4207,7 +4050,7 @@
 </file>
 
 <file path=word/numbering.xml><?xml version="1.0" encoding="utf-8"?>
-<w:numbering xmlns:wpc="http://schemas.microsoft.com/office/word/2010/wordprocessingCanvas" xmlns:mc="http://schemas.openxmlformats.org/markup-compatibility/2006" xmlns:o="urn:schemas-microsoft-com:office:office" xmlns:r="http://schemas.openxmlformats.org/officeDocument/2006/relationships" xmlns:m="http://schemas.openxmlformats.org/officeDocument/2006/math" xmlns:v="urn:schemas-microsoft-com:vml" xmlns:wp14="http://schemas.microsoft.com/office/word/2010/wordprocessingDrawing" xmlns:wp="http://schemas.openxmlformats.org/drawingml/2006/wordprocessingDrawing" xmlns:w10="urn:schemas-microsoft-com:office:word" xmlns:w="http://schemas.openxmlformats.org/wordprocessingml/2006/main" xmlns:w14="http://schemas.microsoft.com/office/word/2010/wordml" xmlns:w15="http://schemas.microsoft.com/office/word/2012/wordml" xmlns:wpg="http://schemas.microsoft.com/office/word/2010/wordprocessingGroup" xmlns:wpi="http://schemas.microsoft.com/office/word/2010/wordprocessingInk" xmlns:wne="http://schemas.microsoft.com/office/word/2006/wordml" xmlns:wps="http://schemas.microsoft.com/office/word/2010/wordprocessingShape" mc:Ignorable="w14 w15 wp14">
+<w:numbering xmlns:wpc="http://schemas.microsoft.com/office/word/2010/wordprocessingCanvas" xmlns:mc="http://schemas.openxmlformats.org/markup-compatibility/2006" xmlns:o="urn:schemas-microsoft-com:office:office" xmlns:r="http://schemas.openxmlformats.org/officeDocument/2006/relationships" xmlns:m="http://schemas.openxmlformats.org/officeDocument/2006/math" xmlns:v="urn:schemas-microsoft-com:vml" xmlns:wp14="http://schemas.microsoft.com/office/word/2010/wordprocessingDrawing" xmlns:wp="http://schemas.openxmlformats.org/drawingml/2006/wordprocessingDrawing" xmlns:w10="urn:schemas-microsoft-com:office:word" xmlns:w="http://schemas.openxmlformats.org/wordprocessingml/2006/main" xmlns:w14="http://schemas.microsoft.com/office/word/2010/wordml" xmlns:wpg="http://schemas.microsoft.com/office/word/2010/wordprocessingGroup" xmlns:wpi="http://schemas.microsoft.com/office/word/2010/wordprocessingInk" xmlns:wne="http://schemas.microsoft.com/office/word/2006/wordml" xmlns:wps="http://schemas.microsoft.com/office/word/2010/wordprocessingShape" mc:Ignorable="w14 wp14">
   <w:abstractNum w:abstractNumId="0">
     <w:nsid w:val="0C914DC0"/>
     <w:multiLevelType w:val="multilevel"/>
@@ -4358,119 +4201,6 @@
     </w:lvl>
   </w:abstractNum>
   <w:abstractNum w:abstractNumId="1">
-    <w:nsid w:val="0DE118DD"/>
-    <w:multiLevelType w:val="hybridMultilevel"/>
-    <w:tmpl w:val="37DA18EE"/>
-    <w:lvl w:ilvl="0" w:tplc="041A0001">
-      <w:start w:val="1"/>
-      <w:numFmt w:val="bullet"/>
-      <w:lvlText w:val=""/>
-      <w:lvlJc w:val="left"/>
-      <w:pPr>
-        <w:ind w:left="360" w:hanging="360"/>
-      </w:pPr>
-      <w:rPr>
-        <w:rFonts w:ascii="Symbol" w:hAnsi="Symbol" w:hint="default"/>
-      </w:rPr>
-    </w:lvl>
-    <w:lvl w:ilvl="1" w:tplc="041A0003" w:tentative="1">
-      <w:start w:val="1"/>
-      <w:numFmt w:val="bullet"/>
-      <w:lvlText w:val="o"/>
-      <w:lvlJc w:val="left"/>
-      <w:pPr>
-        <w:ind w:left="1080" w:hanging="360"/>
-      </w:pPr>
-      <w:rPr>
-        <w:rFonts w:ascii="Courier New" w:hAnsi="Courier New" w:cs="Courier New" w:hint="default"/>
-      </w:rPr>
-    </w:lvl>
-    <w:lvl w:ilvl="2" w:tplc="041A0005" w:tentative="1">
-      <w:start w:val="1"/>
-      <w:numFmt w:val="bullet"/>
-      <w:lvlText w:val=""/>
-      <w:lvlJc w:val="left"/>
-      <w:pPr>
-        <w:ind w:left="1800" w:hanging="360"/>
-      </w:pPr>
-      <w:rPr>
-        <w:rFonts w:ascii="Wingdings" w:hAnsi="Wingdings" w:hint="default"/>
-      </w:rPr>
-    </w:lvl>
-    <w:lvl w:ilvl="3" w:tplc="041A0001" w:tentative="1">
-      <w:start w:val="1"/>
-      <w:numFmt w:val="bullet"/>
-      <w:lvlText w:val=""/>
-      <w:lvlJc w:val="left"/>
-      <w:pPr>
-        <w:ind w:left="2520" w:hanging="360"/>
-      </w:pPr>
-      <w:rPr>
-        <w:rFonts w:ascii="Symbol" w:hAnsi="Symbol" w:hint="default"/>
-      </w:rPr>
-    </w:lvl>
-    <w:lvl w:ilvl="4" w:tplc="041A0003" w:tentative="1">
-      <w:start w:val="1"/>
-      <w:numFmt w:val="bullet"/>
-      <w:lvlText w:val="o"/>
-      <w:lvlJc w:val="left"/>
-      <w:pPr>
-        <w:ind w:left="3240" w:hanging="360"/>
-      </w:pPr>
-      <w:rPr>
-        <w:rFonts w:ascii="Courier New" w:hAnsi="Courier New" w:cs="Courier New" w:hint="default"/>
-      </w:rPr>
-    </w:lvl>
-    <w:lvl w:ilvl="5" w:tplc="041A0005" w:tentative="1">
-      <w:start w:val="1"/>
-      <w:numFmt w:val="bullet"/>
-      <w:lvlText w:val=""/>
-      <w:lvlJc w:val="left"/>
-      <w:pPr>
-        <w:ind w:left="3960" w:hanging="360"/>
-      </w:pPr>
-      <w:rPr>
-        <w:rFonts w:ascii="Wingdings" w:hAnsi="Wingdings" w:hint="default"/>
-      </w:rPr>
-    </w:lvl>
-    <w:lvl w:ilvl="6" w:tplc="041A0001" w:tentative="1">
-      <w:start w:val="1"/>
-      <w:numFmt w:val="bullet"/>
-      <w:lvlText w:val=""/>
-      <w:lvlJc w:val="left"/>
-      <w:pPr>
-        <w:ind w:left="4680" w:hanging="360"/>
-      </w:pPr>
-      <w:rPr>
-        <w:rFonts w:ascii="Symbol" w:hAnsi="Symbol" w:hint="default"/>
-      </w:rPr>
-    </w:lvl>
-    <w:lvl w:ilvl="7" w:tplc="041A0003" w:tentative="1">
-      <w:start w:val="1"/>
-      <w:numFmt w:val="bullet"/>
-      <w:lvlText w:val="o"/>
-      <w:lvlJc w:val="left"/>
-      <w:pPr>
-        <w:ind w:left="5400" w:hanging="360"/>
-      </w:pPr>
-      <w:rPr>
-        <w:rFonts w:ascii="Courier New" w:hAnsi="Courier New" w:cs="Courier New" w:hint="default"/>
-      </w:rPr>
-    </w:lvl>
-    <w:lvl w:ilvl="8" w:tplc="041A0005" w:tentative="1">
-      <w:start w:val="1"/>
-      <w:numFmt w:val="bullet"/>
-      <w:lvlText w:val=""/>
-      <w:lvlJc w:val="left"/>
-      <w:pPr>
-        <w:ind w:left="6120" w:hanging="360"/>
-      </w:pPr>
-      <w:rPr>
-        <w:rFonts w:ascii="Wingdings" w:hAnsi="Wingdings" w:hint="default"/>
-      </w:rPr>
-    </w:lvl>
-  </w:abstractNum>
-  <w:abstractNum w:abstractNumId="2">
     <w:nsid w:val="1EE8616B"/>
     <w:multiLevelType w:val="multilevel"/>
     <w:tmpl w:val="27F2E9AC"/>
@@ -4619,7 +4349,7 @@
       </w:rPr>
     </w:lvl>
   </w:abstractNum>
-  <w:abstractNum w:abstractNumId="3">
+  <w:abstractNum w:abstractNumId="2">
     <w:nsid w:val="1FE843A9"/>
     <w:multiLevelType w:val="hybridMultilevel"/>
     <w:tmpl w:val="D322759C"/>
@@ -4732,7 +4462,7 @@
       </w:rPr>
     </w:lvl>
   </w:abstractNum>
-  <w:abstractNum w:abstractNumId="4">
+  <w:abstractNum w:abstractNumId="3">
     <w:nsid w:val="29BE118E"/>
     <w:multiLevelType w:val="multilevel"/>
     <w:tmpl w:val="524C95C2"/>
@@ -4881,7 +4611,7 @@
       </w:rPr>
     </w:lvl>
   </w:abstractNum>
-  <w:abstractNum w:abstractNumId="5">
+  <w:abstractNum w:abstractNumId="4">
     <w:nsid w:val="37254928"/>
     <w:multiLevelType w:val="multilevel"/>
     <w:tmpl w:val="8C7279D2"/>
@@ -5030,7 +4760,7 @@
       </w:rPr>
     </w:lvl>
   </w:abstractNum>
-  <w:abstractNum w:abstractNumId="6">
+  <w:abstractNum w:abstractNumId="5">
     <w:nsid w:val="40554853"/>
     <w:multiLevelType w:val="hybridMultilevel"/>
     <w:tmpl w:val="D8861476"/>
@@ -5143,7 +4873,7 @@
       </w:rPr>
     </w:lvl>
   </w:abstractNum>
-  <w:abstractNum w:abstractNumId="7">
+  <w:abstractNum w:abstractNumId="6">
     <w:nsid w:val="4326592A"/>
     <w:multiLevelType w:val="multilevel"/>
     <w:tmpl w:val="C1183132"/>
@@ -5292,7 +5022,7 @@
       </w:rPr>
     </w:lvl>
   </w:abstractNum>
-  <w:abstractNum w:abstractNumId="8">
+  <w:abstractNum w:abstractNumId="7">
     <w:nsid w:val="4D3419F3"/>
     <w:multiLevelType w:val="multilevel"/>
     <w:tmpl w:val="32381AC8"/>
@@ -5410,7 +5140,7 @@
       </w:rPr>
     </w:lvl>
   </w:abstractNum>
-  <w:abstractNum w:abstractNumId="9">
+  <w:abstractNum w:abstractNumId="8">
     <w:nsid w:val="598A41F2"/>
     <w:multiLevelType w:val="multilevel"/>
     <w:tmpl w:val="27F2E9AC"/>
@@ -5559,157 +5289,38 @@
       </w:rPr>
     </w:lvl>
   </w:abstractNum>
-  <w:abstractNum w:abstractNumId="10">
-    <w:nsid w:val="6A2E24B8"/>
-    <w:multiLevelType w:val="hybridMultilevel"/>
-    <w:tmpl w:val="A39AFB06"/>
-    <w:lvl w:ilvl="0" w:tplc="041A0001">
-      <w:start w:val="1"/>
-      <w:numFmt w:val="bullet"/>
-      <w:lvlText w:val=""/>
-      <w:lvlJc w:val="left"/>
-      <w:pPr>
-        <w:ind w:left="3600" w:hanging="360"/>
-      </w:pPr>
-      <w:rPr>
-        <w:rFonts w:ascii="Symbol" w:hAnsi="Symbol" w:hint="default"/>
-      </w:rPr>
-    </w:lvl>
-    <w:lvl w:ilvl="1" w:tplc="041A0003" w:tentative="1">
-      <w:start w:val="1"/>
-      <w:numFmt w:val="bullet"/>
-      <w:lvlText w:val="o"/>
-      <w:lvlJc w:val="left"/>
-      <w:pPr>
-        <w:ind w:left="4320" w:hanging="360"/>
-      </w:pPr>
-      <w:rPr>
-        <w:rFonts w:ascii="Courier New" w:hAnsi="Courier New" w:cs="Courier New" w:hint="default"/>
-      </w:rPr>
-    </w:lvl>
-    <w:lvl w:ilvl="2" w:tplc="041A0005" w:tentative="1">
-      <w:start w:val="1"/>
-      <w:numFmt w:val="bullet"/>
-      <w:lvlText w:val=""/>
-      <w:lvlJc w:val="left"/>
-      <w:pPr>
-        <w:ind w:left="5040" w:hanging="360"/>
-      </w:pPr>
-      <w:rPr>
-        <w:rFonts w:ascii="Wingdings" w:hAnsi="Wingdings" w:hint="default"/>
-      </w:rPr>
-    </w:lvl>
-    <w:lvl w:ilvl="3" w:tplc="041A0001" w:tentative="1">
-      <w:start w:val="1"/>
-      <w:numFmt w:val="bullet"/>
-      <w:lvlText w:val=""/>
-      <w:lvlJc w:val="left"/>
-      <w:pPr>
-        <w:ind w:left="5760" w:hanging="360"/>
-      </w:pPr>
-      <w:rPr>
-        <w:rFonts w:ascii="Symbol" w:hAnsi="Symbol" w:hint="default"/>
-      </w:rPr>
-    </w:lvl>
-    <w:lvl w:ilvl="4" w:tplc="041A0003" w:tentative="1">
-      <w:start w:val="1"/>
-      <w:numFmt w:val="bullet"/>
-      <w:lvlText w:val="o"/>
-      <w:lvlJc w:val="left"/>
-      <w:pPr>
-        <w:ind w:left="6480" w:hanging="360"/>
-      </w:pPr>
-      <w:rPr>
-        <w:rFonts w:ascii="Courier New" w:hAnsi="Courier New" w:cs="Courier New" w:hint="default"/>
-      </w:rPr>
-    </w:lvl>
-    <w:lvl w:ilvl="5" w:tplc="041A0005" w:tentative="1">
-      <w:start w:val="1"/>
-      <w:numFmt w:val="bullet"/>
-      <w:lvlText w:val=""/>
-      <w:lvlJc w:val="left"/>
-      <w:pPr>
-        <w:ind w:left="7200" w:hanging="360"/>
-      </w:pPr>
-      <w:rPr>
-        <w:rFonts w:ascii="Wingdings" w:hAnsi="Wingdings" w:hint="default"/>
-      </w:rPr>
-    </w:lvl>
-    <w:lvl w:ilvl="6" w:tplc="041A0001" w:tentative="1">
-      <w:start w:val="1"/>
-      <w:numFmt w:val="bullet"/>
-      <w:lvlText w:val=""/>
-      <w:lvlJc w:val="left"/>
-      <w:pPr>
-        <w:ind w:left="7920" w:hanging="360"/>
-      </w:pPr>
-      <w:rPr>
-        <w:rFonts w:ascii="Symbol" w:hAnsi="Symbol" w:hint="default"/>
-      </w:rPr>
-    </w:lvl>
-    <w:lvl w:ilvl="7" w:tplc="041A0003" w:tentative="1">
-      <w:start w:val="1"/>
-      <w:numFmt w:val="bullet"/>
-      <w:lvlText w:val="o"/>
-      <w:lvlJc w:val="left"/>
-      <w:pPr>
-        <w:ind w:left="8640" w:hanging="360"/>
-      </w:pPr>
-      <w:rPr>
-        <w:rFonts w:ascii="Courier New" w:hAnsi="Courier New" w:cs="Courier New" w:hint="default"/>
-      </w:rPr>
-    </w:lvl>
-    <w:lvl w:ilvl="8" w:tplc="041A0005" w:tentative="1">
-      <w:start w:val="1"/>
-      <w:numFmt w:val="bullet"/>
-      <w:lvlText w:val=""/>
-      <w:lvlJc w:val="left"/>
-      <w:pPr>
-        <w:ind w:left="9360" w:hanging="360"/>
-      </w:pPr>
-      <w:rPr>
-        <w:rFonts w:ascii="Wingdings" w:hAnsi="Wingdings" w:hint="default"/>
-      </w:rPr>
-    </w:lvl>
-  </w:abstractNum>
   <w:num w:numId="1">
-    <w:abstractNumId w:val="7"/>
+    <w:abstractNumId w:val="6"/>
   </w:num>
   <w:num w:numId="2">
-    <w:abstractNumId w:val="5"/>
+    <w:abstractNumId w:val="4"/>
   </w:num>
   <w:num w:numId="3">
     <w:abstractNumId w:val="0"/>
   </w:num>
   <w:num w:numId="4">
-    <w:abstractNumId w:val="4"/>
+    <w:abstractNumId w:val="3"/>
   </w:num>
   <w:num w:numId="5">
+    <w:abstractNumId w:val="7"/>
+  </w:num>
+  <w:num w:numId="6">
+    <w:abstractNumId w:val="1"/>
+  </w:num>
+  <w:num w:numId="7">
     <w:abstractNumId w:val="8"/>
   </w:num>
-  <w:num w:numId="6">
+  <w:num w:numId="8">
     <w:abstractNumId w:val="2"/>
   </w:num>
-  <w:num w:numId="7">
-    <w:abstractNumId w:val="9"/>
-  </w:num>
-  <w:num w:numId="8">
-    <w:abstractNumId w:val="6"/>
-  </w:num>
   <w:num w:numId="9">
-    <w:abstractNumId w:val="10"/>
-  </w:num>
-  <w:num w:numId="10">
-    <w:abstractNumId w:val="1"/>
-  </w:num>
-  <w:num w:numId="11">
-    <w:abstractNumId w:val="3"/>
+    <w:abstractNumId w:val="5"/>
   </w:num>
 </w:numbering>
 </file>
 
 <file path=word/styles.xml><?xml version="1.0" encoding="utf-8"?>
-<w:styles xmlns:mc="http://schemas.openxmlformats.org/markup-compatibility/2006" xmlns:r="http://schemas.openxmlformats.org/officeDocument/2006/relationships" xmlns:w="http://schemas.openxmlformats.org/wordprocessingml/2006/main" xmlns:w14="http://schemas.microsoft.com/office/word/2010/wordml" xmlns:w15="http://schemas.microsoft.com/office/word/2012/wordml" mc:Ignorable="w14 w15">
+<w:styles xmlns:mc="http://schemas.openxmlformats.org/markup-compatibility/2006" xmlns:r="http://schemas.openxmlformats.org/officeDocument/2006/relationships" xmlns:w="http://schemas.openxmlformats.org/wordprocessingml/2006/main" xmlns:w14="http://schemas.microsoft.com/office/word/2010/wordml" mc:Ignorable="w14">
   <w:docDefaults>
     <w:rPrDefault>
       <w:rPr>
@@ -5725,378 +5336,574 @@
       </w:pPr>
     </w:pPrDefault>
   </w:docDefaults>
-  <w:latentStyles w:defLockedState="0" w:defUIPriority="99" w:defSemiHidden="0" w:defUnhideWhenUsed="0" w:defQFormat="0" w:count="371">
-    <w:lsdException w:name="Normal" w:uiPriority="0" w:qFormat="1"/>
-    <w:lsdException w:name="heading 1" w:uiPriority="9" w:qFormat="1"/>
-    <w:lsdException w:name="heading 2" w:semiHidden="1" w:uiPriority="9" w:unhideWhenUsed="1" w:qFormat="1"/>
-    <w:lsdException w:name="heading 3" w:semiHidden="1" w:uiPriority="9" w:unhideWhenUsed="1" w:qFormat="1"/>
-    <w:lsdException w:name="heading 4" w:semiHidden="1" w:uiPriority="9" w:unhideWhenUsed="1" w:qFormat="1"/>
-    <w:lsdException w:name="heading 5" w:semiHidden="1" w:uiPriority="9" w:unhideWhenUsed="1" w:qFormat="1"/>
-    <w:lsdException w:name="heading 6" w:semiHidden="1" w:uiPriority="9" w:unhideWhenUsed="1" w:qFormat="1"/>
-    <w:lsdException w:name="heading 7" w:semiHidden="1" w:uiPriority="9" w:unhideWhenUsed="1" w:qFormat="1"/>
-    <w:lsdException w:name="heading 8" w:semiHidden="1" w:uiPriority="9" w:unhideWhenUsed="1" w:qFormat="1"/>
-    <w:lsdException w:name="heading 9" w:semiHidden="1" w:uiPriority="9" w:unhideWhenUsed="1" w:qFormat="1"/>
-    <w:lsdException w:name="index 1" w:semiHidden="1" w:unhideWhenUsed="1"/>
-    <w:lsdException w:name="index 2" w:semiHidden="1" w:unhideWhenUsed="1"/>
-    <w:lsdException w:name="index 3" w:semiHidden="1" w:unhideWhenUsed="1"/>
-    <w:lsdException w:name="index 4" w:semiHidden="1" w:unhideWhenUsed="1"/>
-    <w:lsdException w:name="index 5" w:semiHidden="1" w:unhideWhenUsed="1"/>
-    <w:lsdException w:name="index 6" w:semiHidden="1" w:unhideWhenUsed="1"/>
-    <w:lsdException w:name="index 7" w:semiHidden="1" w:unhideWhenUsed="1"/>
-    <w:lsdException w:name="index 8" w:semiHidden="1" w:unhideWhenUsed="1"/>
-    <w:lsdException w:name="index 9" w:semiHidden="1" w:unhideWhenUsed="1"/>
-    <w:lsdException w:name="toc 1" w:semiHidden="1" w:uiPriority="39" w:unhideWhenUsed="1"/>
-    <w:lsdException w:name="toc 2" w:semiHidden="1" w:uiPriority="39" w:unhideWhenUsed="1"/>
-    <w:lsdException w:name="toc 3" w:semiHidden="1" w:uiPriority="39" w:unhideWhenUsed="1"/>
-    <w:lsdException w:name="toc 4" w:semiHidden="1" w:uiPriority="39" w:unhideWhenUsed="1"/>
-    <w:lsdException w:name="toc 5" w:semiHidden="1" w:uiPriority="39" w:unhideWhenUsed="1"/>
-    <w:lsdException w:name="toc 6" w:semiHidden="1" w:uiPriority="39" w:unhideWhenUsed="1"/>
-    <w:lsdException w:name="toc 7" w:semiHidden="1" w:uiPriority="39" w:unhideWhenUsed="1"/>
-    <w:lsdException w:name="toc 8" w:semiHidden="1" w:uiPriority="39" w:unhideWhenUsed="1"/>
-    <w:lsdException w:name="toc 9" w:semiHidden="1" w:uiPriority="39" w:unhideWhenUsed="1"/>
-    <w:lsdException w:name="Normal Indent" w:semiHidden="1" w:unhideWhenUsed="1"/>
-    <w:lsdException w:name="footnote text" w:semiHidden="1" w:unhideWhenUsed="1"/>
-    <w:lsdException w:name="annotation text" w:semiHidden="1" w:unhideWhenUsed="1"/>
-    <w:lsdException w:name="header" w:semiHidden="1" w:unhideWhenUsed="1"/>
-    <w:lsdException w:name="footer" w:semiHidden="1" w:unhideWhenUsed="1"/>
-    <w:lsdException w:name="index heading" w:semiHidden="1" w:unhideWhenUsed="1"/>
-    <w:lsdException w:name="caption" w:semiHidden="1" w:uiPriority="35" w:unhideWhenUsed="1" w:qFormat="1"/>
-    <w:lsdException w:name="table of figures" w:semiHidden="1" w:unhideWhenUsed="1"/>
-    <w:lsdException w:name="envelope address" w:semiHidden="1" w:unhideWhenUsed="1"/>
-    <w:lsdException w:name="envelope return" w:semiHidden="1" w:unhideWhenUsed="1"/>
-    <w:lsdException w:name="footnote reference" w:semiHidden="1" w:unhideWhenUsed="1"/>
-    <w:lsdException w:name="annotation reference" w:semiHidden="1" w:unhideWhenUsed="1"/>
-    <w:lsdException w:name="line number" w:semiHidden="1" w:unhideWhenUsed="1"/>
-    <w:lsdException w:name="page number" w:semiHidden="1" w:unhideWhenUsed="1"/>
-    <w:lsdException w:name="endnote reference" w:semiHidden="1" w:unhideWhenUsed="1"/>
-    <w:lsdException w:name="endnote text" w:semiHidden="1" w:unhideWhenUsed="1"/>
-    <w:lsdException w:name="table of authorities" w:semiHidden="1" w:unhideWhenUsed="1"/>
-    <w:lsdException w:name="macro" w:semiHidden="1" w:unhideWhenUsed="1"/>
-    <w:lsdException w:name="toa heading" w:semiHidden="1" w:unhideWhenUsed="1"/>
-    <w:lsdException w:name="List" w:semiHidden="1" w:unhideWhenUsed="1"/>
-    <w:lsdException w:name="List Bullet" w:semiHidden="1" w:unhideWhenUsed="1"/>
-    <w:lsdException w:name="List Number" w:semiHidden="1" w:unhideWhenUsed="1"/>
-    <w:lsdException w:name="List 2" w:semiHidden="1" w:unhideWhenUsed="1"/>
-    <w:lsdException w:name="List 3" w:semiHidden="1" w:unhideWhenUsed="1"/>
-    <w:lsdException w:name="List 4" w:semiHidden="1" w:unhideWhenUsed="1"/>
-    <w:lsdException w:name="List 5" w:semiHidden="1" w:unhideWhenUsed="1"/>
-    <w:lsdException w:name="List Bullet 2" w:semiHidden="1" w:unhideWhenUsed="1"/>
-    <w:lsdException w:name="List Bullet 3" w:semiHidden="1" w:unhideWhenUsed="1"/>
-    <w:lsdException w:name="List Bullet 4" w:semiHidden="1" w:unhideWhenUsed="1"/>
-    <w:lsdException w:name="List Bullet 5" w:semiHidden="1" w:unhideWhenUsed="1"/>
-    <w:lsdException w:name="List Number 2" w:semiHidden="1" w:unhideWhenUsed="1"/>
-    <w:lsdException w:name="List Number 3" w:semiHidden="1" w:unhideWhenUsed="1"/>
-    <w:lsdException w:name="List Number 4" w:semiHidden="1" w:unhideWhenUsed="1"/>
-    <w:lsdException w:name="List Number 5" w:semiHidden="1" w:unhideWhenUsed="1"/>
-    <w:lsdException w:name="Title" w:uiPriority="10" w:qFormat="1"/>
-    <w:lsdException w:name="Closing" w:semiHidden="1" w:unhideWhenUsed="1"/>
-    <w:lsdException w:name="Signature" w:semiHidden="1" w:unhideWhenUsed="1"/>
-    <w:lsdException w:name="Default Paragraph Font" w:semiHidden="1" w:uiPriority="1" w:unhideWhenUsed="1"/>
-    <w:lsdException w:name="Body Text" w:semiHidden="1" w:unhideWhenUsed="1"/>
-    <w:lsdException w:name="Body Text Indent" w:semiHidden="1" w:unhideWhenUsed="1"/>
-    <w:lsdException w:name="List Continue" w:semiHidden="1" w:unhideWhenUsed="1"/>
-    <w:lsdException w:name="List Continue 2" w:semiHidden="1" w:unhideWhenUsed="1"/>
-    <w:lsdException w:name="List Continue 3" w:semiHidden="1" w:unhideWhenUsed="1"/>
-    <w:lsdException w:name="List Continue 4" w:semiHidden="1" w:unhideWhenUsed="1"/>
-    <w:lsdException w:name="List Continue 5" w:semiHidden="1" w:unhideWhenUsed="1"/>
-    <w:lsdException w:name="Message Header" w:semiHidden="1" w:unhideWhenUsed="1"/>
-    <w:lsdException w:name="Subtitle" w:uiPriority="11" w:qFormat="1"/>
-    <w:lsdException w:name="Salutation" w:semiHidden="1" w:unhideWhenUsed="1"/>
-    <w:lsdException w:name="Date" w:semiHidden="1" w:unhideWhenUsed="1"/>
-    <w:lsdException w:name="Body Text First Indent" w:semiHidden="1" w:unhideWhenUsed="1"/>
-    <w:lsdException w:name="Body Text First Indent 2" w:semiHidden="1" w:unhideWhenUsed="1"/>
-    <w:lsdException w:name="Note Heading" w:semiHidden="1" w:unhideWhenUsed="1"/>
-    <w:lsdException w:name="Body Text 2" w:semiHidden="1" w:unhideWhenUsed="1"/>
-    <w:lsdException w:name="Body Text 3" w:semiHidden="1" w:unhideWhenUsed="1"/>
-    <w:lsdException w:name="Body Text Indent 2" w:semiHidden="1" w:unhideWhenUsed="1"/>
-    <w:lsdException w:name="Body Text Indent 3" w:semiHidden="1" w:unhideWhenUsed="1"/>
-    <w:lsdException w:name="Block Text" w:semiHidden="1" w:unhideWhenUsed="1"/>
-    <w:lsdException w:name="Hyperlink" w:semiHidden="1" w:unhideWhenUsed="1"/>
-    <w:lsdException w:name="FollowedHyperlink" w:semiHidden="1" w:unhideWhenUsed="1"/>
-    <w:lsdException w:name="Strong" w:uiPriority="22" w:qFormat="1"/>
-    <w:lsdException w:name="Emphasis" w:uiPriority="20" w:qFormat="1"/>
-    <w:lsdException w:name="Document Map" w:semiHidden="1" w:unhideWhenUsed="1"/>
-    <w:lsdException w:name="Plain Text" w:semiHidden="1" w:unhideWhenUsed="1"/>
-    <w:lsdException w:name="E-mail Signature" w:semiHidden="1" w:unhideWhenUsed="1"/>
-    <w:lsdException w:name="HTML Top of Form" w:semiHidden="1" w:unhideWhenUsed="1"/>
-    <w:lsdException w:name="HTML Bottom of Form" w:semiHidden="1" w:unhideWhenUsed="1"/>
-    <w:lsdException w:name="Normal (Web)" w:semiHidden="1" w:unhideWhenUsed="1"/>
-    <w:lsdException w:name="HTML Acronym" w:semiHidden="1" w:unhideWhenUsed="1"/>
-    <w:lsdException w:name="HTML Address" w:semiHidden="1" w:unhideWhenUsed="1"/>
-    <w:lsdException w:name="HTML Cite" w:semiHidden="1" w:unhideWhenUsed="1"/>
-    <w:lsdException w:name="HTML Code" w:semiHidden="1" w:unhideWhenUsed="1"/>
-    <w:lsdException w:name="HTML Definition" w:semiHidden="1" w:unhideWhenUsed="1"/>
-    <w:lsdException w:name="HTML Keyboard" w:semiHidden="1" w:unhideWhenUsed="1"/>
-    <w:lsdException w:name="HTML Preformatted" w:semiHidden="1" w:unhideWhenUsed="1"/>
-    <w:lsdException w:name="HTML Sample" w:semiHidden="1" w:unhideWhenUsed="1"/>
-    <w:lsdException w:name="HTML Typewriter" w:semiHidden="1" w:unhideWhenUsed="1"/>
-    <w:lsdException w:name="HTML Variable" w:semiHidden="1" w:unhideWhenUsed="1"/>
-    <w:lsdException w:name="Normal Table" w:semiHidden="1" w:unhideWhenUsed="1"/>
-    <w:lsdException w:name="annotation subject" w:semiHidden="1" w:unhideWhenUsed="1"/>
-    <w:lsdException w:name="No List" w:semiHidden="1" w:unhideWhenUsed="1"/>
-    <w:lsdException w:name="Outline List 1" w:semiHidden="1" w:unhideWhenUsed="1"/>
-    <w:lsdException w:name="Outline List 2" w:semiHidden="1" w:unhideWhenUsed="1"/>
-    <w:lsdException w:name="Outline List 3" w:semiHidden="1" w:unhideWhenUsed="1"/>
-    <w:lsdException w:name="Table Simple 1" w:semiHidden="1" w:unhideWhenUsed="1"/>
-    <w:lsdException w:name="Table Simple 2" w:semiHidden="1" w:unhideWhenUsed="1"/>
-    <w:lsdException w:name="Table Simple 3" w:semiHidden="1" w:unhideWhenUsed="1"/>
-    <w:lsdException w:name="Table Classic 1" w:semiHidden="1" w:unhideWhenUsed="1"/>
-    <w:lsdException w:name="Table Classic 2" w:semiHidden="1" w:unhideWhenUsed="1"/>
-    <w:lsdException w:name="Table Classic 3" w:semiHidden="1" w:unhideWhenUsed="1"/>
-    <w:lsdException w:name="Table Classic 4" w:semiHidden="1" w:unhideWhenUsed="1"/>
-    <w:lsdException w:name="Table Colorful 1" w:semiHidden="1" w:unhideWhenUsed="1"/>
-    <w:lsdException w:name="Table Colorful 2" w:semiHidden="1" w:unhideWhenUsed="1"/>
-    <w:lsdException w:name="Table Colorful 3" w:semiHidden="1" w:unhideWhenUsed="1"/>
-    <w:lsdException w:name="Table Columns 1" w:semiHidden="1" w:unhideWhenUsed="1"/>
-    <w:lsdException w:name="Table Columns 2" w:semiHidden="1" w:unhideWhenUsed="1"/>
-    <w:lsdException w:name="Table Columns 3" w:semiHidden="1" w:unhideWhenUsed="1"/>
-    <w:lsdException w:name="Table Columns 4" w:semiHidden="1" w:unhideWhenUsed="1"/>
-    <w:lsdException w:name="Table Columns 5" w:semiHidden="1" w:unhideWhenUsed="1"/>
-    <w:lsdException w:name="Table Grid 1" w:semiHidden="1" w:unhideWhenUsed="1"/>
-    <w:lsdException w:name="Table Grid 2" w:semiHidden="1" w:unhideWhenUsed="1"/>
-    <w:lsdException w:name="Table Grid 3" w:semiHidden="1" w:unhideWhenUsed="1"/>
-    <w:lsdException w:name="Table Grid 4" w:semiHidden="1" w:unhideWhenUsed="1"/>
-    <w:lsdException w:name="Table Grid 5" w:semiHidden="1" w:unhideWhenUsed="1"/>
-    <w:lsdException w:name="Table Grid 6" w:semiHidden="1" w:unhideWhenUsed="1"/>
-    <w:lsdException w:name="Table Grid 7" w:semiHidden="1" w:unhideWhenUsed="1"/>
-    <w:lsdException w:name="Table Grid 8" w:semiHidden="1" w:unhideWhenUsed="1"/>
-    <w:lsdException w:name="Table List 1" w:semiHidden="1" w:unhideWhenUsed="1"/>
-    <w:lsdException w:name="Table List 2" w:semiHidden="1" w:unhideWhenUsed="1"/>
-    <w:lsdException w:name="Table List 3" w:semiHidden="1" w:unhideWhenUsed="1"/>
-    <w:lsdException w:name="Table List 4" w:semiHidden="1" w:unhideWhenUsed="1"/>
-    <w:lsdException w:name="Table List 5" w:semiHidden="1" w:unhideWhenUsed="1"/>
-    <w:lsdException w:name="Table List 6" w:semiHidden="1" w:unhideWhenUsed="1"/>
-    <w:lsdException w:name="Table List 7" w:semiHidden="1" w:unhideWhenUsed="1"/>
-    <w:lsdException w:name="Table List 8" w:semiHidden="1" w:unhideWhenUsed="1"/>
-    <w:lsdException w:name="Table 3D effects 1" w:semiHidden="1" w:unhideWhenUsed="1"/>
-    <w:lsdException w:name="Table 3D effects 2" w:semiHidden="1" w:unhideWhenUsed="1"/>
-    <w:lsdException w:name="Table 3D effects 3" w:semiHidden="1" w:unhideWhenUsed="1"/>
-    <w:lsdException w:name="Table Contemporary" w:semiHidden="1" w:unhideWhenUsed="1"/>
-    <w:lsdException w:name="Table Elegant" w:semiHidden="1" w:unhideWhenUsed="1"/>
-    <w:lsdException w:name="Table Professional" w:semiHidden="1" w:unhideWhenUsed="1"/>
-    <w:lsdException w:name="Table Subtle 1" w:semiHidden="1" w:unhideWhenUsed="1"/>
-    <w:lsdException w:name="Table Subtle 2" w:semiHidden="1" w:unhideWhenUsed="1"/>
-    <w:lsdException w:name="Table Web 1" w:semiHidden="1" w:unhideWhenUsed="1"/>
-    <w:lsdException w:name="Table Web 2" w:semiHidden="1" w:unhideWhenUsed="1"/>
-    <w:lsdException w:name="Table Web 3" w:semiHidden="1" w:unhideWhenUsed="1"/>
-    <w:lsdException w:name="Balloon Text" w:semiHidden="1" w:unhideWhenUsed="1"/>
-    <w:lsdException w:name="Table Grid" w:uiPriority="59"/>
-    <w:lsdException w:name="Table Theme" w:semiHidden="1" w:unhideWhenUsed="1"/>
-    <w:lsdException w:name="Placeholder Text" w:semiHidden="1"/>
-    <w:lsdException w:name="No Spacing" w:uiPriority="1" w:qFormat="1"/>
-    <w:lsdException w:name="Light Shading" w:uiPriority="60"/>
-    <w:lsdException w:name="Light List" w:uiPriority="61"/>
-    <w:lsdException w:name="Light Grid" w:uiPriority="62"/>
-    <w:lsdException w:name="Medium Shading 1" w:uiPriority="63"/>
-    <w:lsdException w:name="Medium Shading 2" w:uiPriority="64"/>
-    <w:lsdException w:name="Medium List 1" w:uiPriority="65"/>
-    <w:lsdException w:name="Medium List 2" w:uiPriority="66"/>
-    <w:lsdException w:name="Medium Grid 1" w:uiPriority="67"/>
-    <w:lsdException w:name="Medium Grid 2" w:uiPriority="68"/>
-    <w:lsdException w:name="Medium Grid 3" w:uiPriority="69"/>
-    <w:lsdException w:name="Dark List" w:uiPriority="70"/>
-    <w:lsdException w:name="Colorful Shading" w:uiPriority="71"/>
-    <w:lsdException w:name="Colorful List" w:uiPriority="72"/>
-    <w:lsdException w:name="Colorful Grid" w:uiPriority="73"/>
-    <w:lsdException w:name="Light Shading Accent 1" w:uiPriority="60"/>
-    <w:lsdException w:name="Light List Accent 1" w:uiPriority="61"/>
-    <w:lsdException w:name="Light Grid Accent 1" w:uiPriority="62"/>
-    <w:lsdException w:name="Medium Shading 1 Accent 1" w:uiPriority="63"/>
-    <w:lsdException w:name="Medium Shading 2 Accent 1" w:uiPriority="64"/>
-    <w:lsdException w:name="Medium List 1 Accent 1" w:uiPriority="65"/>
-    <w:lsdException w:name="Revision" w:semiHidden="1"/>
-    <w:lsdException w:name="List Paragraph" w:uiPriority="34" w:qFormat="1"/>
-    <w:lsdException w:name="Quote" w:uiPriority="29" w:qFormat="1"/>
-    <w:lsdException w:name="Intense Quote" w:uiPriority="30" w:qFormat="1"/>
-    <w:lsdException w:name="Medium List 2 Accent 1" w:uiPriority="66"/>
-    <w:lsdException w:name="Medium Grid 1 Accent 1" w:uiPriority="67"/>
-    <w:lsdException w:name="Medium Grid 2 Accent 1" w:uiPriority="68"/>
-    <w:lsdException w:name="Medium Grid 3 Accent 1" w:uiPriority="69"/>
-    <w:lsdException w:name="Dark List Accent 1" w:uiPriority="70"/>
-    <w:lsdException w:name="Colorful Shading Accent 1" w:uiPriority="71"/>
-    <w:lsdException w:name="Colorful List Accent 1" w:uiPriority="72"/>
-    <w:lsdException w:name="Colorful Grid Accent 1" w:uiPriority="73"/>
-    <w:lsdException w:name="Light Shading Accent 2" w:uiPriority="60"/>
-    <w:lsdException w:name="Light List Accent 2" w:uiPriority="61"/>
-    <w:lsdException w:name="Light Grid Accent 2" w:uiPriority="62"/>
-    <w:lsdException w:name="Medium Shading 1 Accent 2" w:uiPriority="63"/>
-    <w:lsdException w:name="Medium Shading 2 Accent 2" w:uiPriority="64"/>
-    <w:lsdException w:name="Medium List 1 Accent 2" w:uiPriority="65"/>
-    <w:lsdException w:name="Medium List 2 Accent 2" w:uiPriority="66"/>
-    <w:lsdException w:name="Medium Grid 1 Accent 2" w:uiPriority="67"/>
-    <w:lsdException w:name="Medium Grid 2 Accent 2" w:uiPriority="68"/>
-    <w:lsdException w:name="Medium Grid 3 Accent 2" w:uiPriority="69"/>
-    <w:lsdException w:name="Dark List Accent 2" w:uiPriority="70"/>
-    <w:lsdException w:name="Colorful Shading Accent 2" w:uiPriority="71"/>
-    <w:lsdException w:name="Colorful List Accent 2" w:uiPriority="72"/>
-    <w:lsdException w:name="Colorful Grid Accent 2" w:uiPriority="73"/>
-    <w:lsdException w:name="Light Shading Accent 3" w:uiPriority="60"/>
-    <w:lsdException w:name="Light List Accent 3" w:uiPriority="61"/>
-    <w:lsdException w:name="Light Grid Accent 3" w:uiPriority="62"/>
-    <w:lsdException w:name="Medium Shading 1 Accent 3" w:uiPriority="63"/>
-    <w:lsdException w:name="Medium Shading 2 Accent 3" w:uiPriority="64"/>
-    <w:lsdException w:name="Medium List 1 Accent 3" w:uiPriority="65"/>
-    <w:lsdException w:name="Medium List 2 Accent 3" w:uiPriority="66"/>
-    <w:lsdException w:name="Medium Grid 1 Accent 3" w:uiPriority="67"/>
-    <w:lsdException w:name="Medium Grid 2 Accent 3" w:uiPriority="68"/>
-    <w:lsdException w:name="Medium Grid 3 Accent 3" w:uiPriority="69"/>
-    <w:lsdException w:name="Dark List Accent 3" w:uiPriority="70"/>
-    <w:lsdException w:name="Colorful Shading Accent 3" w:uiPriority="71"/>
-    <w:lsdException w:name="Colorful List Accent 3" w:uiPriority="72"/>
-    <w:lsdException w:name="Colorful Grid Accent 3" w:uiPriority="73"/>
-    <w:lsdException w:name="Light Shading Accent 4" w:uiPriority="60"/>
-    <w:lsdException w:name="Light List Accent 4" w:uiPriority="61"/>
-    <w:lsdException w:name="Light Grid Accent 4" w:uiPriority="62"/>
-    <w:lsdException w:name="Medium Shading 1 Accent 4" w:uiPriority="63"/>
-    <w:lsdException w:name="Medium Shading 2 Accent 4" w:uiPriority="64"/>
-    <w:lsdException w:name="Medium List 1 Accent 4" w:uiPriority="65"/>
-    <w:lsdException w:name="Medium List 2 Accent 4" w:uiPriority="66"/>
-    <w:lsdException w:name="Medium Grid 1 Accent 4" w:uiPriority="67"/>
-    <w:lsdException w:name="Medium Grid 2 Accent 4" w:uiPriority="68"/>
-    <w:lsdException w:name="Medium Grid 3 Accent 4" w:uiPriority="69"/>
-    <w:lsdException w:name="Dark List Accent 4" w:uiPriority="70"/>
-    <w:lsdException w:name="Colorful Shading Accent 4" w:uiPriority="71"/>
-    <w:lsdException w:name="Colorful List Accent 4" w:uiPriority="72"/>
-    <w:lsdException w:name="Colorful Grid Accent 4" w:uiPriority="73"/>
-    <w:lsdException w:name="Light Shading Accent 5" w:uiPriority="60"/>
-    <w:lsdException w:name="Light List Accent 5" w:uiPriority="61"/>
-    <w:lsdException w:name="Light Grid Accent 5" w:uiPriority="62"/>
-    <w:lsdException w:name="Medium Shading 1 Accent 5" w:uiPriority="63"/>
-    <w:lsdException w:name="Medium Shading 2 Accent 5" w:uiPriority="64"/>
-    <w:lsdException w:name="Medium List 1 Accent 5" w:uiPriority="65"/>
-    <w:lsdException w:name="Medium List 2 Accent 5" w:uiPriority="66"/>
-    <w:lsdException w:name="Medium Grid 1 Accent 5" w:uiPriority="67"/>
-    <w:lsdException w:name="Medium Grid 2 Accent 5" w:uiPriority="68"/>
-    <w:lsdException w:name="Medium Grid 3 Accent 5" w:uiPriority="69"/>
-    <w:lsdException w:name="Dark List Accent 5" w:uiPriority="70"/>
-    <w:lsdException w:name="Colorful Shading Accent 5" w:uiPriority="71"/>
-    <w:lsdException w:name="Colorful List Accent 5" w:uiPriority="72"/>
-    <w:lsdException w:name="Colorful Grid Accent 5" w:uiPriority="73"/>
-    <w:lsdException w:name="Light Shading Accent 6" w:uiPriority="60"/>
-    <w:lsdException w:name="Light List Accent 6" w:uiPriority="61"/>
-    <w:lsdException w:name="Light Grid Accent 6" w:uiPriority="62"/>
-    <w:lsdException w:name="Medium Shading 1 Accent 6" w:uiPriority="63"/>
-    <w:lsdException w:name="Medium Shading 2 Accent 6" w:uiPriority="64"/>
-    <w:lsdException w:name="Medium List 1 Accent 6" w:uiPriority="65"/>
-    <w:lsdException w:name="Medium List 2 Accent 6" w:uiPriority="66"/>
-    <w:lsdException w:name="Medium Grid 1 Accent 6" w:uiPriority="67"/>
-    <w:lsdException w:name="Medium Grid 2 Accent 6" w:uiPriority="68"/>
-    <w:lsdException w:name="Medium Grid 3 Accent 6" w:uiPriority="69"/>
-    <w:lsdException w:name="Dark List Accent 6" w:uiPriority="70"/>
-    <w:lsdException w:name="Colorful Shading Accent 6" w:uiPriority="71"/>
-    <w:lsdException w:name="Colorful List Accent 6" w:uiPriority="72"/>
-    <w:lsdException w:name="Colorful Grid Accent 6" w:uiPriority="73"/>
-    <w:lsdException w:name="Subtle Emphasis" w:uiPriority="19" w:qFormat="1"/>
-    <w:lsdException w:name="Intense Emphasis" w:uiPriority="21" w:qFormat="1"/>
-    <w:lsdException w:name="Subtle Reference" w:uiPriority="31" w:qFormat="1"/>
-    <w:lsdException w:name="Intense Reference" w:uiPriority="32" w:qFormat="1"/>
-    <w:lsdException w:name="Book Title" w:uiPriority="33" w:qFormat="1"/>
-    <w:lsdException w:name="Bibliography" w:semiHidden="1" w:uiPriority="37" w:unhideWhenUsed="1"/>
-    <w:lsdException w:name="TOC Heading" w:semiHidden="1" w:uiPriority="39" w:unhideWhenUsed="1" w:qFormat="1"/>
-    <w:lsdException w:name="Plain Table 1" w:uiPriority="41"/>
-    <w:lsdException w:name="Plain Table 2" w:uiPriority="42"/>
-    <w:lsdException w:name="Plain Table 3" w:uiPriority="43"/>
-    <w:lsdException w:name="Plain Table 4" w:uiPriority="44"/>
-    <w:lsdException w:name="Plain Table 5" w:uiPriority="45"/>
-    <w:lsdException w:name="Grid Table Light" w:uiPriority="40"/>
-    <w:lsdException w:name="Grid Table 1 Light" w:uiPriority="46"/>
-    <w:lsdException w:name="Grid Table 2" w:uiPriority="47"/>
-    <w:lsdException w:name="Grid Table 3" w:uiPriority="48"/>
-    <w:lsdException w:name="Grid Table 4" w:uiPriority="49"/>
-    <w:lsdException w:name="Grid Table 5 Dark" w:uiPriority="50"/>
-    <w:lsdException w:name="Grid Table 6 Colorful" w:uiPriority="51"/>
-    <w:lsdException w:name="Grid Table 7 Colorful" w:uiPriority="52"/>
-    <w:lsdException w:name="Grid Table 1 Light Accent 1" w:uiPriority="46"/>
-    <w:lsdException w:name="Grid Table 2 Accent 1" w:uiPriority="47"/>
-    <w:lsdException w:name="Grid Table 3 Accent 1" w:uiPriority="48"/>
-    <w:lsdException w:name="Grid Table 4 Accent 1" w:uiPriority="49"/>
-    <w:lsdException w:name="Grid Table 5 Dark Accent 1" w:uiPriority="50"/>
-    <w:lsdException w:name="Grid Table 6 Colorful Accent 1" w:uiPriority="51"/>
-    <w:lsdException w:name="Grid Table 7 Colorful Accent 1" w:uiPriority="52"/>
-    <w:lsdException w:name="Grid Table 1 Light Accent 2" w:uiPriority="46"/>
-    <w:lsdException w:name="Grid Table 2 Accent 2" w:uiPriority="47"/>
-    <w:lsdException w:name="Grid Table 3 Accent 2" w:uiPriority="48"/>
-    <w:lsdException w:name="Grid Table 4 Accent 2" w:uiPriority="49"/>
-    <w:lsdException w:name="Grid Table 5 Dark Accent 2" w:uiPriority="50"/>
-    <w:lsdException w:name="Grid Table 6 Colorful Accent 2" w:uiPriority="51"/>
-    <w:lsdException w:name="Grid Table 7 Colorful Accent 2" w:uiPriority="52"/>
-    <w:lsdException w:name="Grid Table 1 Light Accent 3" w:uiPriority="46"/>
-    <w:lsdException w:name="Grid Table 2 Accent 3" w:uiPriority="47"/>
-    <w:lsdException w:name="Grid Table 3 Accent 3" w:uiPriority="48"/>
-    <w:lsdException w:name="Grid Table 4 Accent 3" w:uiPriority="49"/>
-    <w:lsdException w:name="Grid Table 5 Dark Accent 3" w:uiPriority="50"/>
-    <w:lsdException w:name="Grid Table 6 Colorful Accent 3" w:uiPriority="51"/>
-    <w:lsdException w:name="Grid Table 7 Colorful Accent 3" w:uiPriority="52"/>
-    <w:lsdException w:name="Grid Table 1 Light Accent 4" w:uiPriority="46"/>
-    <w:lsdException w:name="Grid Table 2 Accent 4" w:uiPriority="47"/>
-    <w:lsdException w:name="Grid Table 3 Accent 4" w:uiPriority="48"/>
-    <w:lsdException w:name="Grid Table 4 Accent 4" w:uiPriority="49"/>
-    <w:lsdException w:name="Grid Table 5 Dark Accent 4" w:uiPriority="50"/>
-    <w:lsdException w:name="Grid Table 6 Colorful Accent 4" w:uiPriority="51"/>
-    <w:lsdException w:name="Grid Table 7 Colorful Accent 4" w:uiPriority="52"/>
-    <w:lsdException w:name="Grid Table 1 Light Accent 5" w:uiPriority="46"/>
-    <w:lsdException w:name="Grid Table 2 Accent 5" w:uiPriority="47"/>
-    <w:lsdException w:name="Grid Table 3 Accent 5" w:uiPriority="48"/>
-    <w:lsdException w:name="Grid Table 4 Accent 5" w:uiPriority="49"/>
-    <w:lsdException w:name="Grid Table 5 Dark Accent 5" w:uiPriority="50"/>
-    <w:lsdException w:name="Grid Table 6 Colorful Accent 5" w:uiPriority="51"/>
-    <w:lsdException w:name="Grid Table 7 Colorful Accent 5" w:uiPriority="52"/>
-    <w:lsdException w:name="Grid Table 1 Light Accent 6" w:uiPriority="46"/>
-    <w:lsdException w:name="Grid Table 2 Accent 6" w:uiPriority="47"/>
-    <w:lsdException w:name="Grid Table 3 Accent 6" w:uiPriority="48"/>
-    <w:lsdException w:name="Grid Table 4 Accent 6" w:uiPriority="49"/>
-    <w:lsdException w:name="Grid Table 5 Dark Accent 6" w:uiPriority="50"/>
-    <w:lsdException w:name="Grid Table 6 Colorful Accent 6" w:uiPriority="51"/>
-    <w:lsdException w:name="Grid Table 7 Colorful Accent 6" w:uiPriority="52"/>
-    <w:lsdException w:name="List Table 1 Light" w:uiPriority="46"/>
-    <w:lsdException w:name="List Table 2" w:uiPriority="47"/>
-    <w:lsdException w:name="List Table 3" w:uiPriority="48"/>
-    <w:lsdException w:name="List Table 4" w:uiPriority="49"/>
-    <w:lsdException w:name="List Table 5 Dark" w:uiPriority="50"/>
-    <w:lsdException w:name="List Table 6 Colorful" w:uiPriority="51"/>
-    <w:lsdException w:name="List Table 7 Colorful" w:uiPriority="52"/>
-    <w:lsdException w:name="List Table 1 Light Accent 1" w:uiPriority="46"/>
-    <w:lsdException w:name="List Table 2 Accent 1" w:uiPriority="47"/>
-    <w:lsdException w:name="List Table 3 Accent 1" w:uiPriority="48"/>
-    <w:lsdException w:name="List Table 4 Accent 1" w:uiPriority="49"/>
-    <w:lsdException w:name="List Table 5 Dark Accent 1" w:uiPriority="50"/>
-    <w:lsdException w:name="List Table 6 Colorful Accent 1" w:uiPriority="51"/>
-    <w:lsdException w:name="List Table 7 Colorful Accent 1" w:uiPriority="52"/>
-    <w:lsdException w:name="List Table 1 Light Accent 2" w:uiPriority="46"/>
-    <w:lsdException w:name="List Table 2 Accent 2" w:uiPriority="47"/>
-    <w:lsdException w:name="List Table 3 Accent 2" w:uiPriority="48"/>
-    <w:lsdException w:name="List Table 4 Accent 2" w:uiPriority="49"/>
-    <w:lsdException w:name="List Table 5 Dark Accent 2" w:uiPriority="50"/>
-    <w:lsdException w:name="List Table 6 Colorful Accent 2" w:uiPriority="51"/>
-    <w:lsdException w:name="List Table 7 Colorful Accent 2" w:uiPriority="52"/>
-    <w:lsdException w:name="List Table 1 Light Accent 3" w:uiPriority="46"/>
-    <w:lsdException w:name="List Table 2 Accent 3" w:uiPriority="47"/>
-    <w:lsdException w:name="List Table 3 Accent 3" w:uiPriority="48"/>
-    <w:lsdException w:name="List Table 4 Accent 3" w:uiPriority="49"/>
-    <w:lsdException w:name="List Table 5 Dark Accent 3" w:uiPriority="50"/>
-    <w:lsdException w:name="List Table 6 Colorful Accent 3" w:uiPriority="51"/>
-    <w:lsdException w:name="List Table 7 Colorful Accent 3" w:uiPriority="52"/>
-    <w:lsdException w:name="List Table 1 Light Accent 4" w:uiPriority="46"/>
-    <w:lsdException w:name="List Table 2 Accent 4" w:uiPriority="47"/>
-    <w:lsdException w:name="List Table 3 Accent 4" w:uiPriority="48"/>
-    <w:lsdException w:name="List Table 4 Accent 4" w:uiPriority="49"/>
-    <w:lsdException w:name="List Table 5 Dark Accent 4" w:uiPriority="50"/>
-    <w:lsdException w:name="List Table 6 Colorful Accent 4" w:uiPriority="51"/>
-    <w:lsdException w:name="List Table 7 Colorful Accent 4" w:uiPriority="52"/>
-    <w:lsdException w:name="List Table 1 Light Accent 5" w:uiPriority="46"/>
-    <w:lsdException w:name="List Table 2 Accent 5" w:uiPriority="47"/>
-    <w:lsdException w:name="List Table 3 Accent 5" w:uiPriority="48"/>
-    <w:lsdException w:name="List Table 4 Accent 5" w:uiPriority="49"/>
-    <w:lsdException w:name="List Table 5 Dark Accent 5" w:uiPriority="50"/>
-    <w:lsdException w:name="List Table 6 Colorful Accent 5" w:uiPriority="51"/>
-    <w:lsdException w:name="List Table 7 Colorful Accent 5" w:uiPriority="52"/>
-    <w:lsdException w:name="List Table 1 Light Accent 6" w:uiPriority="46"/>
-    <w:lsdException w:name="List Table 2 Accent 6" w:uiPriority="47"/>
-    <w:lsdException w:name="List Table 3 Accent 6" w:uiPriority="48"/>
-    <w:lsdException w:name="List Table 4 Accent 6" w:uiPriority="49"/>
-    <w:lsdException w:name="List Table 5 Dark Accent 6" w:uiPriority="50"/>
-    <w:lsdException w:name="List Table 6 Colorful Accent 6" w:uiPriority="51"/>
-    <w:lsdException w:name="List Table 7 Colorful Accent 6" w:uiPriority="52"/>
+  <w:latentStyles w:defLockedState="0" w:defUIPriority="99" w:defSemiHidden="1" w:defUnhideWhenUsed="1" w:defQFormat="0" w:count="267">
+    <w:lsdException w:name="Normal" w:semiHidden="0" w:uiPriority="0" w:unhideWhenUsed="0" w:qFormat="1"/>
+    <w:lsdException w:name="heading 1" w:semiHidden="0" w:uiPriority="9" w:unhideWhenUsed="0" w:qFormat="1"/>
+    <w:lsdException w:name="heading 2" w:uiPriority="9" w:qFormat="1"/>
+    <w:lsdException w:name="heading 3" w:uiPriority="9" w:qFormat="1"/>
+    <w:lsdException w:name="heading 4" w:uiPriority="9" w:qFormat="1"/>
+    <w:lsdException w:name="heading 5" w:uiPriority="9" w:qFormat="1"/>
+    <w:lsdException w:name="heading 6" w:uiPriority="9" w:qFormat="1"/>
+    <w:lsdException w:name="heading 7" w:uiPriority="9" w:qFormat="1"/>
+    <w:lsdException w:name="heading 8" w:uiPriority="9" w:qFormat="1"/>
+    <w:lsdException w:name="heading 9" w:uiPriority="9" w:qFormat="1"/>
+    <w:lsdException w:name="toc 1" w:uiPriority="39"/>
+    <w:lsdException w:name="toc 2" w:uiPriority="39"/>
+    <w:lsdException w:name="toc 3" w:uiPriority="39"/>
+    <w:lsdException w:name="toc 4" w:uiPriority="39"/>
+    <w:lsdException w:name="toc 5" w:uiPriority="39"/>
+    <w:lsdException w:name="toc 6" w:uiPriority="39"/>
+    <w:lsdException w:name="toc 7" w:uiPriority="39"/>
+    <w:lsdException w:name="toc 8" w:uiPriority="39"/>
+    <w:lsdException w:name="toc 9" w:uiPriority="39"/>
+    <w:lsdException w:name="caption" w:uiPriority="35" w:qFormat="1"/>
+    <w:lsdException w:name="Title" w:semiHidden="0" w:uiPriority="10" w:unhideWhenUsed="0" w:qFormat="1"/>
+    <w:lsdException w:name="Default Paragraph Font" w:uiPriority="1"/>
+    <w:lsdException w:name="Subtitle" w:semiHidden="0" w:uiPriority="11" w:unhideWhenUsed="0" w:qFormat="1"/>
+    <w:lsdException w:name="Strong" w:semiHidden="0" w:uiPriority="22" w:unhideWhenUsed="0" w:qFormat="1"/>
+    <w:lsdException w:name="Emphasis" w:semiHidden="0" w:uiPriority="20" w:unhideWhenUsed="0" w:qFormat="1"/>
+    <w:lsdException w:name="Table Grid" w:semiHidden="0" w:uiPriority="59" w:unhideWhenUsed="0"/>
+    <w:lsdException w:name="Placeholder Text" w:unhideWhenUsed="0"/>
+    <w:lsdException w:name="No Spacing" w:semiHidden="0" w:uiPriority="1" w:unhideWhenUsed="0" w:qFormat="1"/>
+    <w:lsdException w:name="Light Shading" w:semiHidden="0" w:uiPriority="60" w:unhideWhenUsed="0"/>
+    <w:lsdException w:name="Light List" w:semiHidden="0" w:uiPriority="61" w:unhideWhenUsed="0"/>
+    <w:lsdException w:name="Light Grid" w:semiHidden="0" w:uiPriority="62" w:unhideWhenUsed="0"/>
+    <w:lsdException w:name="Medium Shading 1" w:semiHidden="0" w:uiPriority="63" w:unhideWhenUsed="0"/>
+    <w:lsdException w:name="Medium Shading 2" w:semiHidden="0" w:uiPriority="64" w:unhideWhenUsed="0"/>
+    <w:lsdException w:name="Medium List 1" w:semiHidden="0" w:uiPriority="65" w:unhideWhenUsed="0"/>
+    <w:lsdException w:name="Medium List 2" w:semiHidden="0" w:uiPriority="66" w:unhideWhenUsed="0"/>
+    <w:lsdException w:name="Medium Grid 1" w:semiHidden="0" w:uiPriority="67" w:unhideWhenUsed="0"/>
+    <w:lsdException w:name="Medium Grid 2" w:semiHidden="0" w:uiPriority="68" w:unhideWhenUsed="0"/>
+    <w:lsdException w:name="Medium Grid 3" w:semiHidden="0" w:uiPriority="69" w:unhideWhenUsed="0"/>
+    <w:lsdException w:name="Dark List" w:semiHidden="0" w:uiPriority="70" w:unhideWhenUsed="0"/>
+    <w:lsdException w:name="Colorful Shading" w:semiHidden="0" w:uiPriority="71" w:unhideWhenUsed="0"/>
+    <w:lsdException w:name="Colorful List" w:semiHidden="0" w:uiPriority="72" w:unhideWhenUsed="0"/>
+    <w:lsdException w:name="Colorful Grid" w:semiHidden="0" w:uiPriority="73" w:unhideWhenUsed="0"/>
+    <w:lsdException w:name="Light Shading Accent 1" w:semiHidden="0" w:uiPriority="60" w:unhideWhenUsed="0"/>
+    <w:lsdException w:name="Light List Accent 1" w:semiHidden="0" w:uiPriority="61" w:unhideWhenUsed="0"/>
+    <w:lsdException w:name="Light Grid Accent 1" w:semiHidden="0" w:uiPriority="62" w:unhideWhenUsed="0"/>
+    <w:lsdException w:name="Medium Shading 1 Accent 1" w:semiHidden="0" w:uiPriority="63" w:unhideWhenUsed="0"/>
+    <w:lsdException w:name="Medium Shading 2 Accent 1" w:semiHidden="0" w:uiPriority="64" w:unhideWhenUsed="0"/>
+    <w:lsdException w:name="Medium List 1 Accent 1" w:semiHidden="0" w:uiPriority="65" w:unhideWhenUsed="0"/>
+    <w:lsdException w:name="Revision" w:unhideWhenUsed="0"/>
+    <w:lsdException w:name="List Paragraph" w:semiHidden="0" w:uiPriority="34" w:unhideWhenUsed="0" w:qFormat="1"/>
+    <w:lsdException w:name="Quote" w:semiHidden="0" w:uiPriority="29" w:unhideWhenUsed="0" w:qFormat="1"/>
+    <w:lsdException w:name="Intense Quote" w:semiHidden="0" w:uiPriority="30" w:unhideWhenUsed="0" w:qFormat="1"/>
+    <w:lsdException w:name="Medium List 2 Accent 1" w:semiHidden="0" w:uiPriority="66" w:unhideWhenUsed="0"/>
+    <w:lsdException w:name="Medium Grid 1 Accent 1" w:semiHidden="0" w:uiPriority="67" w:unhideWhenUsed="0"/>
+    <w:lsdException w:name="Medium Grid 2 Accent 1" w:semiHidden="0" w:uiPriority="68" w:unhideWhenUsed="0"/>
+    <w:lsdException w:name="Medium Grid 3 Accent 1" w:semiHidden="0" w:uiPriority="69" w:unhideWhenUsed="0"/>
+    <w:lsdException w:name="Dark List Accent 1" w:semiHidden="0" w:uiPriority="70" w:unhideWhenUsed="0"/>
+    <w:lsdException w:name="Colorful Shading Accent 1" w:semiHidden="0" w:uiPriority="71" w:unhideWhenUsed="0"/>
+    <w:lsdException w:name="Colorful List Accent 1" w:semiHidden="0" w:uiPriority="72" w:unhideWhenUsed="0"/>
+    <w:lsdException w:name="Colorful Grid Accent 1" w:semiHidden="0" w:uiPriority="73" w:unhideWhenUsed="0"/>
+    <w:lsdException w:name="Light Shading Accent 2" w:semiHidden="0" w:uiPriority="60" w:unhideWhenUsed="0"/>
+    <w:lsdException w:name="Light List Accent 2" w:semiHidden="0" w:uiPriority="61" w:unhideWhenUsed="0"/>
+    <w:lsdException w:name="Light Grid Accent 2" w:semiHidden="0" w:uiPriority="62" w:unhideWhenUsed="0"/>
+    <w:lsdException w:name="Medium Shading 1 Accent 2" w:semiHidden="0" w:uiPriority="63" w:unhideWhenUsed="0"/>
+    <w:lsdException w:name="Medium Shading 2 Accent 2" w:semiHidden="0" w:uiPriority="64" w:unhideWhenUsed="0"/>
+    <w:lsdException w:name="Medium List 1 Accent 2" w:semiHidden="0" w:uiPriority="65" w:unhideWhenUsed="0"/>
+    <w:lsdException w:name="Medium List 2 Accent 2" w:semiHidden="0" w:uiPriority="66" w:unhideWhenUsed="0"/>
+    <w:lsdException w:name="Medium Grid 1 Accent 2" w:semiHidden="0" w:uiPriority="67" w:unhideWhenUsed="0"/>
+    <w:lsdException w:name="Medium Grid 2 Accent 2" w:semiHidden="0" w:uiPriority="68" w:unhideWhenUsed="0"/>
+    <w:lsdException w:name="Medium Grid 3 Accent 2" w:semiHidden="0" w:uiPriority="69" w:unhideWhenUsed="0"/>
+    <w:lsdException w:name="Dark List Accent 2" w:semiHidden="0" w:uiPriority="70" w:unhideWhenUsed="0"/>
+    <w:lsdException w:name="Colorful Shading Accent 2" w:semiHidden="0" w:uiPriority="71" w:unhideWhenUsed="0"/>
+    <w:lsdException w:name="Colorful List Accent 2" w:semiHidden="0" w:uiPriority="72" w:unhideWhenUsed="0"/>
+    <w:lsdException w:name="Colorful Grid Accent 2" w:semiHidden="0" w:uiPriority="73" w:unhideWhenUsed="0"/>
+    <w:lsdException w:name="Light Shading Accent 3" w:semiHidden="0" w:uiPriority="60" w:unhideWhenUsed="0"/>
+    <w:lsdException w:name="Light List Accent 3" w:semiHidden="0" w:uiPriority="61" w:unhideWhenUsed="0"/>
+    <w:lsdException w:name="Light Grid Accent 3" w:semiHidden="0" w:uiPriority="62" w:unhideWhenUsed="0"/>
+    <w:lsdException w:name="Medium Shading 1 Accent 3" w:semiHidden="0" w:uiPriority="63" w:unhideWhenUsed="0"/>
+    <w:lsdException w:name="Medium Shading 2 Accent 3" w:semiHidden="0" w:uiPriority="64" w:unhideWhenUsed="0"/>
+    <w:lsdException w:name="Medium List 1 Accent 3" w:semiHidden="0" w:uiPriority="65" w:unhideWhenUsed="0"/>
+    <w:lsdException w:name="Medium List 2 Accent 3" w:semiHidden="0" w:uiPriority="66" w:unhideWhenUsed="0"/>
+    <w:lsdException w:name="Medium Grid 1 Accent 3" w:semiHidden="0" w:uiPriority="67" w:unhideWhenUsed="0"/>
+    <w:lsdException w:name="Medium Grid 2 Accent 3" w:semiHidden="0" w:uiPriority="68" w:unhideWhenUsed="0"/>
+    <w:lsdException w:name="Medium Grid 3 Accent 3" w:semiHidden="0" w:uiPriority="69" w:unhideWhenUsed="0"/>
+    <w:lsdException w:name="Dark List Accent 3" w:semiHidden="0" w:uiPriority="70" w:unhideWhenUsed="0"/>
+    <w:lsdException w:name="Colorful Shading Accent 3" w:semiHidden="0" w:uiPriority="71" w:unhideWhenUsed="0"/>
+    <w:lsdException w:name="Colorful List Accent 3" w:semiHidden="0" w:uiPriority="72" w:unhideWhenUsed="0"/>
+    <w:lsdException w:name="Colorful Grid Accent 3" w:semiHidden="0" w:uiPriority="73" w:unhideWhenUsed="0"/>
+    <w:lsdException w:name="Light Shading Accent 4" w:semiHidden="0" w:uiPriority="60" w:unhideWhenUsed="0"/>
+    <w:lsdException w:name="Light List Accent 4" w:semiHidden="0" w:uiPriority="61" w:unhideWhenUsed="0"/>
+    <w:lsdException w:name="Light Grid Accent 4" w:semiHidden="0" w:uiPriority="62" w:unhideWhenUsed="0"/>
+    <w:lsdException w:name="Medium Shading 1 Accent 4" w:semiHidden="0" w:uiPriority="63" w:unhideWhenUsed="0"/>
+    <w:lsdException w:name="Medium Shading 2 Accent 4" w:semiHidden="0" w:uiPriority="64" w:unhideWhenUsed="0"/>
+    <w:lsdException w:name="Medium List 1 Accent 4" w:semiHidden="0" w:uiPriority="65" w:unhideWhenUsed="0"/>
+    <w:lsdException w:name="Medium List 2 Accent 4" w:semiHidden="0" w:uiPriority="66" w:unhideWhenUsed="0"/>
+    <w:lsdException w:name="Medium Grid 1 Accent 4" w:semiHidden="0" w:uiPriority="67" w:unhideWhenUsed="0"/>
+    <w:lsdException w:name="Medium Grid 2 Accent 4" w:semiHidden="0" w:uiPriority="68" w:unhideWhenUsed="0"/>
+    <w:lsdException w:name="Medium Grid 3 Accent 4" w:semiHidden="0" w:uiPriority="69" w:unhideWhenUsed="0"/>
+    <w:lsdException w:name="Dark List Accent 4" w:semiHidden="0" w:uiPriority="70" w:unhideWhenUsed="0"/>
+    <w:lsdException w:name="Colorful Shading Accent 4" w:semiHidden="0" w:uiPriority="71" w:unhideWhenUsed="0"/>
+    <w:lsdException w:name="Colorful List Accent 4" w:semiHidden="0" w:uiPriority="72" w:unhideWhenUsed="0"/>
+    <w:lsdException w:name="Colorful Grid Accent 4" w:semiHidden="0" w:uiPriority="73" w:unhideWhenUsed="0"/>
+    <w:lsdException w:name="Light Shading Accent 5" w:semiHidden="0" w:uiPriority="60" w:unhideWhenUsed="0"/>
+    <w:lsdException w:name="Light List Accent 5" w:semiHidden="0" w:uiPriority="61" w:unhideWhenUsed="0"/>
+    <w:lsdException w:name="Light Grid Accent 5" w:semiHidden="0" w:uiPriority="62" w:unhideWhenUsed="0"/>
+    <w:lsdException w:name="Medium Shading 1 Accent 5" w:semiHidden="0" w:uiPriority="63" w:unhideWhenUsed="0"/>
+    <w:lsdException w:name="Medium Shading 2 Accent 5" w:semiHidden="0" w:uiPriority="64" w:unhideWhenUsed="0"/>
+    <w:lsdException w:name="Medium List 1 Accent 5" w:semiHidden="0" w:uiPriority="65" w:unhideWhenUsed="0"/>
+    <w:lsdException w:name="Medium List 2 Accent 5" w:semiHidden="0" w:uiPriority="66" w:unhideWhenUsed="0"/>
+    <w:lsdException w:name="Medium Grid 1 Accent 5" w:semiHidden="0" w:uiPriority="67" w:unhideWhenUsed="0"/>
+    <w:lsdException w:name="Medium Grid 2 Accent 5" w:semiHidden="0" w:uiPriority="68" w:unhideWhenUsed="0"/>
+    <w:lsdException w:name="Medium Grid 3 Accent 5" w:semiHidden="0" w:uiPriority="69" w:unhideWhenUsed="0"/>
+    <w:lsdException w:name="Dark List Accent 5" w:semiHidden="0" w:uiPriority="70" w:unhideWhenUsed="0"/>
+    <w:lsdException w:name="Colorful Shading Accent 5" w:semiHidden="0" w:uiPriority="71" w:unhideWhenUsed="0"/>
+    <w:lsdException w:name="Colorful List Accent 5" w:semiHidden="0" w:uiPriority="72" w:unhideWhenUsed="0"/>
+    <w:lsdException w:name="Colorful Grid Accent 5" w:semiHidden="0" w:uiPriority="73" w:unhideWhenUsed="0"/>
+    <w:lsdException w:name="Light Shading Accent 6" w:semiHidden="0" w:uiPriority="60" w:unhideWhenUsed="0"/>
+    <w:lsdException w:name="Light List Accent 6" w:semiHidden="0" w:uiPriority="61" w:unhideWhenUsed="0"/>
+    <w:lsdException w:name="Light Grid Accent 6" w:semiHidden="0" w:uiPriority="62" w:unhideWhenUsed="0"/>
+    <w:lsdException w:name="Medium Shading 1 Accent 6" w:semiHidden="0" w:uiPriority="63" w:unhideWhenUsed="0"/>
+    <w:lsdException w:name="Medium Shading 2 Accent 6" w:semiHidden="0" w:uiPriority="64" w:unhideWhenUsed="0"/>
+    <w:lsdException w:name="Medium List 1 Accent 6" w:semiHidden="0" w:uiPriority="65" w:unhideWhenUsed="0"/>
+    <w:lsdException w:name="Medium List 2 Accent 6" w:semiHidden="0" w:uiPriority="66" w:unhideWhenUsed="0"/>
+    <w:lsdException w:name="Medium Grid 1 Accent 6" w:semiHidden="0" w:uiPriority="67" w:unhideWhenUsed="0"/>
+    <w:lsdException w:name="Medium Grid 2 Accent 6" w:semiHidden="0" w:uiPriority="68" w:unhideWhenUsed="0"/>
+    <w:lsdException w:name="Medium Grid 3 Accent 6" w:semiHidden="0" w:uiPriority="69" w:unhideWhenUsed="0"/>
+    <w:lsdException w:name="Dark List Accent 6" w:semiHidden="0" w:uiPriority="70" w:unhideWhenUsed="0"/>
+    <w:lsdException w:name="Colorful Shading Accent 6" w:semiHidden="0" w:uiPriority="71" w:unhideWhenUsed="0"/>
+    <w:lsdException w:name="Colorful List Accent 6" w:semiHidden="0" w:uiPriority="72" w:unhideWhenUsed="0"/>
+    <w:lsdException w:name="Colorful Grid Accent 6" w:semiHidden="0" w:uiPriority="73" w:unhideWhenUsed="0"/>
+    <w:lsdException w:name="Subtle Emphasis" w:semiHidden="0" w:uiPriority="19" w:unhideWhenUsed="0" w:qFormat="1"/>
+    <w:lsdException w:name="Intense Emphasis" w:semiHidden="0" w:uiPriority="21" w:unhideWhenUsed="0" w:qFormat="1"/>
+    <w:lsdException w:name="Subtle Reference" w:semiHidden="0" w:uiPriority="31" w:unhideWhenUsed="0" w:qFormat="1"/>
+    <w:lsdException w:name="Intense Reference" w:semiHidden="0" w:uiPriority="32" w:unhideWhenUsed="0" w:qFormat="1"/>
+    <w:lsdException w:name="Book Title" w:semiHidden="0" w:uiPriority="33" w:unhideWhenUsed="0" w:qFormat="1"/>
+    <w:lsdException w:name="Bibliography" w:uiPriority="37"/>
+    <w:lsdException w:name="TOC Heading" w:uiPriority="39" w:qFormat="1"/>
+  </w:latentStyles>
+  <w:style w:type="paragraph" w:default="1" w:styleId="Normal">
+    <w:name w:val="Normal"/>
+    <w:qFormat/>
+    <w:rsid w:val="005E34B8"/>
+    <w:pPr>
+      <w:jc w:val="both"/>
+    </w:pPr>
+    <w:rPr>
+      <w:rFonts w:ascii="Times New Roman" w:hAnsi="Times New Roman"/>
+      <w:sz w:val="24"/>
+    </w:rPr>
+  </w:style>
+  <w:style w:type="paragraph" w:styleId="Heading1">
+    <w:name w:val="heading 1"/>
+    <w:basedOn w:val="Normal"/>
+    <w:next w:val="Normal"/>
+    <w:link w:val="Heading1Char"/>
+    <w:uiPriority w:val="9"/>
+    <w:qFormat/>
+    <w:rsid w:val="00235736"/>
+    <w:pPr>
+      <w:keepNext/>
+      <w:keepLines/>
+      <w:spacing w:before="480" w:after="0"/>
+      <w:jc w:val="center"/>
+      <w:outlineLvl w:val="0"/>
+    </w:pPr>
+    <w:rPr>
+      <w:rFonts w:eastAsiaTheme="majorEastAsia" w:cstheme="majorBidi"/>
+      <w:b/>
+      <w:bCs/>
+      <w:sz w:val="36"/>
+      <w:szCs w:val="28"/>
+    </w:rPr>
+  </w:style>
+  <w:style w:type="paragraph" w:styleId="Heading2">
+    <w:name w:val="heading 2"/>
+    <w:basedOn w:val="Normal"/>
+    <w:next w:val="Normal"/>
+    <w:link w:val="Heading2Char"/>
+    <w:uiPriority w:val="9"/>
+    <w:unhideWhenUsed/>
+    <w:qFormat/>
+    <w:rsid w:val="00235736"/>
+    <w:pPr>
+      <w:keepNext/>
+      <w:keepLines/>
+      <w:spacing w:before="200" w:after="0"/>
+      <w:outlineLvl w:val="1"/>
+    </w:pPr>
+    <w:rPr>
+      <w:rFonts w:eastAsiaTheme="majorEastAsia" w:cstheme="majorBidi"/>
+      <w:b/>
+      <w:bCs/>
+      <w:sz w:val="32"/>
+      <w:szCs w:val="26"/>
+    </w:rPr>
+  </w:style>
+  <w:style w:type="paragraph" w:styleId="Heading3">
+    <w:name w:val="heading 3"/>
+    <w:basedOn w:val="Normal"/>
+    <w:next w:val="Normal"/>
+    <w:link w:val="Heading3Char"/>
+    <w:uiPriority w:val="9"/>
+    <w:unhideWhenUsed/>
+    <w:qFormat/>
+    <w:rsid w:val="00235736"/>
+    <w:pPr>
+      <w:keepNext/>
+      <w:keepLines/>
+      <w:spacing w:before="40" w:after="0"/>
+      <w:outlineLvl w:val="2"/>
+    </w:pPr>
+    <w:rPr>
+      <w:rFonts w:eastAsiaTheme="majorEastAsia" w:cstheme="majorBidi"/>
+      <w:b/>
+      <w:sz w:val="28"/>
+      <w:szCs w:val="24"/>
+    </w:rPr>
+  </w:style>
+  <w:style w:type="character" w:default="1" w:styleId="DefaultParagraphFont">
+    <w:name w:val="Default Paragraph Font"/>
+    <w:uiPriority w:val="1"/>
+    <w:semiHidden/>
+    <w:unhideWhenUsed/>
+  </w:style>
+  <w:style w:type="table" w:default="1" w:styleId="TableNormal">
+    <w:name w:val="Normal Table"/>
+    <w:uiPriority w:val="99"/>
+    <w:semiHidden/>
+    <w:unhideWhenUsed/>
+    <w:tblPr>
+      <w:tblInd w:w="0" w:type="dxa"/>
+      <w:tblCellMar>
+        <w:top w:w="0" w:type="dxa"/>
+        <w:left w:w="108" w:type="dxa"/>
+        <w:bottom w:w="0" w:type="dxa"/>
+        <w:right w:w="108" w:type="dxa"/>
+      </w:tblCellMar>
+    </w:tblPr>
+  </w:style>
+  <w:style w:type="numbering" w:default="1" w:styleId="NoList">
+    <w:name w:val="No List"/>
+    <w:uiPriority w:val="99"/>
+    <w:semiHidden/>
+    <w:unhideWhenUsed/>
+  </w:style>
+  <w:style w:type="character" w:customStyle="1" w:styleId="Heading1Char">
+    <w:name w:val="Heading 1 Char"/>
+    <w:basedOn w:val="DefaultParagraphFont"/>
+    <w:link w:val="Heading1"/>
+    <w:uiPriority w:val="9"/>
+    <w:rsid w:val="00235736"/>
+    <w:rPr>
+      <w:rFonts w:ascii="Times New Roman" w:eastAsiaTheme="majorEastAsia" w:hAnsi="Times New Roman" w:cstheme="majorBidi"/>
+      <w:b/>
+      <w:bCs/>
+      <w:sz w:val="36"/>
+      <w:szCs w:val="28"/>
+    </w:rPr>
+  </w:style>
+  <w:style w:type="character" w:customStyle="1" w:styleId="Heading2Char">
+    <w:name w:val="Heading 2 Char"/>
+    <w:basedOn w:val="DefaultParagraphFont"/>
+    <w:link w:val="Heading2"/>
+    <w:uiPriority w:val="9"/>
+    <w:rsid w:val="00235736"/>
+    <w:rPr>
+      <w:rFonts w:ascii="Times New Roman" w:eastAsiaTheme="majorEastAsia" w:hAnsi="Times New Roman" w:cstheme="majorBidi"/>
+      <w:b/>
+      <w:bCs/>
+      <w:sz w:val="32"/>
+      <w:szCs w:val="26"/>
+    </w:rPr>
+  </w:style>
+  <w:style w:type="paragraph" w:styleId="TOCHeading">
+    <w:name w:val="TOC Heading"/>
+    <w:basedOn w:val="Heading1"/>
+    <w:next w:val="Normal"/>
+    <w:uiPriority w:val="39"/>
+    <w:unhideWhenUsed/>
+    <w:qFormat/>
+    <w:rsid w:val="00B17C4F"/>
+    <w:pPr>
+      <w:spacing w:line="276" w:lineRule="auto"/>
+      <w:jc w:val="left"/>
+      <w:outlineLvl w:val="9"/>
+    </w:pPr>
+    <w:rPr>
+      <w:rFonts w:asciiTheme="majorHAnsi" w:hAnsiTheme="majorHAnsi"/>
+      <w:color w:val="365F91" w:themeColor="accent1" w:themeShade="BF"/>
+      <w:sz w:val="28"/>
+      <w:lang w:val="en-US" w:eastAsia="ja-JP"/>
+    </w:rPr>
+  </w:style>
+  <w:style w:type="paragraph" w:styleId="BalloonText">
+    <w:name w:val="Balloon Text"/>
+    <w:basedOn w:val="Normal"/>
+    <w:link w:val="BalloonTextChar"/>
+    <w:uiPriority w:val="99"/>
+    <w:semiHidden/>
+    <w:unhideWhenUsed/>
+    <w:rsid w:val="00B17C4F"/>
+    <w:pPr>
+      <w:spacing w:after="0" w:line="240" w:lineRule="auto"/>
+    </w:pPr>
+    <w:rPr>
+      <w:rFonts w:ascii="Tahoma" w:hAnsi="Tahoma" w:cs="Tahoma"/>
+      <w:sz w:val="16"/>
+      <w:szCs w:val="16"/>
+    </w:rPr>
+  </w:style>
+  <w:style w:type="character" w:customStyle="1" w:styleId="BalloonTextChar">
+    <w:name w:val="Balloon Text Char"/>
+    <w:basedOn w:val="DefaultParagraphFont"/>
+    <w:link w:val="BalloonText"/>
+    <w:uiPriority w:val="99"/>
+    <w:semiHidden/>
+    <w:rsid w:val="00B17C4F"/>
+    <w:rPr>
+      <w:rFonts w:ascii="Tahoma" w:hAnsi="Tahoma" w:cs="Tahoma"/>
+      <w:sz w:val="16"/>
+      <w:szCs w:val="16"/>
+    </w:rPr>
+  </w:style>
+  <w:style w:type="paragraph" w:styleId="TOC1">
+    <w:name w:val="toc 1"/>
+    <w:basedOn w:val="Normal"/>
+    <w:next w:val="Normal"/>
+    <w:autoRedefine/>
+    <w:uiPriority w:val="39"/>
+    <w:unhideWhenUsed/>
+    <w:rsid w:val="000C2B4D"/>
+    <w:pPr>
+      <w:spacing w:after="100"/>
+    </w:pPr>
+  </w:style>
+  <w:style w:type="paragraph" w:styleId="TOC2">
+    <w:name w:val="toc 2"/>
+    <w:basedOn w:val="Normal"/>
+    <w:next w:val="Normal"/>
+    <w:autoRedefine/>
+    <w:uiPriority w:val="39"/>
+    <w:unhideWhenUsed/>
+    <w:rsid w:val="000C2B4D"/>
+    <w:pPr>
+      <w:spacing w:after="100"/>
+      <w:ind w:left="240"/>
+    </w:pPr>
+  </w:style>
+  <w:style w:type="character" w:styleId="Hyperlink">
+    <w:name w:val="Hyperlink"/>
+    <w:basedOn w:val="DefaultParagraphFont"/>
+    <w:uiPriority w:val="99"/>
+    <w:unhideWhenUsed/>
+    <w:rsid w:val="000C2B4D"/>
+    <w:rPr>
+      <w:color w:val="0000FF" w:themeColor="hyperlink"/>
+      <w:u w:val="single"/>
+    </w:rPr>
+  </w:style>
+  <w:style w:type="paragraph" w:styleId="NoSpacing">
+    <w:name w:val="No Spacing"/>
+    <w:uiPriority w:val="1"/>
+    <w:qFormat/>
+    <w:rsid w:val="004C710F"/>
+    <w:pPr>
+      <w:spacing w:after="0" w:line="240" w:lineRule="auto"/>
+    </w:pPr>
+    <w:rPr>
+      <w:rFonts w:ascii="Times New Roman" w:hAnsi="Times New Roman"/>
+      <w:sz w:val="24"/>
+    </w:rPr>
+  </w:style>
+  <w:style w:type="paragraph" w:styleId="ListParagraph">
+    <w:name w:val="List Paragraph"/>
+    <w:basedOn w:val="Normal"/>
+    <w:uiPriority w:val="34"/>
+    <w:qFormat/>
+    <w:rsid w:val="00404821"/>
+    <w:pPr>
+      <w:ind w:left="720"/>
+      <w:contextualSpacing/>
+    </w:pPr>
+  </w:style>
+  <w:style w:type="character" w:customStyle="1" w:styleId="Heading3Char">
+    <w:name w:val="Heading 3 Char"/>
+    <w:basedOn w:val="DefaultParagraphFont"/>
+    <w:link w:val="Heading3"/>
+    <w:uiPriority w:val="9"/>
+    <w:rsid w:val="00235736"/>
+    <w:rPr>
+      <w:rFonts w:ascii="Times New Roman" w:eastAsiaTheme="majorEastAsia" w:hAnsi="Times New Roman" w:cstheme="majorBidi"/>
+      <w:b/>
+      <w:sz w:val="28"/>
+      <w:szCs w:val="24"/>
+    </w:rPr>
+  </w:style>
+  <w:style w:type="paragraph" w:styleId="TOC3">
+    <w:name w:val="toc 3"/>
+    <w:basedOn w:val="Normal"/>
+    <w:next w:val="Normal"/>
+    <w:autoRedefine/>
+    <w:uiPriority w:val="39"/>
+    <w:unhideWhenUsed/>
+    <w:rsid w:val="00ED4936"/>
+    <w:pPr>
+      <w:spacing w:after="100"/>
+      <w:ind w:left="480"/>
+    </w:pPr>
+  </w:style>
+</w:styles>
+</file>
+
+<file path=word/stylesWithEffects.xml><?xml version="1.0" encoding="utf-8"?>
+<w:styles xmlns:wpc="http://schemas.microsoft.com/office/word/2010/wordprocessingCanvas" xmlns:mc="http://schemas.openxmlformats.org/markup-compatibility/2006" xmlns:o="urn:schemas-microsoft-com:office:office" xmlns:r="http://schemas.openxmlformats.org/officeDocument/2006/relationships" xmlns:m="http://schemas.openxmlformats.org/officeDocument/2006/math" xmlns:v="urn:schemas-microsoft-com:vml" xmlns:wp14="http://schemas.microsoft.com/office/word/2010/wordprocessingDrawing" xmlns:wp="http://schemas.openxmlformats.org/drawingml/2006/wordprocessingDrawing" xmlns:w10="urn:schemas-microsoft-com:office:word" xmlns:w="http://schemas.openxmlformats.org/wordprocessingml/2006/main" xmlns:w14="http://schemas.microsoft.com/office/word/2010/wordml" xmlns:wpg="http://schemas.microsoft.com/office/word/2010/wordprocessingGroup" xmlns:wpi="http://schemas.microsoft.com/office/word/2010/wordprocessingInk" xmlns:wne="http://schemas.microsoft.com/office/word/2006/wordml" xmlns:wps="http://schemas.microsoft.com/office/word/2010/wordprocessingShape" mc:Ignorable="w14 wp14">
+  <w:docDefaults>
+    <w:rPrDefault>
+      <w:rPr>
+        <w:rFonts w:asciiTheme="minorHAnsi" w:eastAsiaTheme="minorHAnsi" w:hAnsiTheme="minorHAnsi" w:cstheme="minorBidi"/>
+        <w:sz w:val="22"/>
+        <w:szCs w:val="22"/>
+        <w:lang w:val="hr-HR" w:eastAsia="en-US" w:bidi="ar-SA"/>
+      </w:rPr>
+    </w:rPrDefault>
+    <w:pPrDefault>
+      <w:pPr>
+        <w:spacing w:after="200" w:line="360" w:lineRule="auto"/>
+      </w:pPr>
+    </w:pPrDefault>
+  </w:docDefaults>
+  <w:latentStyles w:defLockedState="0" w:defUIPriority="99" w:defSemiHidden="1" w:defUnhideWhenUsed="1" w:defQFormat="0" w:count="267">
+    <w:lsdException w:name="Normal" w:semiHidden="0" w:uiPriority="0" w:unhideWhenUsed="0" w:qFormat="1"/>
+    <w:lsdException w:name="heading 1" w:semiHidden="0" w:uiPriority="9" w:unhideWhenUsed="0" w:qFormat="1"/>
+    <w:lsdException w:name="heading 2" w:uiPriority="9" w:qFormat="1"/>
+    <w:lsdException w:name="heading 3" w:uiPriority="9" w:qFormat="1"/>
+    <w:lsdException w:name="heading 4" w:uiPriority="9" w:qFormat="1"/>
+    <w:lsdException w:name="heading 5" w:uiPriority="9" w:qFormat="1"/>
+    <w:lsdException w:name="heading 6" w:uiPriority="9" w:qFormat="1"/>
+    <w:lsdException w:name="heading 7" w:uiPriority="9" w:qFormat="1"/>
+    <w:lsdException w:name="heading 8" w:uiPriority="9" w:qFormat="1"/>
+    <w:lsdException w:name="heading 9" w:uiPriority="9" w:qFormat="1"/>
+    <w:lsdException w:name="toc 1" w:uiPriority="39"/>
+    <w:lsdException w:name="toc 2" w:uiPriority="39"/>
+    <w:lsdException w:name="toc 3" w:uiPriority="39"/>
+    <w:lsdException w:name="toc 4" w:uiPriority="39"/>
+    <w:lsdException w:name="toc 5" w:uiPriority="39"/>
+    <w:lsdException w:name="toc 6" w:uiPriority="39"/>
+    <w:lsdException w:name="toc 7" w:uiPriority="39"/>
+    <w:lsdException w:name="toc 8" w:uiPriority="39"/>
+    <w:lsdException w:name="toc 9" w:uiPriority="39"/>
+    <w:lsdException w:name="caption" w:uiPriority="35" w:qFormat="1"/>
+    <w:lsdException w:name="Title" w:semiHidden="0" w:uiPriority="10" w:unhideWhenUsed="0" w:qFormat="1"/>
+    <w:lsdException w:name="Default Paragraph Font" w:uiPriority="1"/>
+    <w:lsdException w:name="Subtitle" w:semiHidden="0" w:uiPriority="11" w:unhideWhenUsed="0" w:qFormat="1"/>
+    <w:lsdException w:name="Strong" w:semiHidden="0" w:uiPriority="22" w:unhideWhenUsed="0" w:qFormat="1"/>
+    <w:lsdException w:name="Emphasis" w:semiHidden="0" w:uiPriority="20" w:unhideWhenUsed="0" w:qFormat="1"/>
+    <w:lsdException w:name="Table Grid" w:semiHidden="0" w:uiPriority="59" w:unhideWhenUsed="0"/>
+    <w:lsdException w:name="Placeholder Text" w:unhideWhenUsed="0"/>
+    <w:lsdException w:name="No Spacing" w:semiHidden="0" w:uiPriority="1" w:unhideWhenUsed="0" w:qFormat="1"/>
+    <w:lsdException w:name="Light Shading" w:semiHidden="0" w:uiPriority="60" w:unhideWhenUsed="0"/>
+    <w:lsdException w:name="Light List" w:semiHidden="0" w:uiPriority="61" w:unhideWhenUsed="0"/>
+    <w:lsdException w:name="Light Grid" w:semiHidden="0" w:uiPriority="62" w:unhideWhenUsed="0"/>
+    <w:lsdException w:name="Medium Shading 1" w:semiHidden="0" w:uiPriority="63" w:unhideWhenUsed="0"/>
+    <w:lsdException w:name="Medium Shading 2" w:semiHidden="0" w:uiPriority="64" w:unhideWhenUsed="0"/>
+    <w:lsdException w:name="Medium List 1" w:semiHidden="0" w:uiPriority="65" w:unhideWhenUsed="0"/>
+    <w:lsdException w:name="Medium List 2" w:semiHidden="0" w:uiPriority="66" w:unhideWhenUsed="0"/>
+    <w:lsdException w:name="Medium Grid 1" w:semiHidden="0" w:uiPriority="67" w:unhideWhenUsed="0"/>
+    <w:lsdException w:name="Medium Grid 2" w:semiHidden="0" w:uiPriority="68" w:unhideWhenUsed="0"/>
+    <w:lsdException w:name="Medium Grid 3" w:semiHidden="0" w:uiPriority="69" w:unhideWhenUsed="0"/>
+    <w:lsdException w:name="Dark List" w:semiHidden="0" w:uiPriority="70" w:unhideWhenUsed="0"/>
+    <w:lsdException w:name="Colorful Shading" w:semiHidden="0" w:uiPriority="71" w:unhideWhenUsed="0"/>
+    <w:lsdException w:name="Colorful List" w:semiHidden="0" w:uiPriority="72" w:unhideWhenUsed="0"/>
+    <w:lsdException w:name="Colorful Grid" w:semiHidden="0" w:uiPriority="73" w:unhideWhenUsed="0"/>
+    <w:lsdException w:name="Light Shading Accent 1" w:semiHidden="0" w:uiPriority="60" w:unhideWhenUsed="0"/>
+    <w:lsdException w:name="Light List Accent 1" w:semiHidden="0" w:uiPriority="61" w:unhideWhenUsed="0"/>
+    <w:lsdException w:name="Light Grid Accent 1" w:semiHidden="0" w:uiPriority="62" w:unhideWhenUsed="0"/>
+    <w:lsdException w:name="Medium Shading 1 Accent 1" w:semiHidden="0" w:uiPriority="63" w:unhideWhenUsed="0"/>
+    <w:lsdException w:name="Medium Shading 2 Accent 1" w:semiHidden="0" w:uiPriority="64" w:unhideWhenUsed="0"/>
+    <w:lsdException w:name="Medium List 1 Accent 1" w:semiHidden="0" w:uiPriority="65" w:unhideWhenUsed="0"/>
+    <w:lsdException w:name="Revision" w:unhideWhenUsed="0"/>
+    <w:lsdException w:name="List Paragraph" w:semiHidden="0" w:uiPriority="34" w:unhideWhenUsed="0" w:qFormat="1"/>
+    <w:lsdException w:name="Quote" w:semiHidden="0" w:uiPriority="29" w:unhideWhenUsed="0" w:qFormat="1"/>
+    <w:lsdException w:name="Intense Quote" w:semiHidden="0" w:uiPriority="30" w:unhideWhenUsed="0" w:qFormat="1"/>
+    <w:lsdException w:name="Medium List 2 Accent 1" w:semiHidden="0" w:uiPriority="66" w:unhideWhenUsed="0"/>
+    <w:lsdException w:name="Medium Grid 1 Accent 1" w:semiHidden="0" w:uiPriority="67" w:unhideWhenUsed="0"/>
+    <w:lsdException w:name="Medium Grid 2 Accent 1" w:semiHidden="0" w:uiPriority="68" w:unhideWhenUsed="0"/>
+    <w:lsdException w:name="Medium Grid 3 Accent 1" w:semiHidden="0" w:uiPriority="69" w:unhideWhenUsed="0"/>
+    <w:lsdException w:name="Dark List Accent 1" w:semiHidden="0" w:uiPriority="70" w:unhideWhenUsed="0"/>
+    <w:lsdException w:name="Colorful Shading Accent 1" w:semiHidden="0" w:uiPriority="71" w:unhideWhenUsed="0"/>
+    <w:lsdException w:name="Colorful List Accent 1" w:semiHidden="0" w:uiPriority="72" w:unhideWhenUsed="0"/>
+    <w:lsdException w:name="Colorful Grid Accent 1" w:semiHidden="0" w:uiPriority="73" w:unhideWhenUsed="0"/>
+    <w:lsdException w:name="Light Shading Accent 2" w:semiHidden="0" w:uiPriority="60" w:unhideWhenUsed="0"/>
+    <w:lsdException w:name="Light List Accent 2" w:semiHidden="0" w:uiPriority="61" w:unhideWhenUsed="0"/>
+    <w:lsdException w:name="Light Grid Accent 2" w:semiHidden="0" w:uiPriority="62" w:unhideWhenUsed="0"/>
+    <w:lsdException w:name="Medium Shading 1 Accent 2" w:semiHidden="0" w:uiPriority="63" w:unhideWhenUsed="0"/>
+    <w:lsdException w:name="Medium Shading 2 Accent 2" w:semiHidden="0" w:uiPriority="64" w:unhideWhenUsed="0"/>
+    <w:lsdException w:name="Medium List 1 Accent 2" w:semiHidden="0" w:uiPriority="65" w:unhideWhenUsed="0"/>
+    <w:lsdException w:name="Medium List 2 Accent 2" w:semiHidden="0" w:uiPriority="66" w:unhideWhenUsed="0"/>
+    <w:lsdException w:name="Medium Grid 1 Accent 2" w:semiHidden="0" w:uiPriority="67" w:unhideWhenUsed="0"/>
+    <w:lsdException w:name="Medium Grid 2 Accent 2" w:semiHidden="0" w:uiPriority="68" w:unhideWhenUsed="0"/>
+    <w:lsdException w:name="Medium Grid 3 Accent 2" w:semiHidden="0" w:uiPriority="69" w:unhideWhenUsed="0"/>
+    <w:lsdException w:name="Dark List Accent 2" w:semiHidden="0" w:uiPriority="70" w:unhideWhenUsed="0"/>
+    <w:lsdException w:name="Colorful Shading Accent 2" w:semiHidden="0" w:uiPriority="71" w:unhideWhenUsed="0"/>
+    <w:lsdException w:name="Colorful List Accent 2" w:semiHidden="0" w:uiPriority="72" w:unhideWhenUsed="0"/>
+    <w:lsdException w:name="Colorful Grid Accent 2" w:semiHidden="0" w:uiPriority="73" w:unhideWhenUsed="0"/>
+    <w:lsdException w:name="Light Shading Accent 3" w:semiHidden="0" w:uiPriority="60" w:unhideWhenUsed="0"/>
+    <w:lsdException w:name="Light List Accent 3" w:semiHidden="0" w:uiPriority="61" w:unhideWhenUsed="0"/>
+    <w:lsdException w:name="Light Grid Accent 3" w:semiHidden="0" w:uiPriority="62" w:unhideWhenUsed="0"/>
+    <w:lsdException w:name="Medium Shading 1 Accent 3" w:semiHidden="0" w:uiPriority="63" w:unhideWhenUsed="0"/>
+    <w:lsdException w:name="Medium Shading 2 Accent 3" w:semiHidden="0" w:uiPriority="64" w:unhideWhenUsed="0"/>
+    <w:lsdException w:name="Medium List 1 Accent 3" w:semiHidden="0" w:uiPriority="65" w:unhideWhenUsed="0"/>
+    <w:lsdException w:name="Medium List 2 Accent 3" w:semiHidden="0" w:uiPriority="66" w:unhideWhenUsed="0"/>
+    <w:lsdException w:name="Medium Grid 1 Accent 3" w:semiHidden="0" w:uiPriority="67" w:unhideWhenUsed="0"/>
+    <w:lsdException w:name="Medium Grid 2 Accent 3" w:semiHidden="0" w:uiPriority="68" w:unhideWhenUsed="0"/>
+    <w:lsdException w:name="Medium Grid 3 Accent 3" w:semiHidden="0" w:uiPriority="69" w:unhideWhenUsed="0"/>
+    <w:lsdException w:name="Dark List Accent 3" w:semiHidden="0" w:uiPriority="70" w:unhideWhenUsed="0"/>
+    <w:lsdException w:name="Colorful Shading Accent 3" w:semiHidden="0" w:uiPriority="71" w:unhideWhenUsed="0"/>
+    <w:lsdException w:name="Colorful List Accent 3" w:semiHidden="0" w:uiPriority="72" w:unhideWhenUsed="0"/>
+    <w:lsdException w:name="Colorful Grid Accent 3" w:semiHidden="0" w:uiPriority="73" w:unhideWhenUsed="0"/>
+    <w:lsdException w:name="Light Shading Accent 4" w:semiHidden="0" w:uiPriority="60" w:unhideWhenUsed="0"/>
+    <w:lsdException w:name="Light List Accent 4" w:semiHidden="0" w:uiPriority="61" w:unhideWhenUsed="0"/>
+    <w:lsdException w:name="Light Grid Accent 4" w:semiHidden="0" w:uiPriority="62" w:unhideWhenUsed="0"/>
+    <w:lsdException w:name="Medium Shading 1 Accent 4" w:semiHidden="0" w:uiPriority="63" w:unhideWhenUsed="0"/>
+    <w:lsdException w:name="Medium Shading 2 Accent 4" w:semiHidden="0" w:uiPriority="64" w:unhideWhenUsed="0"/>
+    <w:lsdException w:name="Medium List 1 Accent 4" w:semiHidden="0" w:uiPriority="65" w:unhideWhenUsed="0"/>
+    <w:lsdException w:name="Medium List 2 Accent 4" w:semiHidden="0" w:uiPriority="66" w:unhideWhenUsed="0"/>
+    <w:lsdException w:name="Medium Grid 1 Accent 4" w:semiHidden="0" w:uiPriority="67" w:unhideWhenUsed="0"/>
+    <w:lsdException w:name="Medium Grid 2 Accent 4" w:semiHidden="0" w:uiPriority="68" w:unhideWhenUsed="0"/>
+    <w:lsdException w:name="Medium Grid 3 Accent 4" w:semiHidden="0" w:uiPriority="69" w:unhideWhenUsed="0"/>
+    <w:lsdException w:name="Dark List Accent 4" w:semiHidden="0" w:uiPriority="70" w:unhideWhenUsed="0"/>
+    <w:lsdException w:name="Colorful Shading Accent 4" w:semiHidden="0" w:uiPriority="71" w:unhideWhenUsed="0"/>
+    <w:lsdException w:name="Colorful List Accent 4" w:semiHidden="0" w:uiPriority="72" w:unhideWhenUsed="0"/>
+    <w:lsdException w:name="Colorful Grid Accent 4" w:semiHidden="0" w:uiPriority="73" w:unhideWhenUsed="0"/>
+    <w:lsdException w:name="Light Shading Accent 5" w:semiHidden="0" w:uiPriority="60" w:unhideWhenUsed="0"/>
+    <w:lsdException w:name="Light List Accent 5" w:semiHidden="0" w:uiPriority="61" w:unhideWhenUsed="0"/>
+    <w:lsdException w:name="Light Grid Accent 5" w:semiHidden="0" w:uiPriority="62" w:unhideWhenUsed="0"/>
+    <w:lsdException w:name="Medium Shading 1 Accent 5" w:semiHidden="0" w:uiPriority="63" w:unhideWhenUsed="0"/>
+    <w:lsdException w:name="Medium Shading 2 Accent 5" w:semiHidden="0" w:uiPriority="64" w:unhideWhenUsed="0"/>
+    <w:lsdException w:name="Medium List 1 Accent 5" w:semiHidden="0" w:uiPriority="65" w:unhideWhenUsed="0"/>
+    <w:lsdException w:name="Medium List 2 Accent 5" w:semiHidden="0" w:uiPriority="66" w:unhideWhenUsed="0"/>
+    <w:lsdException w:name="Medium Grid 1 Accent 5" w:semiHidden="0" w:uiPriority="67" w:unhideWhenUsed="0"/>
+    <w:lsdException w:name="Medium Grid 2 Accent 5" w:semiHidden="0" w:uiPriority="68" w:unhideWhenUsed="0"/>
+    <w:lsdException w:name="Medium Grid 3 Accent 5" w:semiHidden="0" w:uiPriority="69" w:unhideWhenUsed="0"/>
+    <w:lsdException w:name="Dark List Accent 5" w:semiHidden="0" w:uiPriority="70" w:unhideWhenUsed="0"/>
+    <w:lsdException w:name="Colorful Shading Accent 5" w:semiHidden="0" w:uiPriority="71" w:unhideWhenUsed="0"/>
+    <w:lsdException w:name="Colorful List Accent 5" w:semiHidden="0" w:uiPriority="72" w:unhideWhenUsed="0"/>
+    <w:lsdException w:name="Colorful Grid Accent 5" w:semiHidden="0" w:uiPriority="73" w:unhideWhenUsed="0"/>
+    <w:lsdException w:name="Light Shading Accent 6" w:semiHidden="0" w:uiPriority="60" w:unhideWhenUsed="0"/>
+    <w:lsdException w:name="Light List Accent 6" w:semiHidden="0" w:uiPriority="61" w:unhideWhenUsed="0"/>
+    <w:lsdException w:name="Light Grid Accent 6" w:semiHidden="0" w:uiPriority="62" w:unhideWhenUsed="0"/>
+    <w:lsdException w:name="Medium Shading 1 Accent 6" w:semiHidden="0" w:uiPriority="63" w:unhideWhenUsed="0"/>
+    <w:lsdException w:name="Medium Shading 2 Accent 6" w:semiHidden="0" w:uiPriority="64" w:unhideWhenUsed="0"/>
+    <w:lsdException w:name="Medium List 1 Accent 6" w:semiHidden="0" w:uiPriority="65" w:unhideWhenUsed="0"/>
+    <w:lsdException w:name="Medium List 2 Accent 6" w:semiHidden="0" w:uiPriority="66" w:unhideWhenUsed="0"/>
+    <w:lsdException w:name="Medium Grid 1 Accent 6" w:semiHidden="0" w:uiPriority="67" w:unhideWhenUsed="0"/>
+    <w:lsdException w:name="Medium Grid 2 Accent 6" w:semiHidden="0" w:uiPriority="68" w:unhideWhenUsed="0"/>
+    <w:lsdException w:name="Medium Grid 3 Accent 6" w:semiHidden="0" w:uiPriority="69" w:unhideWhenUsed="0"/>
+    <w:lsdException w:name="Dark List Accent 6" w:semiHidden="0" w:uiPriority="70" w:unhideWhenUsed="0"/>
+    <w:lsdException w:name="Colorful Shading Accent 6" w:semiHidden="0" w:uiPriority="71" w:unhideWhenUsed="0"/>
+    <w:lsdException w:name="Colorful List Accent 6" w:semiHidden="0" w:uiPriority="72" w:unhideWhenUsed="0"/>
+    <w:lsdException w:name="Colorful Grid Accent 6" w:semiHidden="0" w:uiPriority="73" w:unhideWhenUsed="0"/>
+    <w:lsdException w:name="Subtle Emphasis" w:semiHidden="0" w:uiPriority="19" w:unhideWhenUsed="0" w:qFormat="1"/>
+    <w:lsdException w:name="Intense Emphasis" w:semiHidden="0" w:uiPriority="21" w:unhideWhenUsed="0" w:qFormat="1"/>
+    <w:lsdException w:name="Subtle Reference" w:semiHidden="0" w:uiPriority="31" w:unhideWhenUsed="0" w:qFormat="1"/>
+    <w:lsdException w:name="Intense Reference" w:semiHidden="0" w:uiPriority="32" w:unhideWhenUsed="0" w:qFormat="1"/>
+    <w:lsdException w:name="Book Title" w:semiHidden="0" w:uiPriority="33" w:unhideWhenUsed="0" w:qFormat="1"/>
+    <w:lsdException w:name="Bibliography" w:uiPriority="37"/>
+    <w:lsdException w:name="TOC Heading" w:uiPriority="39" w:qFormat="1"/>
   </w:latentStyles>
   <w:style w:type="paragraph" w:default="1" w:styleId="Normal">
     <w:name w:val="Normal"/>
@@ -6662,7 +6469,7 @@
 </file>
 
 <file path=customXml/itemProps1.xml><?xml version="1.0" encoding="utf-8"?>
-<ds:datastoreItem xmlns:ds="http://schemas.openxmlformats.org/officeDocument/2006/customXml" ds:itemID="{019DEF8D-FEE0-42AF-A1D3-F79365F1E415}">
+<ds:datastoreItem xmlns:ds="http://schemas.openxmlformats.org/officeDocument/2006/customXml" ds:itemID="{D0B9A0A9-8100-4CB2-9FCF-6A8ACD7AC531}">
   <ds:schemaRefs>
     <ds:schemaRef ds:uri="http://schemas.openxmlformats.org/officeDocument/2006/bibliography"/>
   </ds:schemaRefs>

</xml_diff>

<commit_message>
Napisan uvod, numreriranje, promijenjeni opisi neki
</commit_message>
<xml_diff>
--- a/Dokumentacija/Tim10_Tehnička dokumentacija_v1.0.docx
+++ b/Dokumentacija/Tim10_Tehnička dokumentacija_v1.0.docx
@@ -599,12 +599,16 @@
         </w:tabs>
         <w:contextualSpacing/>
         <w:jc w:val="center"/>
+        <w:sectPr>
+          <w:footerReference w:type="default" r:id="rId9"/>
+          <w:pgSz w:w="11906" w:h="16838"/>
+          <w:pgMar w:top="1417" w:right="1417" w:bottom="1417" w:left="1417" w:header="708" w:footer="708" w:gutter="0"/>
+          <w:cols w:space="708"/>
+          <w:docGrid w:linePitch="360"/>
+        </w:sectPr>
       </w:pPr>
       <w:r>
         <w:t>Varaždin, travanj 2014.</w:t>
-      </w:r>
-      <w:r>
-        <w:br w:type="page"/>
       </w:r>
     </w:p>
     <w:p>
@@ -671,7 +675,7 @@
           <w:r>
             <w:fldChar w:fldCharType="separate"/>
           </w:r>
-          <w:hyperlink w:anchor="_Toc386364461" w:history="1">
+          <w:hyperlink w:anchor="_Toc386367624" w:history="1">
             <w:r>
               <w:rPr>
                 <w:rStyle w:val="Hyperlink"/>
@@ -714,7 +718,7 @@
                 <w:noProof/>
                 <w:webHidden/>
               </w:rPr>
-              <w:instrText xml:space="preserve"> PAGEREF _Toc386364461 \h </w:instrText>
+              <w:instrText xml:space="preserve"> PAGEREF _Toc386367624 \h </w:instrText>
             </w:r>
             <w:r>
               <w:rPr>
@@ -734,7 +738,7 @@
                 <w:noProof/>
                 <w:webHidden/>
               </w:rPr>
-              <w:t>4</w:t>
+              <w:t>1</w:t>
             </w:r>
             <w:r>
               <w:rPr>
@@ -759,7 +763,7 @@
               <w:lang w:eastAsia="hr-HR"/>
             </w:rPr>
           </w:pPr>
-          <w:hyperlink w:anchor="_Toc386364462" w:history="1">
+          <w:hyperlink w:anchor="_Toc386367625" w:history="1">
             <w:r>
               <w:rPr>
                 <w:rStyle w:val="Hyperlink"/>
@@ -802,7 +806,7 @@
                 <w:noProof/>
                 <w:webHidden/>
               </w:rPr>
-              <w:instrText xml:space="preserve"> PAGEREF _Toc386364462 \h </w:instrText>
+              <w:instrText xml:space="preserve"> PAGEREF _Toc386367625 \h </w:instrText>
             </w:r>
             <w:r>
               <w:rPr>
@@ -822,7 +826,7 @@
                 <w:noProof/>
                 <w:webHidden/>
               </w:rPr>
-              <w:t>5</w:t>
+              <w:t>2</w:t>
             </w:r>
             <w:r>
               <w:rPr>
@@ -847,7 +851,7 @@
               <w:lang w:eastAsia="hr-HR"/>
             </w:rPr>
           </w:pPr>
-          <w:hyperlink w:anchor="_Toc386364463" w:history="1">
+          <w:hyperlink w:anchor="_Toc386367626" w:history="1">
             <w:r>
               <w:rPr>
                 <w:rStyle w:val="Hyperlink"/>
@@ -890,7 +894,7 @@
                 <w:noProof/>
                 <w:webHidden/>
               </w:rPr>
-              <w:instrText xml:space="preserve"> PAGEREF _Toc386364463 \h </w:instrText>
+              <w:instrText xml:space="preserve"> PAGEREF _Toc386367626 \h </w:instrText>
             </w:r>
             <w:r>
               <w:rPr>
@@ -910,7 +914,7 @@
                 <w:noProof/>
                 <w:webHidden/>
               </w:rPr>
-              <w:t>6</w:t>
+              <w:t>3</w:t>
             </w:r>
             <w:r>
               <w:rPr>
@@ -935,7 +939,7 @@
               <w:lang w:eastAsia="hr-HR"/>
             </w:rPr>
           </w:pPr>
-          <w:hyperlink w:anchor="_Toc386364464" w:history="1">
+          <w:hyperlink w:anchor="_Toc386367627" w:history="1">
             <w:r>
               <w:rPr>
                 <w:rStyle w:val="Hyperlink"/>
@@ -978,7 +982,7 @@
                 <w:noProof/>
                 <w:webHidden/>
               </w:rPr>
-              <w:instrText xml:space="preserve"> PAGEREF _Toc386364464 \h </w:instrText>
+              <w:instrText xml:space="preserve"> PAGEREF _Toc386367627 \h </w:instrText>
             </w:r>
             <w:r>
               <w:rPr>
@@ -998,7 +1002,7 @@
                 <w:noProof/>
                 <w:webHidden/>
               </w:rPr>
-              <w:t>6</w:t>
+              <w:t>3</w:t>
             </w:r>
             <w:r>
               <w:rPr>
@@ -1023,7 +1027,7 @@
               <w:lang w:eastAsia="hr-HR"/>
             </w:rPr>
           </w:pPr>
-          <w:hyperlink w:anchor="_Toc386364465" w:history="1">
+          <w:hyperlink w:anchor="_Toc386367628" w:history="1">
             <w:r>
               <w:rPr>
                 <w:rStyle w:val="Hyperlink"/>
@@ -1066,7 +1070,7 @@
                 <w:noProof/>
                 <w:webHidden/>
               </w:rPr>
-              <w:instrText xml:space="preserve"> PAGEREF _Toc386364465 \h </w:instrText>
+              <w:instrText xml:space="preserve"> PAGEREF _Toc386367628 \h </w:instrText>
             </w:r>
             <w:r>
               <w:rPr>
@@ -1086,7 +1090,7 @@
                 <w:noProof/>
                 <w:webHidden/>
               </w:rPr>
-              <w:t>6</w:t>
+              <w:t>3</w:t>
             </w:r>
             <w:r>
               <w:rPr>
@@ -1111,7 +1115,7 @@
               <w:lang w:eastAsia="hr-HR"/>
             </w:rPr>
           </w:pPr>
-          <w:hyperlink w:anchor="_Toc386364466" w:history="1">
+          <w:hyperlink w:anchor="_Toc386367629" w:history="1">
             <w:r>
               <w:rPr>
                 <w:rStyle w:val="Hyperlink"/>
@@ -1154,7 +1158,7 @@
                 <w:noProof/>
                 <w:webHidden/>
               </w:rPr>
-              <w:instrText xml:space="preserve"> PAGEREF _Toc386364466 \h </w:instrText>
+              <w:instrText xml:space="preserve"> PAGEREF _Toc386367629 \h </w:instrText>
             </w:r>
             <w:r>
               <w:rPr>
@@ -1174,7 +1178,7 @@
                 <w:noProof/>
                 <w:webHidden/>
               </w:rPr>
-              <w:t>8</w:t>
+              <w:t>5</w:t>
             </w:r>
             <w:r>
               <w:rPr>
@@ -1199,7 +1203,7 @@
               <w:lang w:eastAsia="hr-HR"/>
             </w:rPr>
           </w:pPr>
-          <w:hyperlink w:anchor="_Toc386364467" w:history="1">
+          <w:hyperlink w:anchor="_Toc386367630" w:history="1">
             <w:r>
               <w:rPr>
                 <w:rStyle w:val="Hyperlink"/>
@@ -1242,7 +1246,7 @@
                 <w:noProof/>
                 <w:webHidden/>
               </w:rPr>
-              <w:instrText xml:space="preserve"> PAGEREF _Toc386364467 \h </w:instrText>
+              <w:instrText xml:space="preserve"> PAGEREF _Toc386367630 \h </w:instrText>
             </w:r>
             <w:r>
               <w:rPr>
@@ -1262,97 +1266,7 @@
                 <w:noProof/>
                 <w:webHidden/>
               </w:rPr>
-              <w:t>8</w:t>
-            </w:r>
-            <w:r>
-              <w:rPr>
-                <w:noProof/>
-                <w:webHidden/>
-              </w:rPr>
-              <w:fldChar w:fldCharType="end"/>
-            </w:r>
-          </w:hyperlink>
-          <w:bookmarkStart w:id="0" w:name="_GoBack"/>
-          <w:bookmarkEnd w:id="0"/>
-        </w:p>
-        <w:p>
-          <w:pPr>
-            <w:pStyle w:val="TOC1"/>
-            <w:tabs>
-              <w:tab w:val="left" w:pos="480"/>
-              <w:tab w:val="right" w:leader="dot" w:pos="9062"/>
-            </w:tabs>
-            <w:rPr>
-              <w:rFonts w:asciiTheme="minorHAnsi" w:eastAsiaTheme="minorEastAsia" w:hAnsiTheme="minorHAnsi"/>
-              <w:noProof/>
-              <w:sz w:val="22"/>
-              <w:lang w:eastAsia="hr-HR"/>
-            </w:rPr>
-          </w:pPr>
-          <w:hyperlink w:anchor="_Toc386364468" w:history="1">
-            <w:r>
-              <w:rPr>
-                <w:rStyle w:val="Hyperlink"/>
-                <w:noProof/>
-              </w:rPr>
-              <w:t>4.</w:t>
-            </w:r>
-            <w:r>
-              <w:rPr>
-                <w:rFonts w:asciiTheme="minorHAnsi" w:eastAsiaTheme="minorEastAsia" w:hAnsiTheme="minorHAnsi"/>
-                <w:noProof/>
-                <w:sz w:val="22"/>
-                <w:lang w:eastAsia="hr-HR"/>
-              </w:rPr>
-              <w:tab/>
-            </w:r>
-            <w:r>
-              <w:rPr>
-                <w:rStyle w:val="Hyperlink"/>
-                <w:noProof/>
-              </w:rPr>
-              <w:t>Slučajevi korištenja</w:t>
-            </w:r>
-            <w:r>
-              <w:rPr>
-                <w:noProof/>
-                <w:webHidden/>
-              </w:rPr>
-              <w:tab/>
-            </w:r>
-            <w:r>
-              <w:rPr>
-                <w:noProof/>
-                <w:webHidden/>
-              </w:rPr>
-              <w:fldChar w:fldCharType="begin"/>
-            </w:r>
-            <w:r>
-              <w:rPr>
-                <w:noProof/>
-                <w:webHidden/>
-              </w:rPr>
-              <w:instrText xml:space="preserve"> PAGEREF _Toc386364468 \h </w:instrText>
-            </w:r>
-            <w:r>
-              <w:rPr>
-                <w:noProof/>
-                <w:webHidden/>
-              </w:rPr>
-            </w:r>
-            <w:r>
-              <w:rPr>
-                <w:noProof/>
-                <w:webHidden/>
-              </w:rPr>
-              <w:fldChar w:fldCharType="separate"/>
-            </w:r>
-            <w:r>
-              <w:rPr>
-                <w:noProof/>
-                <w:webHidden/>
-              </w:rPr>
-              <w:t>9</w:t>
+              <w:t>5</w:t>
             </w:r>
             <w:r>
               <w:rPr>
@@ -1377,13 +1291,13 @@
               <w:lang w:eastAsia="hr-HR"/>
             </w:rPr>
           </w:pPr>
-          <w:hyperlink w:anchor="_Toc386364469" w:history="1">
+          <w:hyperlink w:anchor="_Toc386367631" w:history="1">
             <w:r>
               <w:rPr>
                 <w:rStyle w:val="Hyperlink"/>
                 <w:noProof/>
               </w:rPr>
-              <w:t>5.</w:t>
+              <w:t>4.</w:t>
             </w:r>
             <w:r>
               <w:rPr>
@@ -1399,6 +1313,94 @@
                 <w:rStyle w:val="Hyperlink"/>
                 <w:noProof/>
               </w:rPr>
+              <w:t>Slučajevi korištenja</w:t>
+            </w:r>
+            <w:r>
+              <w:rPr>
+                <w:noProof/>
+                <w:webHidden/>
+              </w:rPr>
+              <w:tab/>
+            </w:r>
+            <w:r>
+              <w:rPr>
+                <w:noProof/>
+                <w:webHidden/>
+              </w:rPr>
+              <w:fldChar w:fldCharType="begin"/>
+            </w:r>
+            <w:r>
+              <w:rPr>
+                <w:noProof/>
+                <w:webHidden/>
+              </w:rPr>
+              <w:instrText xml:space="preserve"> PAGEREF _Toc386367631 \h </w:instrText>
+            </w:r>
+            <w:r>
+              <w:rPr>
+                <w:noProof/>
+                <w:webHidden/>
+              </w:rPr>
+            </w:r>
+            <w:r>
+              <w:rPr>
+                <w:noProof/>
+                <w:webHidden/>
+              </w:rPr>
+              <w:fldChar w:fldCharType="separate"/>
+            </w:r>
+            <w:r>
+              <w:rPr>
+                <w:noProof/>
+                <w:webHidden/>
+              </w:rPr>
+              <w:t>6</w:t>
+            </w:r>
+            <w:r>
+              <w:rPr>
+                <w:noProof/>
+                <w:webHidden/>
+              </w:rPr>
+              <w:fldChar w:fldCharType="end"/>
+            </w:r>
+          </w:hyperlink>
+        </w:p>
+        <w:p>
+          <w:pPr>
+            <w:pStyle w:val="TOC1"/>
+            <w:tabs>
+              <w:tab w:val="left" w:pos="480"/>
+              <w:tab w:val="right" w:leader="dot" w:pos="9062"/>
+            </w:tabs>
+            <w:rPr>
+              <w:rFonts w:asciiTheme="minorHAnsi" w:eastAsiaTheme="minorEastAsia" w:hAnsiTheme="minorHAnsi"/>
+              <w:noProof/>
+              <w:sz w:val="22"/>
+              <w:lang w:eastAsia="hr-HR"/>
+            </w:rPr>
+          </w:pPr>
+          <w:hyperlink w:anchor="_Toc386367632" w:history="1">
+            <w:r>
+              <w:rPr>
+                <w:rStyle w:val="Hyperlink"/>
+                <w:noProof/>
+              </w:rPr>
+              <w:t>5.</w:t>
+            </w:r>
+            <w:r>
+              <w:rPr>
+                <w:rFonts w:asciiTheme="minorHAnsi" w:eastAsiaTheme="minorEastAsia" w:hAnsiTheme="minorHAnsi"/>
+                <w:noProof/>
+                <w:sz w:val="22"/>
+                <w:lang w:eastAsia="hr-HR"/>
+              </w:rPr>
+              <w:tab/>
+            </w:r>
+            <w:r>
+              <w:rPr>
+                <w:rStyle w:val="Hyperlink"/>
+                <w:noProof/>
+              </w:rPr>
               <w:t>Dijagrami slijeda</w:t>
             </w:r>
             <w:r>
@@ -1420,7 +1422,7 @@
                 <w:noProof/>
                 <w:webHidden/>
               </w:rPr>
-              <w:instrText xml:space="preserve"> PAGEREF _Toc386364469 \h </w:instrText>
+              <w:instrText xml:space="preserve"> PAGEREF _Toc386367632 \h </w:instrText>
             </w:r>
             <w:r>
               <w:rPr>
@@ -1440,7 +1442,7 @@
                 <w:noProof/>
                 <w:webHidden/>
               </w:rPr>
-              <w:t>10</w:t>
+              <w:t>7</w:t>
             </w:r>
             <w:r>
               <w:rPr>
@@ -1465,7 +1467,7 @@
               <w:lang w:eastAsia="hr-HR"/>
             </w:rPr>
           </w:pPr>
-          <w:hyperlink w:anchor="_Toc386364470" w:history="1">
+          <w:hyperlink w:anchor="_Toc386367633" w:history="1">
             <w:r>
               <w:rPr>
                 <w:rStyle w:val="Hyperlink"/>
@@ -1508,7 +1510,7 @@
                 <w:noProof/>
                 <w:webHidden/>
               </w:rPr>
-              <w:instrText xml:space="preserve"> PAGEREF _Toc386364470 \h </w:instrText>
+              <w:instrText xml:space="preserve"> PAGEREF _Toc386367633 \h </w:instrText>
             </w:r>
             <w:r>
               <w:rPr>
@@ -1528,7 +1530,7 @@
                 <w:noProof/>
                 <w:webHidden/>
               </w:rPr>
-              <w:t>11</w:t>
+              <w:t>8</w:t>
             </w:r>
             <w:r>
               <w:rPr>
@@ -1553,7 +1555,7 @@
               <w:lang w:eastAsia="hr-HR"/>
             </w:rPr>
           </w:pPr>
-          <w:hyperlink w:anchor="_Toc386364471" w:history="1">
+          <w:hyperlink w:anchor="_Toc386367634" w:history="1">
             <w:r>
               <w:rPr>
                 <w:rStyle w:val="Hyperlink"/>
@@ -1596,7 +1598,7 @@
                 <w:noProof/>
                 <w:webHidden/>
               </w:rPr>
-              <w:instrText xml:space="preserve"> PAGEREF _Toc386364471 \h </w:instrText>
+              <w:instrText xml:space="preserve"> PAGEREF _Toc386367634 \h </w:instrText>
             </w:r>
             <w:r>
               <w:rPr>
@@ -1616,7 +1618,7 @@
                 <w:noProof/>
                 <w:webHidden/>
               </w:rPr>
-              <w:t>12</w:t>
+              <w:t>9</w:t>
             </w:r>
             <w:r>
               <w:rPr>
@@ -1641,7 +1643,7 @@
               <w:lang w:eastAsia="hr-HR"/>
             </w:rPr>
           </w:pPr>
-          <w:hyperlink w:anchor="_Toc386364472" w:history="1">
+          <w:hyperlink w:anchor="_Toc386367635" w:history="1">
             <w:r>
               <w:rPr>
                 <w:rStyle w:val="Hyperlink"/>
@@ -1684,7 +1686,7 @@
                 <w:noProof/>
                 <w:webHidden/>
               </w:rPr>
-              <w:instrText xml:space="preserve"> PAGEREF _Toc386364472 \h </w:instrText>
+              <w:instrText xml:space="preserve"> PAGEREF _Toc386367635 \h </w:instrText>
             </w:r>
             <w:r>
               <w:rPr>
@@ -1704,7 +1706,7 @@
                 <w:noProof/>
                 <w:webHidden/>
               </w:rPr>
-              <w:t>13</w:t>
+              <w:t>10</w:t>
             </w:r>
             <w:r>
               <w:rPr>
@@ -1729,7 +1731,7 @@
               <w:lang w:eastAsia="hr-HR"/>
             </w:rPr>
           </w:pPr>
-          <w:hyperlink w:anchor="_Toc386364473" w:history="1">
+          <w:hyperlink w:anchor="_Toc386367636" w:history="1">
             <w:r>
               <w:rPr>
                 <w:rStyle w:val="Hyperlink"/>
@@ -1772,7 +1774,7 @@
                 <w:noProof/>
                 <w:webHidden/>
               </w:rPr>
-              <w:instrText xml:space="preserve"> PAGEREF _Toc386364473 \h </w:instrText>
+              <w:instrText xml:space="preserve"> PAGEREF _Toc386367636 \h </w:instrText>
             </w:r>
             <w:r>
               <w:rPr>
@@ -1792,7 +1794,7 @@
                 <w:noProof/>
                 <w:webHidden/>
               </w:rPr>
-              <w:t>14</w:t>
+              <w:t>11</w:t>
             </w:r>
             <w:r>
               <w:rPr>
@@ -1817,7 +1819,7 @@
               <w:lang w:eastAsia="hr-HR"/>
             </w:rPr>
           </w:pPr>
-          <w:hyperlink w:anchor="_Toc386364474" w:history="1">
+          <w:hyperlink w:anchor="_Toc386367637" w:history="1">
             <w:r>
               <w:rPr>
                 <w:rStyle w:val="Hyperlink"/>
@@ -1860,7 +1862,7 @@
                 <w:noProof/>
                 <w:webHidden/>
               </w:rPr>
-              <w:instrText xml:space="preserve"> PAGEREF _Toc386364474 \h </w:instrText>
+              <w:instrText xml:space="preserve"> PAGEREF _Toc386367637 \h </w:instrText>
             </w:r>
             <w:r>
               <w:rPr>
@@ -1880,7 +1882,7 @@
                 <w:noProof/>
                 <w:webHidden/>
               </w:rPr>
-              <w:t>15</w:t>
+              <w:t>12</w:t>
             </w:r>
             <w:r>
               <w:rPr>
@@ -1905,7 +1907,7 @@
               <w:lang w:eastAsia="hr-HR"/>
             </w:rPr>
           </w:pPr>
-          <w:hyperlink w:anchor="_Toc386364475" w:history="1">
+          <w:hyperlink w:anchor="_Toc386367638" w:history="1">
             <w:r>
               <w:rPr>
                 <w:rStyle w:val="Hyperlink"/>
@@ -1948,7 +1950,7 @@
                 <w:noProof/>
                 <w:webHidden/>
               </w:rPr>
-              <w:instrText xml:space="preserve"> PAGEREF _Toc386364475 \h </w:instrText>
+              <w:instrText xml:space="preserve"> PAGEREF _Toc386367638 \h </w:instrText>
             </w:r>
             <w:r>
               <w:rPr>
@@ -1968,7 +1970,7 @@
                 <w:noProof/>
                 <w:webHidden/>
               </w:rPr>
-              <w:t>16</w:t>
+              <w:t>13</w:t>
             </w:r>
             <w:r>
               <w:rPr>
@@ -1993,7 +1995,7 @@
               <w:lang w:eastAsia="hr-HR"/>
             </w:rPr>
           </w:pPr>
-          <w:hyperlink w:anchor="_Toc386364476" w:history="1">
+          <w:hyperlink w:anchor="_Toc386367639" w:history="1">
             <w:r>
               <w:rPr>
                 <w:rStyle w:val="Hyperlink"/>
@@ -2036,7 +2038,7 @@
                 <w:noProof/>
                 <w:webHidden/>
               </w:rPr>
-              <w:instrText xml:space="preserve"> PAGEREF _Toc386364476 \h </w:instrText>
+              <w:instrText xml:space="preserve"> PAGEREF _Toc386367639 \h </w:instrText>
             </w:r>
             <w:r>
               <w:rPr>
@@ -2056,7 +2058,7 @@
                 <w:noProof/>
                 <w:webHidden/>
               </w:rPr>
-              <w:t>17</w:t>
+              <w:t>14</w:t>
             </w:r>
             <w:r>
               <w:rPr>
@@ -2081,7 +2083,7 @@
               <w:lang w:eastAsia="hr-HR"/>
             </w:rPr>
           </w:pPr>
-          <w:hyperlink w:anchor="_Toc386364477" w:history="1">
+          <w:hyperlink w:anchor="_Toc386367640" w:history="1">
             <w:r>
               <w:rPr>
                 <w:rStyle w:val="Hyperlink"/>
@@ -2124,7 +2126,7 @@
                 <w:noProof/>
                 <w:webHidden/>
               </w:rPr>
-              <w:instrText xml:space="preserve"> PAGEREF _Toc386364477 \h </w:instrText>
+              <w:instrText xml:space="preserve"> PAGEREF _Toc386367640 \h </w:instrText>
             </w:r>
             <w:r>
               <w:rPr>
@@ -2144,7 +2146,7 @@
                 <w:noProof/>
                 <w:webHidden/>
               </w:rPr>
-              <w:t>18</w:t>
+              <w:t>15</w:t>
             </w:r>
             <w:r>
               <w:rPr>
@@ -2169,7 +2171,7 @@
               <w:lang w:eastAsia="hr-HR"/>
             </w:rPr>
           </w:pPr>
-          <w:hyperlink w:anchor="_Toc386364478" w:history="1">
+          <w:hyperlink w:anchor="_Toc386367641" w:history="1">
             <w:r>
               <w:rPr>
                 <w:rStyle w:val="Hyperlink"/>
@@ -2212,7 +2214,7 @@
                 <w:noProof/>
                 <w:webHidden/>
               </w:rPr>
-              <w:instrText xml:space="preserve"> PAGEREF _Toc386364478 \h </w:instrText>
+              <w:instrText xml:space="preserve"> PAGEREF _Toc386367641 \h </w:instrText>
             </w:r>
             <w:r>
               <w:rPr>
@@ -2232,7 +2234,7 @@
                 <w:noProof/>
                 <w:webHidden/>
               </w:rPr>
-              <w:t>19</w:t>
+              <w:t>16</w:t>
             </w:r>
             <w:r>
               <w:rPr>
@@ -2257,7 +2259,7 @@
               <w:lang w:eastAsia="hr-HR"/>
             </w:rPr>
           </w:pPr>
-          <w:hyperlink w:anchor="_Toc386364479" w:history="1">
+          <w:hyperlink w:anchor="_Toc386367642" w:history="1">
             <w:r>
               <w:rPr>
                 <w:rStyle w:val="Hyperlink"/>
@@ -2300,7 +2302,7 @@
                 <w:noProof/>
                 <w:webHidden/>
               </w:rPr>
-              <w:instrText xml:space="preserve"> PAGEREF _Toc386364479 \h </w:instrText>
+              <w:instrText xml:space="preserve"> PAGEREF _Toc386367642 \h </w:instrText>
             </w:r>
             <w:r>
               <w:rPr>
@@ -2320,7 +2322,7 @@
                 <w:noProof/>
                 <w:webHidden/>
               </w:rPr>
-              <w:t>19</w:t>
+              <w:t>16</w:t>
             </w:r>
             <w:r>
               <w:rPr>
@@ -2345,7 +2347,7 @@
               <w:lang w:eastAsia="hr-HR"/>
             </w:rPr>
           </w:pPr>
-          <w:hyperlink w:anchor="_Toc386364480" w:history="1">
+          <w:hyperlink w:anchor="_Toc386367643" w:history="1">
             <w:r>
               <w:rPr>
                 <w:rStyle w:val="Hyperlink"/>
@@ -2388,7 +2390,7 @@
                 <w:noProof/>
                 <w:webHidden/>
               </w:rPr>
-              <w:instrText xml:space="preserve"> PAGEREF _Toc386364480 \h </w:instrText>
+              <w:instrText xml:space="preserve"> PAGEREF _Toc386367643 \h </w:instrText>
             </w:r>
             <w:r>
               <w:rPr>
@@ -2408,7 +2410,7 @@
                 <w:noProof/>
                 <w:webHidden/>
               </w:rPr>
-              <w:t>20</w:t>
+              <w:t>17</w:t>
             </w:r>
             <w:r>
               <w:rPr>
@@ -2433,7 +2435,7 @@
               <w:lang w:eastAsia="hr-HR"/>
             </w:rPr>
           </w:pPr>
-          <w:hyperlink w:anchor="_Toc386364481" w:history="1">
+          <w:hyperlink w:anchor="_Toc386367644" w:history="1">
             <w:r>
               <w:rPr>
                 <w:rStyle w:val="Hyperlink"/>
@@ -2476,7 +2478,7 @@
                 <w:noProof/>
                 <w:webHidden/>
               </w:rPr>
-              <w:instrText xml:space="preserve"> PAGEREF _Toc386364481 \h </w:instrText>
+              <w:instrText xml:space="preserve"> PAGEREF _Toc386367644 \h </w:instrText>
             </w:r>
             <w:r>
               <w:rPr>
@@ -2496,7 +2498,7 @@
                 <w:noProof/>
                 <w:webHidden/>
               </w:rPr>
-              <w:t>21</w:t>
+              <w:t>18</w:t>
             </w:r>
             <w:r>
               <w:rPr>
@@ -2521,7 +2523,7 @@
               <w:lang w:eastAsia="hr-HR"/>
             </w:rPr>
           </w:pPr>
-          <w:hyperlink w:anchor="_Toc386364482" w:history="1">
+          <w:hyperlink w:anchor="_Toc386367645" w:history="1">
             <w:r>
               <w:rPr>
                 <w:rStyle w:val="Hyperlink"/>
@@ -2564,7 +2566,7 @@
                 <w:noProof/>
                 <w:webHidden/>
               </w:rPr>
-              <w:instrText xml:space="preserve"> PAGEREF _Toc386364482 \h </w:instrText>
+              <w:instrText xml:space="preserve"> PAGEREF _Toc386367645 \h </w:instrText>
             </w:r>
             <w:r>
               <w:rPr>
@@ -2584,7 +2586,7 @@
                 <w:noProof/>
                 <w:webHidden/>
               </w:rPr>
-              <w:t>22</w:t>
+              <w:t>19</w:t>
             </w:r>
             <w:r>
               <w:rPr>
@@ -2607,11 +2609,19 @@
         </w:p>
       </w:sdtContent>
     </w:sdt>
-    <w:p/>
-    <w:p>
-      <w:r>
-        <w:br w:type="page"/>
-      </w:r>
+    <w:p>
+      <w:pPr>
+        <w:sectPr>
+          <w:footerReference w:type="default" r:id="rId10"/>
+          <w:pgSz w:w="11906" w:h="16838"/>
+          <w:pgMar w:top="1417" w:right="1417" w:bottom="1417" w:left="1417" w:header="708" w:footer="708" w:gutter="0"/>
+          <w:pgNumType w:fmt="upperRoman" w:start="1"/>
+          <w:cols w:space="708"/>
+          <w:docGrid w:linePitch="360"/>
+        </w:sectPr>
+      </w:pPr>
+      <w:bookmarkStart w:id="0" w:name="_GoBack"/>
+      <w:bookmarkEnd w:id="0"/>
     </w:p>
     <w:p>
       <w:pPr>
@@ -2621,12 +2631,132 @@
           <w:numId w:val="5"/>
         </w:numPr>
       </w:pPr>
-      <w:bookmarkStart w:id="1" w:name="_Toc386364461"/>
+      <w:bookmarkStart w:id="1" w:name="_Toc386367624"/>
       <w:r>
         <w:lastRenderedPageBreak/>
         <w:t>Uvod</w:t>
       </w:r>
       <w:bookmarkEnd w:id="1"/>
+    </w:p>
+    <w:p/>
+    <w:p>
+      <w:r>
+        <w:t xml:space="preserve">U ovom dokumentu se nalazi tehnička dokumentacija </w:t>
+      </w:r>
+      <w:r>
+        <w:t>za projekt izrade aplikacije za odvjetnički ured. Aplikacija bi trebala olaksati svakodnevne poslove jednog odvjetnika. Ideja je da bi njom naš korisnik, odvjetnik, mogao si organizirati razne spise te obavljati naplatu završenih predmeta, pregledavati stare spise odnosno arhivu.</w:t>
+      </w:r>
+    </w:p>
+    <w:p>
+      <w:r>
+        <w:t>Tehnička dokumentacija sadržava sljedeće dijagrame:</w:t>
+      </w:r>
+    </w:p>
+    <w:p>
+      <w:pPr>
+        <w:pStyle w:val="ListParagraph"/>
+        <w:numPr>
+          <w:ilvl w:val="0"/>
+          <w:numId w:val="10"/>
+        </w:numPr>
+      </w:pPr>
+      <w:r>
+        <w:t>Terminski plan projekta</w:t>
+      </w:r>
+    </w:p>
+    <w:p>
+      <w:pPr>
+        <w:pStyle w:val="ListParagraph"/>
+        <w:numPr>
+          <w:ilvl w:val="0"/>
+          <w:numId w:val="10"/>
+        </w:numPr>
+      </w:pPr>
+      <w:r>
+        <w:t>Proračun i budžet projekta</w:t>
+      </w:r>
+    </w:p>
+    <w:p>
+      <w:pPr>
+        <w:pStyle w:val="ListParagraph"/>
+        <w:numPr>
+          <w:ilvl w:val="0"/>
+          <w:numId w:val="10"/>
+        </w:numPr>
+      </w:pPr>
+      <w:r>
+        <w:t>Dijagrame slijeda</w:t>
+      </w:r>
+    </w:p>
+    <w:p>
+      <w:pPr>
+        <w:pStyle w:val="ListParagraph"/>
+        <w:numPr>
+          <w:ilvl w:val="0"/>
+          <w:numId w:val="10"/>
+        </w:numPr>
+      </w:pPr>
+      <w:r>
+        <w:t>Dijagrame aktivnosti</w:t>
+      </w:r>
+    </w:p>
+    <w:p>
+      <w:r>
+        <w:t xml:space="preserve">Svaki dijagram slijeda u nastavku ima opis navedenog. Dijagrami slijeda i dijagrami aktivnosti su redom: </w:t>
+      </w:r>
+    </w:p>
+    <w:p>
+      <w:pPr>
+        <w:pStyle w:val="ListParagraph"/>
+        <w:numPr>
+          <w:ilvl w:val="0"/>
+          <w:numId w:val="11"/>
+        </w:numPr>
+      </w:pPr>
+      <w:r>
+        <w:t>Prijava u sustav</w:t>
+      </w:r>
+    </w:p>
+    <w:p>
+      <w:pPr>
+        <w:pStyle w:val="ListParagraph"/>
+        <w:numPr>
+          <w:ilvl w:val="0"/>
+          <w:numId w:val="11"/>
+        </w:numPr>
+      </w:pPr>
+      <w:r>
+        <w:t>Pregledavanje spisa</w:t>
+      </w:r>
+    </w:p>
+    <w:p>
+      <w:pPr>
+        <w:pStyle w:val="ListParagraph"/>
+        <w:numPr>
+          <w:ilvl w:val="0"/>
+          <w:numId w:val="11"/>
+        </w:numPr>
+      </w:pPr>
+      <w:r>
+        <w:t>Pregledavanje aktivnih spisa</w:t>
+      </w:r>
+    </w:p>
+    <w:p>
+      <w:pPr>
+        <w:pStyle w:val="ListParagraph"/>
+        <w:numPr>
+          <w:ilvl w:val="0"/>
+          <w:numId w:val="11"/>
+        </w:numPr>
+      </w:pPr>
+      <w:r>
+        <w:t>Pregledavanje arhiviranih spisa</w:t>
+      </w:r>
+    </w:p>
+    <w:p>
+      <w:r>
+        <w:t>Svi dijagrami slijeda i aktivnosti su izrađeni u Visual Paradigm 11.1 alatu dok su terminski plan i prodačun rađeni u MS Projectu.</w:t>
+      </w:r>
     </w:p>
     <w:p>
       <w:pPr>
@@ -2639,7 +2769,7 @@
       <w:r>
         <w:br w:type="page"/>
       </w:r>
-      <w:bookmarkStart w:id="2" w:name="_Toc386364462"/>
+      <w:bookmarkStart w:id="2" w:name="_Toc386367625"/>
       <w:r>
         <w:lastRenderedPageBreak/>
         <w:t>Specifikacije zahtjeva</w:t>
@@ -2657,7 +2787,7 @@
       <w:r>
         <w:br w:type="page"/>
       </w:r>
-      <w:bookmarkStart w:id="3" w:name="_Toc386364463"/>
+      <w:bookmarkStart w:id="3" w:name="_Toc386367626"/>
       <w:r>
         <w:lastRenderedPageBreak/>
         <w:t>Projektni plan</w:t>
@@ -2757,7 +2887,7 @@
           <w:numId w:val="5"/>
         </w:numPr>
       </w:pPr>
-      <w:bookmarkStart w:id="4" w:name="_Toc386364464"/>
+      <w:bookmarkStart w:id="4" w:name="_Toc386367627"/>
       <w:r>
         <w:t>Definiran projektni tim</w:t>
       </w:r>
@@ -2881,7 +3011,7 @@
           <w:numId w:val="5"/>
         </w:numPr>
       </w:pPr>
-      <w:bookmarkStart w:id="5" w:name="_Toc386364465"/>
+      <w:bookmarkStart w:id="5" w:name="_Toc386367628"/>
       <w:r>
         <w:t>Terminski plan projekta</w:t>
       </w:r>
@@ -2895,8 +3025,10 @@
     <w:p>
       <w:pPr>
         <w:sectPr>
+          <w:footerReference w:type="default" r:id="rId11"/>
           <w:pgSz w:w="11906" w:h="16838"/>
           <w:pgMar w:top="1417" w:right="1417" w:bottom="1417" w:left="1417" w:header="708" w:footer="708" w:gutter="0"/>
+          <w:pgNumType w:start="1"/>
           <w:cols w:space="708"/>
           <w:docGrid w:linePitch="360"/>
         </w:sectPr>
@@ -2921,7 +3053,7 @@
         </w:rPr>
         <w:lastRenderedPageBreak/>
         <w:drawing>
-          <wp:inline distT="0" distB="0" distL="0" distR="0">
+          <wp:inline distT="0" distB="0" distL="0" distR="0" wp14:anchorId="6E8297F1" wp14:editId="230BD996">
             <wp:extent cx="8886825" cy="5514975"/>
             <wp:effectExtent l="0" t="0" r="9525" b="9525"/>
             <wp:docPr id="3" name="Picture 3"/>
@@ -2938,7 +3070,7 @@
                     </pic:cNvPicPr>
                   </pic:nvPicPr>
                   <pic:blipFill>
-                    <a:blip r:embed="rId7">
+                    <a:blip r:embed="rId12">
                       <a:extLst>
                         <a:ext uri="{28A0092B-C50C-407E-A947-70E740481C1C}">
                           <a14:useLocalDpi xmlns:a14="http://schemas.microsoft.com/office/drawing/2010/main" val="0"/>
@@ -2981,7 +3113,7 @@
           <w:numId w:val="5"/>
         </w:numPr>
       </w:pPr>
-      <w:bookmarkStart w:id="6" w:name="_Toc386364466"/>
+      <w:bookmarkStart w:id="6" w:name="_Toc386367629"/>
       <w:r>
         <w:lastRenderedPageBreak/>
         <w:t>Proračun i budžet projekta</w:t>
@@ -3007,7 +3139,7 @@
           <w:numId w:val="5"/>
         </w:numPr>
       </w:pPr>
-      <w:bookmarkStart w:id="7" w:name="_Toc386364467"/>
+      <w:bookmarkStart w:id="7" w:name="_Toc386367630"/>
       <w:r>
         <w:t>Ponuda naručitelju</w:t>
       </w:r>
@@ -3029,7 +3161,7 @@
         </w:numPr>
       </w:pPr>
       <w:bookmarkStart w:id="8" w:name="_Toc386364278"/>
-      <w:bookmarkStart w:id="9" w:name="_Toc386364468"/>
+      <w:bookmarkStart w:id="9" w:name="_Toc386367631"/>
       <w:r>
         <w:lastRenderedPageBreak/>
         <w:t>Slučajevi korištenja</w:t>
@@ -3167,7 +3299,7 @@
           <w:numId w:val="5"/>
         </w:numPr>
       </w:pPr>
-      <w:bookmarkStart w:id="10" w:name="_Toc386364469"/>
+      <w:bookmarkStart w:id="10" w:name="_Toc386367632"/>
       <w:r>
         <w:lastRenderedPageBreak/>
         <w:t>Dijagrami slijeda</w:t>
@@ -3252,7 +3384,7 @@
           <w:numId w:val="5"/>
         </w:numPr>
       </w:pPr>
-      <w:bookmarkStart w:id="11" w:name="_Toc386364470"/>
+      <w:bookmarkStart w:id="11" w:name="_Toc386367633"/>
       <w:r>
         <w:lastRenderedPageBreak/>
         <w:t>Prijava u sustav</w:t>
@@ -3267,7 +3399,7 @@
           <w:lang w:eastAsia="hr-HR"/>
         </w:rPr>
         <w:drawing>
-          <wp:inline distT="0" distB="0" distL="0" distR="0">
+          <wp:inline distT="0" distB="0" distL="0" distR="0" wp14:anchorId="18A70BAA" wp14:editId="5B7726C3">
             <wp:extent cx="5760720" cy="3364387"/>
             <wp:effectExtent l="0" t="0" r="0" b="7620"/>
             <wp:docPr id="8" name="Picture 8" descr="C:\Users\Dominik\Desktop\PI\Prijava u sustav.jpg"/>
@@ -3284,7 +3416,7 @@
                     </pic:cNvPicPr>
                   </pic:nvPicPr>
                   <pic:blipFill>
-                    <a:blip r:embed="rId8">
+                    <a:blip r:embed="rId13">
                       <a:extLst>
                         <a:ext uri="{28A0092B-C50C-407E-A947-70E740481C1C}">
                           <a14:useLocalDpi xmlns:a14="http://schemas.microsoft.com/office/drawing/2010/main" val="0"/>
@@ -3332,7 +3464,7 @@
           <w:numId w:val="5"/>
         </w:numPr>
       </w:pPr>
-      <w:bookmarkStart w:id="12" w:name="_Toc386364471"/>
+      <w:bookmarkStart w:id="12" w:name="_Toc386367634"/>
       <w:r>
         <w:lastRenderedPageBreak/>
         <w:t>Opis dijagrama slijeda „Prijava u sustav“</w:t>
@@ -3392,7 +3524,7 @@
           <w:numId w:val="5"/>
         </w:numPr>
       </w:pPr>
-      <w:bookmarkStart w:id="13" w:name="_Toc386364472"/>
+      <w:bookmarkStart w:id="13" w:name="_Toc386367635"/>
       <w:r>
         <w:lastRenderedPageBreak/>
         <w:t>Dijagram slijeda „Pregledavanje spisa“</w:t>
@@ -3407,7 +3539,7 @@
           <w:lang w:eastAsia="hr-HR"/>
         </w:rPr>
         <w:drawing>
-          <wp:inline distT="0" distB="0" distL="0" distR="0">
+          <wp:inline distT="0" distB="0" distL="0" distR="0" wp14:anchorId="0516F4EA" wp14:editId="5CBE61F7">
             <wp:extent cx="5760720" cy="5348029"/>
             <wp:effectExtent l="0" t="0" r="0" b="5080"/>
             <wp:docPr id="2" name="Picture 2" descr="C:\Users\zoky\Desktop\Pregledavanje_spisa_slijed.jpg"/>
@@ -3424,7 +3556,7 @@
                     </pic:cNvPicPr>
                   </pic:nvPicPr>
                   <pic:blipFill>
-                    <a:blip r:embed="rId9">
+                    <a:blip r:embed="rId14">
                       <a:extLst>
                         <a:ext uri="{28A0092B-C50C-407E-A947-70E740481C1C}">
                           <a14:useLocalDpi xmlns:a14="http://schemas.microsoft.com/office/drawing/2010/main" val="0"/>
@@ -3472,7 +3604,7 @@
           <w:numId w:val="5"/>
         </w:numPr>
       </w:pPr>
-      <w:bookmarkStart w:id="14" w:name="_Toc386364473"/>
+      <w:bookmarkStart w:id="14" w:name="_Toc386367636"/>
       <w:r>
         <w:lastRenderedPageBreak/>
         <w:t>Opis dijagrama slijeda „Pregledavanje spisa“</w:t>
@@ -3498,7 +3630,7 @@
           <w:numId w:val="5"/>
         </w:numPr>
       </w:pPr>
-      <w:bookmarkStart w:id="15" w:name="_Toc386364474"/>
+      <w:bookmarkStart w:id="15" w:name="_Toc386367637"/>
       <w:r>
         <w:lastRenderedPageBreak/>
         <w:t>Dijagram slijeda „Pregledavanje aktivnih spisa“</w:t>
@@ -3513,7 +3645,7 @@
           <w:lang w:eastAsia="hr-HR"/>
         </w:rPr>
         <w:drawing>
-          <wp:inline distT="0" distB="0" distL="0" distR="0">
+          <wp:inline distT="0" distB="0" distL="0" distR="0" wp14:anchorId="0EC119F9" wp14:editId="210E25BF">
             <wp:extent cx="5760720" cy="6691181"/>
             <wp:effectExtent l="0" t="0" r="0" b="0"/>
             <wp:docPr id="6" name="Picture 6" descr="C:\Users\zoky\Documents\GitHub\RepositoryTeam10\Dokumentacija\Dijagrami\Pregledavanje_aktivnih_spisa_slijed.jpg"/>
@@ -3530,7 +3662,7 @@
                     </pic:cNvPicPr>
                   </pic:nvPicPr>
                   <pic:blipFill>
-                    <a:blip r:embed="rId10">
+                    <a:blip r:embed="rId15">
                       <a:extLst>
                         <a:ext uri="{28A0092B-C50C-407E-A947-70E740481C1C}">
                           <a14:useLocalDpi xmlns:a14="http://schemas.microsoft.com/office/drawing/2010/main" val="0"/>
@@ -3572,7 +3704,7 @@
           <w:numId w:val="5"/>
         </w:numPr>
       </w:pPr>
-      <w:bookmarkStart w:id="16" w:name="_Toc386364475"/>
+      <w:bookmarkStart w:id="16" w:name="_Toc386367638"/>
       <w:r>
         <w:lastRenderedPageBreak/>
         <w:t>Opis dijagrama slijeda „Pregledavanje aktivnih spisa“</w:t>
@@ -3599,7 +3731,7 @@
       <w:r>
         <w:br w:type="page"/>
       </w:r>
-      <w:bookmarkStart w:id="17" w:name="_Toc386364476"/>
+      <w:bookmarkStart w:id="17" w:name="_Toc386367639"/>
       <w:r>
         <w:lastRenderedPageBreak/>
         <w:t>Dijagram slijeda „Pregledavanje arhviranih spisa“</w:t>
@@ -3614,7 +3746,7 @@
           <w:lang w:eastAsia="hr-HR"/>
         </w:rPr>
         <w:drawing>
-          <wp:inline distT="0" distB="0" distL="0" distR="0" wp14:anchorId="03E92FEE" wp14:editId="23E060D4">
+          <wp:inline distT="0" distB="0" distL="0" distR="0" wp14:anchorId="36CAE462" wp14:editId="20A84ED5">
             <wp:extent cx="5760720" cy="5517857"/>
             <wp:effectExtent l="0" t="0" r="0" b="6985"/>
             <wp:docPr id="7" name="Picture 7" descr="C:\Users\Dominik\Desktop\PI\Pregled arhiviranih spisa.jpg"/>
@@ -3631,7 +3763,7 @@
                     </pic:cNvPicPr>
                   </pic:nvPicPr>
                   <pic:blipFill>
-                    <a:blip r:embed="rId11">
+                    <a:blip r:embed="rId16">
                       <a:extLst>
                         <a:ext uri="{28A0092B-C50C-407E-A947-70E740481C1C}">
                           <a14:useLocalDpi xmlns:a14="http://schemas.microsoft.com/office/drawing/2010/main" val="0"/>
@@ -3679,7 +3811,7 @@
           <w:numId w:val="5"/>
         </w:numPr>
       </w:pPr>
-      <w:bookmarkStart w:id="18" w:name="_Toc386364477"/>
+      <w:bookmarkStart w:id="18" w:name="_Toc386367640"/>
       <w:r>
         <w:lastRenderedPageBreak/>
         <w:t>Opis dijagrama slijeda „Pregledavanje arhiviranih spisa“</w:t>
@@ -3712,7 +3844,7 @@
           <w:numId w:val="5"/>
         </w:numPr>
       </w:pPr>
-      <w:bookmarkStart w:id="19" w:name="_Toc386364478"/>
+      <w:bookmarkStart w:id="19" w:name="_Toc386367641"/>
       <w:r>
         <w:lastRenderedPageBreak/>
         <w:t>Dijagrami aktivnosti</w:t>
@@ -3728,7 +3860,7 @@
           <w:numId w:val="5"/>
         </w:numPr>
       </w:pPr>
-      <w:bookmarkStart w:id="20" w:name="_Toc386364479"/>
+      <w:bookmarkStart w:id="20" w:name="_Toc386367642"/>
       <w:r>
         <w:t>Prijava u sustav</w:t>
       </w:r>
@@ -3745,7 +3877,7 @@
           <w:lang w:eastAsia="hr-HR"/>
         </w:rPr>
         <w:drawing>
-          <wp:inline distT="0" distB="0" distL="0" distR="0">
+          <wp:inline distT="0" distB="0" distL="0" distR="0" wp14:anchorId="73E502F0" wp14:editId="33AEAEEB">
             <wp:extent cx="5760720" cy="3132595"/>
             <wp:effectExtent l="0" t="0" r="0" b="0"/>
             <wp:docPr id="4" name="Picture 4" descr="C:\Users\Dominik\Desktop\PI\Prijava u sustav1.jpg"/>
@@ -3762,7 +3894,7 @@
                     </pic:cNvPicPr>
                   </pic:nvPicPr>
                   <pic:blipFill>
-                    <a:blip r:embed="rId12" cstate="print">
+                    <a:blip r:embed="rId17" cstate="print">
                       <a:extLst>
                         <a:ext uri="{28A0092B-C50C-407E-A947-70E740481C1C}">
                           <a14:useLocalDpi xmlns:a14="http://schemas.microsoft.com/office/drawing/2010/main" val="0"/>
@@ -3807,7 +3939,7 @@
           <w:numId w:val="5"/>
         </w:numPr>
       </w:pPr>
-      <w:bookmarkStart w:id="21" w:name="_Toc386364480"/>
+      <w:bookmarkStart w:id="21" w:name="_Toc386367643"/>
       <w:r>
         <w:lastRenderedPageBreak/>
         <w:t>Pregledavanje spisa</w:t>
@@ -3822,7 +3954,7 @@
           <w:lang w:eastAsia="hr-HR"/>
         </w:rPr>
         <w:drawing>
-          <wp:inline distT="0" distB="0" distL="0" distR="0" wp14:anchorId="0DD86B11" wp14:editId="71617B89">
+          <wp:inline distT="0" distB="0" distL="0" distR="0" wp14:anchorId="4F793F6B" wp14:editId="7982C1BC">
             <wp:extent cx="5760720" cy="3525272"/>
             <wp:effectExtent l="0" t="0" r="0" b="0"/>
             <wp:docPr id="1" name="Picture 1"/>
@@ -3837,7 +3969,7 @@
                     <pic:cNvPicPr/>
                   </pic:nvPicPr>
                   <pic:blipFill>
-                    <a:blip r:embed="rId13"/>
+                    <a:blip r:embed="rId18"/>
                     <a:stretch>
                       <a:fillRect/>
                     </a:stretch>
@@ -3879,7 +4011,7 @@
           <w:numId w:val="5"/>
         </w:numPr>
       </w:pPr>
-      <w:bookmarkStart w:id="22" w:name="_Toc386364481"/>
+      <w:bookmarkStart w:id="22" w:name="_Toc386367644"/>
       <w:r>
         <w:lastRenderedPageBreak/>
         <w:t>Pregledavanje aktivnih spisa</w:t>
@@ -3894,7 +4026,7 @@
           <w:lang w:eastAsia="hr-HR"/>
         </w:rPr>
         <w:drawing>
-          <wp:inline distT="0" distB="0" distL="0" distR="0">
+          <wp:inline distT="0" distB="0" distL="0" distR="0" wp14:anchorId="284F4FA5" wp14:editId="05AF3AA5">
             <wp:extent cx="8892540" cy="3697585"/>
             <wp:effectExtent l="0" t="0" r="3810" b="0"/>
             <wp:docPr id="5" name="Picture 5" descr="C:\Users\zoky\Documents\GitHub\RepositoryTeam10\Dokumentacija\Dijagrami\Pregledavanje aktivnih spisa.jpg"/>
@@ -3911,7 +4043,7 @@
                     </pic:cNvPicPr>
                   </pic:nvPicPr>
                   <pic:blipFill>
-                    <a:blip r:embed="rId14">
+                    <a:blip r:embed="rId19">
                       <a:extLst>
                         <a:ext uri="{28A0092B-C50C-407E-A947-70E740481C1C}">
                           <a14:useLocalDpi xmlns:a14="http://schemas.microsoft.com/office/drawing/2010/main" val="0"/>
@@ -3961,7 +4093,7 @@
           <w:numId w:val="5"/>
         </w:numPr>
       </w:pPr>
-      <w:bookmarkStart w:id="23" w:name="_Toc386364482"/>
+      <w:bookmarkStart w:id="23" w:name="_Toc386367645"/>
       <w:r>
         <w:lastRenderedPageBreak/>
         <w:t>Pregledavanje arhviranih spisa</w:t>
@@ -3993,7 +4125,7 @@
                     </pic:cNvPicPr>
                   </pic:nvPicPr>
                   <pic:blipFill>
-                    <a:blip r:embed="rId15">
+                    <a:blip r:embed="rId20">
                       <a:extLst>
                         <a:ext uri="{28A0092B-C50C-407E-A947-70E740481C1C}">
                           <a14:useLocalDpi xmlns:a14="http://schemas.microsoft.com/office/drawing/2010/main" val="0"/>
@@ -4049,9 +4181,294 @@
 </w:document>
 </file>
 
+<file path=word/endnotes.xml><?xml version="1.0" encoding="utf-8"?>
+<w:endnotes xmlns:wpc="http://schemas.microsoft.com/office/word/2010/wordprocessingCanvas" xmlns:mc="http://schemas.openxmlformats.org/markup-compatibility/2006" xmlns:o="urn:schemas-microsoft-com:office:office" xmlns:r="http://schemas.openxmlformats.org/officeDocument/2006/relationships" xmlns:m="http://schemas.openxmlformats.org/officeDocument/2006/math" xmlns:v="urn:schemas-microsoft-com:vml" xmlns:wp14="http://schemas.microsoft.com/office/word/2010/wordprocessingDrawing" xmlns:wp="http://schemas.openxmlformats.org/drawingml/2006/wordprocessingDrawing" xmlns:w10="urn:schemas-microsoft-com:office:word" xmlns:w="http://schemas.openxmlformats.org/wordprocessingml/2006/main" xmlns:w14="http://schemas.microsoft.com/office/word/2010/wordml" xmlns:wpg="http://schemas.microsoft.com/office/word/2010/wordprocessingGroup" xmlns:wpi="http://schemas.microsoft.com/office/word/2010/wordprocessingInk" xmlns:wne="http://schemas.microsoft.com/office/word/2006/wordml" xmlns:wps="http://schemas.microsoft.com/office/word/2010/wordprocessingShape" mc:Ignorable="w14 wp14">
+  <w:endnote w:type="separator" w:id="-1">
+    <w:p>
+      <w:pPr>
+        <w:spacing w:after="0" w:line="240" w:lineRule="auto"/>
+      </w:pPr>
+      <w:r>
+        <w:separator/>
+      </w:r>
+    </w:p>
+  </w:endnote>
+  <w:endnote w:type="continuationSeparator" w:id="0">
+    <w:p>
+      <w:pPr>
+        <w:spacing w:after="0" w:line="240" w:lineRule="auto"/>
+      </w:pPr>
+      <w:r>
+        <w:continuationSeparator/>
+      </w:r>
+    </w:p>
+  </w:endnote>
+</w:endnotes>
+</file>
+
+<file path=word/footer1.xml><?xml version="1.0" encoding="utf-8"?>
+<w:ftr xmlns:wpc="http://schemas.microsoft.com/office/word/2010/wordprocessingCanvas" xmlns:mc="http://schemas.openxmlformats.org/markup-compatibility/2006" xmlns:o="urn:schemas-microsoft-com:office:office" xmlns:r="http://schemas.openxmlformats.org/officeDocument/2006/relationships" xmlns:m="http://schemas.openxmlformats.org/officeDocument/2006/math" xmlns:v="urn:schemas-microsoft-com:vml" xmlns:wp14="http://schemas.microsoft.com/office/word/2010/wordprocessingDrawing" xmlns:wp="http://schemas.openxmlformats.org/drawingml/2006/wordprocessingDrawing" xmlns:w10="urn:schemas-microsoft-com:office:word" xmlns:w="http://schemas.openxmlformats.org/wordprocessingml/2006/main" xmlns:w14="http://schemas.microsoft.com/office/word/2010/wordml" xmlns:wpg="http://schemas.microsoft.com/office/word/2010/wordprocessingGroup" xmlns:wpi="http://schemas.microsoft.com/office/word/2010/wordprocessingInk" xmlns:wne="http://schemas.microsoft.com/office/word/2006/wordml" xmlns:wps="http://schemas.microsoft.com/office/word/2010/wordprocessingShape" mc:Ignorable="w14 wp14">
+  <w:p>
+    <w:pPr>
+      <w:pStyle w:val="Footer"/>
+      <w:jc w:val="right"/>
+    </w:pPr>
+  </w:p>
+  <w:p>
+    <w:pPr>
+      <w:pStyle w:val="Footer"/>
+    </w:pPr>
+  </w:p>
+</w:ftr>
+</file>
+
+<file path=word/footer2.xml><?xml version="1.0" encoding="utf-8"?>
+<w:ftr xmlns:wpc="http://schemas.microsoft.com/office/word/2010/wordprocessingCanvas" xmlns:mc="http://schemas.openxmlformats.org/markup-compatibility/2006" xmlns:o="urn:schemas-microsoft-com:office:office" xmlns:r="http://schemas.openxmlformats.org/officeDocument/2006/relationships" xmlns:m="http://schemas.openxmlformats.org/officeDocument/2006/math" xmlns:v="urn:schemas-microsoft-com:vml" xmlns:wp14="http://schemas.microsoft.com/office/word/2010/wordprocessingDrawing" xmlns:wp="http://schemas.openxmlformats.org/drawingml/2006/wordprocessingDrawing" xmlns:w10="urn:schemas-microsoft-com:office:word" xmlns:w="http://schemas.openxmlformats.org/wordprocessingml/2006/main" xmlns:w14="http://schemas.microsoft.com/office/word/2010/wordml" xmlns:wpg="http://schemas.microsoft.com/office/word/2010/wordprocessingGroup" xmlns:wpi="http://schemas.microsoft.com/office/word/2010/wordprocessingInk" xmlns:wne="http://schemas.microsoft.com/office/word/2006/wordml" xmlns:wps="http://schemas.microsoft.com/office/word/2010/wordprocessingShape" mc:Ignorable="w14 wp14">
+  <w:sdt>
+    <w:sdtPr>
+      <w:id w:val="-216125076"/>
+      <w:docPartObj>
+        <w:docPartGallery w:val="Page Numbers (Bottom of Page)"/>
+        <w:docPartUnique/>
+      </w:docPartObj>
+    </w:sdtPr>
+    <w:sdtEndPr>
+      <w:rPr>
+        <w:noProof/>
+      </w:rPr>
+    </w:sdtEndPr>
+    <w:sdtContent>
+      <w:p>
+        <w:pPr>
+          <w:pStyle w:val="Footer"/>
+          <w:jc w:val="right"/>
+        </w:pPr>
+        <w:r>
+          <w:fldChar w:fldCharType="begin"/>
+        </w:r>
+        <w:r>
+          <w:instrText xml:space="preserve"> PAGE   \* MERGEFORMAT </w:instrText>
+        </w:r>
+        <w:r>
+          <w:fldChar w:fldCharType="separate"/>
+        </w:r>
+        <w:r>
+          <w:rPr>
+            <w:noProof/>
+          </w:rPr>
+          <w:t>I</w:t>
+        </w:r>
+        <w:r>
+          <w:rPr>
+            <w:noProof/>
+          </w:rPr>
+          <w:fldChar w:fldCharType="end"/>
+        </w:r>
+      </w:p>
+    </w:sdtContent>
+  </w:sdt>
+  <w:p>
+    <w:pPr>
+      <w:pStyle w:val="Footer"/>
+    </w:pPr>
+  </w:p>
+</w:ftr>
+</file>
+
+<file path=word/footer3.xml><?xml version="1.0" encoding="utf-8"?>
+<w:ftr xmlns:wpc="http://schemas.microsoft.com/office/word/2010/wordprocessingCanvas" xmlns:mc="http://schemas.openxmlformats.org/markup-compatibility/2006" xmlns:o="urn:schemas-microsoft-com:office:office" xmlns:r="http://schemas.openxmlformats.org/officeDocument/2006/relationships" xmlns:m="http://schemas.openxmlformats.org/officeDocument/2006/math" xmlns:v="urn:schemas-microsoft-com:vml" xmlns:wp14="http://schemas.microsoft.com/office/word/2010/wordprocessingDrawing" xmlns:wp="http://schemas.openxmlformats.org/drawingml/2006/wordprocessingDrawing" xmlns:w10="urn:schemas-microsoft-com:office:word" xmlns:w="http://schemas.openxmlformats.org/wordprocessingml/2006/main" xmlns:w14="http://schemas.microsoft.com/office/word/2010/wordml" xmlns:wpg="http://schemas.microsoft.com/office/word/2010/wordprocessingGroup" xmlns:wpi="http://schemas.microsoft.com/office/word/2010/wordprocessingInk" xmlns:wne="http://schemas.microsoft.com/office/word/2006/wordml" xmlns:wps="http://schemas.microsoft.com/office/word/2010/wordprocessingShape" mc:Ignorable="w14 wp14">
+  <w:sdt>
+    <w:sdtPr>
+      <w:id w:val="-709650271"/>
+      <w:docPartObj>
+        <w:docPartGallery w:val="Page Numbers (Bottom of Page)"/>
+        <w:docPartUnique/>
+      </w:docPartObj>
+    </w:sdtPr>
+    <w:sdtEndPr>
+      <w:rPr>
+        <w:noProof/>
+      </w:rPr>
+    </w:sdtEndPr>
+    <w:sdtContent>
+      <w:p>
+        <w:pPr>
+          <w:pStyle w:val="Footer"/>
+          <w:jc w:val="right"/>
+        </w:pPr>
+        <w:r>
+          <w:fldChar w:fldCharType="begin"/>
+        </w:r>
+        <w:r>
+          <w:instrText xml:space="preserve"> PAGE   \* MERGEFORMAT </w:instrText>
+        </w:r>
+        <w:r>
+          <w:fldChar w:fldCharType="separate"/>
+        </w:r>
+        <w:r>
+          <w:rPr>
+            <w:noProof/>
+          </w:rPr>
+          <w:t>17</w:t>
+        </w:r>
+        <w:r>
+          <w:rPr>
+            <w:noProof/>
+          </w:rPr>
+          <w:fldChar w:fldCharType="end"/>
+        </w:r>
+      </w:p>
+    </w:sdtContent>
+  </w:sdt>
+  <w:p>
+    <w:pPr>
+      <w:pStyle w:val="Footer"/>
+    </w:pPr>
+  </w:p>
+</w:ftr>
+</file>
+
+<file path=word/footnotes.xml><?xml version="1.0" encoding="utf-8"?>
+<w:footnotes xmlns:wpc="http://schemas.microsoft.com/office/word/2010/wordprocessingCanvas" xmlns:mc="http://schemas.openxmlformats.org/markup-compatibility/2006" xmlns:o="urn:schemas-microsoft-com:office:office" xmlns:r="http://schemas.openxmlformats.org/officeDocument/2006/relationships" xmlns:m="http://schemas.openxmlformats.org/officeDocument/2006/math" xmlns:v="urn:schemas-microsoft-com:vml" xmlns:wp14="http://schemas.microsoft.com/office/word/2010/wordprocessingDrawing" xmlns:wp="http://schemas.openxmlformats.org/drawingml/2006/wordprocessingDrawing" xmlns:w10="urn:schemas-microsoft-com:office:word" xmlns:w="http://schemas.openxmlformats.org/wordprocessingml/2006/main" xmlns:w14="http://schemas.microsoft.com/office/word/2010/wordml" xmlns:wpg="http://schemas.microsoft.com/office/word/2010/wordprocessingGroup" xmlns:wpi="http://schemas.microsoft.com/office/word/2010/wordprocessingInk" xmlns:wne="http://schemas.microsoft.com/office/word/2006/wordml" xmlns:wps="http://schemas.microsoft.com/office/word/2010/wordprocessingShape" mc:Ignorable="w14 wp14">
+  <w:footnote w:type="separator" w:id="-1">
+    <w:p>
+      <w:pPr>
+        <w:spacing w:after="0" w:line="240" w:lineRule="auto"/>
+      </w:pPr>
+      <w:r>
+        <w:separator/>
+      </w:r>
+    </w:p>
+  </w:footnote>
+  <w:footnote w:type="continuationSeparator" w:id="0">
+    <w:p>
+      <w:pPr>
+        <w:spacing w:after="0" w:line="240" w:lineRule="auto"/>
+      </w:pPr>
+      <w:r>
+        <w:continuationSeparator/>
+      </w:r>
+    </w:p>
+  </w:footnote>
+</w:footnotes>
+</file>
+
 <file path=word/numbering.xml><?xml version="1.0" encoding="utf-8"?>
 <w:numbering xmlns:wpc="http://schemas.microsoft.com/office/word/2010/wordprocessingCanvas" xmlns:mc="http://schemas.openxmlformats.org/markup-compatibility/2006" xmlns:o="urn:schemas-microsoft-com:office:office" xmlns:r="http://schemas.openxmlformats.org/officeDocument/2006/relationships" xmlns:m="http://schemas.openxmlformats.org/officeDocument/2006/math" xmlns:v="urn:schemas-microsoft-com:vml" xmlns:wp14="http://schemas.microsoft.com/office/word/2010/wordprocessingDrawing" xmlns:wp="http://schemas.openxmlformats.org/drawingml/2006/wordprocessingDrawing" xmlns:w10="urn:schemas-microsoft-com:office:word" xmlns:w="http://schemas.openxmlformats.org/wordprocessingml/2006/main" xmlns:w14="http://schemas.microsoft.com/office/word/2010/wordml" xmlns:wpg="http://schemas.microsoft.com/office/word/2010/wordprocessingGroup" xmlns:wpi="http://schemas.microsoft.com/office/word/2010/wordprocessingInk" xmlns:wne="http://schemas.microsoft.com/office/word/2006/wordml" xmlns:wps="http://schemas.microsoft.com/office/word/2010/wordprocessingShape" mc:Ignorable="w14 wp14">
   <w:abstractNum w:abstractNumId="0">
+    <w:nsid w:val="00880891"/>
+    <w:multiLevelType w:val="hybridMultilevel"/>
+    <w:tmpl w:val="8F16BECA"/>
+    <w:lvl w:ilvl="0" w:tplc="041A0001">
+      <w:start w:val="1"/>
+      <w:numFmt w:val="bullet"/>
+      <w:lvlText w:val=""/>
+      <w:lvlJc w:val="left"/>
+      <w:pPr>
+        <w:ind w:left="1425" w:hanging="360"/>
+      </w:pPr>
+      <w:rPr>
+        <w:rFonts w:ascii="Symbol" w:hAnsi="Symbol" w:hint="default"/>
+      </w:rPr>
+    </w:lvl>
+    <w:lvl w:ilvl="1" w:tplc="041A0003" w:tentative="1">
+      <w:start w:val="1"/>
+      <w:numFmt w:val="bullet"/>
+      <w:lvlText w:val="o"/>
+      <w:lvlJc w:val="left"/>
+      <w:pPr>
+        <w:ind w:left="2145" w:hanging="360"/>
+      </w:pPr>
+      <w:rPr>
+        <w:rFonts w:ascii="Courier New" w:hAnsi="Courier New" w:cs="Courier New" w:hint="default"/>
+      </w:rPr>
+    </w:lvl>
+    <w:lvl w:ilvl="2" w:tplc="041A0005" w:tentative="1">
+      <w:start w:val="1"/>
+      <w:numFmt w:val="bullet"/>
+      <w:lvlText w:val=""/>
+      <w:lvlJc w:val="left"/>
+      <w:pPr>
+        <w:ind w:left="2865" w:hanging="360"/>
+      </w:pPr>
+      <w:rPr>
+        <w:rFonts w:ascii="Wingdings" w:hAnsi="Wingdings" w:hint="default"/>
+      </w:rPr>
+    </w:lvl>
+    <w:lvl w:ilvl="3" w:tplc="041A0001" w:tentative="1">
+      <w:start w:val="1"/>
+      <w:numFmt w:val="bullet"/>
+      <w:lvlText w:val=""/>
+      <w:lvlJc w:val="left"/>
+      <w:pPr>
+        <w:ind w:left="3585" w:hanging="360"/>
+      </w:pPr>
+      <w:rPr>
+        <w:rFonts w:ascii="Symbol" w:hAnsi="Symbol" w:hint="default"/>
+      </w:rPr>
+    </w:lvl>
+    <w:lvl w:ilvl="4" w:tplc="041A0003" w:tentative="1">
+      <w:start w:val="1"/>
+      <w:numFmt w:val="bullet"/>
+      <w:lvlText w:val="o"/>
+      <w:lvlJc w:val="left"/>
+      <w:pPr>
+        <w:ind w:left="4305" w:hanging="360"/>
+      </w:pPr>
+      <w:rPr>
+        <w:rFonts w:ascii="Courier New" w:hAnsi="Courier New" w:cs="Courier New" w:hint="default"/>
+      </w:rPr>
+    </w:lvl>
+    <w:lvl w:ilvl="5" w:tplc="041A0005" w:tentative="1">
+      <w:start w:val="1"/>
+      <w:numFmt w:val="bullet"/>
+      <w:lvlText w:val=""/>
+      <w:lvlJc w:val="left"/>
+      <w:pPr>
+        <w:ind w:left="5025" w:hanging="360"/>
+      </w:pPr>
+      <w:rPr>
+        <w:rFonts w:ascii="Wingdings" w:hAnsi="Wingdings" w:hint="default"/>
+      </w:rPr>
+    </w:lvl>
+    <w:lvl w:ilvl="6" w:tplc="041A0001" w:tentative="1">
+      <w:start w:val="1"/>
+      <w:numFmt w:val="bullet"/>
+      <w:lvlText w:val=""/>
+      <w:lvlJc w:val="left"/>
+      <w:pPr>
+        <w:ind w:left="5745" w:hanging="360"/>
+      </w:pPr>
+      <w:rPr>
+        <w:rFonts w:ascii="Symbol" w:hAnsi="Symbol" w:hint="default"/>
+      </w:rPr>
+    </w:lvl>
+    <w:lvl w:ilvl="7" w:tplc="041A0003" w:tentative="1">
+      <w:start w:val="1"/>
+      <w:numFmt w:val="bullet"/>
+      <w:lvlText w:val="o"/>
+      <w:lvlJc w:val="left"/>
+      <w:pPr>
+        <w:ind w:left="6465" w:hanging="360"/>
+      </w:pPr>
+      <w:rPr>
+        <w:rFonts w:ascii="Courier New" w:hAnsi="Courier New" w:cs="Courier New" w:hint="default"/>
+      </w:rPr>
+    </w:lvl>
+    <w:lvl w:ilvl="8" w:tplc="041A0005" w:tentative="1">
+      <w:start w:val="1"/>
+      <w:numFmt w:val="bullet"/>
+      <w:lvlText w:val=""/>
+      <w:lvlJc w:val="left"/>
+      <w:pPr>
+        <w:ind w:left="7185" w:hanging="360"/>
+      </w:pPr>
+      <w:rPr>
+        <w:rFonts w:ascii="Wingdings" w:hAnsi="Wingdings" w:hint="default"/>
+      </w:rPr>
+    </w:lvl>
+  </w:abstractNum>
+  <w:abstractNum w:abstractNumId="1">
     <w:nsid w:val="0C914DC0"/>
     <w:multiLevelType w:val="multilevel"/>
     <w:tmpl w:val="8C7279D2"/>
@@ -4200,7 +4617,7 @@
       </w:rPr>
     </w:lvl>
   </w:abstractNum>
-  <w:abstractNum w:abstractNumId="1">
+  <w:abstractNum w:abstractNumId="2">
     <w:nsid w:val="1EE8616B"/>
     <w:multiLevelType w:val="multilevel"/>
     <w:tmpl w:val="27F2E9AC"/>
@@ -4349,7 +4766,7 @@
       </w:rPr>
     </w:lvl>
   </w:abstractNum>
-  <w:abstractNum w:abstractNumId="2">
+  <w:abstractNum w:abstractNumId="3">
     <w:nsid w:val="1FE843A9"/>
     <w:multiLevelType w:val="hybridMultilevel"/>
     <w:tmpl w:val="D322759C"/>
@@ -4462,7 +4879,7 @@
       </w:rPr>
     </w:lvl>
   </w:abstractNum>
-  <w:abstractNum w:abstractNumId="3">
+  <w:abstractNum w:abstractNumId="4">
     <w:nsid w:val="29BE118E"/>
     <w:multiLevelType w:val="multilevel"/>
     <w:tmpl w:val="524C95C2"/>
@@ -4611,7 +5028,120 @@
       </w:rPr>
     </w:lvl>
   </w:abstractNum>
-  <w:abstractNum w:abstractNumId="4">
+  <w:abstractNum w:abstractNumId="5">
+    <w:nsid w:val="2F936305"/>
+    <w:multiLevelType w:val="hybridMultilevel"/>
+    <w:tmpl w:val="D850EBFE"/>
+    <w:lvl w:ilvl="0" w:tplc="041A0001">
+      <w:start w:val="1"/>
+      <w:numFmt w:val="bullet"/>
+      <w:lvlText w:val=""/>
+      <w:lvlJc w:val="left"/>
+      <w:pPr>
+        <w:ind w:left="1140" w:hanging="360"/>
+      </w:pPr>
+      <w:rPr>
+        <w:rFonts w:ascii="Symbol" w:hAnsi="Symbol" w:hint="default"/>
+      </w:rPr>
+    </w:lvl>
+    <w:lvl w:ilvl="1" w:tplc="041A0003" w:tentative="1">
+      <w:start w:val="1"/>
+      <w:numFmt w:val="bullet"/>
+      <w:lvlText w:val="o"/>
+      <w:lvlJc w:val="left"/>
+      <w:pPr>
+        <w:ind w:left="1860" w:hanging="360"/>
+      </w:pPr>
+      <w:rPr>
+        <w:rFonts w:ascii="Courier New" w:hAnsi="Courier New" w:cs="Courier New" w:hint="default"/>
+      </w:rPr>
+    </w:lvl>
+    <w:lvl w:ilvl="2" w:tplc="041A0005" w:tentative="1">
+      <w:start w:val="1"/>
+      <w:numFmt w:val="bullet"/>
+      <w:lvlText w:val=""/>
+      <w:lvlJc w:val="left"/>
+      <w:pPr>
+        <w:ind w:left="2580" w:hanging="360"/>
+      </w:pPr>
+      <w:rPr>
+        <w:rFonts w:ascii="Wingdings" w:hAnsi="Wingdings" w:hint="default"/>
+      </w:rPr>
+    </w:lvl>
+    <w:lvl w:ilvl="3" w:tplc="041A0001" w:tentative="1">
+      <w:start w:val="1"/>
+      <w:numFmt w:val="bullet"/>
+      <w:lvlText w:val=""/>
+      <w:lvlJc w:val="left"/>
+      <w:pPr>
+        <w:ind w:left="3300" w:hanging="360"/>
+      </w:pPr>
+      <w:rPr>
+        <w:rFonts w:ascii="Symbol" w:hAnsi="Symbol" w:hint="default"/>
+      </w:rPr>
+    </w:lvl>
+    <w:lvl w:ilvl="4" w:tplc="041A0003" w:tentative="1">
+      <w:start w:val="1"/>
+      <w:numFmt w:val="bullet"/>
+      <w:lvlText w:val="o"/>
+      <w:lvlJc w:val="left"/>
+      <w:pPr>
+        <w:ind w:left="4020" w:hanging="360"/>
+      </w:pPr>
+      <w:rPr>
+        <w:rFonts w:ascii="Courier New" w:hAnsi="Courier New" w:cs="Courier New" w:hint="default"/>
+      </w:rPr>
+    </w:lvl>
+    <w:lvl w:ilvl="5" w:tplc="041A0005" w:tentative="1">
+      <w:start w:val="1"/>
+      <w:numFmt w:val="bullet"/>
+      <w:lvlText w:val=""/>
+      <w:lvlJc w:val="left"/>
+      <w:pPr>
+        <w:ind w:left="4740" w:hanging="360"/>
+      </w:pPr>
+      <w:rPr>
+        <w:rFonts w:ascii="Wingdings" w:hAnsi="Wingdings" w:hint="default"/>
+      </w:rPr>
+    </w:lvl>
+    <w:lvl w:ilvl="6" w:tplc="041A0001" w:tentative="1">
+      <w:start w:val="1"/>
+      <w:numFmt w:val="bullet"/>
+      <w:lvlText w:val=""/>
+      <w:lvlJc w:val="left"/>
+      <w:pPr>
+        <w:ind w:left="5460" w:hanging="360"/>
+      </w:pPr>
+      <w:rPr>
+        <w:rFonts w:ascii="Symbol" w:hAnsi="Symbol" w:hint="default"/>
+      </w:rPr>
+    </w:lvl>
+    <w:lvl w:ilvl="7" w:tplc="041A0003" w:tentative="1">
+      <w:start w:val="1"/>
+      <w:numFmt w:val="bullet"/>
+      <w:lvlText w:val="o"/>
+      <w:lvlJc w:val="left"/>
+      <w:pPr>
+        <w:ind w:left="6180" w:hanging="360"/>
+      </w:pPr>
+      <w:rPr>
+        <w:rFonts w:ascii="Courier New" w:hAnsi="Courier New" w:cs="Courier New" w:hint="default"/>
+      </w:rPr>
+    </w:lvl>
+    <w:lvl w:ilvl="8" w:tplc="041A0005" w:tentative="1">
+      <w:start w:val="1"/>
+      <w:numFmt w:val="bullet"/>
+      <w:lvlText w:val=""/>
+      <w:lvlJc w:val="left"/>
+      <w:pPr>
+        <w:ind w:left="6900" w:hanging="360"/>
+      </w:pPr>
+      <w:rPr>
+        <w:rFonts w:ascii="Wingdings" w:hAnsi="Wingdings" w:hint="default"/>
+      </w:rPr>
+    </w:lvl>
+  </w:abstractNum>
+  <w:abstractNum w:abstractNumId="6">
     <w:nsid w:val="37254928"/>
     <w:multiLevelType w:val="multilevel"/>
     <w:tmpl w:val="8C7279D2"/>
@@ -4760,7 +5290,7 @@
       </w:rPr>
     </w:lvl>
   </w:abstractNum>
-  <w:abstractNum w:abstractNumId="5">
+  <w:abstractNum w:abstractNumId="7">
     <w:nsid w:val="40554853"/>
     <w:multiLevelType w:val="hybridMultilevel"/>
     <w:tmpl w:val="D8861476"/>
@@ -4873,7 +5403,7 @@
       </w:rPr>
     </w:lvl>
   </w:abstractNum>
-  <w:abstractNum w:abstractNumId="6">
+  <w:abstractNum w:abstractNumId="8">
     <w:nsid w:val="4326592A"/>
     <w:multiLevelType w:val="multilevel"/>
     <w:tmpl w:val="C1183132"/>
@@ -5022,7 +5552,7 @@
       </w:rPr>
     </w:lvl>
   </w:abstractNum>
-  <w:abstractNum w:abstractNumId="7">
+  <w:abstractNum w:abstractNumId="9">
     <w:nsid w:val="4D3419F3"/>
     <w:multiLevelType w:val="multilevel"/>
     <w:tmpl w:val="32381AC8"/>
@@ -5140,7 +5670,7 @@
       </w:rPr>
     </w:lvl>
   </w:abstractNum>
-  <w:abstractNum w:abstractNumId="8">
+  <w:abstractNum w:abstractNumId="10">
     <w:nsid w:val="598A41F2"/>
     <w:multiLevelType w:val="multilevel"/>
     <w:tmpl w:val="27F2E9AC"/>
@@ -5290,31 +5820,37 @@
     </w:lvl>
   </w:abstractNum>
   <w:num w:numId="1">
+    <w:abstractNumId w:val="8"/>
+  </w:num>
+  <w:num w:numId="2">
     <w:abstractNumId w:val="6"/>
   </w:num>
-  <w:num w:numId="2">
+  <w:num w:numId="3">
+    <w:abstractNumId w:val="1"/>
+  </w:num>
+  <w:num w:numId="4">
     <w:abstractNumId w:val="4"/>
   </w:num>
-  <w:num w:numId="3">
-    <w:abstractNumId w:val="0"/>
+  <w:num w:numId="5">
+    <w:abstractNumId w:val="9"/>
   </w:num>
-  <w:num w:numId="4">
+  <w:num w:numId="6">
+    <w:abstractNumId w:val="2"/>
+  </w:num>
+  <w:num w:numId="7">
+    <w:abstractNumId w:val="10"/>
+  </w:num>
+  <w:num w:numId="8">
     <w:abstractNumId w:val="3"/>
   </w:num>
-  <w:num w:numId="5">
+  <w:num w:numId="9">
     <w:abstractNumId w:val="7"/>
   </w:num>
-  <w:num w:numId="6">
-    <w:abstractNumId w:val="1"/>
+  <w:num w:numId="10">
+    <w:abstractNumId w:val="5"/>
   </w:num>
-  <w:num w:numId="7">
-    <w:abstractNumId w:val="8"/>
-  </w:num>
-  <w:num w:numId="8">
-    <w:abstractNumId w:val="2"/>
-  </w:num>
-  <w:num w:numId="9">
-    <w:abstractNumId w:val="5"/>
+  <w:num w:numId="11">
+    <w:abstractNumId w:val="0"/>
   </w:num>
 </w:numbering>
 </file>
@@ -5746,6 +6282,58 @@
       <w:ind w:left="480"/>
     </w:pPr>
   </w:style>
+  <w:style w:type="paragraph" w:styleId="Header">
+    <w:name w:val="header"/>
+    <w:basedOn w:val="Normal"/>
+    <w:link w:val="HeaderChar"/>
+    <w:uiPriority w:val="99"/>
+    <w:unhideWhenUsed/>
+    <w:rsid w:val="00590260"/>
+    <w:pPr>
+      <w:tabs>
+        <w:tab w:val="center" w:pos="4536"/>
+        <w:tab w:val="right" w:pos="9072"/>
+      </w:tabs>
+      <w:spacing w:after="0" w:line="240" w:lineRule="auto"/>
+    </w:pPr>
+  </w:style>
+  <w:style w:type="character" w:customStyle="1" w:styleId="HeaderChar">
+    <w:name w:val="Header Char"/>
+    <w:basedOn w:val="DefaultParagraphFont"/>
+    <w:link w:val="Header"/>
+    <w:uiPriority w:val="99"/>
+    <w:rsid w:val="00590260"/>
+    <w:rPr>
+      <w:rFonts w:ascii="Times New Roman" w:hAnsi="Times New Roman"/>
+      <w:sz w:val="24"/>
+    </w:rPr>
+  </w:style>
+  <w:style w:type="paragraph" w:styleId="Footer">
+    <w:name w:val="footer"/>
+    <w:basedOn w:val="Normal"/>
+    <w:link w:val="FooterChar"/>
+    <w:uiPriority w:val="99"/>
+    <w:unhideWhenUsed/>
+    <w:rsid w:val="00590260"/>
+    <w:pPr>
+      <w:tabs>
+        <w:tab w:val="center" w:pos="4536"/>
+        <w:tab w:val="right" w:pos="9072"/>
+      </w:tabs>
+      <w:spacing w:after="0" w:line="240" w:lineRule="auto"/>
+    </w:pPr>
+  </w:style>
+  <w:style w:type="character" w:customStyle="1" w:styleId="FooterChar">
+    <w:name w:val="Footer Char"/>
+    <w:basedOn w:val="DefaultParagraphFont"/>
+    <w:link w:val="Footer"/>
+    <w:uiPriority w:val="99"/>
+    <w:rsid w:val="00590260"/>
+    <w:rPr>
+      <w:rFonts w:ascii="Times New Roman" w:hAnsi="Times New Roman"/>
+      <w:sz w:val="24"/>
+    </w:rPr>
+  </w:style>
 </w:styles>
 </file>
 
@@ -6176,6 +6764,58 @@
       <w:ind w:left="480"/>
     </w:pPr>
   </w:style>
+  <w:style w:type="paragraph" w:styleId="Header">
+    <w:name w:val="header"/>
+    <w:basedOn w:val="Normal"/>
+    <w:link w:val="HeaderChar"/>
+    <w:uiPriority w:val="99"/>
+    <w:unhideWhenUsed/>
+    <w:rsid w:val="00590260"/>
+    <w:pPr>
+      <w:tabs>
+        <w:tab w:val="center" w:pos="4536"/>
+        <w:tab w:val="right" w:pos="9072"/>
+      </w:tabs>
+      <w:spacing w:after="0" w:line="240" w:lineRule="auto"/>
+    </w:pPr>
+  </w:style>
+  <w:style w:type="character" w:customStyle="1" w:styleId="HeaderChar">
+    <w:name w:val="Header Char"/>
+    <w:basedOn w:val="DefaultParagraphFont"/>
+    <w:link w:val="Header"/>
+    <w:uiPriority w:val="99"/>
+    <w:rsid w:val="00590260"/>
+    <w:rPr>
+      <w:rFonts w:ascii="Times New Roman" w:hAnsi="Times New Roman"/>
+      <w:sz w:val="24"/>
+    </w:rPr>
+  </w:style>
+  <w:style w:type="paragraph" w:styleId="Footer">
+    <w:name w:val="footer"/>
+    <w:basedOn w:val="Normal"/>
+    <w:link w:val="FooterChar"/>
+    <w:uiPriority w:val="99"/>
+    <w:unhideWhenUsed/>
+    <w:rsid w:val="00590260"/>
+    <w:pPr>
+      <w:tabs>
+        <w:tab w:val="center" w:pos="4536"/>
+        <w:tab w:val="right" w:pos="9072"/>
+      </w:tabs>
+      <w:spacing w:after="0" w:line="240" w:lineRule="auto"/>
+    </w:pPr>
+  </w:style>
+  <w:style w:type="character" w:customStyle="1" w:styleId="FooterChar">
+    <w:name w:val="Footer Char"/>
+    <w:basedOn w:val="DefaultParagraphFont"/>
+    <w:link w:val="Footer"/>
+    <w:uiPriority w:val="99"/>
+    <w:rsid w:val="00590260"/>
+    <w:rPr>
+      <w:rFonts w:ascii="Times New Roman" w:hAnsi="Times New Roman"/>
+      <w:sz w:val="24"/>
+    </w:rPr>
+  </w:style>
 </w:styles>
 </file>
 
@@ -6469,7 +7109,7 @@
 </file>
 
 <file path=customXml/itemProps1.xml><?xml version="1.0" encoding="utf-8"?>
-<ds:datastoreItem xmlns:ds="http://schemas.openxmlformats.org/officeDocument/2006/customXml" ds:itemID="{D0B9A0A9-8100-4CB2-9FCF-6A8ACD7AC531}">
+<ds:datastoreItem xmlns:ds="http://schemas.openxmlformats.org/officeDocument/2006/customXml" ds:itemID="{38707CF9-1206-4AE2-84EE-91CFE1C2E12C}">
   <ds:schemaRefs>
     <ds:schemaRef ds:uri="http://schemas.openxmlformats.org/officeDocument/2006/bibliography"/>
   </ds:schemaRefs>

</xml_diff>

<commit_message>
Dorađenja dokumentacija, opis aplikacije, ponuda itd..
</commit_message>
<xml_diff>
--- a/Dokumentacija/Tim10_Tehnička dokumentacija_v1.0.docx
+++ b/Dokumentacija/Tim10_Tehnička dokumentacija_v1.0.docx
@@ -1,6 +1,6 @@
 
 <file path=word/document.xml><?xml version="1.0" encoding="utf-8"?>
-<w:document xmlns:ve="http://schemas.openxmlformats.org/markup-compatibility/2006" xmlns:o="urn:schemas-microsoft-com:office:office" xmlns:r="http://schemas.openxmlformats.org/officeDocument/2006/relationships" xmlns:m="http://schemas.openxmlformats.org/officeDocument/2006/math" xmlns:v="urn:schemas-microsoft-com:vml" xmlns:wp="http://schemas.openxmlformats.org/drawingml/2006/wordprocessingDrawing" xmlns:w10="urn:schemas-microsoft-com:office:word" xmlns:w="http://schemas.openxmlformats.org/wordprocessingml/2006/main" xmlns:wne="http://schemas.microsoft.com/office/word/2006/wordml">
+<w:document xmlns:wpc="http://schemas.microsoft.com/office/word/2010/wordprocessingCanvas" xmlns:mc="http://schemas.openxmlformats.org/markup-compatibility/2006" xmlns:o="urn:schemas-microsoft-com:office:office" xmlns:r="http://schemas.openxmlformats.org/officeDocument/2006/relationships" xmlns:m="http://schemas.openxmlformats.org/officeDocument/2006/math" xmlns:v="urn:schemas-microsoft-com:vml" xmlns:wp14="http://schemas.microsoft.com/office/word/2010/wordprocessingDrawing" xmlns:wp="http://schemas.openxmlformats.org/drawingml/2006/wordprocessingDrawing" xmlns:w10="urn:schemas-microsoft-com:office:word" xmlns:w="http://schemas.openxmlformats.org/wordprocessingml/2006/main" xmlns:w14="http://schemas.microsoft.com/office/word/2010/wordml" xmlns:w15="http://schemas.microsoft.com/office/word/2012/wordml" xmlns:wpg="http://schemas.microsoft.com/office/word/2010/wordprocessingGroup" xmlns:wpi="http://schemas.microsoft.com/office/word/2010/wordprocessingInk" xmlns:wne="http://schemas.microsoft.com/office/word/2006/wordml" xmlns:wps="http://schemas.microsoft.com/office/word/2010/wordprocessingShape" mc:Ignorable="w14 w15 wp14">
   <w:body>
     <w:p>
       <w:pPr>
@@ -2886,16 +2886,7 @@
         <w:ind w:firstLine="708"/>
       </w:pPr>
       <w:r>
-        <w:t xml:space="preserve">U ovom dokumentu se nalazi tehnička dokumentacija </w:t>
-      </w:r>
-      <w:r>
-        <w:t>za projekt izrade aplikacije za odvjetnički u</w:t>
-      </w:r>
-      <w:r>
-        <w:t>red. Aplikacija bi trebala olakš</w:t>
-      </w:r>
-      <w:r>
-        <w:t>ati svakodnevne poslove jednog odvjetnika. Ideja je da bi njom naš korisnik, odvjetnik, mogao si organizirati razne spise te obavljati naplatu završenih predmeta, pregledavati stare spise odnosno arhivu.</w:t>
+        <w:t>U ovom dokumentu se nalazi tehnička dokumentacija za projekt izrade aplikacije za odvjetnički ured. Aplikacija bi trebala olakšati svakodnevne poslove odvjetničkih ureda. Ideja je da aplikacija služi kao organizator posla s spisima odnosno da bi korisnici aplikacije mogli pomoću nje pregledavati i uređivati informacije o svojim predmetima odnosno spisima. Kako bi se ograničilo djelovanje nad spisima aplikacije će također sadržavati određene razine korisnika odnosno različite korisnike s različitim korisničkim opcijama tj pravima.</w:t>
       </w:r>
     </w:p>
     <w:p>
@@ -3050,29 +3041,18 @@
     </w:p>
     <w:p>
       <w:pPr>
-        <w:ind w:firstLine="360"/>
-      </w:pPr>
-      <w:r>
-        <w:t>Svrha ove aplikacije je da pomogne odvjetnicima u koordiniranju poslova, automatizaciji poslova. Odvjetnik će moći ispisati svoje obveze, pregledavati spise, pretraživati, dodavati, arhvirati, te će moći naplatiti klijentu za svoje usluge.</w:t>
-      </w:r>
-    </w:p>
-    <w:p>
-      <w:pPr>
-        <w:ind w:firstLine="360"/>
-      </w:pPr>
-      <w:r>
-        <w:t>Ova aplikacija će biti desktop aplikacija te će se moći koristiti samo na računalu na kojem je instalirana. Aplikacija će se zvati „ured app“. Odvjetnik će imati svoje korisničko ime i lozinku za pristup ured app te pozadinsku bazu podataka koja se nalazi na korisnikovom računalu</w:t>
-      </w:r>
-      <w:r>
-        <w:t>.</w:t>
-      </w:r>
-    </w:p>
-    <w:p>
-      <w:pPr>
-        <w:ind w:firstLine="360"/>
-      </w:pPr>
-      <w:r>
-        <w:t>Cilj je omogućiti odvjetnicima lakši i brzi pristup podacima, spisima, pregledu svojih obaveza.</w:t>
+        <w:ind w:firstLine="708"/>
+      </w:pPr>
+      <w:r>
+        <w:t xml:space="preserve">Aplikacija EOdvjetnik je aplikacija koja će odvjetničkim uredima olakšati organiziranje svojih predmeta. U današnje vrijeme odvjetnički uredi su suočeni s velikom količinom aktivnih predmeta što dovodi do zastoja u obradi samih predmeta te stvaranja visokih troškova poslovanja odvjetničkih ureda, produljenja trajanja obrade predmeta, gubitka informacija o predmetima i tako dalje, a samim time i administracijskih problema za klijente odvjetnika. Pomoću naše aplikacije odvjetnički uredi će moći jednostavnije i mnogo brže rukovati spisima i informacijama koje su im potrebne za daljnje postupanje s predmetima. </w:t>
+      </w:r>
+    </w:p>
+    <w:p>
+      <w:pPr>
+        <w:ind w:firstLine="708"/>
+      </w:pPr>
+      <w:r>
+        <w:t>Ovim kratkim opisom dolazimo i do cilja naše aplikacije, a to je da bi naša aplikacija  trebala odvjetničkim uredima omogućiti bolje, brže i efikasnije organiziranje predmeta kako bi u isto vrijeme ubrzalo rad sa predmetima te samim time i skratilo vrijeme čekanja klijentima. Iz ovoga vidimo da je osnovni cilj same aplikacije štednja vremena, a time i novca jer ako odvjetnici mogu brže i efikasnije upravljati svojim predmetima tada će moći zaprimiti i veću količinu predmeta što automatski dovodi i do veće zarade.</w:t>
       </w:r>
     </w:p>
     <w:p>
@@ -3105,25 +3085,16 @@
     </w:p>
     <w:p>
       <w:r>
-        <w:t>Aplikacija ur</w:t>
-      </w:r>
-      <w:r>
-        <w:t>e</w:t>
-      </w:r>
-      <w:r>
-        <w:t>d app ć</w:t>
-      </w:r>
-      <w:r>
-        <w:t>e</w:t>
-      </w:r>
-      <w:r>
-        <w:t xml:space="preserve"> sadržavati sljedeće karakt</w:t>
-      </w:r>
-      <w:r>
-        <w:t>e</w:t>
-      </w:r>
-      <w:r>
-        <w:t>ristike:</w:t>
+        <w:t xml:space="preserve">Aplikacija </w:t>
+      </w:r>
+      <w:r>
+        <w:rPr>
+          <w:i/>
+        </w:rPr>
+        <w:t>EOdvjetnik</w:t>
+      </w:r>
+      <w:r>
+        <w:t xml:space="preserve"> će sadržavati sljedeće karakteristike:</w:t>
       </w:r>
     </w:p>
     <w:p>
@@ -3135,7 +3106,13 @@
         </w:numPr>
       </w:pPr>
       <w:r>
-        <w:t>Ured – ispis obaveza trenutnog dana, novosti (promjene koje su unesene od strane drugih korisnika)</w:t>
+        <w:t xml:space="preserve">Početna stranica – na početnoj stranici prvo što možemo uočiti je sekcija za pregledavanje spisa koje je kreirao sam korisnik. Sa lijeve strane se nalaze četiri gumba </w:t>
+      </w:r>
+      <w:r>
+        <w:rPr>
+          <w:i/>
+        </w:rPr>
+        <w:t>„Spisi“ „Kontakti“ „Događaji“ i „Postavke“</w:t>
       </w:r>
     </w:p>
     <w:p>
@@ -3147,7 +3124,19 @@
         </w:numPr>
       </w:pPr>
       <w:r>
-        <w:t>Spisi – odabir tipa spisa, aktivni ili otvoreni ili zatvoreni spisi, pretraga po imenu ili broji spis, dodaj novi spis, uredi spis(uredi tko se nalazi u ovom spisu koji je njegov status te ima li punomoćnika itd.), ukloni spis, te dodatne informacije o spisu.</w:t>
+        <w:t xml:space="preserve">Spisi – </w:t>
+      </w:r>
+      <w:r>
+        <w:t xml:space="preserve">pritiskom na gumb </w:t>
+      </w:r>
+      <w:r>
+        <w:rPr>
+          <w:i/>
+        </w:rPr>
+        <w:t>Spisi</w:t>
+      </w:r>
+      <w:r>
+        <w:t xml:space="preserve"> korisniku su ponuđene mogućnosti dodavanja, uređivanja te brisanja spisa. U ovoj sekciji korisnik stvara svoju bazu spisa te njome može upravljati na proizvoljan način. </w:t>
       </w:r>
     </w:p>
     <w:p>
@@ -3159,7 +3148,28 @@
         </w:numPr>
       </w:pPr>
       <w:r>
-        <w:t>Financije – se sastoje od računa, konta, putnih naloga, obračuna kamata, izvješća.</w:t>
+        <w:t xml:space="preserve">Kontakti – sekcija </w:t>
+      </w:r>
+      <w:r>
+        <w:rPr>
+          <w:i/>
+        </w:rPr>
+        <w:t>Kontakti</w:t>
+      </w:r>
+      <w:r>
+        <w:t xml:space="preserve"> je sekcija u kojoj se nalaze kontakti vezani za spise. Ti kontakti mogu, ali i ne moraju biti povezani s spisima </w:t>
+      </w:r>
+    </w:p>
+    <w:p>
+      <w:pPr>
+        <w:pStyle w:val="ListParagraph"/>
+        <w:numPr>
+          <w:ilvl w:val="0"/>
+          <w:numId w:val="15"/>
+        </w:numPr>
+      </w:pPr>
+      <w:r>
+        <w:t>Postavke – sekcija za upravljanje postavkama same aplikacije</w:t>
       </w:r>
     </w:p>
     <w:p/>
@@ -3172,22 +3182,25 @@
         </w:numPr>
       </w:pPr>
       <w:r>
+        <w:lastRenderedPageBreak/>
         <w:t>Ograničenja aplikacije</w:t>
       </w:r>
     </w:p>
     <w:p>
       <w:pPr>
-        <w:ind w:firstLine="360"/>
-      </w:pPr>
-      <w:r>
-        <w:t>Kao i kod svak</w:t>
-      </w:r>
-      <w:r>
-        <w:t xml:space="preserve">e izrade aplikacije, i kod ove postoje ograničenja prilikom izrade. Najveće ograničenje je vrijeme. Ako je dogovorena izrada aplikacije 30 dana, rokovi se moraju poštovati. Ali treba i gledati na to da i mi imamo svoje slobodno vrijeme, pa izradu aplikacije treba pomno planirati. Zatim ograničenja mogu biti i manjak resursi prilikom izrade aplikacije </w:t>
-      </w:r>
-      <w:r>
-        <w:lastRenderedPageBreak/>
-        <w:t>pa i tu treba paziti prilikom dogovaranja ugovora. Da bi ovaj projekt uspio potrebno je uložiti i mnogo svojeg truda da se aplikacija odradi što bolje.</w:t>
+        <w:ind w:firstLine="708"/>
+      </w:pPr>
+      <w:r>
+        <w:t xml:space="preserve">Kao što već i samo ime aplikacije </w:t>
+      </w:r>
+      <w:r>
+        <w:rPr>
+          <w:i/>
+        </w:rPr>
+        <w:t xml:space="preserve">EOdvjetnik </w:t>
+      </w:r>
+      <w:r>
+        <w:t>govori ovo je aplikacija namijenjena za odvjetničke urede. Aplikacija je prototip i samim time je moguće da ne sadržava sve funkcionalnosti koje bi neki individualni odvjetnički ured zahtijevao, no aplikacija sama po sebi sadržava sve osnovne funkcionalnosti koje se smatraju općenito neophodnima. Na taj način smo stvorili srž aplikacije koja bi trebala ispuniti sve osnovne zahtjeve korisnika. U slučaju da pojedini odvjetnički uredi traže dodatne funkcionalnosti također je moguće ih naknadno stvoriti i nadograditi postojeću verziju do verzije koja će individualno više odgovarati naručiteljima.</w:t>
       </w:r>
     </w:p>
     <w:p>
@@ -3565,7 +3578,7 @@
                     <a:blip r:embed="rId11">
                       <a:extLst>
                         <a:ext uri="{28A0092B-C50C-407E-A947-70E740481C1C}">
-                          <a14:useLocalDpi xmlns:a14="http://schemas.microsoft.com/office/drawing/2010/main" xmlns:wps="http://schemas.microsoft.com/office/word/2010/wordprocessingShape" xmlns:wpi="http://schemas.microsoft.com/office/word/2010/wordprocessingInk" xmlns:wpg="http://schemas.microsoft.com/office/word/2010/wordprocessingGroup" xmlns:w15="http://schemas.microsoft.com/office/word/2012/wordml" xmlns:w14="http://schemas.microsoft.com/office/word/2010/wordml" xmlns:w="http://schemas.openxmlformats.org/wordprocessingml/2006/main" xmlns:w10="urn:schemas-microsoft-com:office:word" xmlns:wp14="http://schemas.microsoft.com/office/word/2010/wordprocessingDrawing" xmlns:v="urn:schemas-microsoft-com:vml" xmlns:o="urn:schemas-microsoft-com:office:office" xmlns:mc="http://schemas.openxmlformats.org/markup-compatibility/2006" xmlns:wpc="http://schemas.microsoft.com/office/word/2010/wordprocessingCanvas" xmlns="" val="0"/>
+                          <a14:useLocalDpi xmlns:a14="http://schemas.microsoft.com/office/drawing/2010/main" val="0"/>
                         </a:ext>
                       </a:extLst>
                     </a:blip>
@@ -3761,7 +3774,7 @@
                     <a:blip r:embed="rId12">
                       <a:extLst>
                         <a:ext uri="{28A0092B-C50C-407E-A947-70E740481C1C}">
-                          <a14:useLocalDpi xmlns:a14="http://schemas.microsoft.com/office/drawing/2010/main" xmlns:wps="http://schemas.microsoft.com/office/word/2010/wordprocessingShape" xmlns:wpi="http://schemas.microsoft.com/office/word/2010/wordprocessingInk" xmlns:wpg="http://schemas.microsoft.com/office/word/2010/wordprocessingGroup" xmlns:w15="http://schemas.microsoft.com/office/word/2012/wordml" xmlns:w14="http://schemas.microsoft.com/office/word/2010/wordml" xmlns:w="http://schemas.openxmlformats.org/wordprocessingml/2006/main" xmlns:w10="urn:schemas-microsoft-com:office:word" xmlns:wp14="http://schemas.microsoft.com/office/word/2010/wordprocessingDrawing" xmlns:v="urn:schemas-microsoft-com:vml" xmlns:o="urn:schemas-microsoft-com:office:office" xmlns:mc="http://schemas.openxmlformats.org/markup-compatibility/2006" xmlns:wpc="http://schemas.microsoft.com/office/word/2010/wordprocessingCanvas" xmlns="" val="0"/>
+                          <a14:useLocalDpi xmlns:a14="http://schemas.microsoft.com/office/drawing/2010/main" val="0"/>
                         </a:ext>
                       </a:extLst>
                     </a:blip>
@@ -3899,48 +3912,17 @@
       </w:r>
       <w:bookmarkEnd w:id="9"/>
     </w:p>
-    <w:p/>
     <w:p>
       <w:pPr>
         <w:ind w:firstLine="360"/>
       </w:pPr>
-      <w:r>
-        <w:t>Poštovani, mi smo izradili projektni plan izrade aplikacije</w:t>
-      </w:r>
-      <w:r>
-        <w:t xml:space="preserve"> koja bi vam omogućila lakše koordiniranje poslova, kreiranje i cuvanje spisa.</w:t>
-      </w:r>
-      <w:r>
-        <w:t xml:space="preserve"> Izrada aplikacije</w:t>
-      </w:r>
-      <w:r>
-        <w:t xml:space="preserve"> bi iznosila 107.64</w:t>
-      </w:r>
-      <w:r>
-        <w:t>0,00 kn.</w:t>
-      </w:r>
     </w:p>
     <w:p>
       <w:pPr>
         <w:ind w:firstLine="360"/>
       </w:pPr>
       <w:r>
-        <w:t>Da bi krenuli u izradu aplikacije potrebna je</w:t>
-      </w:r>
-      <w:r>
-        <w:t xml:space="preserve"> kotizacija od 30</w:t>
-      </w:r>
-      <w:r>
-        <w:t>.000,00 kn i tek onda kre</w:t>
-      </w:r>
-      <w:r>
-        <w:t>ć</w:t>
-      </w:r>
-      <w:r>
-        <w:t>emo sa izradom aplikacije</w:t>
-      </w:r>
-      <w:r>
-        <w:t>.</w:t>
+        <w:t>Poštovani, analizirajuću probleme s kojima se suočavati stvorili smo aplikaciju koja bi vam uvelike olakšala rad s vašim predmetima odnosno aplikacija koja će skratiti vrijeme rada nad spisima te vam pomoći u organizaciji vašeg poslovanja s klijentima. Samim time će doprinijeti uštedi vašeg vremena, a samim time i novca što će na posljetku dovesti do većeg profita u poslovanju vašeg ureda.</w:t>
       </w:r>
     </w:p>
     <w:p>
@@ -3949,7 +3931,7 @@
       </w:pPr>
       <w:r>
         <w:lastRenderedPageBreak/>
-        <w:t>Plaćanje izrade aplikacije se vrši uplatom na račun.</w:t>
+        <w:t>Naravno kao što vam je već i poznato sve dobre stvari također i imaju svoju cijenu, no smatramo da cijena izrade aplikacije samo govori o tome kolika će biti vaša korist od aplikacije. Kako bismo ipak bili konkretni radi se o cijeni od 107.640,00 kn od čega je potrebna kotizacija od 30.000, 00 kn. Nakon ovog ulaganja smo sigurni da će profit biti takav da ćete već ubrzo zaboraviti koliko ste uložili u unapređivanje svoga poslovanja. Nadamo se vašem skorašnjem odgovoru te i mogućoj budućoj suradnji.</w:t>
       </w:r>
     </w:p>
     <w:p>
@@ -3965,10 +3947,10 @@
     </w:p>
     <w:tbl>
       <w:tblPr>
-        <w:tblStyle w:val="GridTable2Accent2"/>
+        <w:tblStyle w:val="GridTable2-Accent21"/>
         <w:tblW w:w="0" w:type="auto"/>
         <w:jc w:val="center"/>
-        <w:tblLook w:val="04A0"/>
+        <w:tblLook w:val="04A0" w:firstRow="1" w:lastRow="0" w:firstColumn="1" w:lastColumn="0" w:noHBand="0" w:noVBand="1"/>
       </w:tblPr>
       <w:tblGrid>
         <w:gridCol w:w="2662"/>
@@ -3976,13 +3958,13 @@
       </w:tblGrid>
       <w:tr>
         <w:trPr>
-          <w:cnfStyle w:val="100000000000"/>
+          <w:cnfStyle w:val="100000000000" w:firstRow="1" w:lastRow="0" w:firstColumn="0" w:lastColumn="0" w:oddVBand="0" w:evenVBand="0" w:oddHBand="0" w:evenHBand="0" w:firstRowFirstColumn="0" w:firstRowLastColumn="0" w:lastRowFirstColumn="0" w:lastRowLastColumn="0"/>
           <w:trHeight w:val="314"/>
           <w:jc w:val="center"/>
         </w:trPr>
         <w:tc>
           <w:tcPr>
-            <w:cnfStyle w:val="001000000000"/>
+            <w:cnfStyle w:val="001000000000" w:firstRow="0" w:lastRow="0" w:firstColumn="1" w:lastColumn="0" w:oddVBand="0" w:evenVBand="0" w:oddHBand="0" w:evenHBand="0" w:firstRowFirstColumn="0" w:firstRowLastColumn="0" w:lastRowFirstColumn="0" w:lastRowLastColumn="0"/>
             <w:tcW w:w="5324" w:type="dxa"/>
             <w:gridSpan w:val="2"/>
             <w:tcBorders>
@@ -4004,13 +3986,13 @@
       </w:tr>
       <w:tr>
         <w:trPr>
-          <w:cnfStyle w:val="000000100000"/>
+          <w:cnfStyle w:val="000000100000" w:firstRow="0" w:lastRow="0" w:firstColumn="0" w:lastColumn="0" w:oddVBand="0" w:evenVBand="0" w:oddHBand="1" w:evenHBand="0" w:firstRowFirstColumn="0" w:firstRowLastColumn="0" w:lastRowFirstColumn="0" w:lastRowLastColumn="0"/>
           <w:trHeight w:val="281"/>
           <w:jc w:val="center"/>
         </w:trPr>
         <w:tc>
           <w:tcPr>
-            <w:cnfStyle w:val="001000000000"/>
+            <w:cnfStyle w:val="001000000000" w:firstRow="0" w:lastRow="0" w:firstColumn="1" w:lastColumn="0" w:oddVBand="0" w:evenVBand="0" w:oddHBand="0" w:evenHBand="0" w:firstRowFirstColumn="0" w:firstRowLastColumn="0" w:lastRowFirstColumn="0" w:lastRowLastColumn="0"/>
             <w:tcW w:w="2662" w:type="dxa"/>
             <w:tcBorders>
               <w:top w:val="double" w:sz="4" w:space="0" w:color="4F81BD" w:themeColor="accent1"/>
@@ -4042,7 +4024,7 @@
             <w:pPr>
               <w:spacing w:line="360" w:lineRule="auto"/>
               <w:jc w:val="right"/>
-              <w:cnfStyle w:val="000000100000"/>
+              <w:cnfStyle w:val="000000100000" w:firstRow="0" w:lastRow="0" w:firstColumn="0" w:lastColumn="0" w:oddVBand="0" w:evenVBand="0" w:oddHBand="1" w:evenHBand="0" w:firstRowFirstColumn="0" w:firstRowLastColumn="0" w:lastRowFirstColumn="0" w:lastRowLastColumn="0"/>
             </w:pPr>
             <w:r>
               <w:t>22.280,00 kn</w:t>
@@ -4057,7 +4039,7 @@
         </w:trPr>
         <w:tc>
           <w:tcPr>
-            <w:cnfStyle w:val="001000000000"/>
+            <w:cnfStyle w:val="001000000000" w:firstRow="0" w:lastRow="0" w:firstColumn="1" w:lastColumn="0" w:oddVBand="0" w:evenVBand="0" w:oddHBand="0" w:evenHBand="0" w:firstRowFirstColumn="0" w:firstRowLastColumn="0" w:lastRowFirstColumn="0" w:lastRowLastColumn="0"/>
             <w:tcW w:w="2662" w:type="dxa"/>
             <w:tcBorders>
               <w:top w:val="double" w:sz="2" w:space="0" w:color="4F81BD" w:themeColor="accent1"/>
@@ -4089,7 +4071,7 @@
             <w:pPr>
               <w:spacing w:line="360" w:lineRule="auto"/>
               <w:jc w:val="right"/>
-              <w:cnfStyle w:val="000000000000"/>
+              <w:cnfStyle w:val="000000000000" w:firstRow="0" w:lastRow="0" w:firstColumn="0" w:lastColumn="0" w:oddVBand="0" w:evenVBand="0" w:oddHBand="0" w:evenHBand="0" w:firstRowFirstColumn="0" w:firstRowLastColumn="0" w:lastRowFirstColumn="0" w:lastRowLastColumn="0"/>
             </w:pPr>
             <w:r>
               <w:t>85.360,00 kn</w:t>
@@ -4099,13 +4081,13 @@
       </w:tr>
       <w:tr>
         <w:trPr>
-          <w:cnfStyle w:val="000000100000"/>
+          <w:cnfStyle w:val="000000100000" w:firstRow="0" w:lastRow="0" w:firstColumn="0" w:lastColumn="0" w:oddVBand="0" w:evenVBand="0" w:oddHBand="1" w:evenHBand="0" w:firstRowFirstColumn="0" w:firstRowLastColumn="0" w:lastRowFirstColumn="0" w:lastRowLastColumn="0"/>
           <w:trHeight w:val="297"/>
           <w:jc w:val="center"/>
         </w:trPr>
         <w:tc>
           <w:tcPr>
-            <w:cnfStyle w:val="001000000000"/>
+            <w:cnfStyle w:val="001000000000" w:firstRow="0" w:lastRow="0" w:firstColumn="1" w:lastColumn="0" w:oddVBand="0" w:evenVBand="0" w:oddHBand="0" w:evenHBand="0" w:firstRowFirstColumn="0" w:firstRowLastColumn="0" w:lastRowFirstColumn="0" w:lastRowLastColumn="0"/>
             <w:tcW w:w="2662" w:type="dxa"/>
             <w:tcBorders>
               <w:top w:val="double" w:sz="4" w:space="0" w:color="4F81BD" w:themeColor="accent1"/>
@@ -4138,7 +4120,7 @@
               <w:keepNext/>
               <w:spacing w:line="360" w:lineRule="auto"/>
               <w:jc w:val="right"/>
-              <w:cnfStyle w:val="000000100000"/>
+              <w:cnfStyle w:val="000000100000" w:firstRow="0" w:lastRow="0" w:firstColumn="0" w:lastColumn="0" w:oddVBand="0" w:evenVBand="0" w:oddHBand="1" w:evenHBand="0" w:firstRowFirstColumn="0" w:firstRowLastColumn="0" w:lastRowFirstColumn="0" w:lastRowLastColumn="0"/>
             </w:pPr>
             <w:r>
               <w:t>107.640,00 kn</w:t>
@@ -4205,7 +4187,7 @@
         <w:ind w:firstLine="360"/>
       </w:pPr>
       <w:r>
-        <w:t>S poštovanjem,</w:t>
+        <w:t>Srdačan pozdrav!</w:t>
       </w:r>
     </w:p>
     <w:p>
@@ -4213,8 +4195,13 @@
         <w:ind w:firstLine="360"/>
       </w:pPr>
       <w:r>
-        <w:t>Tim Suits.</w:t>
-      </w:r>
+        <w:t xml:space="preserve">Tim </w:t>
+      </w:r>
+      <w:r>
+        <w:t>Suits</w:t>
+      </w:r>
+      <w:bookmarkStart w:id="10" w:name="_GoBack"/>
+      <w:bookmarkEnd w:id="10"/>
     </w:p>
     <w:p>
       <w:r>
@@ -4229,14 +4216,14 @@
           <w:numId w:val="5"/>
         </w:numPr>
       </w:pPr>
-      <w:bookmarkStart w:id="10" w:name="_Toc386364278"/>
-      <w:bookmarkStart w:id="11" w:name="_Toc386375215"/>
+      <w:bookmarkStart w:id="11" w:name="_Toc386364278"/>
+      <w:bookmarkStart w:id="12" w:name="_Toc386375215"/>
       <w:r>
         <w:lastRenderedPageBreak/>
         <w:t>Slučajevi korištenja</w:t>
       </w:r>
-      <w:bookmarkEnd w:id="10"/>
       <w:bookmarkEnd w:id="11"/>
+      <w:bookmarkEnd w:id="12"/>
     </w:p>
     <w:p/>
     <w:p>
@@ -4441,7 +4428,7 @@
                     <a:blip r:embed="rId13">
                       <a:extLst>
                         <a:ext uri="{28A0092B-C50C-407E-A947-70E740481C1C}">
-                          <a14:useLocalDpi xmlns:a14="http://schemas.microsoft.com/office/drawing/2010/main" xmlns:wps="http://schemas.microsoft.com/office/word/2010/wordprocessingShape" xmlns:wpi="http://schemas.microsoft.com/office/word/2010/wordprocessingInk" xmlns:wpg="http://schemas.microsoft.com/office/word/2010/wordprocessingGroup" xmlns:w15="http://schemas.microsoft.com/office/word/2012/wordml" xmlns:w14="http://schemas.microsoft.com/office/word/2010/wordml" xmlns:w="http://schemas.openxmlformats.org/wordprocessingml/2006/main" xmlns:w10="urn:schemas-microsoft-com:office:word" xmlns:wp14="http://schemas.microsoft.com/office/word/2010/wordprocessingDrawing" xmlns:v="urn:schemas-microsoft-com:vml" xmlns:o="urn:schemas-microsoft-com:office:office" xmlns:mc="http://schemas.openxmlformats.org/markup-compatibility/2006" xmlns:wpc="http://schemas.microsoft.com/office/word/2010/wordprocessingCanvas" xmlns="" val="0"/>
+                          <a14:useLocalDpi xmlns:a14="http://schemas.microsoft.com/office/drawing/2010/main" val="0"/>
                         </a:ext>
                       </a:extLst>
                     </a:blip>
@@ -4554,7 +4541,7 @@
                     <a:blip r:embed="rId14">
                       <a:extLst>
                         <a:ext uri="{28A0092B-C50C-407E-A947-70E740481C1C}">
-                          <a14:useLocalDpi xmlns:a14="http://schemas.microsoft.com/office/drawing/2010/main" xmlns:wps="http://schemas.microsoft.com/office/word/2010/wordprocessingShape" xmlns:wpi="http://schemas.microsoft.com/office/word/2010/wordprocessingInk" xmlns:wpg="http://schemas.microsoft.com/office/word/2010/wordprocessingGroup" xmlns:w15="http://schemas.microsoft.com/office/word/2012/wordml" xmlns:w14="http://schemas.microsoft.com/office/word/2010/wordml" xmlns:w="http://schemas.openxmlformats.org/wordprocessingml/2006/main" xmlns:w10="urn:schemas-microsoft-com:office:word" xmlns:wp14="http://schemas.microsoft.com/office/word/2010/wordprocessingDrawing" xmlns:v="urn:schemas-microsoft-com:vml" xmlns:o="urn:schemas-microsoft-com:office:office" xmlns:mc="http://schemas.openxmlformats.org/markup-compatibility/2006" xmlns:wpc="http://schemas.microsoft.com/office/word/2010/wordprocessingCanvas" xmlns="" val="0"/>
+                          <a14:useLocalDpi xmlns:a14="http://schemas.microsoft.com/office/drawing/2010/main" val="0"/>
                         </a:ext>
                       </a:extLst>
                     </a:blip>
@@ -4646,7 +4633,7 @@
                     <a:blip r:embed="rId15">
                       <a:extLst>
                         <a:ext uri="{28A0092B-C50C-407E-A947-70E740481C1C}">
-                          <a14:useLocalDpi xmlns:a14="http://schemas.microsoft.com/office/drawing/2010/main" xmlns:wps="http://schemas.microsoft.com/office/word/2010/wordprocessingShape" xmlns:wpi="http://schemas.microsoft.com/office/word/2010/wordprocessingInk" xmlns:wpg="http://schemas.microsoft.com/office/word/2010/wordprocessingGroup" xmlns:w15="http://schemas.microsoft.com/office/word/2012/wordml" xmlns:w14="http://schemas.microsoft.com/office/word/2010/wordml" xmlns:w="http://schemas.openxmlformats.org/wordprocessingml/2006/main" xmlns:w10="urn:schemas-microsoft-com:office:word" xmlns:wp14="http://schemas.microsoft.com/office/word/2010/wordprocessingDrawing" xmlns:v="urn:schemas-microsoft-com:vml" xmlns:o="urn:schemas-microsoft-com:office:office" xmlns:mc="http://schemas.openxmlformats.org/markup-compatibility/2006" xmlns:wpc="http://schemas.microsoft.com/office/word/2010/wordprocessingCanvas" xmlns="" val="0"/>
+                          <a14:useLocalDpi xmlns:a14="http://schemas.microsoft.com/office/drawing/2010/main" val="0"/>
                         </a:ext>
                       </a:extLst>
                     </a:blip>
@@ -4728,7 +4715,7 @@
                     <a:blip r:embed="rId16">
                       <a:extLst>
                         <a:ext uri="{28A0092B-C50C-407E-A947-70E740481C1C}">
-                          <a14:useLocalDpi xmlns:a14="http://schemas.microsoft.com/office/drawing/2010/main" xmlns:wps="http://schemas.microsoft.com/office/word/2010/wordprocessingShape" xmlns:wpi="http://schemas.microsoft.com/office/word/2010/wordprocessingInk" xmlns:wpg="http://schemas.microsoft.com/office/word/2010/wordprocessingGroup" xmlns:w15="http://schemas.microsoft.com/office/word/2012/wordml" xmlns:w14="http://schemas.microsoft.com/office/word/2010/wordml" xmlns:w="http://schemas.openxmlformats.org/wordprocessingml/2006/main" xmlns:w10="urn:schemas-microsoft-com:office:word" xmlns:wp14="http://schemas.microsoft.com/office/word/2010/wordprocessingDrawing" xmlns:v="urn:schemas-microsoft-com:vml" xmlns:o="urn:schemas-microsoft-com:office:office" xmlns:mc="http://schemas.openxmlformats.org/markup-compatibility/2006" xmlns:wpc="http://schemas.microsoft.com/office/word/2010/wordprocessingCanvas" xmlns="" val="0"/>
+                          <a14:useLocalDpi xmlns:a14="http://schemas.microsoft.com/office/drawing/2010/main" val="0"/>
                         </a:ext>
                       </a:extLst>
                     </a:blip>
@@ -4811,7 +4798,7 @@
                     <a:blip r:embed="rId17">
                       <a:extLst>
                         <a:ext uri="{28A0092B-C50C-407E-A947-70E740481C1C}">
-                          <a14:useLocalDpi xmlns:a14="http://schemas.microsoft.com/office/drawing/2010/main" xmlns:wps="http://schemas.microsoft.com/office/word/2010/wordprocessingShape" xmlns:wpi="http://schemas.microsoft.com/office/word/2010/wordprocessingInk" xmlns:wpg="http://schemas.microsoft.com/office/word/2010/wordprocessingGroup" xmlns:w15="http://schemas.microsoft.com/office/word/2012/wordml" xmlns:w14="http://schemas.microsoft.com/office/word/2010/wordml" xmlns:w="http://schemas.openxmlformats.org/wordprocessingml/2006/main" xmlns:w10="urn:schemas-microsoft-com:office:word" xmlns:wp14="http://schemas.microsoft.com/office/word/2010/wordprocessingDrawing" xmlns:v="urn:schemas-microsoft-com:vml" xmlns:o="urn:schemas-microsoft-com:office:office" xmlns:mc="http://schemas.openxmlformats.org/markup-compatibility/2006" xmlns:wpc="http://schemas.microsoft.com/office/word/2010/wordprocessingCanvas" xmlns="" val="0"/>
+                          <a14:useLocalDpi xmlns:a14="http://schemas.microsoft.com/office/drawing/2010/main" val="0"/>
                         </a:ext>
                       </a:extLst>
                     </a:blip>
@@ -4884,12 +4871,12 @@
           <w:numId w:val="5"/>
         </w:numPr>
       </w:pPr>
-      <w:bookmarkStart w:id="12" w:name="_Toc386375216"/>
+      <w:bookmarkStart w:id="13" w:name="_Toc386375216"/>
       <w:r>
         <w:lastRenderedPageBreak/>
         <w:t>Dijagrami slijeda</w:t>
       </w:r>
-      <w:bookmarkEnd w:id="12"/>
+      <w:bookmarkEnd w:id="13"/>
     </w:p>
     <w:p/>
     <w:p>
@@ -4975,12 +4962,12 @@
           <w:numId w:val="5"/>
         </w:numPr>
       </w:pPr>
-      <w:bookmarkStart w:id="13" w:name="_Toc386375217"/>
+      <w:bookmarkStart w:id="14" w:name="_Toc386375217"/>
       <w:r>
         <w:lastRenderedPageBreak/>
         <w:t>Prijava u sustav</w:t>
       </w:r>
-      <w:bookmarkEnd w:id="13"/>
+      <w:bookmarkEnd w:id="14"/>
     </w:p>
     <w:p/>
     <w:p>
@@ -5013,7 +5000,7 @@
                     <a:blip r:embed="rId18">
                       <a:extLst>
                         <a:ext uri="{28A0092B-C50C-407E-A947-70E740481C1C}">
-                          <a14:useLocalDpi xmlns:a14="http://schemas.microsoft.com/office/drawing/2010/main" xmlns:wps="http://schemas.microsoft.com/office/word/2010/wordprocessingShape" xmlns:wpi="http://schemas.microsoft.com/office/word/2010/wordprocessingInk" xmlns:wpg="http://schemas.microsoft.com/office/word/2010/wordprocessingGroup" xmlns:w15="http://schemas.microsoft.com/office/word/2012/wordml" xmlns:w14="http://schemas.microsoft.com/office/word/2010/wordml" xmlns:w="http://schemas.openxmlformats.org/wordprocessingml/2006/main" xmlns:w10="urn:schemas-microsoft-com:office:word" xmlns:wp14="http://schemas.microsoft.com/office/word/2010/wordprocessingDrawing" xmlns:v="urn:schemas-microsoft-com:vml" xmlns:o="urn:schemas-microsoft-com:office:office" xmlns:mc="http://schemas.openxmlformats.org/markup-compatibility/2006" xmlns:wpc="http://schemas.microsoft.com/office/word/2010/wordprocessingCanvas" xmlns="" val="0"/>
+                          <a14:useLocalDpi xmlns:a14="http://schemas.microsoft.com/office/drawing/2010/main" val="0"/>
                         </a:ext>
                       </a:extLst>
                     </a:blip>
@@ -5148,12 +5135,12 @@
           <w:numId w:val="5"/>
         </w:numPr>
       </w:pPr>
-      <w:bookmarkStart w:id="14" w:name="_Toc386375218"/>
+      <w:bookmarkStart w:id="15" w:name="_Toc386375218"/>
       <w:r>
         <w:lastRenderedPageBreak/>
         <w:t>Opis dijagrama slijeda „Prijava u sustav“</w:t>
       </w:r>
-      <w:bookmarkEnd w:id="14"/>
+      <w:bookmarkEnd w:id="15"/>
     </w:p>
     <w:p/>
     <w:p>
@@ -5202,12 +5189,12 @@
           <w:numId w:val="5"/>
         </w:numPr>
       </w:pPr>
-      <w:bookmarkStart w:id="15" w:name="_Toc386375219"/>
+      <w:bookmarkStart w:id="16" w:name="_Toc386375219"/>
       <w:r>
         <w:lastRenderedPageBreak/>
         <w:t>Dijagram slijeda „Pregledavanje spisa“</w:t>
       </w:r>
-      <w:bookmarkEnd w:id="15"/>
+      <w:bookmarkEnd w:id="16"/>
     </w:p>
     <w:p/>
     <w:p>
@@ -5240,7 +5227,7 @@
                     <a:blip r:embed="rId19">
                       <a:extLst>
                         <a:ext uri="{28A0092B-C50C-407E-A947-70E740481C1C}">
-                          <a14:useLocalDpi xmlns:a14="http://schemas.microsoft.com/office/drawing/2010/main" xmlns:wps="http://schemas.microsoft.com/office/word/2010/wordprocessingShape" xmlns:wpi="http://schemas.microsoft.com/office/word/2010/wordprocessingInk" xmlns:wpg="http://schemas.microsoft.com/office/word/2010/wordprocessingGroup" xmlns:w15="http://schemas.microsoft.com/office/word/2012/wordml" xmlns:w14="http://schemas.microsoft.com/office/word/2010/wordml" xmlns:w="http://schemas.openxmlformats.org/wordprocessingml/2006/main" xmlns:w10="urn:schemas-microsoft-com:office:word" xmlns:wp14="http://schemas.microsoft.com/office/word/2010/wordprocessingDrawing" xmlns:v="urn:schemas-microsoft-com:vml" xmlns:o="urn:schemas-microsoft-com:office:office" xmlns:mc="http://schemas.openxmlformats.org/markup-compatibility/2006" xmlns:wpc="http://schemas.microsoft.com/office/word/2010/wordprocessingCanvas" xmlns="" val="0"/>
+                          <a14:useLocalDpi xmlns:a14="http://schemas.microsoft.com/office/drawing/2010/main" val="0"/>
                         </a:ext>
                       </a:extLst>
                     </a:blip>
@@ -5375,12 +5362,12 @@
           <w:numId w:val="5"/>
         </w:numPr>
       </w:pPr>
-      <w:bookmarkStart w:id="16" w:name="_Toc386375220"/>
+      <w:bookmarkStart w:id="17" w:name="_Toc386375220"/>
       <w:r>
         <w:lastRenderedPageBreak/>
         <w:t>Opis dijagrama slijeda „Pregledavanje spisa“</w:t>
       </w:r>
-      <w:bookmarkEnd w:id="16"/>
+      <w:bookmarkEnd w:id="17"/>
     </w:p>
     <w:p/>
     <w:p>
@@ -5401,12 +5388,12 @@
           <w:numId w:val="5"/>
         </w:numPr>
       </w:pPr>
-      <w:bookmarkStart w:id="17" w:name="_Toc386375221"/>
+      <w:bookmarkStart w:id="18" w:name="_Toc386375221"/>
       <w:r>
         <w:lastRenderedPageBreak/>
         <w:t>Dijagram slijeda „Pregledavanje aktivnih spisa“</w:t>
       </w:r>
-      <w:bookmarkEnd w:id="17"/>
+      <w:bookmarkEnd w:id="18"/>
     </w:p>
     <w:p/>
     <w:p>
@@ -5439,7 +5426,7 @@
                     <a:blip r:embed="rId20">
                       <a:extLst>
                         <a:ext uri="{28A0092B-C50C-407E-A947-70E740481C1C}">
-                          <a14:useLocalDpi xmlns:a14="http://schemas.microsoft.com/office/drawing/2010/main" xmlns:wps="http://schemas.microsoft.com/office/word/2010/wordprocessingShape" xmlns:wpi="http://schemas.microsoft.com/office/word/2010/wordprocessingInk" xmlns:wpg="http://schemas.microsoft.com/office/word/2010/wordprocessingGroup" xmlns:w15="http://schemas.microsoft.com/office/word/2012/wordml" xmlns:w14="http://schemas.microsoft.com/office/word/2010/wordml" xmlns:w="http://schemas.openxmlformats.org/wordprocessingml/2006/main" xmlns:w10="urn:schemas-microsoft-com:office:word" xmlns:wp14="http://schemas.microsoft.com/office/word/2010/wordprocessingDrawing" xmlns:v="urn:schemas-microsoft-com:vml" xmlns:o="urn:schemas-microsoft-com:office:office" xmlns:mc="http://schemas.openxmlformats.org/markup-compatibility/2006" xmlns:wpc="http://schemas.microsoft.com/office/word/2010/wordprocessingCanvas" xmlns="" val="0"/>
+                          <a14:useLocalDpi xmlns:a14="http://schemas.microsoft.com/office/drawing/2010/main" val="0"/>
                         </a:ext>
                       </a:extLst>
                     </a:blip>
@@ -5568,12 +5555,12 @@
           <w:numId w:val="5"/>
         </w:numPr>
       </w:pPr>
-      <w:bookmarkStart w:id="18" w:name="_Toc386375222"/>
+      <w:bookmarkStart w:id="19" w:name="_Toc386375222"/>
       <w:r>
         <w:lastRenderedPageBreak/>
         <w:t>Opis dijagrama slijeda „Pregledavanje aktivnih spisa“</w:t>
       </w:r>
-      <w:bookmarkEnd w:id="18"/>
+      <w:bookmarkEnd w:id="19"/>
     </w:p>
     <w:p/>
     <w:p>
@@ -5601,12 +5588,12 @@
       <w:r>
         <w:br w:type="page"/>
       </w:r>
-      <w:bookmarkStart w:id="19" w:name="_Toc386375223"/>
+      <w:bookmarkStart w:id="20" w:name="_Toc386375223"/>
       <w:r>
         <w:lastRenderedPageBreak/>
         <w:t>Dijagram slijeda „Pregledavanje arhviranih spisa“</w:t>
       </w:r>
-      <w:bookmarkEnd w:id="19"/>
+      <w:bookmarkEnd w:id="20"/>
     </w:p>
     <w:p/>
     <w:p>
@@ -5639,7 +5626,7 @@
                     <a:blip r:embed="rId21">
                       <a:extLst>
                         <a:ext uri="{28A0092B-C50C-407E-A947-70E740481C1C}">
-                          <a14:useLocalDpi xmlns:a14="http://schemas.microsoft.com/office/drawing/2010/main" xmlns:wps="http://schemas.microsoft.com/office/word/2010/wordprocessingShape" xmlns:wpi="http://schemas.microsoft.com/office/word/2010/wordprocessingInk" xmlns:wpg="http://schemas.microsoft.com/office/word/2010/wordprocessingGroup" xmlns:w15="http://schemas.microsoft.com/office/word/2012/wordml" xmlns:w14="http://schemas.microsoft.com/office/word/2010/wordml" xmlns:w="http://schemas.openxmlformats.org/wordprocessingml/2006/main" xmlns:w10="urn:schemas-microsoft-com:office:word" xmlns:wp14="http://schemas.microsoft.com/office/word/2010/wordprocessingDrawing" xmlns:v="urn:schemas-microsoft-com:vml" xmlns:o="urn:schemas-microsoft-com:office:office" xmlns:mc="http://schemas.openxmlformats.org/markup-compatibility/2006" xmlns:wpc="http://schemas.microsoft.com/office/word/2010/wordprocessingCanvas" xmlns="" val="0"/>
+                          <a14:useLocalDpi xmlns:a14="http://schemas.microsoft.com/office/drawing/2010/main" val="0"/>
                         </a:ext>
                       </a:extLst>
                     </a:blip>
@@ -5774,12 +5761,12 @@
           <w:numId w:val="5"/>
         </w:numPr>
       </w:pPr>
-      <w:bookmarkStart w:id="20" w:name="_Toc386375224"/>
+      <w:bookmarkStart w:id="21" w:name="_Toc386375224"/>
       <w:r>
         <w:lastRenderedPageBreak/>
         <w:t>Opis dijagrama slijeda „Pregledavanje arhiviranih spisa“</w:t>
       </w:r>
-      <w:bookmarkEnd w:id="20"/>
+      <w:bookmarkEnd w:id="21"/>
     </w:p>
     <w:p/>
     <w:p>
@@ -5807,12 +5794,12 @@
           <w:numId w:val="5"/>
         </w:numPr>
       </w:pPr>
-      <w:bookmarkStart w:id="21" w:name="_Toc386375225"/>
+      <w:bookmarkStart w:id="22" w:name="_Toc386375225"/>
       <w:r>
         <w:lastRenderedPageBreak/>
         <w:t>Dijagrami aktivnosti</w:t>
       </w:r>
-      <w:bookmarkEnd w:id="21"/>
+      <w:bookmarkEnd w:id="22"/>
     </w:p>
     <w:p/>
     <w:p>
@@ -5823,11 +5810,11 @@
           <w:numId w:val="5"/>
         </w:numPr>
       </w:pPr>
-      <w:bookmarkStart w:id="22" w:name="_Toc386375226"/>
+      <w:bookmarkStart w:id="23" w:name="_Toc386375226"/>
       <w:r>
         <w:t>Prijava u sustav</w:t>
       </w:r>
-      <w:bookmarkEnd w:id="22"/>
+      <w:bookmarkEnd w:id="23"/>
     </w:p>
     <w:p/>
     <w:p>
@@ -5861,7 +5848,7 @@
                     <a:blip r:embed="rId22" cstate="print">
                       <a:extLst>
                         <a:ext uri="{28A0092B-C50C-407E-A947-70E740481C1C}">
-                          <a14:useLocalDpi xmlns:a14="http://schemas.microsoft.com/office/drawing/2010/main" xmlns:wps="http://schemas.microsoft.com/office/word/2010/wordprocessingShape" xmlns:wpi="http://schemas.microsoft.com/office/word/2010/wordprocessingInk" xmlns:wpg="http://schemas.microsoft.com/office/word/2010/wordprocessingGroup" xmlns:w15="http://schemas.microsoft.com/office/word/2012/wordml" xmlns:w14="http://schemas.microsoft.com/office/word/2010/wordml" xmlns:w="http://schemas.openxmlformats.org/wordprocessingml/2006/main" xmlns:w10="urn:schemas-microsoft-com:office:word" xmlns:wp14="http://schemas.microsoft.com/office/word/2010/wordprocessingDrawing" xmlns:v="urn:schemas-microsoft-com:vml" xmlns:o="urn:schemas-microsoft-com:office:office" xmlns:mc="http://schemas.openxmlformats.org/markup-compatibility/2006" xmlns:wpc="http://schemas.microsoft.com/office/word/2010/wordprocessingCanvas" xmlns="" val="0"/>
+                          <a14:useLocalDpi xmlns:a14="http://schemas.microsoft.com/office/drawing/2010/main" val="0"/>
                         </a:ext>
                       </a:extLst>
                     </a:blip>
@@ -5993,12 +5980,12 @@
           <w:numId w:val="5"/>
         </w:numPr>
       </w:pPr>
-      <w:bookmarkStart w:id="23" w:name="_Toc386375227"/>
+      <w:bookmarkStart w:id="24" w:name="_Toc386375227"/>
       <w:r>
         <w:lastRenderedPageBreak/>
         <w:t>Pregledavanje spisa</w:t>
       </w:r>
-      <w:bookmarkEnd w:id="23"/>
+      <w:bookmarkEnd w:id="24"/>
     </w:p>
     <w:p/>
     <w:p>
@@ -6126,12 +6113,12 @@
           <w:numId w:val="5"/>
         </w:numPr>
       </w:pPr>
-      <w:bookmarkStart w:id="24" w:name="_Toc386375228"/>
+      <w:bookmarkStart w:id="25" w:name="_Toc386375228"/>
       <w:r>
         <w:lastRenderedPageBreak/>
         <w:t>Pregledavanje aktivnih spisa</w:t>
       </w:r>
-      <w:bookmarkEnd w:id="24"/>
+      <w:bookmarkEnd w:id="25"/>
     </w:p>
     <w:p/>
     <w:p>
@@ -6164,7 +6151,7 @@
                     <a:blip r:embed="rId24">
                       <a:extLst>
                         <a:ext uri="{28A0092B-C50C-407E-A947-70E740481C1C}">
-                          <a14:useLocalDpi xmlns:a14="http://schemas.microsoft.com/office/drawing/2010/main" xmlns:wps="http://schemas.microsoft.com/office/word/2010/wordprocessingShape" xmlns:wpi="http://schemas.microsoft.com/office/word/2010/wordprocessingInk" xmlns:wpg="http://schemas.microsoft.com/office/word/2010/wordprocessingGroup" xmlns:w15="http://schemas.microsoft.com/office/word/2012/wordml" xmlns:w14="http://schemas.microsoft.com/office/word/2010/wordml" xmlns:w="http://schemas.openxmlformats.org/wordprocessingml/2006/main" xmlns:w10="urn:schemas-microsoft-com:office:word" xmlns:wp14="http://schemas.microsoft.com/office/word/2010/wordprocessingDrawing" xmlns:v="urn:schemas-microsoft-com:vml" xmlns:o="urn:schemas-microsoft-com:office:office" xmlns:mc="http://schemas.openxmlformats.org/markup-compatibility/2006" xmlns:wpc="http://schemas.microsoft.com/office/word/2010/wordprocessingCanvas" xmlns="" val="0"/>
+                          <a14:useLocalDpi xmlns:a14="http://schemas.microsoft.com/office/drawing/2010/main" val="0"/>
                         </a:ext>
                       </a:extLst>
                     </a:blip>
@@ -6269,12 +6256,12 @@
           <w:numId w:val="5"/>
         </w:numPr>
       </w:pPr>
-      <w:bookmarkStart w:id="25" w:name="_Toc386375229"/>
+      <w:bookmarkStart w:id="26" w:name="_Toc386375229"/>
       <w:r>
         <w:lastRenderedPageBreak/>
         <w:t>Pregledavanje arhviranih spisa</w:t>
       </w:r>
-      <w:bookmarkEnd w:id="25"/>
+      <w:bookmarkEnd w:id="26"/>
     </w:p>
     <w:p/>
     <w:p>
@@ -6307,7 +6294,7 @@
                     <a:blip r:embed="rId25">
                       <a:extLst>
                         <a:ext uri="{28A0092B-C50C-407E-A947-70E740481C1C}">
-                          <a14:useLocalDpi xmlns:a14="http://schemas.microsoft.com/office/drawing/2010/main" xmlns:wps="http://schemas.microsoft.com/office/word/2010/wordprocessingShape" xmlns:wpi="http://schemas.microsoft.com/office/word/2010/wordprocessingInk" xmlns:wpg="http://schemas.microsoft.com/office/word/2010/wordprocessingGroup" xmlns:w15="http://schemas.microsoft.com/office/word/2012/wordml" xmlns:w14="http://schemas.microsoft.com/office/word/2010/wordml" xmlns:w="http://schemas.openxmlformats.org/wordprocessingml/2006/main" xmlns:w10="urn:schemas-microsoft-com:office:word" xmlns:wp14="http://schemas.microsoft.com/office/word/2010/wordprocessingDrawing" xmlns:v="urn:schemas-microsoft-com:vml" xmlns:o="urn:schemas-microsoft-com:office:office" xmlns:mc="http://schemas.openxmlformats.org/markup-compatibility/2006" xmlns:wpc="http://schemas.microsoft.com/office/word/2010/wordprocessingCanvas" xmlns="" val="0"/>
+                          <a14:useLocalDpi xmlns:a14="http://schemas.microsoft.com/office/drawing/2010/main" val="0"/>
                         </a:ext>
                       </a:extLst>
                     </a:blip>
@@ -6432,7 +6419,7 @@
                     <a:blip r:embed="rId26">
                       <a:extLst>
                         <a:ext uri="{28A0092B-C50C-407E-A947-70E740481C1C}">
-                          <a14:useLocalDpi xmlns:a14="http://schemas.microsoft.com/office/drawing/2010/main" xmlns:wps="http://schemas.microsoft.com/office/word/2010/wordprocessingShape" xmlns:wpi="http://schemas.microsoft.com/office/word/2010/wordprocessingInk" xmlns:wpg="http://schemas.microsoft.com/office/word/2010/wordprocessingGroup" xmlns:w15="http://schemas.microsoft.com/office/word/2012/wordml" xmlns:w14="http://schemas.microsoft.com/office/word/2010/wordml" xmlns:w="http://schemas.openxmlformats.org/wordprocessingml/2006/main" xmlns:w10="urn:schemas-microsoft-com:office:word" xmlns:wp14="http://schemas.microsoft.com/office/word/2010/wordprocessingDrawing" xmlns:v="urn:schemas-microsoft-com:vml" xmlns:o="urn:schemas-microsoft-com:office:office" xmlns:mc="http://schemas.openxmlformats.org/markup-compatibility/2006" xmlns:wpc="http://schemas.microsoft.com/office/word/2010/wordprocessingCanvas" xmlns="" val="0"/>
+                          <a14:useLocalDpi xmlns:a14="http://schemas.microsoft.com/office/drawing/2010/main" val="0"/>
                         </a:ext>
                       </a:extLst>
                     </a:blip>
@@ -6475,8 +6462,6 @@
           <w:numId w:val="5"/>
         </w:numPr>
       </w:pPr>
-      <w:bookmarkStart w:id="26" w:name="_GoBack"/>
-      <w:bookmarkEnd w:id="26"/>
       <w:r>
         <w:lastRenderedPageBreak/>
         <w:t>ClassDiagram</w:t>
@@ -6507,7 +6492,7 @@
                     <a:blip r:embed="rId27">
                       <a:extLst>
                         <a:ext uri="{28A0092B-C50C-407E-A947-70E740481C1C}">
-                          <a14:useLocalDpi xmlns:a14="http://schemas.microsoft.com/office/drawing/2010/main" xmlns:wps="http://schemas.microsoft.com/office/word/2010/wordprocessingShape" xmlns:wpi="http://schemas.microsoft.com/office/word/2010/wordprocessingInk" xmlns:wpg="http://schemas.microsoft.com/office/word/2010/wordprocessingGroup" xmlns:w15="http://schemas.microsoft.com/office/word/2012/wordml" xmlns:w14="http://schemas.microsoft.com/office/word/2010/wordml" xmlns:w="http://schemas.openxmlformats.org/wordprocessingml/2006/main" xmlns:w10="urn:schemas-microsoft-com:office:word" xmlns:wp14="http://schemas.microsoft.com/office/word/2010/wordprocessingDrawing" xmlns:v="urn:schemas-microsoft-com:vml" xmlns:o="urn:schemas-microsoft-com:office:office" xmlns:mc="http://schemas.openxmlformats.org/markup-compatibility/2006" xmlns:wpc="http://schemas.microsoft.com/office/word/2010/wordprocessingCanvas" xmlns="" val="0"/>
+                          <a14:useLocalDpi xmlns:a14="http://schemas.microsoft.com/office/drawing/2010/main" val="0"/>
                         </a:ext>
                       </a:extLst>
                     </a:blip>
@@ -6564,8 +6549,8 @@
 </file>
 
 <file path=word/endnotes.xml><?xml version="1.0" encoding="utf-8"?>
-<w:endnotes xmlns:ve="http://schemas.openxmlformats.org/markup-compatibility/2006" xmlns:o="urn:schemas-microsoft-com:office:office" xmlns:r="http://schemas.openxmlformats.org/officeDocument/2006/relationships" xmlns:m="http://schemas.openxmlformats.org/officeDocument/2006/math" xmlns:v="urn:schemas-microsoft-com:vml" xmlns:wp="http://schemas.openxmlformats.org/drawingml/2006/wordprocessingDrawing" xmlns:w10="urn:schemas-microsoft-com:office:word" xmlns:w="http://schemas.openxmlformats.org/wordprocessingml/2006/main" xmlns:wne="http://schemas.microsoft.com/office/word/2006/wordml">
-  <w:endnote w:type="separator" w:id="0">
+<w:endnotes xmlns:wpc="http://schemas.microsoft.com/office/word/2010/wordprocessingCanvas" xmlns:mc="http://schemas.openxmlformats.org/markup-compatibility/2006" xmlns:o="urn:schemas-microsoft-com:office:office" xmlns:r="http://schemas.openxmlformats.org/officeDocument/2006/relationships" xmlns:m="http://schemas.openxmlformats.org/officeDocument/2006/math" xmlns:v="urn:schemas-microsoft-com:vml" xmlns:wp14="http://schemas.microsoft.com/office/word/2010/wordprocessingDrawing" xmlns:wp="http://schemas.openxmlformats.org/drawingml/2006/wordprocessingDrawing" xmlns:w10="urn:schemas-microsoft-com:office:word" xmlns:w="http://schemas.openxmlformats.org/wordprocessingml/2006/main" xmlns:w14="http://schemas.microsoft.com/office/word/2010/wordml" xmlns:w15="http://schemas.microsoft.com/office/word/2012/wordml" xmlns:wpg="http://schemas.microsoft.com/office/word/2010/wordprocessingGroup" xmlns:wpi="http://schemas.microsoft.com/office/word/2010/wordprocessingInk" xmlns:wne="http://schemas.microsoft.com/office/word/2006/wordml" xmlns:wps="http://schemas.microsoft.com/office/word/2010/wordprocessingShape" mc:Ignorable="w14 w15 wp14">
+  <w:endnote w:type="separator" w:id="-1">
     <w:p>
       <w:pPr>
         <w:spacing w:after="0" w:line="240" w:lineRule="auto"/>
@@ -6575,7 +6560,7 @@
       </w:r>
     </w:p>
   </w:endnote>
-  <w:endnote w:type="continuationSeparator" w:id="1">
+  <w:endnote w:type="continuationSeparator" w:id="0">
     <w:p>
       <w:pPr>
         <w:spacing w:after="0" w:line="240" w:lineRule="auto"/>
@@ -6589,7 +6574,7 @@
 </file>
 
 <file path=word/footer1.xml><?xml version="1.0" encoding="utf-8"?>
-<w:ftr xmlns:ve="http://schemas.openxmlformats.org/markup-compatibility/2006" xmlns:o="urn:schemas-microsoft-com:office:office" xmlns:r="http://schemas.openxmlformats.org/officeDocument/2006/relationships" xmlns:m="http://schemas.openxmlformats.org/officeDocument/2006/math" xmlns:v="urn:schemas-microsoft-com:vml" xmlns:wp="http://schemas.openxmlformats.org/drawingml/2006/wordprocessingDrawing" xmlns:w10="urn:schemas-microsoft-com:office:word" xmlns:w="http://schemas.openxmlformats.org/wordprocessingml/2006/main" xmlns:wne="http://schemas.microsoft.com/office/word/2006/wordml">
+<w:ftr xmlns:wpc="http://schemas.microsoft.com/office/word/2010/wordprocessingCanvas" xmlns:mc="http://schemas.openxmlformats.org/markup-compatibility/2006" xmlns:o="urn:schemas-microsoft-com:office:office" xmlns:r="http://schemas.openxmlformats.org/officeDocument/2006/relationships" xmlns:m="http://schemas.openxmlformats.org/officeDocument/2006/math" xmlns:v="urn:schemas-microsoft-com:vml" xmlns:wp14="http://schemas.microsoft.com/office/word/2010/wordprocessingDrawing" xmlns:wp="http://schemas.openxmlformats.org/drawingml/2006/wordprocessingDrawing" xmlns:w10="urn:schemas-microsoft-com:office:word" xmlns:w="http://schemas.openxmlformats.org/wordprocessingml/2006/main" xmlns:w14="http://schemas.microsoft.com/office/word/2010/wordml" xmlns:w15="http://schemas.microsoft.com/office/word/2012/wordml" xmlns:wpg="http://schemas.microsoft.com/office/word/2010/wordprocessingGroup" xmlns:wpi="http://schemas.microsoft.com/office/word/2010/wordprocessingInk" xmlns:wne="http://schemas.microsoft.com/office/word/2006/wordml" xmlns:wps="http://schemas.microsoft.com/office/word/2010/wordprocessingShape" mc:Ignorable="w14 w15 wp14">
   <w:p>
     <w:pPr>
       <w:pStyle w:val="Footer"/>
@@ -6605,7 +6590,7 @@
 </file>
 
 <file path=word/footer2.xml><?xml version="1.0" encoding="utf-8"?>
-<w:ftr xmlns:ve="http://schemas.openxmlformats.org/markup-compatibility/2006" xmlns:o="urn:schemas-microsoft-com:office:office" xmlns:r="http://schemas.openxmlformats.org/officeDocument/2006/relationships" xmlns:m="http://schemas.openxmlformats.org/officeDocument/2006/math" xmlns:v="urn:schemas-microsoft-com:vml" xmlns:wp="http://schemas.openxmlformats.org/drawingml/2006/wordprocessingDrawing" xmlns:w10="urn:schemas-microsoft-com:office:word" xmlns:w="http://schemas.openxmlformats.org/wordprocessingml/2006/main" xmlns:wne="http://schemas.microsoft.com/office/word/2006/wordml">
+<w:ftr xmlns:wpc="http://schemas.microsoft.com/office/word/2010/wordprocessingCanvas" xmlns:mc="http://schemas.openxmlformats.org/markup-compatibility/2006" xmlns:o="urn:schemas-microsoft-com:office:office" xmlns:r="http://schemas.openxmlformats.org/officeDocument/2006/relationships" xmlns:m="http://schemas.openxmlformats.org/officeDocument/2006/math" xmlns:v="urn:schemas-microsoft-com:vml" xmlns:wp14="http://schemas.microsoft.com/office/word/2010/wordprocessingDrawing" xmlns:wp="http://schemas.openxmlformats.org/drawingml/2006/wordprocessingDrawing" xmlns:w10="urn:schemas-microsoft-com:office:word" xmlns:w="http://schemas.openxmlformats.org/wordprocessingml/2006/main" xmlns:w14="http://schemas.microsoft.com/office/word/2010/wordml" xmlns:w15="http://schemas.microsoft.com/office/word/2012/wordml" xmlns:wpg="http://schemas.microsoft.com/office/word/2010/wordprocessingGroup" xmlns:wpi="http://schemas.microsoft.com/office/word/2010/wordprocessingInk" xmlns:wne="http://schemas.microsoft.com/office/word/2006/wordml" xmlns:wps="http://schemas.microsoft.com/office/word/2010/wordprocessingShape" mc:Ignorable="w14 w15 wp14">
   <w:sdt>
     <w:sdtPr>
       <w:id w:val="-216125076"/>
@@ -6658,7 +6643,7 @@
 </file>
 
 <file path=word/footer3.xml><?xml version="1.0" encoding="utf-8"?>
-<w:ftr xmlns:ve="http://schemas.openxmlformats.org/markup-compatibility/2006" xmlns:o="urn:schemas-microsoft-com:office:office" xmlns:r="http://schemas.openxmlformats.org/officeDocument/2006/relationships" xmlns:m="http://schemas.openxmlformats.org/officeDocument/2006/math" xmlns:v="urn:schemas-microsoft-com:vml" xmlns:wp="http://schemas.openxmlformats.org/drawingml/2006/wordprocessingDrawing" xmlns:w10="urn:schemas-microsoft-com:office:word" xmlns:w="http://schemas.openxmlformats.org/wordprocessingml/2006/main" xmlns:wne="http://schemas.microsoft.com/office/word/2006/wordml">
+<w:ftr xmlns:wpc="http://schemas.microsoft.com/office/word/2010/wordprocessingCanvas" xmlns:mc="http://schemas.openxmlformats.org/markup-compatibility/2006" xmlns:o="urn:schemas-microsoft-com:office:office" xmlns:r="http://schemas.openxmlformats.org/officeDocument/2006/relationships" xmlns:m="http://schemas.openxmlformats.org/officeDocument/2006/math" xmlns:v="urn:schemas-microsoft-com:vml" xmlns:wp14="http://schemas.microsoft.com/office/word/2010/wordprocessingDrawing" xmlns:wp="http://schemas.openxmlformats.org/drawingml/2006/wordprocessingDrawing" xmlns:w10="urn:schemas-microsoft-com:office:word" xmlns:w="http://schemas.openxmlformats.org/wordprocessingml/2006/main" xmlns:w14="http://schemas.microsoft.com/office/word/2010/wordml" xmlns:w15="http://schemas.microsoft.com/office/word/2012/wordml" xmlns:wpg="http://schemas.microsoft.com/office/word/2010/wordprocessingGroup" xmlns:wpi="http://schemas.microsoft.com/office/word/2010/wordprocessingInk" xmlns:wne="http://schemas.microsoft.com/office/word/2006/wordml" xmlns:wps="http://schemas.microsoft.com/office/word/2010/wordprocessingShape" mc:Ignorable="w14 w15 wp14">
   <w:sdt>
     <w:sdtPr>
       <w:id w:val="-709650271"/>
@@ -6691,7 +6676,7 @@
           <w:rPr>
             <w:noProof/>
           </w:rPr>
-          <w:t>1</w:t>
+          <w:t>7</w:t>
         </w:r>
         <w:r>
           <w:rPr>
@@ -6711,8 +6696,8 @@
 </file>
 
 <file path=word/footnotes.xml><?xml version="1.0" encoding="utf-8"?>
-<w:footnotes xmlns:ve="http://schemas.openxmlformats.org/markup-compatibility/2006" xmlns:o="urn:schemas-microsoft-com:office:office" xmlns:r="http://schemas.openxmlformats.org/officeDocument/2006/relationships" xmlns:m="http://schemas.openxmlformats.org/officeDocument/2006/math" xmlns:v="urn:schemas-microsoft-com:vml" xmlns:wp="http://schemas.openxmlformats.org/drawingml/2006/wordprocessingDrawing" xmlns:w10="urn:schemas-microsoft-com:office:word" xmlns:w="http://schemas.openxmlformats.org/wordprocessingml/2006/main" xmlns:wne="http://schemas.microsoft.com/office/word/2006/wordml">
-  <w:footnote w:type="separator" w:id="0">
+<w:footnotes xmlns:wpc="http://schemas.microsoft.com/office/word/2010/wordprocessingCanvas" xmlns:mc="http://schemas.openxmlformats.org/markup-compatibility/2006" xmlns:o="urn:schemas-microsoft-com:office:office" xmlns:r="http://schemas.openxmlformats.org/officeDocument/2006/relationships" xmlns:m="http://schemas.openxmlformats.org/officeDocument/2006/math" xmlns:v="urn:schemas-microsoft-com:vml" xmlns:wp14="http://schemas.microsoft.com/office/word/2010/wordprocessingDrawing" xmlns:wp="http://schemas.openxmlformats.org/drawingml/2006/wordprocessingDrawing" xmlns:w10="urn:schemas-microsoft-com:office:word" xmlns:w="http://schemas.openxmlformats.org/wordprocessingml/2006/main" xmlns:w14="http://schemas.microsoft.com/office/word/2010/wordml" xmlns:w15="http://schemas.microsoft.com/office/word/2012/wordml" xmlns:wpg="http://schemas.microsoft.com/office/word/2010/wordprocessingGroup" xmlns:wpi="http://schemas.microsoft.com/office/word/2010/wordprocessingInk" xmlns:wne="http://schemas.microsoft.com/office/word/2006/wordml" xmlns:wps="http://schemas.microsoft.com/office/word/2010/wordprocessingShape" mc:Ignorable="w14 w15 wp14">
+  <w:footnote w:type="separator" w:id="-1">
     <w:p>
       <w:pPr>
         <w:spacing w:after="0" w:line="240" w:lineRule="auto"/>
@@ -6722,7 +6707,7 @@
       </w:r>
     </w:p>
   </w:footnote>
-  <w:footnote w:type="continuationSeparator" w:id="1">
+  <w:footnote w:type="continuationSeparator" w:id="0">
     <w:p>
       <w:pPr>
         <w:spacing w:after="0" w:line="240" w:lineRule="auto"/>
@@ -6736,7 +6721,7 @@
 </file>
 
 <file path=word/numbering.xml><?xml version="1.0" encoding="utf-8"?>
-<w:numbering xmlns:ve="http://schemas.openxmlformats.org/markup-compatibility/2006" xmlns:o="urn:schemas-microsoft-com:office:office" xmlns:r="http://schemas.openxmlformats.org/officeDocument/2006/relationships" xmlns:m="http://schemas.openxmlformats.org/officeDocument/2006/math" xmlns:v="urn:schemas-microsoft-com:vml" xmlns:wp="http://schemas.openxmlformats.org/drawingml/2006/wordprocessingDrawing" xmlns:w10="urn:schemas-microsoft-com:office:word" xmlns:w="http://schemas.openxmlformats.org/wordprocessingml/2006/main" xmlns:wne="http://schemas.microsoft.com/office/word/2006/wordml">
+<w:numbering xmlns:wpc="http://schemas.microsoft.com/office/word/2010/wordprocessingCanvas" xmlns:mc="http://schemas.openxmlformats.org/markup-compatibility/2006" xmlns:o="urn:schemas-microsoft-com:office:office" xmlns:r="http://schemas.openxmlformats.org/officeDocument/2006/relationships" xmlns:m="http://schemas.openxmlformats.org/officeDocument/2006/math" xmlns:v="urn:schemas-microsoft-com:vml" xmlns:wp14="http://schemas.microsoft.com/office/word/2010/wordprocessingDrawing" xmlns:wp="http://schemas.openxmlformats.org/drawingml/2006/wordprocessingDrawing" xmlns:w10="urn:schemas-microsoft-com:office:word" xmlns:w="http://schemas.openxmlformats.org/wordprocessingml/2006/main" xmlns:w14="http://schemas.microsoft.com/office/word/2010/wordml" xmlns:w15="http://schemas.microsoft.com/office/word/2012/wordml" xmlns:wpg="http://schemas.microsoft.com/office/word/2010/wordprocessingGroup" xmlns:wpi="http://schemas.microsoft.com/office/word/2010/wordprocessingInk" xmlns:wne="http://schemas.microsoft.com/office/word/2006/wordml" xmlns:wps="http://schemas.microsoft.com/office/word/2010/wordprocessingShape" mc:Ignorable="w14 w15 wp14">
   <w:abstractNum w:abstractNumId="0">
     <w:nsid w:val="00880891"/>
     <w:multiLevelType w:val="hybridMultilevel"/>
@@ -8702,7 +8687,7 @@
 </file>
 
 <file path=word/styles.xml><?xml version="1.0" encoding="utf-8"?>
-<w:styles xmlns:r="http://schemas.openxmlformats.org/officeDocument/2006/relationships" xmlns:w="http://schemas.openxmlformats.org/wordprocessingml/2006/main">
+<w:styles xmlns:mc="http://schemas.openxmlformats.org/markup-compatibility/2006" xmlns:r="http://schemas.openxmlformats.org/officeDocument/2006/relationships" xmlns:w="http://schemas.openxmlformats.org/wordprocessingml/2006/main" xmlns:w14="http://schemas.microsoft.com/office/word/2010/wordml" xmlns:w15="http://schemas.microsoft.com/office/word/2012/wordml" mc:Ignorable="w14 w15">
   <w:docDefaults>
     <w:rPrDefault>
       <w:rPr>
@@ -8718,144 +8703,378 @@
       </w:pPr>
     </w:pPrDefault>
   </w:docDefaults>
-  <w:latentStyles w:defLockedState="0" w:defUIPriority="99" w:defSemiHidden="1" w:defUnhideWhenUsed="1" w:defQFormat="0" w:count="267">
-    <w:lsdException w:name="Normal" w:semiHidden="0" w:uiPriority="0" w:unhideWhenUsed="0" w:qFormat="1"/>
-    <w:lsdException w:name="heading 1" w:semiHidden="0" w:uiPriority="9" w:unhideWhenUsed="0" w:qFormat="1"/>
-    <w:lsdException w:name="heading 2" w:uiPriority="9" w:qFormat="1"/>
-    <w:lsdException w:name="heading 3" w:uiPriority="9" w:qFormat="1"/>
-    <w:lsdException w:name="heading 4" w:uiPriority="9" w:qFormat="1"/>
-    <w:lsdException w:name="heading 5" w:uiPriority="9" w:qFormat="1"/>
-    <w:lsdException w:name="heading 6" w:uiPriority="9" w:qFormat="1"/>
-    <w:lsdException w:name="heading 7" w:uiPriority="9" w:qFormat="1"/>
-    <w:lsdException w:name="heading 8" w:uiPriority="9" w:qFormat="1"/>
-    <w:lsdException w:name="heading 9" w:uiPriority="9" w:qFormat="1"/>
-    <w:lsdException w:name="toc 1" w:uiPriority="39"/>
-    <w:lsdException w:name="toc 2" w:uiPriority="39"/>
-    <w:lsdException w:name="toc 3" w:uiPriority="39"/>
-    <w:lsdException w:name="toc 4" w:uiPriority="39"/>
-    <w:lsdException w:name="toc 5" w:uiPriority="39"/>
-    <w:lsdException w:name="toc 6" w:uiPriority="39"/>
-    <w:lsdException w:name="toc 7" w:uiPriority="39"/>
-    <w:lsdException w:name="toc 8" w:uiPriority="39"/>
-    <w:lsdException w:name="toc 9" w:uiPriority="39"/>
-    <w:lsdException w:name="caption" w:uiPriority="35" w:qFormat="1"/>
-    <w:lsdException w:name="Title" w:semiHidden="0" w:uiPriority="10" w:unhideWhenUsed="0" w:qFormat="1"/>
-    <w:lsdException w:name="Default Paragraph Font" w:uiPriority="1"/>
-    <w:lsdException w:name="Subtitle" w:semiHidden="0" w:uiPriority="11" w:unhideWhenUsed="0" w:qFormat="1"/>
-    <w:lsdException w:name="Strong" w:semiHidden="0" w:uiPriority="22" w:unhideWhenUsed="0" w:qFormat="1"/>
-    <w:lsdException w:name="Emphasis" w:semiHidden="0" w:uiPriority="20" w:unhideWhenUsed="0" w:qFormat="1"/>
-    <w:lsdException w:name="Table Grid" w:semiHidden="0" w:uiPriority="59" w:unhideWhenUsed="0"/>
-    <w:lsdException w:name="Placeholder Text" w:unhideWhenUsed="0"/>
-    <w:lsdException w:name="No Spacing" w:semiHidden="0" w:uiPriority="1" w:unhideWhenUsed="0" w:qFormat="1"/>
-    <w:lsdException w:name="Light Shading" w:semiHidden="0" w:uiPriority="60" w:unhideWhenUsed="0"/>
-    <w:lsdException w:name="Light List" w:semiHidden="0" w:uiPriority="61" w:unhideWhenUsed="0"/>
-    <w:lsdException w:name="Light Grid" w:semiHidden="0" w:uiPriority="62" w:unhideWhenUsed="0"/>
-    <w:lsdException w:name="Medium Shading 1" w:semiHidden="0" w:uiPriority="63" w:unhideWhenUsed="0"/>
-    <w:lsdException w:name="Medium Shading 2" w:semiHidden="0" w:uiPriority="64" w:unhideWhenUsed="0"/>
-    <w:lsdException w:name="Medium List 1" w:semiHidden="0" w:uiPriority="65" w:unhideWhenUsed="0"/>
-    <w:lsdException w:name="Medium List 2" w:semiHidden="0" w:uiPriority="66" w:unhideWhenUsed="0"/>
-    <w:lsdException w:name="Medium Grid 1" w:semiHidden="0" w:uiPriority="67" w:unhideWhenUsed="0"/>
-    <w:lsdException w:name="Medium Grid 2" w:semiHidden="0" w:uiPriority="68" w:unhideWhenUsed="0"/>
-    <w:lsdException w:name="Medium Grid 3" w:semiHidden="0" w:uiPriority="69" w:unhideWhenUsed="0"/>
-    <w:lsdException w:name="Dark List" w:semiHidden="0" w:uiPriority="70" w:unhideWhenUsed="0"/>
-    <w:lsdException w:name="Colorful Shading" w:semiHidden="0" w:uiPriority="71" w:unhideWhenUsed="0"/>
-    <w:lsdException w:name="Colorful List" w:semiHidden="0" w:uiPriority="72" w:unhideWhenUsed="0"/>
-    <w:lsdException w:name="Colorful Grid" w:semiHidden="0" w:uiPriority="73" w:unhideWhenUsed="0"/>
-    <w:lsdException w:name="Light Shading Accent 1" w:semiHidden="0" w:uiPriority="60" w:unhideWhenUsed="0"/>
-    <w:lsdException w:name="Light List Accent 1" w:semiHidden="0" w:uiPriority="61" w:unhideWhenUsed="0"/>
-    <w:lsdException w:name="Light Grid Accent 1" w:semiHidden="0" w:uiPriority="62" w:unhideWhenUsed="0"/>
-    <w:lsdException w:name="Medium Shading 1 Accent 1" w:semiHidden="0" w:uiPriority="63" w:unhideWhenUsed="0"/>
-    <w:lsdException w:name="Medium Shading 2 Accent 1" w:semiHidden="0" w:uiPriority="64" w:unhideWhenUsed="0"/>
-    <w:lsdException w:name="Medium List 1 Accent 1" w:semiHidden="0" w:uiPriority="65" w:unhideWhenUsed="0"/>
-    <w:lsdException w:name="Revision" w:unhideWhenUsed="0"/>
-    <w:lsdException w:name="List Paragraph" w:semiHidden="0" w:uiPriority="34" w:unhideWhenUsed="0" w:qFormat="1"/>
-    <w:lsdException w:name="Quote" w:semiHidden="0" w:uiPriority="29" w:unhideWhenUsed="0" w:qFormat="1"/>
-    <w:lsdException w:name="Intense Quote" w:semiHidden="0" w:uiPriority="30" w:unhideWhenUsed="0" w:qFormat="1"/>
-    <w:lsdException w:name="Medium List 2 Accent 1" w:semiHidden="0" w:uiPriority="66" w:unhideWhenUsed="0"/>
-    <w:lsdException w:name="Medium Grid 1 Accent 1" w:semiHidden="0" w:uiPriority="67" w:unhideWhenUsed="0"/>
-    <w:lsdException w:name="Medium Grid 2 Accent 1" w:semiHidden="0" w:uiPriority="68" w:unhideWhenUsed="0"/>
-    <w:lsdException w:name="Medium Grid 3 Accent 1" w:semiHidden="0" w:uiPriority="69" w:unhideWhenUsed="0"/>
-    <w:lsdException w:name="Dark List Accent 1" w:semiHidden="0" w:uiPriority="70" w:unhideWhenUsed="0"/>
-    <w:lsdException w:name="Colorful Shading Accent 1" w:semiHidden="0" w:uiPriority="71" w:unhideWhenUsed="0"/>
-    <w:lsdException w:name="Colorful List Accent 1" w:semiHidden="0" w:uiPriority="72" w:unhideWhenUsed="0"/>
-    <w:lsdException w:name="Colorful Grid Accent 1" w:semiHidden="0" w:uiPriority="73" w:unhideWhenUsed="0"/>
-    <w:lsdException w:name="Light Shading Accent 2" w:semiHidden="0" w:uiPriority="60" w:unhideWhenUsed="0"/>
-    <w:lsdException w:name="Light List Accent 2" w:semiHidden="0" w:uiPriority="61" w:unhideWhenUsed="0"/>
-    <w:lsdException w:name="Light Grid Accent 2" w:semiHidden="0" w:uiPriority="62" w:unhideWhenUsed="0"/>
-    <w:lsdException w:name="Medium Shading 1 Accent 2" w:semiHidden="0" w:uiPriority="63" w:unhideWhenUsed="0"/>
-    <w:lsdException w:name="Medium Shading 2 Accent 2" w:semiHidden="0" w:uiPriority="64" w:unhideWhenUsed="0"/>
-    <w:lsdException w:name="Medium List 1 Accent 2" w:semiHidden="0" w:uiPriority="65" w:unhideWhenUsed="0"/>
-    <w:lsdException w:name="Medium List 2 Accent 2" w:semiHidden="0" w:uiPriority="66" w:unhideWhenUsed="0"/>
-    <w:lsdException w:name="Medium Grid 1 Accent 2" w:semiHidden="0" w:uiPriority="67" w:unhideWhenUsed="0"/>
-    <w:lsdException w:name="Medium Grid 2 Accent 2" w:semiHidden="0" w:uiPriority="68" w:unhideWhenUsed="0"/>
-    <w:lsdException w:name="Medium Grid 3 Accent 2" w:semiHidden="0" w:uiPriority="69" w:unhideWhenUsed="0"/>
-    <w:lsdException w:name="Dark List Accent 2" w:semiHidden="0" w:uiPriority="70" w:unhideWhenUsed="0"/>
-    <w:lsdException w:name="Colorful Shading Accent 2" w:semiHidden="0" w:uiPriority="71" w:unhideWhenUsed="0"/>
-    <w:lsdException w:name="Colorful List Accent 2" w:semiHidden="0" w:uiPriority="72" w:unhideWhenUsed="0"/>
-    <w:lsdException w:name="Colorful Grid Accent 2" w:semiHidden="0" w:uiPriority="73" w:unhideWhenUsed="0"/>
-    <w:lsdException w:name="Light Shading Accent 3" w:semiHidden="0" w:uiPriority="60" w:unhideWhenUsed="0"/>
-    <w:lsdException w:name="Light List Accent 3" w:semiHidden="0" w:uiPriority="61" w:unhideWhenUsed="0"/>
-    <w:lsdException w:name="Light Grid Accent 3" w:semiHidden="0" w:uiPriority="62" w:unhideWhenUsed="0"/>
-    <w:lsdException w:name="Medium Shading 1 Accent 3" w:semiHidden="0" w:uiPriority="63" w:unhideWhenUsed="0"/>
-    <w:lsdException w:name="Medium Shading 2 Accent 3" w:semiHidden="0" w:uiPriority="64" w:unhideWhenUsed="0"/>
-    <w:lsdException w:name="Medium List 1 Accent 3" w:semiHidden="0" w:uiPriority="65" w:unhideWhenUsed="0"/>
-    <w:lsdException w:name="Medium List 2 Accent 3" w:semiHidden="0" w:uiPriority="66" w:unhideWhenUsed="0"/>
-    <w:lsdException w:name="Medium Grid 1 Accent 3" w:semiHidden="0" w:uiPriority="67" w:unhideWhenUsed="0"/>
-    <w:lsdException w:name="Medium Grid 2 Accent 3" w:semiHidden="0" w:uiPriority="68" w:unhideWhenUsed="0"/>
-    <w:lsdException w:name="Medium Grid 3 Accent 3" w:semiHidden="0" w:uiPriority="69" w:unhideWhenUsed="0"/>
-    <w:lsdException w:name="Dark List Accent 3" w:semiHidden="0" w:uiPriority="70" w:unhideWhenUsed="0"/>
-    <w:lsdException w:name="Colorful Shading Accent 3" w:semiHidden="0" w:uiPriority="71" w:unhideWhenUsed="0"/>
-    <w:lsdException w:name="Colorful List Accent 3" w:semiHidden="0" w:uiPriority="72" w:unhideWhenUsed="0"/>
-    <w:lsdException w:name="Colorful Grid Accent 3" w:semiHidden="0" w:uiPriority="73" w:unhideWhenUsed="0"/>
-    <w:lsdException w:name="Light Shading Accent 4" w:semiHidden="0" w:uiPriority="60" w:unhideWhenUsed="0"/>
-    <w:lsdException w:name="Light List Accent 4" w:semiHidden="0" w:uiPriority="61" w:unhideWhenUsed="0"/>
-    <w:lsdException w:name="Light Grid Accent 4" w:semiHidden="0" w:uiPriority="62" w:unhideWhenUsed="0"/>
-    <w:lsdException w:name="Medium Shading 1 Accent 4" w:semiHidden="0" w:uiPriority="63" w:unhideWhenUsed="0"/>
-    <w:lsdException w:name="Medium Shading 2 Accent 4" w:semiHidden="0" w:uiPriority="64" w:unhideWhenUsed="0"/>
-    <w:lsdException w:name="Medium List 1 Accent 4" w:semiHidden="0" w:uiPriority="65" w:unhideWhenUsed="0"/>
-    <w:lsdException w:name="Medium List 2 Accent 4" w:semiHidden="0" w:uiPriority="66" w:unhideWhenUsed="0"/>
-    <w:lsdException w:name="Medium Grid 1 Accent 4" w:semiHidden="0" w:uiPriority="67" w:unhideWhenUsed="0"/>
-    <w:lsdException w:name="Medium Grid 2 Accent 4" w:semiHidden="0" w:uiPriority="68" w:unhideWhenUsed="0"/>
-    <w:lsdException w:name="Medium Grid 3 Accent 4" w:semiHidden="0" w:uiPriority="69" w:unhideWhenUsed="0"/>
-    <w:lsdException w:name="Dark List Accent 4" w:semiHidden="0" w:uiPriority="70" w:unhideWhenUsed="0"/>
-    <w:lsdException w:name="Colorful Shading Accent 4" w:semiHidden="0" w:uiPriority="71" w:unhideWhenUsed="0"/>
-    <w:lsdException w:name="Colorful List Accent 4" w:semiHidden="0" w:uiPriority="72" w:unhideWhenUsed="0"/>
-    <w:lsdException w:name="Colorful Grid Accent 4" w:semiHidden="0" w:uiPriority="73" w:unhideWhenUsed="0"/>
-    <w:lsdException w:name="Light Shading Accent 5" w:semiHidden="0" w:uiPriority="60" w:unhideWhenUsed="0"/>
-    <w:lsdException w:name="Light List Accent 5" w:semiHidden="0" w:uiPriority="61" w:unhideWhenUsed="0"/>
-    <w:lsdException w:name="Light Grid Accent 5" w:semiHidden="0" w:uiPriority="62" w:unhideWhenUsed="0"/>
-    <w:lsdException w:name="Medium Shading 1 Accent 5" w:semiHidden="0" w:uiPriority="63" w:unhideWhenUsed="0"/>
-    <w:lsdException w:name="Medium Shading 2 Accent 5" w:semiHidden="0" w:uiPriority="64" w:unhideWhenUsed="0"/>
-    <w:lsdException w:name="Medium List 1 Accent 5" w:semiHidden="0" w:uiPriority="65" w:unhideWhenUsed="0"/>
-    <w:lsdException w:name="Medium List 2 Accent 5" w:semiHidden="0" w:uiPriority="66" w:unhideWhenUsed="0"/>
-    <w:lsdException w:name="Medium Grid 1 Accent 5" w:semiHidden="0" w:uiPriority="67" w:unhideWhenUsed="0"/>
-    <w:lsdException w:name="Medium Grid 2 Accent 5" w:semiHidden="0" w:uiPriority="68" w:unhideWhenUsed="0"/>
-    <w:lsdException w:name="Medium Grid 3 Accent 5" w:semiHidden="0" w:uiPriority="69" w:unhideWhenUsed="0"/>
-    <w:lsdException w:name="Dark List Accent 5" w:semiHidden="0" w:uiPriority="70" w:unhideWhenUsed="0"/>
-    <w:lsdException w:name="Colorful Shading Accent 5" w:semiHidden="0" w:uiPriority="71" w:unhideWhenUsed="0"/>
-    <w:lsdException w:name="Colorful List Accent 5" w:semiHidden="0" w:uiPriority="72" w:unhideWhenUsed="0"/>
-    <w:lsdException w:name="Colorful Grid Accent 5" w:semiHidden="0" w:uiPriority="73" w:unhideWhenUsed="0"/>
-    <w:lsdException w:name="Light Shading Accent 6" w:semiHidden="0" w:uiPriority="60" w:unhideWhenUsed="0"/>
-    <w:lsdException w:name="Light List Accent 6" w:semiHidden="0" w:uiPriority="61" w:unhideWhenUsed="0"/>
-    <w:lsdException w:name="Light Grid Accent 6" w:semiHidden="0" w:uiPriority="62" w:unhideWhenUsed="0"/>
-    <w:lsdException w:name="Medium Shading 1 Accent 6" w:semiHidden="0" w:uiPriority="63" w:unhideWhenUsed="0"/>
-    <w:lsdException w:name="Medium Shading 2 Accent 6" w:semiHidden="0" w:uiPriority="64" w:unhideWhenUsed="0"/>
-    <w:lsdException w:name="Medium List 1 Accent 6" w:semiHidden="0" w:uiPriority="65" w:unhideWhenUsed="0"/>
-    <w:lsdException w:name="Medium List 2 Accent 6" w:semiHidden="0" w:uiPriority="66" w:unhideWhenUsed="0"/>
-    <w:lsdException w:name="Medium Grid 1 Accent 6" w:semiHidden="0" w:uiPriority="67" w:unhideWhenUsed="0"/>
-    <w:lsdException w:name="Medium Grid 2 Accent 6" w:semiHidden="0" w:uiPriority="68" w:unhideWhenUsed="0"/>
-    <w:lsdException w:name="Medium Grid 3 Accent 6" w:semiHidden="0" w:uiPriority="69" w:unhideWhenUsed="0"/>
-    <w:lsdException w:name="Dark List Accent 6" w:semiHidden="0" w:uiPriority="70" w:unhideWhenUsed="0"/>
-    <w:lsdException w:name="Colorful Shading Accent 6" w:semiHidden="0" w:uiPriority="71" w:unhideWhenUsed="0"/>
-    <w:lsdException w:name="Colorful List Accent 6" w:semiHidden="0" w:uiPriority="72" w:unhideWhenUsed="0"/>
-    <w:lsdException w:name="Colorful Grid Accent 6" w:semiHidden="0" w:uiPriority="73" w:unhideWhenUsed="0"/>
-    <w:lsdException w:name="Subtle Emphasis" w:semiHidden="0" w:uiPriority="19" w:unhideWhenUsed="0" w:qFormat="1"/>
-    <w:lsdException w:name="Intense Emphasis" w:semiHidden="0" w:uiPriority="21" w:unhideWhenUsed="0" w:qFormat="1"/>
-    <w:lsdException w:name="Subtle Reference" w:semiHidden="0" w:uiPriority="31" w:unhideWhenUsed="0" w:qFormat="1"/>
-    <w:lsdException w:name="Intense Reference" w:semiHidden="0" w:uiPriority="32" w:unhideWhenUsed="0" w:qFormat="1"/>
-    <w:lsdException w:name="Book Title" w:semiHidden="0" w:uiPriority="33" w:unhideWhenUsed="0" w:qFormat="1"/>
-    <w:lsdException w:name="Bibliography" w:uiPriority="37"/>
-    <w:lsdException w:name="TOC Heading" w:uiPriority="39" w:qFormat="1"/>
+  <w:latentStyles w:defLockedState="0" w:defUIPriority="99" w:defSemiHidden="0" w:defUnhideWhenUsed="0" w:defQFormat="0" w:count="371">
+    <w:lsdException w:name="Normal" w:uiPriority="0" w:qFormat="1"/>
+    <w:lsdException w:name="heading 1" w:uiPriority="9" w:qFormat="1"/>
+    <w:lsdException w:name="heading 2" w:semiHidden="1" w:uiPriority="9" w:unhideWhenUsed="1" w:qFormat="1"/>
+    <w:lsdException w:name="heading 3" w:semiHidden="1" w:uiPriority="9" w:unhideWhenUsed="1" w:qFormat="1"/>
+    <w:lsdException w:name="heading 4" w:semiHidden="1" w:uiPriority="9" w:unhideWhenUsed="1" w:qFormat="1"/>
+    <w:lsdException w:name="heading 5" w:semiHidden="1" w:uiPriority="9" w:unhideWhenUsed="1" w:qFormat="1"/>
+    <w:lsdException w:name="heading 6" w:semiHidden="1" w:uiPriority="9" w:unhideWhenUsed="1" w:qFormat="1"/>
+    <w:lsdException w:name="heading 7" w:semiHidden="1" w:uiPriority="9" w:unhideWhenUsed="1" w:qFormat="1"/>
+    <w:lsdException w:name="heading 8" w:semiHidden="1" w:uiPriority="9" w:unhideWhenUsed="1" w:qFormat="1"/>
+    <w:lsdException w:name="heading 9" w:semiHidden="1" w:uiPriority="9" w:unhideWhenUsed="1" w:qFormat="1"/>
+    <w:lsdException w:name="index 1" w:semiHidden="1" w:unhideWhenUsed="1"/>
+    <w:lsdException w:name="index 2" w:semiHidden="1" w:unhideWhenUsed="1"/>
+    <w:lsdException w:name="index 3" w:semiHidden="1" w:unhideWhenUsed="1"/>
+    <w:lsdException w:name="index 4" w:semiHidden="1" w:unhideWhenUsed="1"/>
+    <w:lsdException w:name="index 5" w:semiHidden="1" w:unhideWhenUsed="1"/>
+    <w:lsdException w:name="index 6" w:semiHidden="1" w:unhideWhenUsed="1"/>
+    <w:lsdException w:name="index 7" w:semiHidden="1" w:unhideWhenUsed="1"/>
+    <w:lsdException w:name="index 8" w:semiHidden="1" w:unhideWhenUsed="1"/>
+    <w:lsdException w:name="index 9" w:semiHidden="1" w:unhideWhenUsed="1"/>
+    <w:lsdException w:name="toc 1" w:semiHidden="1" w:uiPriority="39" w:unhideWhenUsed="1"/>
+    <w:lsdException w:name="toc 2" w:semiHidden="1" w:uiPriority="39" w:unhideWhenUsed="1"/>
+    <w:lsdException w:name="toc 3" w:semiHidden="1" w:uiPriority="39" w:unhideWhenUsed="1"/>
+    <w:lsdException w:name="toc 4" w:semiHidden="1" w:uiPriority="39" w:unhideWhenUsed="1"/>
+    <w:lsdException w:name="toc 5" w:semiHidden="1" w:uiPriority="39" w:unhideWhenUsed="1"/>
+    <w:lsdException w:name="toc 6" w:semiHidden="1" w:uiPriority="39" w:unhideWhenUsed="1"/>
+    <w:lsdException w:name="toc 7" w:semiHidden="1" w:uiPriority="39" w:unhideWhenUsed="1"/>
+    <w:lsdException w:name="toc 8" w:semiHidden="1" w:uiPriority="39" w:unhideWhenUsed="1"/>
+    <w:lsdException w:name="toc 9" w:semiHidden="1" w:uiPriority="39" w:unhideWhenUsed="1"/>
+    <w:lsdException w:name="Normal Indent" w:semiHidden="1" w:unhideWhenUsed="1"/>
+    <w:lsdException w:name="footnote text" w:semiHidden="1" w:unhideWhenUsed="1"/>
+    <w:lsdException w:name="annotation text" w:semiHidden="1" w:unhideWhenUsed="1"/>
+    <w:lsdException w:name="header" w:semiHidden="1" w:unhideWhenUsed="1"/>
+    <w:lsdException w:name="footer" w:semiHidden="1" w:unhideWhenUsed="1"/>
+    <w:lsdException w:name="index heading" w:semiHidden="1" w:unhideWhenUsed="1"/>
+    <w:lsdException w:name="caption" w:semiHidden="1" w:uiPriority="35" w:unhideWhenUsed="1" w:qFormat="1"/>
+    <w:lsdException w:name="table of figures" w:semiHidden="1" w:unhideWhenUsed="1"/>
+    <w:lsdException w:name="envelope address" w:semiHidden="1" w:unhideWhenUsed="1"/>
+    <w:lsdException w:name="envelope return" w:semiHidden="1" w:unhideWhenUsed="1"/>
+    <w:lsdException w:name="footnote reference" w:semiHidden="1" w:unhideWhenUsed="1"/>
+    <w:lsdException w:name="annotation reference" w:semiHidden="1" w:unhideWhenUsed="1"/>
+    <w:lsdException w:name="line number" w:semiHidden="1" w:unhideWhenUsed="1"/>
+    <w:lsdException w:name="page number" w:semiHidden="1" w:unhideWhenUsed="1"/>
+    <w:lsdException w:name="endnote reference" w:semiHidden="1" w:unhideWhenUsed="1"/>
+    <w:lsdException w:name="endnote text" w:semiHidden="1" w:unhideWhenUsed="1"/>
+    <w:lsdException w:name="table of authorities" w:semiHidden="1" w:unhideWhenUsed="1"/>
+    <w:lsdException w:name="macro" w:semiHidden="1" w:unhideWhenUsed="1"/>
+    <w:lsdException w:name="toa heading" w:semiHidden="1" w:unhideWhenUsed="1"/>
+    <w:lsdException w:name="List" w:semiHidden="1" w:unhideWhenUsed="1"/>
+    <w:lsdException w:name="List Bullet" w:semiHidden="1" w:unhideWhenUsed="1"/>
+    <w:lsdException w:name="List Number" w:semiHidden="1" w:unhideWhenUsed="1"/>
+    <w:lsdException w:name="List 2" w:semiHidden="1" w:unhideWhenUsed="1"/>
+    <w:lsdException w:name="List 3" w:semiHidden="1" w:unhideWhenUsed="1"/>
+    <w:lsdException w:name="List 4" w:semiHidden="1" w:unhideWhenUsed="1"/>
+    <w:lsdException w:name="List 5" w:semiHidden="1" w:unhideWhenUsed="1"/>
+    <w:lsdException w:name="List Bullet 2" w:semiHidden="1" w:unhideWhenUsed="1"/>
+    <w:lsdException w:name="List Bullet 3" w:semiHidden="1" w:unhideWhenUsed="1"/>
+    <w:lsdException w:name="List Bullet 4" w:semiHidden="1" w:unhideWhenUsed="1"/>
+    <w:lsdException w:name="List Bullet 5" w:semiHidden="1" w:unhideWhenUsed="1"/>
+    <w:lsdException w:name="List Number 2" w:semiHidden="1" w:unhideWhenUsed="1"/>
+    <w:lsdException w:name="List Number 3" w:semiHidden="1" w:unhideWhenUsed="1"/>
+    <w:lsdException w:name="List Number 4" w:semiHidden="1" w:unhideWhenUsed="1"/>
+    <w:lsdException w:name="List Number 5" w:semiHidden="1" w:unhideWhenUsed="1"/>
+    <w:lsdException w:name="Title" w:uiPriority="10" w:qFormat="1"/>
+    <w:lsdException w:name="Closing" w:semiHidden="1" w:unhideWhenUsed="1"/>
+    <w:lsdException w:name="Signature" w:semiHidden="1" w:unhideWhenUsed="1"/>
+    <w:lsdException w:name="Default Paragraph Font" w:semiHidden="1" w:uiPriority="1" w:unhideWhenUsed="1"/>
+    <w:lsdException w:name="Body Text" w:semiHidden="1" w:unhideWhenUsed="1"/>
+    <w:lsdException w:name="Body Text Indent" w:semiHidden="1" w:unhideWhenUsed="1"/>
+    <w:lsdException w:name="List Continue" w:semiHidden="1" w:unhideWhenUsed="1"/>
+    <w:lsdException w:name="List Continue 2" w:semiHidden="1" w:unhideWhenUsed="1"/>
+    <w:lsdException w:name="List Continue 3" w:semiHidden="1" w:unhideWhenUsed="1"/>
+    <w:lsdException w:name="List Continue 4" w:semiHidden="1" w:unhideWhenUsed="1"/>
+    <w:lsdException w:name="List Continue 5" w:semiHidden="1" w:unhideWhenUsed="1"/>
+    <w:lsdException w:name="Message Header" w:semiHidden="1" w:unhideWhenUsed="1"/>
+    <w:lsdException w:name="Subtitle" w:uiPriority="11" w:qFormat="1"/>
+    <w:lsdException w:name="Salutation" w:semiHidden="1" w:unhideWhenUsed="1"/>
+    <w:lsdException w:name="Date" w:semiHidden="1" w:unhideWhenUsed="1"/>
+    <w:lsdException w:name="Body Text First Indent" w:semiHidden="1" w:unhideWhenUsed="1"/>
+    <w:lsdException w:name="Body Text First Indent 2" w:semiHidden="1" w:unhideWhenUsed="1"/>
+    <w:lsdException w:name="Note Heading" w:semiHidden="1" w:unhideWhenUsed="1"/>
+    <w:lsdException w:name="Body Text 2" w:semiHidden="1" w:unhideWhenUsed="1"/>
+    <w:lsdException w:name="Body Text 3" w:semiHidden="1" w:unhideWhenUsed="1"/>
+    <w:lsdException w:name="Body Text Indent 2" w:semiHidden="1" w:unhideWhenUsed="1"/>
+    <w:lsdException w:name="Body Text Indent 3" w:semiHidden="1" w:unhideWhenUsed="1"/>
+    <w:lsdException w:name="Block Text" w:semiHidden="1" w:unhideWhenUsed="1"/>
+    <w:lsdException w:name="Hyperlink" w:semiHidden="1" w:unhideWhenUsed="1"/>
+    <w:lsdException w:name="FollowedHyperlink" w:semiHidden="1" w:unhideWhenUsed="1"/>
+    <w:lsdException w:name="Strong" w:uiPriority="22" w:qFormat="1"/>
+    <w:lsdException w:name="Emphasis" w:uiPriority="20" w:qFormat="1"/>
+    <w:lsdException w:name="Document Map" w:semiHidden="1" w:unhideWhenUsed="1"/>
+    <w:lsdException w:name="Plain Text" w:semiHidden="1" w:unhideWhenUsed="1"/>
+    <w:lsdException w:name="E-mail Signature" w:semiHidden="1" w:unhideWhenUsed="1"/>
+    <w:lsdException w:name="HTML Top of Form" w:semiHidden="1" w:unhideWhenUsed="1"/>
+    <w:lsdException w:name="HTML Bottom of Form" w:semiHidden="1" w:unhideWhenUsed="1"/>
+    <w:lsdException w:name="Normal (Web)" w:semiHidden="1" w:unhideWhenUsed="1"/>
+    <w:lsdException w:name="HTML Acronym" w:semiHidden="1" w:unhideWhenUsed="1"/>
+    <w:lsdException w:name="HTML Address" w:semiHidden="1" w:unhideWhenUsed="1"/>
+    <w:lsdException w:name="HTML Cite" w:semiHidden="1" w:unhideWhenUsed="1"/>
+    <w:lsdException w:name="HTML Code" w:semiHidden="1" w:unhideWhenUsed="1"/>
+    <w:lsdException w:name="HTML Definition" w:semiHidden="1" w:unhideWhenUsed="1"/>
+    <w:lsdException w:name="HTML Keyboard" w:semiHidden="1" w:unhideWhenUsed="1"/>
+    <w:lsdException w:name="HTML Preformatted" w:semiHidden="1" w:unhideWhenUsed="1"/>
+    <w:lsdException w:name="HTML Sample" w:semiHidden="1" w:unhideWhenUsed="1"/>
+    <w:lsdException w:name="HTML Typewriter" w:semiHidden="1" w:unhideWhenUsed="1"/>
+    <w:lsdException w:name="HTML Variable" w:semiHidden="1" w:unhideWhenUsed="1"/>
+    <w:lsdException w:name="Normal Table" w:semiHidden="1" w:unhideWhenUsed="1"/>
+    <w:lsdException w:name="annotation subject" w:semiHidden="1" w:unhideWhenUsed="1"/>
+    <w:lsdException w:name="No List" w:semiHidden="1" w:unhideWhenUsed="1"/>
+    <w:lsdException w:name="Outline List 1" w:semiHidden="1" w:unhideWhenUsed="1"/>
+    <w:lsdException w:name="Outline List 2" w:semiHidden="1" w:unhideWhenUsed="1"/>
+    <w:lsdException w:name="Outline List 3" w:semiHidden="1" w:unhideWhenUsed="1"/>
+    <w:lsdException w:name="Table Simple 1" w:semiHidden="1" w:unhideWhenUsed="1"/>
+    <w:lsdException w:name="Table Simple 2" w:semiHidden="1" w:unhideWhenUsed="1"/>
+    <w:lsdException w:name="Table Simple 3" w:semiHidden="1" w:unhideWhenUsed="1"/>
+    <w:lsdException w:name="Table Classic 1" w:semiHidden="1" w:unhideWhenUsed="1"/>
+    <w:lsdException w:name="Table Classic 2" w:semiHidden="1" w:unhideWhenUsed="1"/>
+    <w:lsdException w:name="Table Classic 3" w:semiHidden="1" w:unhideWhenUsed="1"/>
+    <w:lsdException w:name="Table Classic 4" w:semiHidden="1" w:unhideWhenUsed="1"/>
+    <w:lsdException w:name="Table Colorful 1" w:semiHidden="1" w:unhideWhenUsed="1"/>
+    <w:lsdException w:name="Table Colorful 2" w:semiHidden="1" w:unhideWhenUsed="1"/>
+    <w:lsdException w:name="Table Colorful 3" w:semiHidden="1" w:unhideWhenUsed="1"/>
+    <w:lsdException w:name="Table Columns 1" w:semiHidden="1" w:unhideWhenUsed="1"/>
+    <w:lsdException w:name="Table Columns 2" w:semiHidden="1" w:unhideWhenUsed="1"/>
+    <w:lsdException w:name="Table Columns 3" w:semiHidden="1" w:unhideWhenUsed="1"/>
+    <w:lsdException w:name="Table Columns 4" w:semiHidden="1" w:unhideWhenUsed="1"/>
+    <w:lsdException w:name="Table Columns 5" w:semiHidden="1" w:unhideWhenUsed="1"/>
+    <w:lsdException w:name="Table Grid 1" w:semiHidden="1" w:unhideWhenUsed="1"/>
+    <w:lsdException w:name="Table Grid 2" w:semiHidden="1" w:unhideWhenUsed="1"/>
+    <w:lsdException w:name="Table Grid 3" w:semiHidden="1" w:unhideWhenUsed="1"/>
+    <w:lsdException w:name="Table Grid 4" w:semiHidden="1" w:unhideWhenUsed="1"/>
+    <w:lsdException w:name="Table Grid 5" w:semiHidden="1" w:unhideWhenUsed="1"/>
+    <w:lsdException w:name="Table Grid 6" w:semiHidden="1" w:unhideWhenUsed="1"/>
+    <w:lsdException w:name="Table Grid 7" w:semiHidden="1" w:unhideWhenUsed="1"/>
+    <w:lsdException w:name="Table Grid 8" w:semiHidden="1" w:unhideWhenUsed="1"/>
+    <w:lsdException w:name="Table List 1" w:semiHidden="1" w:unhideWhenUsed="1"/>
+    <w:lsdException w:name="Table List 2" w:semiHidden="1" w:unhideWhenUsed="1"/>
+    <w:lsdException w:name="Table List 3" w:semiHidden="1" w:unhideWhenUsed="1"/>
+    <w:lsdException w:name="Table List 4" w:semiHidden="1" w:unhideWhenUsed="1"/>
+    <w:lsdException w:name="Table List 5" w:semiHidden="1" w:unhideWhenUsed="1"/>
+    <w:lsdException w:name="Table List 6" w:semiHidden="1" w:unhideWhenUsed="1"/>
+    <w:lsdException w:name="Table List 7" w:semiHidden="1" w:unhideWhenUsed="1"/>
+    <w:lsdException w:name="Table List 8" w:semiHidden="1" w:unhideWhenUsed="1"/>
+    <w:lsdException w:name="Table 3D effects 1" w:semiHidden="1" w:unhideWhenUsed="1"/>
+    <w:lsdException w:name="Table 3D effects 2" w:semiHidden="1" w:unhideWhenUsed="1"/>
+    <w:lsdException w:name="Table 3D effects 3" w:semiHidden="1" w:unhideWhenUsed="1"/>
+    <w:lsdException w:name="Table Contemporary" w:semiHidden="1" w:unhideWhenUsed="1"/>
+    <w:lsdException w:name="Table Elegant" w:semiHidden="1" w:unhideWhenUsed="1"/>
+    <w:lsdException w:name="Table Professional" w:semiHidden="1" w:unhideWhenUsed="1"/>
+    <w:lsdException w:name="Table Subtle 1" w:semiHidden="1" w:unhideWhenUsed="1"/>
+    <w:lsdException w:name="Table Subtle 2" w:semiHidden="1" w:unhideWhenUsed="1"/>
+    <w:lsdException w:name="Table Web 1" w:semiHidden="1" w:unhideWhenUsed="1"/>
+    <w:lsdException w:name="Table Web 2" w:semiHidden="1" w:unhideWhenUsed="1"/>
+    <w:lsdException w:name="Table Web 3" w:semiHidden="1" w:unhideWhenUsed="1"/>
+    <w:lsdException w:name="Balloon Text" w:semiHidden="1" w:unhideWhenUsed="1"/>
+    <w:lsdException w:name="Table Grid" w:uiPriority="59"/>
+    <w:lsdException w:name="Table Theme" w:semiHidden="1" w:unhideWhenUsed="1"/>
+    <w:lsdException w:name="Placeholder Text" w:semiHidden="1"/>
+    <w:lsdException w:name="No Spacing" w:uiPriority="1" w:qFormat="1"/>
+    <w:lsdException w:name="Light Shading" w:uiPriority="60"/>
+    <w:lsdException w:name="Light List" w:uiPriority="61"/>
+    <w:lsdException w:name="Light Grid" w:uiPriority="62"/>
+    <w:lsdException w:name="Medium Shading 1" w:uiPriority="63"/>
+    <w:lsdException w:name="Medium Shading 2" w:uiPriority="64"/>
+    <w:lsdException w:name="Medium List 1" w:uiPriority="65"/>
+    <w:lsdException w:name="Medium List 2" w:uiPriority="66"/>
+    <w:lsdException w:name="Medium Grid 1" w:uiPriority="67"/>
+    <w:lsdException w:name="Medium Grid 2" w:uiPriority="68"/>
+    <w:lsdException w:name="Medium Grid 3" w:uiPriority="69"/>
+    <w:lsdException w:name="Dark List" w:uiPriority="70"/>
+    <w:lsdException w:name="Colorful Shading" w:uiPriority="71"/>
+    <w:lsdException w:name="Colorful List" w:uiPriority="72"/>
+    <w:lsdException w:name="Colorful Grid" w:uiPriority="73"/>
+    <w:lsdException w:name="Light Shading Accent 1" w:uiPriority="60"/>
+    <w:lsdException w:name="Light List Accent 1" w:uiPriority="61"/>
+    <w:lsdException w:name="Light Grid Accent 1" w:uiPriority="62"/>
+    <w:lsdException w:name="Medium Shading 1 Accent 1" w:uiPriority="63"/>
+    <w:lsdException w:name="Medium Shading 2 Accent 1" w:uiPriority="64"/>
+    <w:lsdException w:name="Medium List 1 Accent 1" w:uiPriority="65"/>
+    <w:lsdException w:name="Revision" w:semiHidden="1"/>
+    <w:lsdException w:name="List Paragraph" w:uiPriority="34" w:qFormat="1"/>
+    <w:lsdException w:name="Quote" w:uiPriority="29" w:qFormat="1"/>
+    <w:lsdException w:name="Intense Quote" w:uiPriority="30" w:qFormat="1"/>
+    <w:lsdException w:name="Medium List 2 Accent 1" w:uiPriority="66"/>
+    <w:lsdException w:name="Medium Grid 1 Accent 1" w:uiPriority="67"/>
+    <w:lsdException w:name="Medium Grid 2 Accent 1" w:uiPriority="68"/>
+    <w:lsdException w:name="Medium Grid 3 Accent 1" w:uiPriority="69"/>
+    <w:lsdException w:name="Dark List Accent 1" w:uiPriority="70"/>
+    <w:lsdException w:name="Colorful Shading Accent 1" w:uiPriority="71"/>
+    <w:lsdException w:name="Colorful List Accent 1" w:uiPriority="72"/>
+    <w:lsdException w:name="Colorful Grid Accent 1" w:uiPriority="73"/>
+    <w:lsdException w:name="Light Shading Accent 2" w:uiPriority="60"/>
+    <w:lsdException w:name="Light List Accent 2" w:uiPriority="61"/>
+    <w:lsdException w:name="Light Grid Accent 2" w:uiPriority="62"/>
+    <w:lsdException w:name="Medium Shading 1 Accent 2" w:uiPriority="63"/>
+    <w:lsdException w:name="Medium Shading 2 Accent 2" w:uiPriority="64"/>
+    <w:lsdException w:name="Medium List 1 Accent 2" w:uiPriority="65"/>
+    <w:lsdException w:name="Medium List 2 Accent 2" w:uiPriority="66"/>
+    <w:lsdException w:name="Medium Grid 1 Accent 2" w:uiPriority="67"/>
+    <w:lsdException w:name="Medium Grid 2 Accent 2" w:uiPriority="68"/>
+    <w:lsdException w:name="Medium Grid 3 Accent 2" w:uiPriority="69"/>
+    <w:lsdException w:name="Dark List Accent 2" w:uiPriority="70"/>
+    <w:lsdException w:name="Colorful Shading Accent 2" w:uiPriority="71"/>
+    <w:lsdException w:name="Colorful List Accent 2" w:uiPriority="72"/>
+    <w:lsdException w:name="Colorful Grid Accent 2" w:uiPriority="73"/>
+    <w:lsdException w:name="Light Shading Accent 3" w:uiPriority="60"/>
+    <w:lsdException w:name="Light List Accent 3" w:uiPriority="61"/>
+    <w:lsdException w:name="Light Grid Accent 3" w:uiPriority="62"/>
+    <w:lsdException w:name="Medium Shading 1 Accent 3" w:uiPriority="63"/>
+    <w:lsdException w:name="Medium Shading 2 Accent 3" w:uiPriority="64"/>
+    <w:lsdException w:name="Medium List 1 Accent 3" w:uiPriority="65"/>
+    <w:lsdException w:name="Medium List 2 Accent 3" w:uiPriority="66"/>
+    <w:lsdException w:name="Medium Grid 1 Accent 3" w:uiPriority="67"/>
+    <w:lsdException w:name="Medium Grid 2 Accent 3" w:uiPriority="68"/>
+    <w:lsdException w:name="Medium Grid 3 Accent 3" w:uiPriority="69"/>
+    <w:lsdException w:name="Dark List Accent 3" w:uiPriority="70"/>
+    <w:lsdException w:name="Colorful Shading Accent 3" w:uiPriority="71"/>
+    <w:lsdException w:name="Colorful List Accent 3" w:uiPriority="72"/>
+    <w:lsdException w:name="Colorful Grid Accent 3" w:uiPriority="73"/>
+    <w:lsdException w:name="Light Shading Accent 4" w:uiPriority="60"/>
+    <w:lsdException w:name="Light List Accent 4" w:uiPriority="61"/>
+    <w:lsdException w:name="Light Grid Accent 4" w:uiPriority="62"/>
+    <w:lsdException w:name="Medium Shading 1 Accent 4" w:uiPriority="63"/>
+    <w:lsdException w:name="Medium Shading 2 Accent 4" w:uiPriority="64"/>
+    <w:lsdException w:name="Medium List 1 Accent 4" w:uiPriority="65"/>
+    <w:lsdException w:name="Medium List 2 Accent 4" w:uiPriority="66"/>
+    <w:lsdException w:name="Medium Grid 1 Accent 4" w:uiPriority="67"/>
+    <w:lsdException w:name="Medium Grid 2 Accent 4" w:uiPriority="68"/>
+    <w:lsdException w:name="Medium Grid 3 Accent 4" w:uiPriority="69"/>
+    <w:lsdException w:name="Dark List Accent 4" w:uiPriority="70"/>
+    <w:lsdException w:name="Colorful Shading Accent 4" w:uiPriority="71"/>
+    <w:lsdException w:name="Colorful List Accent 4" w:uiPriority="72"/>
+    <w:lsdException w:name="Colorful Grid Accent 4" w:uiPriority="73"/>
+    <w:lsdException w:name="Light Shading Accent 5" w:uiPriority="60"/>
+    <w:lsdException w:name="Light List Accent 5" w:uiPriority="61"/>
+    <w:lsdException w:name="Light Grid Accent 5" w:uiPriority="62"/>
+    <w:lsdException w:name="Medium Shading 1 Accent 5" w:uiPriority="63"/>
+    <w:lsdException w:name="Medium Shading 2 Accent 5" w:uiPriority="64"/>
+    <w:lsdException w:name="Medium List 1 Accent 5" w:uiPriority="65"/>
+    <w:lsdException w:name="Medium List 2 Accent 5" w:uiPriority="66"/>
+    <w:lsdException w:name="Medium Grid 1 Accent 5" w:uiPriority="67"/>
+    <w:lsdException w:name="Medium Grid 2 Accent 5" w:uiPriority="68"/>
+    <w:lsdException w:name="Medium Grid 3 Accent 5" w:uiPriority="69"/>
+    <w:lsdException w:name="Dark List Accent 5" w:uiPriority="70"/>
+    <w:lsdException w:name="Colorful Shading Accent 5" w:uiPriority="71"/>
+    <w:lsdException w:name="Colorful List Accent 5" w:uiPriority="72"/>
+    <w:lsdException w:name="Colorful Grid Accent 5" w:uiPriority="73"/>
+    <w:lsdException w:name="Light Shading Accent 6" w:uiPriority="60"/>
+    <w:lsdException w:name="Light List Accent 6" w:uiPriority="61"/>
+    <w:lsdException w:name="Light Grid Accent 6" w:uiPriority="62"/>
+    <w:lsdException w:name="Medium Shading 1 Accent 6" w:uiPriority="63"/>
+    <w:lsdException w:name="Medium Shading 2 Accent 6" w:uiPriority="64"/>
+    <w:lsdException w:name="Medium List 1 Accent 6" w:uiPriority="65"/>
+    <w:lsdException w:name="Medium List 2 Accent 6" w:uiPriority="66"/>
+    <w:lsdException w:name="Medium Grid 1 Accent 6" w:uiPriority="67"/>
+    <w:lsdException w:name="Medium Grid 2 Accent 6" w:uiPriority="68"/>
+    <w:lsdException w:name="Medium Grid 3 Accent 6" w:uiPriority="69"/>
+    <w:lsdException w:name="Dark List Accent 6" w:uiPriority="70"/>
+    <w:lsdException w:name="Colorful Shading Accent 6" w:uiPriority="71"/>
+    <w:lsdException w:name="Colorful List Accent 6" w:uiPriority="72"/>
+    <w:lsdException w:name="Colorful Grid Accent 6" w:uiPriority="73"/>
+    <w:lsdException w:name="Subtle Emphasis" w:uiPriority="19" w:qFormat="1"/>
+    <w:lsdException w:name="Intense Emphasis" w:uiPriority="21" w:qFormat="1"/>
+    <w:lsdException w:name="Subtle Reference" w:uiPriority="31" w:qFormat="1"/>
+    <w:lsdException w:name="Intense Reference" w:uiPriority="32" w:qFormat="1"/>
+    <w:lsdException w:name="Book Title" w:uiPriority="33" w:qFormat="1"/>
+    <w:lsdException w:name="Bibliography" w:semiHidden="1" w:uiPriority="37" w:unhideWhenUsed="1"/>
+    <w:lsdException w:name="TOC Heading" w:semiHidden="1" w:uiPriority="39" w:unhideWhenUsed="1" w:qFormat="1"/>
+    <w:lsdException w:name="Plain Table 1" w:uiPriority="41"/>
+    <w:lsdException w:name="Plain Table 2" w:uiPriority="42"/>
+    <w:lsdException w:name="Plain Table 3" w:uiPriority="43"/>
+    <w:lsdException w:name="Plain Table 4" w:uiPriority="44"/>
+    <w:lsdException w:name="Plain Table 5" w:uiPriority="45"/>
+    <w:lsdException w:name="Grid Table Light" w:uiPriority="40"/>
+    <w:lsdException w:name="Grid Table 1 Light" w:uiPriority="46"/>
+    <w:lsdException w:name="Grid Table 2" w:uiPriority="47"/>
+    <w:lsdException w:name="Grid Table 3" w:uiPriority="48"/>
+    <w:lsdException w:name="Grid Table 4" w:uiPriority="49"/>
+    <w:lsdException w:name="Grid Table 5 Dark" w:uiPriority="50"/>
+    <w:lsdException w:name="Grid Table 6 Colorful" w:uiPriority="51"/>
+    <w:lsdException w:name="Grid Table 7 Colorful" w:uiPriority="52"/>
+    <w:lsdException w:name="Grid Table 1 Light Accent 1" w:uiPriority="46"/>
+    <w:lsdException w:name="Grid Table 2 Accent 1" w:uiPriority="47"/>
+    <w:lsdException w:name="Grid Table 3 Accent 1" w:uiPriority="48"/>
+    <w:lsdException w:name="Grid Table 4 Accent 1" w:uiPriority="49"/>
+    <w:lsdException w:name="Grid Table 5 Dark Accent 1" w:uiPriority="50"/>
+    <w:lsdException w:name="Grid Table 6 Colorful Accent 1" w:uiPriority="51"/>
+    <w:lsdException w:name="Grid Table 7 Colorful Accent 1" w:uiPriority="52"/>
+    <w:lsdException w:name="Grid Table 1 Light Accent 2" w:uiPriority="46"/>
+    <w:lsdException w:name="Grid Table 2 Accent 2" w:uiPriority="47"/>
+    <w:lsdException w:name="Grid Table 3 Accent 2" w:uiPriority="48"/>
+    <w:lsdException w:name="Grid Table 4 Accent 2" w:uiPriority="49"/>
+    <w:lsdException w:name="Grid Table 5 Dark Accent 2" w:uiPriority="50"/>
+    <w:lsdException w:name="Grid Table 6 Colorful Accent 2" w:uiPriority="51"/>
+    <w:lsdException w:name="Grid Table 7 Colorful Accent 2" w:uiPriority="52"/>
+    <w:lsdException w:name="Grid Table 1 Light Accent 3" w:uiPriority="46"/>
+    <w:lsdException w:name="Grid Table 2 Accent 3" w:uiPriority="47"/>
+    <w:lsdException w:name="Grid Table 3 Accent 3" w:uiPriority="48"/>
+    <w:lsdException w:name="Grid Table 4 Accent 3" w:uiPriority="49"/>
+    <w:lsdException w:name="Grid Table 5 Dark Accent 3" w:uiPriority="50"/>
+    <w:lsdException w:name="Grid Table 6 Colorful Accent 3" w:uiPriority="51"/>
+    <w:lsdException w:name="Grid Table 7 Colorful Accent 3" w:uiPriority="52"/>
+    <w:lsdException w:name="Grid Table 1 Light Accent 4" w:uiPriority="46"/>
+    <w:lsdException w:name="Grid Table 2 Accent 4" w:uiPriority="47"/>
+    <w:lsdException w:name="Grid Table 3 Accent 4" w:uiPriority="48"/>
+    <w:lsdException w:name="Grid Table 4 Accent 4" w:uiPriority="49"/>
+    <w:lsdException w:name="Grid Table 5 Dark Accent 4" w:uiPriority="50"/>
+    <w:lsdException w:name="Grid Table 6 Colorful Accent 4" w:uiPriority="51"/>
+    <w:lsdException w:name="Grid Table 7 Colorful Accent 4" w:uiPriority="52"/>
+    <w:lsdException w:name="Grid Table 1 Light Accent 5" w:uiPriority="46"/>
+    <w:lsdException w:name="Grid Table 2 Accent 5" w:uiPriority="47"/>
+    <w:lsdException w:name="Grid Table 3 Accent 5" w:uiPriority="48"/>
+    <w:lsdException w:name="Grid Table 4 Accent 5" w:uiPriority="49"/>
+    <w:lsdException w:name="Grid Table 5 Dark Accent 5" w:uiPriority="50"/>
+    <w:lsdException w:name="Grid Table 6 Colorful Accent 5" w:uiPriority="51"/>
+    <w:lsdException w:name="Grid Table 7 Colorful Accent 5" w:uiPriority="52"/>
+    <w:lsdException w:name="Grid Table 1 Light Accent 6" w:uiPriority="46"/>
+    <w:lsdException w:name="Grid Table 2 Accent 6" w:uiPriority="47"/>
+    <w:lsdException w:name="Grid Table 3 Accent 6" w:uiPriority="48"/>
+    <w:lsdException w:name="Grid Table 4 Accent 6" w:uiPriority="49"/>
+    <w:lsdException w:name="Grid Table 5 Dark Accent 6" w:uiPriority="50"/>
+    <w:lsdException w:name="Grid Table 6 Colorful Accent 6" w:uiPriority="51"/>
+    <w:lsdException w:name="Grid Table 7 Colorful Accent 6" w:uiPriority="52"/>
+    <w:lsdException w:name="List Table 1 Light" w:uiPriority="46"/>
+    <w:lsdException w:name="List Table 2" w:uiPriority="47"/>
+    <w:lsdException w:name="List Table 3" w:uiPriority="48"/>
+    <w:lsdException w:name="List Table 4" w:uiPriority="49"/>
+    <w:lsdException w:name="List Table 5 Dark" w:uiPriority="50"/>
+    <w:lsdException w:name="List Table 6 Colorful" w:uiPriority="51"/>
+    <w:lsdException w:name="List Table 7 Colorful" w:uiPriority="52"/>
+    <w:lsdException w:name="List Table 1 Light Accent 1" w:uiPriority="46"/>
+    <w:lsdException w:name="List Table 2 Accent 1" w:uiPriority="47"/>
+    <w:lsdException w:name="List Table 3 Accent 1" w:uiPriority="48"/>
+    <w:lsdException w:name="List Table 4 Accent 1" w:uiPriority="49"/>
+    <w:lsdException w:name="List Table 5 Dark Accent 1" w:uiPriority="50"/>
+    <w:lsdException w:name="List Table 6 Colorful Accent 1" w:uiPriority="51"/>
+    <w:lsdException w:name="List Table 7 Colorful Accent 1" w:uiPriority="52"/>
+    <w:lsdException w:name="List Table 1 Light Accent 2" w:uiPriority="46"/>
+    <w:lsdException w:name="List Table 2 Accent 2" w:uiPriority="47"/>
+    <w:lsdException w:name="List Table 3 Accent 2" w:uiPriority="48"/>
+    <w:lsdException w:name="List Table 4 Accent 2" w:uiPriority="49"/>
+    <w:lsdException w:name="List Table 5 Dark Accent 2" w:uiPriority="50"/>
+    <w:lsdException w:name="List Table 6 Colorful Accent 2" w:uiPriority="51"/>
+    <w:lsdException w:name="List Table 7 Colorful Accent 2" w:uiPriority="52"/>
+    <w:lsdException w:name="List Table 1 Light Accent 3" w:uiPriority="46"/>
+    <w:lsdException w:name="List Table 2 Accent 3" w:uiPriority="47"/>
+    <w:lsdException w:name="List Table 3 Accent 3" w:uiPriority="48"/>
+    <w:lsdException w:name="List Table 4 Accent 3" w:uiPriority="49"/>
+    <w:lsdException w:name="List Table 5 Dark Accent 3" w:uiPriority="50"/>
+    <w:lsdException w:name="List Table 6 Colorful Accent 3" w:uiPriority="51"/>
+    <w:lsdException w:name="List Table 7 Colorful Accent 3" w:uiPriority="52"/>
+    <w:lsdException w:name="List Table 1 Light Accent 4" w:uiPriority="46"/>
+    <w:lsdException w:name="List Table 2 Accent 4" w:uiPriority="47"/>
+    <w:lsdException w:name="List Table 3 Accent 4" w:uiPriority="48"/>
+    <w:lsdException w:name="List Table 4 Accent 4" w:uiPriority="49"/>
+    <w:lsdException w:name="List Table 5 Dark Accent 4" w:uiPriority="50"/>
+    <w:lsdException w:name="List Table 6 Colorful Accent 4" w:uiPriority="51"/>
+    <w:lsdException w:name="List Table 7 Colorful Accent 4" w:uiPriority="52"/>
+    <w:lsdException w:name="List Table 1 Light Accent 5" w:uiPriority="46"/>
+    <w:lsdException w:name="List Table 2 Accent 5" w:uiPriority="47"/>
+    <w:lsdException w:name="List Table 3 Accent 5" w:uiPriority="48"/>
+    <w:lsdException w:name="List Table 4 Accent 5" w:uiPriority="49"/>
+    <w:lsdException w:name="List Table 5 Dark Accent 5" w:uiPriority="50"/>
+    <w:lsdException w:name="List Table 6 Colorful Accent 5" w:uiPriority="51"/>
+    <w:lsdException w:name="List Table 7 Colorful Accent 5" w:uiPriority="52"/>
+    <w:lsdException w:name="List Table 1 Light Accent 6" w:uiPriority="46"/>
+    <w:lsdException w:name="List Table 2 Accent 6" w:uiPriority="47"/>
+    <w:lsdException w:name="List Table 3 Accent 6" w:uiPriority="48"/>
+    <w:lsdException w:name="List Table 4 Accent 6" w:uiPriority="49"/>
+    <w:lsdException w:name="List Table 5 Dark Accent 6" w:uiPriority="50"/>
+    <w:lsdException w:name="List Table 6 Colorful Accent 6" w:uiPriority="51"/>
+    <w:lsdException w:name="List Table 7 Colorful Accent 6" w:uiPriority="52"/>
   </w:latentStyles>
   <w:style w:type="paragraph" w:default="1" w:styleId="Normal">
     <w:name w:val="Normal"/>
@@ -8948,7 +9167,6 @@
     <w:uiPriority w:val="99"/>
     <w:semiHidden/>
     <w:unhideWhenUsed/>
-    <w:qFormat/>
     <w:tblPr>
       <w:tblInd w:w="0" w:type="dxa"/>
       <w:tblCellMar>
@@ -9207,8 +9425,8 @@
       </w:tblCellMar>
     </w:tblPr>
   </w:style>
-  <w:style w:type="table" w:customStyle="1" w:styleId="GridTable2Accent2">
-    <w:name w:val="Grid Table 2 Accent 2"/>
+  <w:style w:type="table" w:customStyle="1" w:styleId="GridTable2-Accent21">
+    <w:name w:val="Grid Table 2 - Accent 21"/>
     <w:basedOn w:val="TableNormal"/>
     <w:uiPriority w:val="47"/>
     <w:rsid w:val="000B55DA"/>
@@ -9599,7 +9817,7 @@
 </file>
 
 <file path=customXml/itemProps1.xml><?xml version="1.0" encoding="utf-8"?>
-<ds:datastoreItem xmlns:ds="http://schemas.openxmlformats.org/officeDocument/2006/customXml" ds:itemID="{3A29548D-2EA0-451D-877B-8545132CD56B}">
+<ds:datastoreItem xmlns:ds="http://schemas.openxmlformats.org/officeDocument/2006/customXml" ds:itemID="{CD3CA007-4F6D-40F6-9D3A-551D57E74AA1}">
   <ds:schemaRefs>
     <ds:schemaRef ds:uri="http://schemas.openxmlformats.org/officeDocument/2006/bibliography"/>
   </ds:schemaRefs>

</xml_diff>